<commit_message>
powerpoint: finalisation, correction fautes après réunion de lancement
charte: corrections fautes
</commit_message>
<xml_diff>
--- a/Avant-Projet/[S4][SITM] Charte de projet [1.3].docx
+++ b/Avant-Projet/[S4][SITM] Charte de projet [1.3].docx
@@ -1,6 +1,6 @@
 
 <file path=word/document.xml><?xml version="1.0" encoding="utf-8"?>
-<w:document xmlns:wpc="http://schemas.microsoft.com/office/word/2010/wordprocessingCanvas" xmlns:mc="http://schemas.openxmlformats.org/markup-compatibility/2006" xmlns:o="urn:schemas-microsoft-com:office:office" xmlns:r="http://schemas.openxmlformats.org/officeDocument/2006/relationships" xmlns:m="http://schemas.openxmlformats.org/officeDocument/2006/math" xmlns:v="urn:schemas-microsoft-com:vml" xmlns:wp14="http://schemas.microsoft.com/office/word/2010/wordprocessingDrawing" xmlns:wp="http://schemas.openxmlformats.org/drawingml/2006/wordprocessingDrawing" xmlns:w10="urn:schemas-microsoft-com:office:word" xmlns:w="http://schemas.openxmlformats.org/wordprocessingml/2006/main" xmlns:w14="http://schemas.microsoft.com/office/word/2010/wordml" xmlns:w15="http://schemas.microsoft.com/office/word/2012/wordml" xmlns:wpg="http://schemas.microsoft.com/office/word/2010/wordprocessingGroup" xmlns:wpi="http://schemas.microsoft.com/office/word/2010/wordprocessingInk" xmlns:wne="http://schemas.microsoft.com/office/word/2006/wordml" xmlns:wps="http://schemas.microsoft.com/office/word/2010/wordprocessingShape" mc:Ignorable="w14 w15 wp14">
+<w:document xmlns:wpc="http://schemas.microsoft.com/office/word/2010/wordprocessingCanvas" xmlns:mc="http://schemas.openxmlformats.org/markup-compatibility/2006" xmlns:o="urn:schemas-microsoft-com:office:office" xmlns:r="http://schemas.openxmlformats.org/officeDocument/2006/relationships" xmlns:m="http://schemas.openxmlformats.org/officeDocument/2006/math" xmlns:v="urn:schemas-microsoft-com:vml" xmlns:wp14="http://schemas.microsoft.com/office/word/2010/wordprocessingDrawing" xmlns:wp="http://schemas.openxmlformats.org/drawingml/2006/wordprocessingDrawing" xmlns:w10="urn:schemas-microsoft-com:office:word" xmlns:w="http://schemas.openxmlformats.org/wordprocessingml/2006/main" xmlns:w14="http://schemas.microsoft.com/office/word/2010/wordml" xmlns:wpg="http://schemas.microsoft.com/office/word/2010/wordprocessingGroup" xmlns:wpi="http://schemas.microsoft.com/office/word/2010/wordprocessingInk" xmlns:wne="http://schemas.microsoft.com/office/word/2006/wordml" xmlns:wps="http://schemas.microsoft.com/office/word/2010/wordprocessingShape" mc:Ignorable="w14 wp14">
   <w:body>
     <w:p>
       <w:pPr>
@@ -39,7 +39,7 @@
                     </pic:cNvPicPr>
                   </pic:nvPicPr>
                   <pic:blipFill>
-                    <a:blip r:embed="rId6" cstate="print">
+                    <a:blip r:embed="rId7" cstate="print">
                       <a:extLst>
                         <a:ext uri="{28A0092B-C50C-407E-A947-70E740481C1C}">
                           <a14:useLocalDpi xmlns:a14="http://schemas.microsoft.com/office/drawing/2010/main" val="0"/>
@@ -111,7 +111,7 @@
                     </pic:cNvPicPr>
                   </pic:nvPicPr>
                   <pic:blipFill>
-                    <a:blip r:embed="rId7" cstate="print">
+                    <a:blip r:embed="rId8" cstate="print">
                       <a:extLst>
                         <a:ext uri="{28A0092B-C50C-407E-A947-70E740481C1C}">
                           <a14:useLocalDpi xmlns:a14="http://schemas.microsoft.com/office/drawing/2010/main" val="0"/>
@@ -2030,7 +2030,7 @@
           <w:noProof/>
         </w:rPr>
       </w:pPr>
-      <w:hyperlink r:id="rId8" w:anchor="_Toc334801200" w:history="1">
+      <w:hyperlink r:id="rId9" w:anchor="_Toc334801200" w:history="1">
         <w:r>
           <w:rPr>
             <w:rStyle w:val="Lienhypertexte"/>
@@ -2269,16 +2269,8 @@
         <w:rPr>
           <w:rFonts w:cs="Arial"/>
         </w:rPr>
-        <w:t xml:space="preserve">Eric </w:t>
-      </w:r>
-      <w:proofErr w:type="spellStart"/>
-      <w:r>
-        <w:rPr>
-          <w:rFonts w:cs="Arial"/>
-        </w:rPr>
-        <w:t>Lalitte</w:t>
-      </w:r>
-      <w:proofErr w:type="spellEnd"/>
+        <w:t>Eric Lalitte</w:t>
+      </w:r>
     </w:p>
     <w:p>
       <w:pPr>
@@ -2305,7 +2297,7 @@
           <w:rFonts w:cs="Arial"/>
         </w:rPr>
       </w:pPr>
-      <w:hyperlink r:id="rId9" w:history="1">
+      <w:hyperlink r:id="rId10" w:history="1">
         <w:r>
           <w:rPr>
             <w:rStyle w:val="Lienhypertexte"/>
@@ -2497,7 +2489,7 @@
           <w:rFonts w:cs="Arial"/>
         </w:rPr>
       </w:pPr>
-      <w:hyperlink r:id="rId10" w:history="1">
+      <w:hyperlink r:id="rId11" w:history="1">
         <w:r>
           <w:rPr>
             <w:rStyle w:val="Lienhypertexte"/>
@@ -2755,7 +2747,7 @@
           <w:rFonts w:cs="Arial"/>
         </w:rPr>
       </w:pPr>
-      <w:hyperlink r:id="rId11" w:history="1">
+      <w:hyperlink r:id="rId12" w:history="1">
         <w:r>
           <w:rPr>
             <w:rStyle w:val="Lienhypertexte"/>
@@ -2870,7 +2862,7 @@
         </w:rPr>
         <w:tab/>
       </w:r>
-      <w:hyperlink r:id="rId12" w:history="1">
+      <w:hyperlink r:id="rId13" w:history="1">
         <w:r>
           <w:rPr>
             <w:rStyle w:val="Lienhypertexte"/>
@@ -2967,7 +2959,7 @@
           <w:rFonts w:cs="Arial"/>
         </w:rPr>
       </w:pPr>
-      <w:hyperlink r:id="rId13" w:history="1">
+      <w:hyperlink r:id="rId14" w:history="1">
         <w:r>
           <w:rPr>
             <w:rStyle w:val="Lienhypertexte"/>
@@ -3088,8 +3080,6 @@
         </w:rPr>
         <w:t>IN’TECHOES</w:t>
       </w:r>
-      <w:bookmarkStart w:id="2" w:name="_GoBack"/>
-      <w:bookmarkEnd w:id="2"/>
     </w:p>
     <w:p>
       <w:pPr>
@@ -3116,7 +3106,7 @@
           <w:rFonts w:cs="Arial"/>
         </w:rPr>
       </w:pPr>
-      <w:hyperlink r:id="rId14" w:history="1">
+      <w:hyperlink r:id="rId15" w:history="1">
         <w:r>
           <w:rPr>
             <w:rStyle w:val="Lienhypertexte"/>
@@ -3331,14 +3321,14 @@
           <w:rFonts w:ascii="Arial" w:hAnsi="Arial" w:cs="Arial"/>
         </w:rPr>
       </w:pPr>
-      <w:bookmarkStart w:id="3" w:name="_Toc334801191"/>
+      <w:bookmarkStart w:id="2" w:name="_Toc334801191"/>
       <w:r>
         <w:rPr>
           <w:rFonts w:ascii="Arial" w:hAnsi="Arial" w:cs="Arial"/>
         </w:rPr>
         <w:t>Organigramme de synthèse</w:t>
       </w:r>
-      <w:bookmarkEnd w:id="3"/>
+      <w:bookmarkEnd w:id="2"/>
     </w:p>
     <w:p>
       <w:pPr>
@@ -3372,7 +3362,7 @@
             <wp:cNvGraphicFramePr/>
             <a:graphic xmlns:a="http://schemas.openxmlformats.org/drawingml/2006/main">
               <a:graphicData uri="http://schemas.openxmlformats.org/drawingml/2006/diagram">
-                <dgm:relIds xmlns:dgm="http://schemas.openxmlformats.org/drawingml/2006/diagram" xmlns:r="http://schemas.openxmlformats.org/officeDocument/2006/relationships" r:dm="rId15" r:lo="rId16" r:qs="rId17" r:cs="rId18"/>
+                <dgm:relIds xmlns:dgm="http://schemas.openxmlformats.org/drawingml/2006/diagram" xmlns:r="http://schemas.openxmlformats.org/officeDocument/2006/relationships" r:dm="rId16" r:lo="rId17" r:qs="rId18" r:cs="rId19"/>
               </a:graphicData>
             </a:graphic>
           </wp:inline>
@@ -3389,40 +3379,40 @@
       <w:pPr>
         <w:pStyle w:val="Titre1"/>
       </w:pPr>
-      <w:bookmarkStart w:id="4" w:name="_Toc334801192"/>
+      <w:bookmarkStart w:id="3" w:name="_Toc334801192"/>
       <w:r>
         <w:t>Modalités</w:t>
       </w:r>
       <w:r>
         <w:t xml:space="preserve"> de déroulement du projet</w:t>
       </w:r>
+      <w:bookmarkEnd w:id="3"/>
+      <w:r>
+        <w:t xml:space="preserve"> </w:t>
+      </w:r>
+    </w:p>
+    <w:p>
+      <w:pPr>
+        <w:rPr>
+          <w:rFonts w:ascii="Arial" w:hAnsi="Arial" w:cs="Arial"/>
+        </w:rPr>
+      </w:pPr>
+    </w:p>
+    <w:p>
+      <w:pPr>
+        <w:pStyle w:val="Titre2"/>
+        <w:rPr>
+          <w:rFonts w:ascii="Arial" w:hAnsi="Arial" w:cs="Arial"/>
+        </w:rPr>
+      </w:pPr>
+      <w:bookmarkStart w:id="4" w:name="_Toc334801193"/>
+      <w:r>
+        <w:rPr>
+          <w:rFonts w:ascii="Arial" w:hAnsi="Arial" w:cs="Arial"/>
+        </w:rPr>
+        <w:t>Evaluation des charges et calendrier cible</w:t>
+      </w:r>
       <w:bookmarkEnd w:id="4"/>
-      <w:r>
-        <w:t xml:space="preserve"> </w:t>
-      </w:r>
-    </w:p>
-    <w:p>
-      <w:pPr>
-        <w:rPr>
-          <w:rFonts w:ascii="Arial" w:hAnsi="Arial" w:cs="Arial"/>
-        </w:rPr>
-      </w:pPr>
-    </w:p>
-    <w:p>
-      <w:pPr>
-        <w:pStyle w:val="Titre2"/>
-        <w:rPr>
-          <w:rFonts w:ascii="Arial" w:hAnsi="Arial" w:cs="Arial"/>
-        </w:rPr>
-      </w:pPr>
-      <w:bookmarkStart w:id="5" w:name="_Toc334801193"/>
-      <w:r>
-        <w:rPr>
-          <w:rFonts w:ascii="Arial" w:hAnsi="Arial" w:cs="Arial"/>
-        </w:rPr>
-        <w:t>Evaluation des charges et calendrier cible</w:t>
-      </w:r>
-      <w:bookmarkEnd w:id="5"/>
     </w:p>
     <w:p>
       <w:pPr>
@@ -4774,14 +4764,14 @@
           <w:rFonts w:ascii="Arial" w:hAnsi="Arial" w:cs="Arial"/>
         </w:rPr>
       </w:pPr>
-      <w:bookmarkStart w:id="6" w:name="_Toc334801194"/>
+      <w:bookmarkStart w:id="5" w:name="_Toc334801194"/>
       <w:r>
         <w:rPr>
           <w:rFonts w:ascii="Arial" w:hAnsi="Arial" w:cs="Arial"/>
         </w:rPr>
         <w:t>Planification initiale</w:t>
       </w:r>
-      <w:bookmarkEnd w:id="6"/>
+      <w:bookmarkEnd w:id="5"/>
     </w:p>
     <w:p/>
     <w:p>
@@ -4851,110 +4841,110 @@
           <w:rFonts w:ascii="Arial" w:hAnsi="Arial" w:cs="Arial"/>
         </w:rPr>
       </w:pPr>
-      <w:bookmarkStart w:id="7" w:name="_Toc256693060"/>
-      <w:bookmarkStart w:id="8" w:name="_Toc334801195"/>
+      <w:bookmarkStart w:id="6" w:name="_Toc256693060"/>
+      <w:bookmarkStart w:id="7" w:name="_Toc334801195"/>
       <w:r>
         <w:rPr>
           <w:rFonts w:ascii="Arial" w:hAnsi="Arial" w:cs="Arial"/>
         </w:rPr>
         <w:t>Gestion du planning</w:t>
       </w:r>
+      <w:bookmarkEnd w:id="6"/>
       <w:bookmarkEnd w:id="7"/>
+    </w:p>
+    <w:p/>
+    <w:p>
+      <w:r>
+        <w:t>Le planning présentera une vue macro et une vue micro. La vue macro permettra de lister les objectifs ainsi que les sous o</w:t>
+      </w:r>
+      <w:r>
+        <w:t xml:space="preserve">bjectifs. Nous définirons dans </w:t>
+      </w:r>
+      <w:r>
+        <w:t>ces objectifs, les tâches à établir par les membres de l’équipe.</w:t>
+      </w:r>
+    </w:p>
+    <w:p>
+      <w:r>
+        <w:t>La vue micro permettra d’avoir une vue plus spécifique sur ce qui doit être fait, elle définira, non pas les objectifs, mais les tâches permettant de réaliser le ou les objectifs convenus avec le client.</w:t>
+      </w:r>
+    </w:p>
+    <w:p>
+      <w:r>
+        <w:t>La vue macro du planning  sera mis à jour par Brice HOFFMANN toutes les deux semaines et ce au dernier créneau PI de ladite semaine.</w:t>
+      </w:r>
+    </w:p>
+    <w:p>
+      <w:r>
+        <w:t xml:space="preserve">Les étudiants du groupe ayant les droits de modifier le </w:t>
+      </w:r>
+      <w:r>
+        <w:t>planning, Ceux-ci mettront à jour la vue micro lors de la fin des tâches qui leur auront été allouées.</w:t>
+      </w:r>
+    </w:p>
+    <w:p>
+      <w:r>
+        <w:t>Les versions actualisées du planning se trouve</w:t>
+      </w:r>
+      <w:r>
+        <w:t>ron</w:t>
+      </w:r>
+      <w:r>
+        <w:t xml:space="preserve">t sur </w:t>
+      </w:r>
+      <w:proofErr w:type="spellStart"/>
+      <w:r>
+        <w:t>Gantter</w:t>
+      </w:r>
+      <w:proofErr w:type="spellEnd"/>
+      <w:r>
+        <w:t>. Pour ce projet, d</w:t>
+      </w:r>
+      <w:r>
+        <w:t xml:space="preserve">eux plannings </w:t>
+      </w:r>
+      <w:r>
+        <w:t>seront créés. Le premier servira de</w:t>
+      </w:r>
+      <w:r>
+        <w:t xml:space="preserve"> référence et, une fois les documents d’avant-projet terminés, ne sera plus modifié. L’autre sera mis à jour continuellement et adapté aux différents évènements pouvant subvenir durant ce semestre.</w:t>
+      </w:r>
+    </w:p>
+    <w:p>
+      <w:pPr>
+        <w:rPr>
+          <w:rFonts w:ascii="Arial" w:hAnsi="Arial" w:cs="Arial"/>
+        </w:rPr>
+      </w:pPr>
+      <w:r>
+        <w:rPr>
+          <w:rFonts w:ascii="Arial" w:hAnsi="Arial" w:cs="Arial"/>
+        </w:rPr>
+        <w:br w:type="column"/>
+      </w:r>
+    </w:p>
+    <w:p>
+      <w:pPr>
+        <w:pStyle w:val="Titre2"/>
+        <w:rPr>
+          <w:rFonts w:ascii="Arial" w:hAnsi="Arial" w:cs="Arial"/>
+        </w:rPr>
+      </w:pPr>
+      <w:bookmarkStart w:id="8" w:name="_Toc334801196"/>
+      <w:r>
+        <w:rPr>
+          <w:rFonts w:ascii="Arial" w:hAnsi="Arial" w:cs="Arial"/>
+        </w:rPr>
+        <w:t xml:space="preserve">Gestion du </w:t>
+      </w:r>
+      <w:proofErr w:type="spellStart"/>
+      <w:r>
+        <w:rPr>
+          <w:rFonts w:ascii="Arial" w:hAnsi="Arial" w:cs="Arial"/>
+        </w:rPr>
+        <w:t>reporting</w:t>
+      </w:r>
       <w:bookmarkEnd w:id="8"/>
-    </w:p>
-    <w:p/>
-    <w:p>
-      <w:r>
-        <w:t>Le planning présentera une vue macro et une vue micro. La vue macro permettra de lister les objectifs ainsi que les sous o</w:t>
-      </w:r>
-      <w:r>
-        <w:t xml:space="preserve">bjectifs. Nous définirons dans </w:t>
-      </w:r>
-      <w:r>
-        <w:t>ces objectifs, les tâches à établir par les membres de l’équipe.</w:t>
-      </w:r>
-    </w:p>
-    <w:p>
-      <w:r>
-        <w:t>La vue micro permettra d’avoir une vue plus spécifique sur ce qui doit être fait, elle définira, non pas les objectifs, mais les tâches permettant de réaliser le ou les objectifs convenus avec le client.</w:t>
-      </w:r>
-    </w:p>
-    <w:p>
-      <w:r>
-        <w:t>La vue macro du planning  sera mis à jour par Brice HOFFMANN toutes les deux semaines et ce au dernier créneau PI de ladite semaine.</w:t>
-      </w:r>
-    </w:p>
-    <w:p>
-      <w:r>
-        <w:t xml:space="preserve">Les étudiants du groupe ayant les droits de modifier le </w:t>
-      </w:r>
-      <w:r>
-        <w:t>planning, Ceux-ci mettront à jour la vue micro lors de la fin des tâches qui leur auront été allouées.</w:t>
-      </w:r>
-    </w:p>
-    <w:p>
-      <w:r>
-        <w:t>Les versions actualisées du planning se trouve</w:t>
-      </w:r>
-      <w:r>
-        <w:t>ron</w:t>
-      </w:r>
-      <w:r>
-        <w:t xml:space="preserve">t sur </w:t>
-      </w:r>
-      <w:proofErr w:type="spellStart"/>
-      <w:r>
-        <w:t>Gantter</w:t>
-      </w:r>
-      <w:proofErr w:type="spellEnd"/>
-      <w:r>
-        <w:t>. Pour ce projet, d</w:t>
-      </w:r>
-      <w:r>
-        <w:t xml:space="preserve">eux plannings </w:t>
-      </w:r>
-      <w:r>
-        <w:t>seront créés. Le premier servira de</w:t>
-      </w:r>
-      <w:r>
-        <w:t xml:space="preserve"> référence et, une fois les documents d’avant-projet terminés, ne sera plus modifié. L’autre sera mis à jour continuellement et adapté aux différents évènements pouvant subvenir durant ce semestre.</w:t>
-      </w:r>
-    </w:p>
-    <w:p>
-      <w:pPr>
-        <w:rPr>
-          <w:rFonts w:ascii="Arial" w:hAnsi="Arial" w:cs="Arial"/>
-        </w:rPr>
-      </w:pPr>
-      <w:r>
-        <w:rPr>
-          <w:rFonts w:ascii="Arial" w:hAnsi="Arial" w:cs="Arial"/>
-        </w:rPr>
-        <w:br w:type="column"/>
-      </w:r>
-    </w:p>
-    <w:p>
-      <w:pPr>
-        <w:pStyle w:val="Titre2"/>
-        <w:rPr>
-          <w:rFonts w:ascii="Arial" w:hAnsi="Arial" w:cs="Arial"/>
-        </w:rPr>
-      </w:pPr>
-      <w:bookmarkStart w:id="9" w:name="_Toc334801196"/>
-      <w:r>
-        <w:rPr>
-          <w:rFonts w:ascii="Arial" w:hAnsi="Arial" w:cs="Arial"/>
-        </w:rPr>
-        <w:t xml:space="preserve">Gestion du </w:t>
-      </w:r>
-      <w:proofErr w:type="spellStart"/>
-      <w:r>
-        <w:rPr>
-          <w:rFonts w:ascii="Arial" w:hAnsi="Arial" w:cs="Arial"/>
-        </w:rPr>
-        <w:t>reporting</w:t>
-      </w:r>
-      <w:bookmarkEnd w:id="9"/>
       <w:proofErr w:type="spellEnd"/>
     </w:p>
     <w:p>
@@ -5043,7 +5033,7 @@
           <w:bCs/>
         </w:rPr>
       </w:pPr>
-      <w:bookmarkStart w:id="10" w:name="_Toc334801197"/>
+      <w:bookmarkStart w:id="9" w:name="_Toc334801197"/>
       <w:r>
         <w:rPr>
           <w:rStyle w:val="Titre3Car"/>
@@ -5053,7 +5043,7 @@
         </w:rPr>
         <w:t>Gestion des relations avec les parties prenantes</w:t>
       </w:r>
-      <w:bookmarkEnd w:id="10"/>
+      <w:bookmarkEnd w:id="9"/>
     </w:p>
     <w:p>
       <w:pPr>
@@ -5193,7 +5183,7 @@
       <w:r>
         <w:t xml:space="preserve"> à cet endroit. Un espace sera réservé au client/suiveur, pour que celui-ci puisse annoter ses remarques et ses attentes.</w:t>
       </w:r>
-      <w:bookmarkStart w:id="11" w:name="_Toc334801198"/>
+      <w:bookmarkStart w:id="10" w:name="_Toc334801198"/>
     </w:p>
     <w:p>
       <w:r>
@@ -5230,47 +5220,55 @@
         </w:rPr>
         <w:t>Gestion de la documentation</w:t>
       </w:r>
+      <w:bookmarkEnd w:id="10"/>
+    </w:p>
+    <w:p>
+      <w:pPr>
+        <w:rPr>
+          <w:rFonts w:ascii="Arial" w:hAnsi="Arial" w:cs="Arial"/>
+        </w:rPr>
+      </w:pPr>
+    </w:p>
+    <w:p>
+      <w:pPr>
+        <w:rPr>
+          <w:rFonts w:eastAsiaTheme="majorEastAsia"/>
+        </w:rPr>
+      </w:pPr>
+      <w:r>
+        <w:rPr>
+          <w:rFonts w:eastAsiaTheme="majorEastAsia"/>
+        </w:rPr>
+        <w:t xml:space="preserve">Nous utilisons </w:t>
+      </w:r>
+      <w:proofErr w:type="spellStart"/>
+      <w:r>
+        <w:rPr>
+          <w:rFonts w:eastAsiaTheme="majorEastAsia"/>
+        </w:rPr>
+        <w:t>GitHub</w:t>
+      </w:r>
+      <w:proofErr w:type="spellEnd"/>
+      <w:r>
+        <w:rPr>
+          <w:rFonts w:eastAsiaTheme="majorEastAsia"/>
+        </w:rPr>
+        <w:t xml:space="preserve">, un service d’hébergement et de gestion de développement de logiciels. </w:t>
+      </w:r>
+      <w:bookmarkStart w:id="11" w:name="_GoBack"/>
+      <w:r>
+        <w:rPr>
+          <w:rFonts w:eastAsiaTheme="majorEastAsia"/>
+        </w:rPr>
+        <w:t>Git, le logiciel associé à ce programme, nous permet de suivre les changements effectués ainsi qu</w:t>
+      </w:r>
+      <w:r>
+        <w:rPr>
+          <w:rFonts w:eastAsiaTheme="majorEastAsia"/>
+        </w:rPr>
+        <w:t xml:space="preserve">e de travailler simultanément sur le même fichier. </w:t>
+      </w:r>
       <w:bookmarkEnd w:id="11"/>
-    </w:p>
-    <w:p>
-      <w:pPr>
-        <w:rPr>
-          <w:rFonts w:ascii="Arial" w:hAnsi="Arial" w:cs="Arial"/>
-        </w:rPr>
-      </w:pPr>
-    </w:p>
-    <w:p>
-      <w:pPr>
-        <w:rPr>
-          <w:rFonts w:eastAsiaTheme="majorEastAsia"/>
-        </w:rPr>
-      </w:pPr>
-      <w:r>
-        <w:rPr>
-          <w:rFonts w:eastAsiaTheme="majorEastAsia"/>
-        </w:rPr>
-        <w:t xml:space="preserve">Nous utilisons </w:t>
-      </w:r>
-      <w:proofErr w:type="spellStart"/>
-      <w:r>
-        <w:rPr>
-          <w:rFonts w:eastAsiaTheme="majorEastAsia"/>
-        </w:rPr>
-        <w:t>GitHub</w:t>
-      </w:r>
-      <w:proofErr w:type="spellEnd"/>
-      <w:r>
-        <w:rPr>
-          <w:rFonts w:eastAsiaTheme="majorEastAsia"/>
-        </w:rPr>
-        <w:t>, un service d’hébergement et de gestion de développement de logiciels. Git, le logiciel associé à ce programme, nous permet de suivre les changements effectués ainsi qu</w:t>
-      </w:r>
-      <w:r>
-        <w:rPr>
-          <w:rFonts w:eastAsiaTheme="majorEastAsia"/>
-        </w:rPr>
-        <w:t xml:space="preserve">e de travailler simultanément sur le même fichier. </w:t>
-      </w:r>
     </w:p>
     <w:p>
       <w:pPr>
@@ -5417,7 +5415,13 @@
         <w:t>Les documents d’avant-projet seront remis sous forme</w:t>
       </w:r>
       <w:r>
-        <w:t xml:space="preserve"> électronique au client le 10/04/2013</w:t>
+        <w:t xml:space="preserve"> électronique au client le 1</w:t>
+      </w:r>
+      <w:r>
+        <w:t>1</w:t>
+      </w:r>
+      <w:r>
+        <w:t>/04/2013</w:t>
       </w:r>
       <w:r>
         <w:t>.</w:t>
@@ -5428,10 +5432,28 @@
         <w:spacing w:after="0"/>
       </w:pPr>
       <w:r>
-        <w:t>Les informations nécessaires à l’équipe INT’ECHOES seront envoyées par mail</w:t>
-      </w:r>
-      <w:r>
-        <w:t xml:space="preserve"> le 10/04/2013</w:t>
+        <w:t xml:space="preserve">Les informations </w:t>
+      </w:r>
+      <w:r>
+        <w:t>nécessaires à l’équipe IN</w:t>
+      </w:r>
+      <w:r>
+        <w:t>’</w:t>
+      </w:r>
+      <w:r>
+        <w:t>T</w:t>
+      </w:r>
+      <w:r>
+        <w:t>ECHOES seront envoyées par mail</w:t>
+      </w:r>
+      <w:r>
+        <w:t xml:space="preserve"> le 1</w:t>
+      </w:r>
+      <w:r>
+        <w:t>1</w:t>
+      </w:r>
+      <w:r>
+        <w:t>/04/2013</w:t>
       </w:r>
       <w:r>
         <w:t>.</w:t>
@@ -5495,21 +5517,7 @@
         <w:rPr>
           <w:rFonts w:eastAsiaTheme="majorEastAsia"/>
         </w:rPr>
-        <w:t xml:space="preserve">Les différents documents nécessaires à ce projet seront validés par notre client Eric </w:t>
-      </w:r>
-      <w:proofErr w:type="spellStart"/>
-      <w:r>
-        <w:rPr>
-          <w:rFonts w:eastAsiaTheme="majorEastAsia"/>
-        </w:rPr>
-        <w:t>Lallite</w:t>
-      </w:r>
-      <w:proofErr w:type="spellEnd"/>
-      <w:r>
-        <w:rPr>
-          <w:rFonts w:eastAsiaTheme="majorEastAsia"/>
-        </w:rPr>
-        <w:t xml:space="preserve"> </w:t>
+        <w:t xml:space="preserve">Les différents documents nécessaires à ce projet seront validés par notre client Eric Lallite </w:t>
       </w:r>
       <w:r>
         <w:rPr>
@@ -5539,7 +5547,7 @@
 </file>
 
 <file path=word/numbering.xml><?xml version="1.0" encoding="utf-8"?>
-<w:numbering xmlns:wpc="http://schemas.microsoft.com/office/word/2010/wordprocessingCanvas" xmlns:mc="http://schemas.openxmlformats.org/markup-compatibility/2006" xmlns:o="urn:schemas-microsoft-com:office:office" xmlns:r="http://schemas.openxmlformats.org/officeDocument/2006/relationships" xmlns:m="http://schemas.openxmlformats.org/officeDocument/2006/math" xmlns:v="urn:schemas-microsoft-com:vml" xmlns:wp14="http://schemas.microsoft.com/office/word/2010/wordprocessingDrawing" xmlns:wp="http://schemas.openxmlformats.org/drawingml/2006/wordprocessingDrawing" xmlns:w10="urn:schemas-microsoft-com:office:word" xmlns:w="http://schemas.openxmlformats.org/wordprocessingml/2006/main" xmlns:w14="http://schemas.microsoft.com/office/word/2010/wordml" xmlns:w15="http://schemas.microsoft.com/office/word/2012/wordml" xmlns:wpg="http://schemas.microsoft.com/office/word/2010/wordprocessingGroup" xmlns:wpi="http://schemas.microsoft.com/office/word/2010/wordprocessingInk" xmlns:wne="http://schemas.microsoft.com/office/word/2006/wordml" xmlns:wps="http://schemas.microsoft.com/office/word/2010/wordprocessingShape" mc:Ignorable="w14 w15 wp14">
+<w:numbering xmlns:wpc="http://schemas.microsoft.com/office/word/2010/wordprocessingCanvas" xmlns:mc="http://schemas.openxmlformats.org/markup-compatibility/2006" xmlns:o="urn:schemas-microsoft-com:office:office" xmlns:r="http://schemas.openxmlformats.org/officeDocument/2006/relationships" xmlns:m="http://schemas.openxmlformats.org/officeDocument/2006/math" xmlns:v="urn:schemas-microsoft-com:vml" xmlns:wp14="http://schemas.microsoft.com/office/word/2010/wordprocessingDrawing" xmlns:wp="http://schemas.openxmlformats.org/drawingml/2006/wordprocessingDrawing" xmlns:w10="urn:schemas-microsoft-com:office:word" xmlns:w="http://schemas.openxmlformats.org/wordprocessingml/2006/main" xmlns:w14="http://schemas.microsoft.com/office/word/2010/wordml" xmlns:wpg="http://schemas.microsoft.com/office/word/2010/wordprocessingGroup" xmlns:wpi="http://schemas.microsoft.com/office/word/2010/wordprocessingInk" xmlns:wne="http://schemas.microsoft.com/office/word/2006/wordml" xmlns:wps="http://schemas.microsoft.com/office/word/2010/wordprocessingShape" mc:Ignorable="w14 wp14">
   <w:abstractNum w:abstractNumId="0">
     <w:nsid w:val="09E36D91"/>
     <w:multiLevelType w:val="hybridMultilevel"/>
@@ -8257,7 +8265,7 @@
 </file>
 
 <file path=word/styles.xml><?xml version="1.0" encoding="utf-8"?>
-<w:styles xmlns:mc="http://schemas.openxmlformats.org/markup-compatibility/2006" xmlns:r="http://schemas.openxmlformats.org/officeDocument/2006/relationships" xmlns:w="http://schemas.openxmlformats.org/wordprocessingml/2006/main" xmlns:w14="http://schemas.microsoft.com/office/word/2010/wordml" xmlns:w15="http://schemas.microsoft.com/office/word/2012/wordml" mc:Ignorable="w14 w15">
+<w:styles xmlns:mc="http://schemas.openxmlformats.org/markup-compatibility/2006" xmlns:r="http://schemas.openxmlformats.org/officeDocument/2006/relationships" xmlns:w="http://schemas.openxmlformats.org/wordprocessingml/2006/main" xmlns:w14="http://schemas.microsoft.com/office/word/2010/wordml" mc:Ignorable="w14">
   <w:docDefaults>
     <w:rPrDefault>
       <w:rPr>
@@ -8273,378 +8281,1037 @@
       </w:pPr>
     </w:pPrDefault>
   </w:docDefaults>
-  <w:latentStyles w:defLockedState="0" w:defUIPriority="99" w:defSemiHidden="0" w:defUnhideWhenUsed="0" w:defQFormat="0" w:count="371">
-    <w:lsdException w:name="Normal" w:uiPriority="0" w:qFormat="1"/>
-    <w:lsdException w:name="heading 1" w:qFormat="1"/>
-    <w:lsdException w:name="heading 2" w:semiHidden="1" w:unhideWhenUsed="1" w:qFormat="1"/>
-    <w:lsdException w:name="heading 3" w:semiHidden="1" w:unhideWhenUsed="1" w:qFormat="1"/>
-    <w:lsdException w:name="heading 4" w:semiHidden="1" w:uiPriority="0" w:unhideWhenUsed="1" w:qFormat="1"/>
-    <w:lsdException w:name="heading 5" w:semiHidden="1" w:uiPriority="0" w:unhideWhenUsed="1" w:qFormat="1"/>
-    <w:lsdException w:name="heading 6" w:semiHidden="1" w:uiPriority="0" w:unhideWhenUsed="1" w:qFormat="1"/>
-    <w:lsdException w:name="heading 7" w:semiHidden="1" w:uiPriority="0" w:unhideWhenUsed="1" w:qFormat="1"/>
-    <w:lsdException w:name="heading 8" w:semiHidden="1" w:uiPriority="0" w:unhideWhenUsed="1" w:qFormat="1"/>
-    <w:lsdException w:name="heading 9" w:semiHidden="1" w:uiPriority="0" w:unhideWhenUsed="1" w:qFormat="1"/>
-    <w:lsdException w:name="index 1" w:semiHidden="1" w:unhideWhenUsed="1"/>
-    <w:lsdException w:name="index 2" w:semiHidden="1" w:unhideWhenUsed="1"/>
-    <w:lsdException w:name="index 3" w:semiHidden="1" w:unhideWhenUsed="1"/>
-    <w:lsdException w:name="index 4" w:semiHidden="1" w:unhideWhenUsed="1"/>
-    <w:lsdException w:name="index 5" w:semiHidden="1" w:unhideWhenUsed="1"/>
-    <w:lsdException w:name="index 6" w:semiHidden="1" w:unhideWhenUsed="1"/>
-    <w:lsdException w:name="index 7" w:semiHidden="1" w:unhideWhenUsed="1"/>
-    <w:lsdException w:name="index 8" w:semiHidden="1" w:unhideWhenUsed="1"/>
-    <w:lsdException w:name="index 9" w:semiHidden="1" w:unhideWhenUsed="1"/>
-    <w:lsdException w:name="toc 1" w:semiHidden="1" w:uiPriority="39" w:unhideWhenUsed="1"/>
-    <w:lsdException w:name="toc 2" w:semiHidden="1" w:uiPriority="39" w:unhideWhenUsed="1"/>
-    <w:lsdException w:name="toc 3" w:semiHidden="1" w:uiPriority="39" w:unhideWhenUsed="1"/>
-    <w:lsdException w:name="toc 4" w:semiHidden="1" w:uiPriority="39" w:unhideWhenUsed="1"/>
-    <w:lsdException w:name="toc 5" w:semiHidden="1" w:uiPriority="39" w:unhideWhenUsed="1"/>
-    <w:lsdException w:name="toc 6" w:semiHidden="1" w:uiPriority="39" w:unhideWhenUsed="1"/>
-    <w:lsdException w:name="toc 7" w:semiHidden="1" w:uiPriority="39" w:unhideWhenUsed="1"/>
-    <w:lsdException w:name="toc 8" w:semiHidden="1" w:uiPriority="39" w:unhideWhenUsed="1"/>
-    <w:lsdException w:name="toc 9" w:semiHidden="1" w:uiPriority="39" w:unhideWhenUsed="1"/>
-    <w:lsdException w:name="Normal Indent" w:semiHidden="1" w:unhideWhenUsed="1"/>
-    <w:lsdException w:name="footnote text" w:semiHidden="1" w:unhideWhenUsed="1"/>
-    <w:lsdException w:name="annotation text" w:semiHidden="1" w:unhideWhenUsed="1"/>
-    <w:lsdException w:name="header" w:semiHidden="1" w:unhideWhenUsed="1"/>
-    <w:lsdException w:name="footer" w:semiHidden="1" w:unhideWhenUsed="1"/>
-    <w:lsdException w:name="index heading" w:semiHidden="1" w:unhideWhenUsed="1"/>
-    <w:lsdException w:name="caption" w:semiHidden="1" w:uiPriority="35" w:unhideWhenUsed="1" w:qFormat="1"/>
-    <w:lsdException w:name="table of figures" w:semiHidden="1" w:unhideWhenUsed="1"/>
-    <w:lsdException w:name="envelope address" w:semiHidden="1" w:unhideWhenUsed="1"/>
-    <w:lsdException w:name="envelope return" w:semiHidden="1" w:unhideWhenUsed="1"/>
-    <w:lsdException w:name="footnote reference" w:semiHidden="1" w:unhideWhenUsed="1"/>
-    <w:lsdException w:name="annotation reference" w:semiHidden="1" w:unhideWhenUsed="1"/>
-    <w:lsdException w:name="line number" w:semiHidden="1" w:unhideWhenUsed="1"/>
-    <w:lsdException w:name="page number" w:semiHidden="1" w:unhideWhenUsed="1"/>
-    <w:lsdException w:name="endnote reference" w:semiHidden="1" w:unhideWhenUsed="1"/>
-    <w:lsdException w:name="endnote text" w:semiHidden="1" w:unhideWhenUsed="1"/>
-    <w:lsdException w:name="table of authorities" w:semiHidden="1" w:unhideWhenUsed="1"/>
-    <w:lsdException w:name="macro" w:semiHidden="1" w:unhideWhenUsed="1"/>
-    <w:lsdException w:name="toa heading" w:semiHidden="1" w:unhideWhenUsed="1"/>
-    <w:lsdException w:name="List" w:semiHidden="1" w:unhideWhenUsed="1"/>
-    <w:lsdException w:name="List Bullet" w:semiHidden="1" w:unhideWhenUsed="1"/>
-    <w:lsdException w:name="List Number" w:semiHidden="1" w:unhideWhenUsed="1"/>
-    <w:lsdException w:name="List 2" w:semiHidden="1" w:unhideWhenUsed="1"/>
-    <w:lsdException w:name="List 3" w:semiHidden="1" w:unhideWhenUsed="1"/>
-    <w:lsdException w:name="List 4" w:semiHidden="1" w:unhideWhenUsed="1"/>
-    <w:lsdException w:name="List 5" w:semiHidden="1" w:unhideWhenUsed="1"/>
-    <w:lsdException w:name="List Bullet 2" w:semiHidden="1" w:unhideWhenUsed="1"/>
-    <w:lsdException w:name="List Bullet 3" w:semiHidden="1" w:unhideWhenUsed="1"/>
-    <w:lsdException w:name="List Bullet 4" w:semiHidden="1" w:unhideWhenUsed="1"/>
-    <w:lsdException w:name="List Bullet 5" w:semiHidden="1" w:unhideWhenUsed="1"/>
-    <w:lsdException w:name="List Number 2" w:semiHidden="1" w:unhideWhenUsed="1"/>
-    <w:lsdException w:name="List Number 3" w:semiHidden="1" w:unhideWhenUsed="1"/>
-    <w:lsdException w:name="List Number 4" w:semiHidden="1" w:unhideWhenUsed="1"/>
-    <w:lsdException w:name="List Number 5" w:semiHidden="1" w:unhideWhenUsed="1"/>
-    <w:lsdException w:name="Title" w:uiPriority="10" w:qFormat="1"/>
-    <w:lsdException w:name="Closing" w:semiHidden="1" w:unhideWhenUsed="1"/>
-    <w:lsdException w:name="Signature" w:semiHidden="1" w:unhideWhenUsed="1"/>
-    <w:lsdException w:name="Default Paragraph Font" w:semiHidden="1" w:uiPriority="1" w:unhideWhenUsed="1"/>
-    <w:lsdException w:name="Body Text" w:semiHidden="1" w:uiPriority="0" w:unhideWhenUsed="1"/>
-    <w:lsdException w:name="Body Text Indent" w:semiHidden="1" w:unhideWhenUsed="1"/>
-    <w:lsdException w:name="List Continue" w:semiHidden="1" w:unhideWhenUsed="1"/>
-    <w:lsdException w:name="List Continue 2" w:semiHidden="1" w:unhideWhenUsed="1"/>
-    <w:lsdException w:name="List Continue 3" w:semiHidden="1" w:unhideWhenUsed="1"/>
-    <w:lsdException w:name="List Continue 4" w:semiHidden="1" w:unhideWhenUsed="1"/>
-    <w:lsdException w:name="List Continue 5" w:semiHidden="1" w:unhideWhenUsed="1"/>
-    <w:lsdException w:name="Message Header" w:semiHidden="1" w:unhideWhenUsed="1"/>
-    <w:lsdException w:name="Subtitle" w:uiPriority="11" w:qFormat="1"/>
-    <w:lsdException w:name="Salutation" w:semiHidden="1" w:unhideWhenUsed="1"/>
-    <w:lsdException w:name="Date" w:semiHidden="1" w:unhideWhenUsed="1"/>
-    <w:lsdException w:name="Body Text First Indent" w:semiHidden="1" w:unhideWhenUsed="1"/>
-    <w:lsdException w:name="Body Text First Indent 2" w:semiHidden="1" w:unhideWhenUsed="1"/>
-    <w:lsdException w:name="Note Heading" w:semiHidden="1" w:unhideWhenUsed="1"/>
-    <w:lsdException w:name="Body Text 2" w:semiHidden="1" w:unhideWhenUsed="1"/>
-    <w:lsdException w:name="Body Text 3" w:semiHidden="1" w:unhideWhenUsed="1"/>
-    <w:lsdException w:name="Body Text Indent 2" w:semiHidden="1" w:unhideWhenUsed="1"/>
-    <w:lsdException w:name="Body Text Indent 3" w:semiHidden="1" w:unhideWhenUsed="1"/>
-    <w:lsdException w:name="Block Text" w:semiHidden="1" w:unhideWhenUsed="1"/>
-    <w:lsdException w:name="Hyperlink" w:semiHidden="1" w:unhideWhenUsed="1"/>
-    <w:lsdException w:name="FollowedHyperlink" w:semiHidden="1" w:unhideWhenUsed="1"/>
-    <w:lsdException w:name="Strong" w:uiPriority="22" w:qFormat="1"/>
-    <w:lsdException w:name="Emphasis" w:uiPriority="20" w:qFormat="1"/>
-    <w:lsdException w:name="Document Map" w:semiHidden="1" w:unhideWhenUsed="1"/>
-    <w:lsdException w:name="Plain Text" w:semiHidden="1" w:unhideWhenUsed="1"/>
-    <w:lsdException w:name="E-mail Signature" w:semiHidden="1" w:unhideWhenUsed="1"/>
-    <w:lsdException w:name="HTML Top of Form" w:semiHidden="1" w:unhideWhenUsed="1"/>
-    <w:lsdException w:name="HTML Bottom of Form" w:semiHidden="1" w:unhideWhenUsed="1"/>
-    <w:lsdException w:name="Normal (Web)" w:semiHidden="1" w:unhideWhenUsed="1"/>
-    <w:lsdException w:name="HTML Acronym" w:semiHidden="1" w:unhideWhenUsed="1"/>
-    <w:lsdException w:name="HTML Address" w:semiHidden="1" w:unhideWhenUsed="1"/>
-    <w:lsdException w:name="HTML Cite" w:semiHidden="1" w:unhideWhenUsed="1"/>
-    <w:lsdException w:name="HTML Code" w:semiHidden="1" w:unhideWhenUsed="1"/>
-    <w:lsdException w:name="HTML Definition" w:semiHidden="1" w:unhideWhenUsed="1"/>
-    <w:lsdException w:name="HTML Keyboard" w:semiHidden="1" w:unhideWhenUsed="1"/>
-    <w:lsdException w:name="HTML Preformatted" w:semiHidden="1" w:unhideWhenUsed="1"/>
-    <w:lsdException w:name="HTML Sample" w:semiHidden="1" w:unhideWhenUsed="1"/>
-    <w:lsdException w:name="HTML Typewriter" w:semiHidden="1" w:unhideWhenUsed="1"/>
-    <w:lsdException w:name="HTML Variable" w:semiHidden="1" w:unhideWhenUsed="1"/>
-    <w:lsdException w:name="Normal Table" w:semiHidden="1" w:unhideWhenUsed="1"/>
-    <w:lsdException w:name="annotation subject" w:semiHidden="1" w:unhideWhenUsed="1"/>
-    <w:lsdException w:name="No List" w:semiHidden="1" w:unhideWhenUsed="1"/>
-    <w:lsdException w:name="Outline List 1" w:semiHidden="1" w:unhideWhenUsed="1"/>
-    <w:lsdException w:name="Outline List 2" w:semiHidden="1" w:unhideWhenUsed="1"/>
-    <w:lsdException w:name="Outline List 3" w:semiHidden="1" w:unhideWhenUsed="1"/>
-    <w:lsdException w:name="Table Simple 1" w:semiHidden="1" w:unhideWhenUsed="1"/>
-    <w:lsdException w:name="Table Simple 2" w:semiHidden="1" w:unhideWhenUsed="1"/>
-    <w:lsdException w:name="Table Simple 3" w:semiHidden="1" w:unhideWhenUsed="1"/>
-    <w:lsdException w:name="Table Classic 1" w:semiHidden="1" w:unhideWhenUsed="1"/>
-    <w:lsdException w:name="Table Classic 2" w:semiHidden="1" w:unhideWhenUsed="1"/>
-    <w:lsdException w:name="Table Classic 3" w:semiHidden="1" w:unhideWhenUsed="1"/>
-    <w:lsdException w:name="Table Classic 4" w:semiHidden="1" w:unhideWhenUsed="1"/>
-    <w:lsdException w:name="Table Colorful 1" w:semiHidden="1" w:unhideWhenUsed="1"/>
-    <w:lsdException w:name="Table Colorful 2" w:semiHidden="1" w:unhideWhenUsed="1"/>
-    <w:lsdException w:name="Table Colorful 3" w:semiHidden="1" w:unhideWhenUsed="1"/>
-    <w:lsdException w:name="Table Columns 1" w:semiHidden="1" w:unhideWhenUsed="1"/>
-    <w:lsdException w:name="Table Columns 2" w:semiHidden="1" w:unhideWhenUsed="1"/>
-    <w:lsdException w:name="Table Columns 3" w:semiHidden="1" w:unhideWhenUsed="1"/>
-    <w:lsdException w:name="Table Columns 4" w:semiHidden="1" w:unhideWhenUsed="1"/>
-    <w:lsdException w:name="Table Columns 5" w:semiHidden="1" w:unhideWhenUsed="1"/>
-    <w:lsdException w:name="Table Grid 1" w:semiHidden="1" w:unhideWhenUsed="1"/>
-    <w:lsdException w:name="Table Grid 2" w:semiHidden="1" w:unhideWhenUsed="1"/>
-    <w:lsdException w:name="Table Grid 3" w:semiHidden="1" w:unhideWhenUsed="1"/>
-    <w:lsdException w:name="Table Grid 4" w:semiHidden="1" w:unhideWhenUsed="1"/>
-    <w:lsdException w:name="Table Grid 5" w:semiHidden="1" w:unhideWhenUsed="1"/>
-    <w:lsdException w:name="Table Grid 6" w:semiHidden="1" w:unhideWhenUsed="1"/>
-    <w:lsdException w:name="Table Grid 7" w:semiHidden="1" w:unhideWhenUsed="1"/>
-    <w:lsdException w:name="Table Grid 8" w:semiHidden="1" w:unhideWhenUsed="1"/>
-    <w:lsdException w:name="Table List 1" w:semiHidden="1" w:unhideWhenUsed="1"/>
-    <w:lsdException w:name="Table List 2" w:semiHidden="1" w:unhideWhenUsed="1"/>
-    <w:lsdException w:name="Table List 3" w:semiHidden="1" w:unhideWhenUsed="1"/>
-    <w:lsdException w:name="Table List 4" w:semiHidden="1" w:unhideWhenUsed="1"/>
-    <w:lsdException w:name="Table List 5" w:semiHidden="1" w:unhideWhenUsed="1"/>
-    <w:lsdException w:name="Table List 6" w:semiHidden="1" w:unhideWhenUsed="1"/>
-    <w:lsdException w:name="Table List 7" w:semiHidden="1" w:unhideWhenUsed="1"/>
-    <w:lsdException w:name="Table List 8" w:semiHidden="1" w:unhideWhenUsed="1"/>
-    <w:lsdException w:name="Table 3D effects 1" w:semiHidden="1" w:unhideWhenUsed="1"/>
-    <w:lsdException w:name="Table 3D effects 2" w:semiHidden="1" w:unhideWhenUsed="1"/>
-    <w:lsdException w:name="Table 3D effects 3" w:semiHidden="1" w:unhideWhenUsed="1"/>
-    <w:lsdException w:name="Table Contemporary" w:semiHidden="1" w:unhideWhenUsed="1"/>
-    <w:lsdException w:name="Table Elegant" w:semiHidden="1" w:unhideWhenUsed="1"/>
-    <w:lsdException w:name="Table Professional" w:semiHidden="1" w:unhideWhenUsed="1"/>
-    <w:lsdException w:name="Table Subtle 1" w:semiHidden="1" w:unhideWhenUsed="1"/>
-    <w:lsdException w:name="Table Subtle 2" w:semiHidden="1" w:unhideWhenUsed="1"/>
-    <w:lsdException w:name="Table Web 1" w:semiHidden="1" w:unhideWhenUsed="1"/>
-    <w:lsdException w:name="Table Web 2" w:semiHidden="1" w:unhideWhenUsed="1"/>
-    <w:lsdException w:name="Table Web 3" w:semiHidden="1" w:unhideWhenUsed="1"/>
-    <w:lsdException w:name="Balloon Text" w:semiHidden="1" w:unhideWhenUsed="1"/>
-    <w:lsdException w:name="Table Grid" w:uiPriority="59"/>
-    <w:lsdException w:name="Table Theme" w:semiHidden="1" w:unhideWhenUsed="1"/>
-    <w:lsdException w:name="Placeholder Text" w:semiHidden="1"/>
-    <w:lsdException w:name="No Spacing" w:uiPriority="1" w:qFormat="1"/>
-    <w:lsdException w:name="Light Shading" w:uiPriority="60"/>
-    <w:lsdException w:name="Light List" w:uiPriority="61"/>
-    <w:lsdException w:name="Light Grid" w:uiPriority="62"/>
-    <w:lsdException w:name="Medium Shading 1" w:uiPriority="63"/>
-    <w:lsdException w:name="Medium Shading 2" w:uiPriority="64"/>
-    <w:lsdException w:name="Medium List 1" w:uiPriority="65"/>
-    <w:lsdException w:name="Medium List 2" w:uiPriority="66"/>
-    <w:lsdException w:name="Medium Grid 1" w:uiPriority="67"/>
-    <w:lsdException w:name="Medium Grid 2" w:uiPriority="68"/>
-    <w:lsdException w:name="Medium Grid 3" w:uiPriority="69"/>
-    <w:lsdException w:name="Dark List" w:uiPriority="70"/>
-    <w:lsdException w:name="Colorful Shading" w:uiPriority="71"/>
-    <w:lsdException w:name="Colorful List" w:uiPriority="72"/>
-    <w:lsdException w:name="Colorful Grid" w:uiPriority="73"/>
-    <w:lsdException w:name="Light Shading Accent 1" w:uiPriority="60"/>
-    <w:lsdException w:name="Light List Accent 1" w:uiPriority="61"/>
-    <w:lsdException w:name="Light Grid Accent 1" w:uiPriority="62"/>
-    <w:lsdException w:name="Medium Shading 1 Accent 1" w:uiPriority="63"/>
-    <w:lsdException w:name="Medium Shading 2 Accent 1" w:uiPriority="64"/>
-    <w:lsdException w:name="Medium List 1 Accent 1" w:uiPriority="65"/>
-    <w:lsdException w:name="Revision" w:semiHidden="1"/>
-    <w:lsdException w:name="List Paragraph" w:uiPriority="34" w:qFormat="1"/>
-    <w:lsdException w:name="Quote" w:uiPriority="29" w:qFormat="1"/>
-    <w:lsdException w:name="Intense Quote" w:uiPriority="30" w:qFormat="1"/>
-    <w:lsdException w:name="Medium List 2 Accent 1" w:uiPriority="66"/>
-    <w:lsdException w:name="Medium Grid 1 Accent 1" w:uiPriority="67"/>
-    <w:lsdException w:name="Medium Grid 2 Accent 1" w:uiPriority="68"/>
-    <w:lsdException w:name="Medium Grid 3 Accent 1" w:uiPriority="69"/>
-    <w:lsdException w:name="Dark List Accent 1" w:uiPriority="70"/>
-    <w:lsdException w:name="Colorful Shading Accent 1" w:uiPriority="71"/>
-    <w:lsdException w:name="Colorful List Accent 1" w:uiPriority="72"/>
-    <w:lsdException w:name="Colorful Grid Accent 1" w:uiPriority="73"/>
-    <w:lsdException w:name="Light Shading Accent 2" w:uiPriority="60"/>
-    <w:lsdException w:name="Light List Accent 2" w:uiPriority="61"/>
-    <w:lsdException w:name="Light Grid Accent 2" w:uiPriority="62"/>
-    <w:lsdException w:name="Medium Shading 1 Accent 2" w:uiPriority="63"/>
-    <w:lsdException w:name="Medium Shading 2 Accent 2" w:uiPriority="64"/>
-    <w:lsdException w:name="Medium List 1 Accent 2" w:uiPriority="65"/>
-    <w:lsdException w:name="Medium List 2 Accent 2" w:uiPriority="66"/>
-    <w:lsdException w:name="Medium Grid 1 Accent 2" w:uiPriority="67"/>
-    <w:lsdException w:name="Medium Grid 2 Accent 2" w:uiPriority="68"/>
-    <w:lsdException w:name="Medium Grid 3 Accent 2" w:uiPriority="69"/>
-    <w:lsdException w:name="Dark List Accent 2" w:uiPriority="70"/>
-    <w:lsdException w:name="Colorful Shading Accent 2" w:uiPriority="71"/>
-    <w:lsdException w:name="Colorful List Accent 2" w:uiPriority="72"/>
-    <w:lsdException w:name="Colorful Grid Accent 2" w:uiPriority="73"/>
-    <w:lsdException w:name="Light Shading Accent 3" w:uiPriority="60"/>
-    <w:lsdException w:name="Light List Accent 3" w:uiPriority="61"/>
-    <w:lsdException w:name="Light Grid Accent 3" w:uiPriority="62"/>
-    <w:lsdException w:name="Medium Shading 1 Accent 3" w:uiPriority="63"/>
-    <w:lsdException w:name="Medium Shading 2 Accent 3" w:uiPriority="64"/>
-    <w:lsdException w:name="Medium List 1 Accent 3" w:uiPriority="65"/>
-    <w:lsdException w:name="Medium List 2 Accent 3" w:uiPriority="66"/>
-    <w:lsdException w:name="Medium Grid 1 Accent 3" w:uiPriority="67"/>
-    <w:lsdException w:name="Medium Grid 2 Accent 3" w:uiPriority="68"/>
-    <w:lsdException w:name="Medium Grid 3 Accent 3" w:uiPriority="69"/>
-    <w:lsdException w:name="Dark List Accent 3" w:uiPriority="70"/>
-    <w:lsdException w:name="Colorful Shading Accent 3" w:uiPriority="71"/>
-    <w:lsdException w:name="Colorful List Accent 3" w:uiPriority="72"/>
-    <w:lsdException w:name="Colorful Grid Accent 3" w:uiPriority="73"/>
-    <w:lsdException w:name="Light Shading Accent 4" w:uiPriority="60"/>
-    <w:lsdException w:name="Light List Accent 4" w:uiPriority="61"/>
-    <w:lsdException w:name="Light Grid Accent 4" w:uiPriority="62"/>
-    <w:lsdException w:name="Medium Shading 1 Accent 4" w:uiPriority="63"/>
-    <w:lsdException w:name="Medium Shading 2 Accent 4" w:uiPriority="64"/>
-    <w:lsdException w:name="Medium List 1 Accent 4" w:uiPriority="65"/>
-    <w:lsdException w:name="Medium List 2 Accent 4" w:uiPriority="66"/>
-    <w:lsdException w:name="Medium Grid 1 Accent 4" w:uiPriority="67"/>
-    <w:lsdException w:name="Medium Grid 2 Accent 4" w:uiPriority="68"/>
-    <w:lsdException w:name="Medium Grid 3 Accent 4" w:uiPriority="69"/>
-    <w:lsdException w:name="Dark List Accent 4" w:uiPriority="70"/>
-    <w:lsdException w:name="Colorful Shading Accent 4" w:uiPriority="71"/>
-    <w:lsdException w:name="Colorful List Accent 4" w:uiPriority="72"/>
-    <w:lsdException w:name="Colorful Grid Accent 4" w:uiPriority="73"/>
-    <w:lsdException w:name="Light Shading Accent 5" w:uiPriority="60"/>
-    <w:lsdException w:name="Light List Accent 5" w:uiPriority="61"/>
-    <w:lsdException w:name="Light Grid Accent 5" w:uiPriority="62"/>
-    <w:lsdException w:name="Medium Shading 1 Accent 5" w:uiPriority="63"/>
-    <w:lsdException w:name="Medium Shading 2 Accent 5" w:uiPriority="64"/>
-    <w:lsdException w:name="Medium List 1 Accent 5" w:uiPriority="65"/>
-    <w:lsdException w:name="Medium List 2 Accent 5" w:uiPriority="66"/>
-    <w:lsdException w:name="Medium Grid 1 Accent 5" w:uiPriority="67"/>
-    <w:lsdException w:name="Medium Grid 2 Accent 5" w:uiPriority="68"/>
-    <w:lsdException w:name="Medium Grid 3 Accent 5" w:uiPriority="69"/>
-    <w:lsdException w:name="Dark List Accent 5" w:uiPriority="70"/>
-    <w:lsdException w:name="Colorful Shading Accent 5" w:uiPriority="71"/>
-    <w:lsdException w:name="Colorful List Accent 5" w:uiPriority="72"/>
-    <w:lsdException w:name="Colorful Grid Accent 5" w:uiPriority="73"/>
-    <w:lsdException w:name="Light Shading Accent 6" w:uiPriority="60"/>
-    <w:lsdException w:name="Light List Accent 6" w:uiPriority="61"/>
-    <w:lsdException w:name="Light Grid Accent 6" w:uiPriority="62"/>
-    <w:lsdException w:name="Medium Shading 1 Accent 6" w:uiPriority="63"/>
-    <w:lsdException w:name="Medium Shading 2 Accent 6" w:uiPriority="64"/>
-    <w:lsdException w:name="Medium List 1 Accent 6" w:uiPriority="65"/>
-    <w:lsdException w:name="Medium List 2 Accent 6" w:uiPriority="66"/>
-    <w:lsdException w:name="Medium Grid 1 Accent 6" w:uiPriority="67"/>
-    <w:lsdException w:name="Medium Grid 2 Accent 6" w:uiPriority="68"/>
-    <w:lsdException w:name="Medium Grid 3 Accent 6" w:uiPriority="69"/>
-    <w:lsdException w:name="Dark List Accent 6" w:uiPriority="70"/>
-    <w:lsdException w:name="Colorful Shading Accent 6" w:uiPriority="71"/>
-    <w:lsdException w:name="Colorful List Accent 6" w:uiPriority="72"/>
-    <w:lsdException w:name="Colorful Grid Accent 6" w:uiPriority="73"/>
-    <w:lsdException w:name="Subtle Emphasis" w:uiPriority="19" w:qFormat="1"/>
-    <w:lsdException w:name="Intense Emphasis" w:uiPriority="21" w:qFormat="1"/>
-    <w:lsdException w:name="Subtle Reference" w:uiPriority="31" w:qFormat="1"/>
-    <w:lsdException w:name="Intense Reference" w:uiPriority="32" w:qFormat="1"/>
-    <w:lsdException w:name="Book Title" w:uiPriority="33" w:qFormat="1"/>
-    <w:lsdException w:name="Bibliography" w:semiHidden="1" w:uiPriority="37" w:unhideWhenUsed="1"/>
-    <w:lsdException w:name="TOC Heading" w:semiHidden="1" w:uiPriority="39" w:unhideWhenUsed="1" w:qFormat="1"/>
-    <w:lsdException w:name="Plain Table 1" w:uiPriority="41"/>
-    <w:lsdException w:name="Plain Table 2" w:uiPriority="42"/>
-    <w:lsdException w:name="Plain Table 3" w:uiPriority="43"/>
-    <w:lsdException w:name="Plain Table 4" w:uiPriority="44"/>
-    <w:lsdException w:name="Plain Table 5" w:uiPriority="45"/>
-    <w:lsdException w:name="Grid Table Light" w:uiPriority="40"/>
-    <w:lsdException w:name="Grid Table 1 Light" w:uiPriority="46"/>
-    <w:lsdException w:name="Grid Table 2" w:uiPriority="47"/>
-    <w:lsdException w:name="Grid Table 3" w:uiPriority="48"/>
-    <w:lsdException w:name="Grid Table 4" w:uiPriority="49"/>
-    <w:lsdException w:name="Grid Table 5 Dark" w:uiPriority="50"/>
-    <w:lsdException w:name="Grid Table 6 Colorful" w:uiPriority="51"/>
-    <w:lsdException w:name="Grid Table 7 Colorful" w:uiPriority="52"/>
-    <w:lsdException w:name="Grid Table 1 Light Accent 1" w:uiPriority="46"/>
-    <w:lsdException w:name="Grid Table 2 Accent 1" w:uiPriority="47"/>
-    <w:lsdException w:name="Grid Table 3 Accent 1" w:uiPriority="48"/>
-    <w:lsdException w:name="Grid Table 4 Accent 1" w:uiPriority="49"/>
-    <w:lsdException w:name="Grid Table 5 Dark Accent 1" w:uiPriority="50"/>
-    <w:lsdException w:name="Grid Table 6 Colorful Accent 1" w:uiPriority="51"/>
-    <w:lsdException w:name="Grid Table 7 Colorful Accent 1" w:uiPriority="52"/>
-    <w:lsdException w:name="Grid Table 1 Light Accent 2" w:uiPriority="46"/>
-    <w:lsdException w:name="Grid Table 2 Accent 2" w:uiPriority="47"/>
-    <w:lsdException w:name="Grid Table 3 Accent 2" w:uiPriority="48"/>
-    <w:lsdException w:name="Grid Table 4 Accent 2" w:uiPriority="49"/>
-    <w:lsdException w:name="Grid Table 5 Dark Accent 2" w:uiPriority="50"/>
-    <w:lsdException w:name="Grid Table 6 Colorful Accent 2" w:uiPriority="51"/>
-    <w:lsdException w:name="Grid Table 7 Colorful Accent 2" w:uiPriority="52"/>
-    <w:lsdException w:name="Grid Table 1 Light Accent 3" w:uiPriority="46"/>
-    <w:lsdException w:name="Grid Table 2 Accent 3" w:uiPriority="47"/>
-    <w:lsdException w:name="Grid Table 3 Accent 3" w:uiPriority="48"/>
-    <w:lsdException w:name="Grid Table 4 Accent 3" w:uiPriority="49"/>
-    <w:lsdException w:name="Grid Table 5 Dark Accent 3" w:uiPriority="50"/>
-    <w:lsdException w:name="Grid Table 6 Colorful Accent 3" w:uiPriority="51"/>
-    <w:lsdException w:name="Grid Table 7 Colorful Accent 3" w:uiPriority="52"/>
-    <w:lsdException w:name="Grid Table 1 Light Accent 4" w:uiPriority="46"/>
-    <w:lsdException w:name="Grid Table 2 Accent 4" w:uiPriority="47"/>
-    <w:lsdException w:name="Grid Table 3 Accent 4" w:uiPriority="48"/>
-    <w:lsdException w:name="Grid Table 4 Accent 4" w:uiPriority="49"/>
-    <w:lsdException w:name="Grid Table 5 Dark Accent 4" w:uiPriority="50"/>
-    <w:lsdException w:name="Grid Table 6 Colorful Accent 4" w:uiPriority="51"/>
-    <w:lsdException w:name="Grid Table 7 Colorful Accent 4" w:uiPriority="52"/>
-    <w:lsdException w:name="Grid Table 1 Light Accent 5" w:uiPriority="46"/>
-    <w:lsdException w:name="Grid Table 2 Accent 5" w:uiPriority="47"/>
-    <w:lsdException w:name="Grid Table 3 Accent 5" w:uiPriority="48"/>
-    <w:lsdException w:name="Grid Table 4 Accent 5" w:uiPriority="49"/>
-    <w:lsdException w:name="Grid Table 5 Dark Accent 5" w:uiPriority="50"/>
-    <w:lsdException w:name="Grid Table 6 Colorful Accent 5" w:uiPriority="51"/>
-    <w:lsdException w:name="Grid Table 7 Colorful Accent 5" w:uiPriority="52"/>
-    <w:lsdException w:name="Grid Table 1 Light Accent 6" w:uiPriority="46"/>
-    <w:lsdException w:name="Grid Table 2 Accent 6" w:uiPriority="47"/>
-    <w:lsdException w:name="Grid Table 3 Accent 6" w:uiPriority="48"/>
-    <w:lsdException w:name="Grid Table 4 Accent 6" w:uiPriority="49"/>
-    <w:lsdException w:name="Grid Table 5 Dark Accent 6" w:uiPriority="50"/>
-    <w:lsdException w:name="Grid Table 6 Colorful Accent 6" w:uiPriority="51"/>
-    <w:lsdException w:name="Grid Table 7 Colorful Accent 6" w:uiPriority="52"/>
-    <w:lsdException w:name="List Table 1 Light" w:uiPriority="46"/>
-    <w:lsdException w:name="List Table 2" w:uiPriority="47"/>
-    <w:lsdException w:name="List Table 3" w:uiPriority="48"/>
-    <w:lsdException w:name="List Table 4" w:uiPriority="49"/>
-    <w:lsdException w:name="List Table 5 Dark" w:uiPriority="50"/>
-    <w:lsdException w:name="List Table 6 Colorful" w:uiPriority="51"/>
-    <w:lsdException w:name="List Table 7 Colorful" w:uiPriority="52"/>
-    <w:lsdException w:name="List Table 1 Light Accent 1" w:uiPriority="46"/>
-    <w:lsdException w:name="List Table 2 Accent 1" w:uiPriority="47"/>
-    <w:lsdException w:name="List Table 3 Accent 1" w:uiPriority="48"/>
-    <w:lsdException w:name="List Table 4 Accent 1" w:uiPriority="49"/>
-    <w:lsdException w:name="List Table 5 Dark Accent 1" w:uiPriority="50"/>
-    <w:lsdException w:name="List Table 6 Colorful Accent 1" w:uiPriority="51"/>
-    <w:lsdException w:name="List Table 7 Colorful Accent 1" w:uiPriority="52"/>
-    <w:lsdException w:name="List Table 1 Light Accent 2" w:uiPriority="46"/>
-    <w:lsdException w:name="List Table 2 Accent 2" w:uiPriority="47"/>
-    <w:lsdException w:name="List Table 3 Accent 2" w:uiPriority="48"/>
-    <w:lsdException w:name="List Table 4 Accent 2" w:uiPriority="49"/>
-    <w:lsdException w:name="List Table 5 Dark Accent 2" w:uiPriority="50"/>
-    <w:lsdException w:name="List Table 6 Colorful Accent 2" w:uiPriority="51"/>
-    <w:lsdException w:name="List Table 7 Colorful Accent 2" w:uiPriority="52"/>
-    <w:lsdException w:name="List Table 1 Light Accent 3" w:uiPriority="46"/>
-    <w:lsdException w:name="List Table 2 Accent 3" w:uiPriority="47"/>
-    <w:lsdException w:name="List Table 3 Accent 3" w:uiPriority="48"/>
-    <w:lsdException w:name="List Table 4 Accent 3" w:uiPriority="49"/>
-    <w:lsdException w:name="List Table 5 Dark Accent 3" w:uiPriority="50"/>
-    <w:lsdException w:name="List Table 6 Colorful Accent 3" w:uiPriority="51"/>
-    <w:lsdException w:name="List Table 7 Colorful Accent 3" w:uiPriority="52"/>
-    <w:lsdException w:name="List Table 1 Light Accent 4" w:uiPriority="46"/>
-    <w:lsdException w:name="List Table 2 Accent 4" w:uiPriority="47"/>
-    <w:lsdException w:name="List Table 3 Accent 4" w:uiPriority="48"/>
-    <w:lsdException w:name="List Table 4 Accent 4" w:uiPriority="49"/>
-    <w:lsdException w:name="List Table 5 Dark Accent 4" w:uiPriority="50"/>
-    <w:lsdException w:name="List Table 6 Colorful Accent 4" w:uiPriority="51"/>
-    <w:lsdException w:name="List Table 7 Colorful Accent 4" w:uiPriority="52"/>
-    <w:lsdException w:name="List Table 1 Light Accent 5" w:uiPriority="46"/>
-    <w:lsdException w:name="List Table 2 Accent 5" w:uiPriority="47"/>
-    <w:lsdException w:name="List Table 3 Accent 5" w:uiPriority="48"/>
-    <w:lsdException w:name="List Table 4 Accent 5" w:uiPriority="49"/>
-    <w:lsdException w:name="List Table 5 Dark Accent 5" w:uiPriority="50"/>
-    <w:lsdException w:name="List Table 6 Colorful Accent 5" w:uiPriority="51"/>
-    <w:lsdException w:name="List Table 7 Colorful Accent 5" w:uiPriority="52"/>
-    <w:lsdException w:name="List Table 1 Light Accent 6" w:uiPriority="46"/>
-    <w:lsdException w:name="List Table 2 Accent 6" w:uiPriority="47"/>
-    <w:lsdException w:name="List Table 3 Accent 6" w:uiPriority="48"/>
-    <w:lsdException w:name="List Table 4 Accent 6" w:uiPriority="49"/>
-    <w:lsdException w:name="List Table 5 Dark Accent 6" w:uiPriority="50"/>
-    <w:lsdException w:name="List Table 6 Colorful Accent 6" w:uiPriority="51"/>
-    <w:lsdException w:name="List Table 7 Colorful Accent 6" w:uiPriority="52"/>
+  <w:latentStyles w:defLockedState="0" w:defUIPriority="99" w:defSemiHidden="1" w:defUnhideWhenUsed="1" w:defQFormat="0" w:count="267">
+    <w:lsdException w:name="Normal" w:semiHidden="0" w:uiPriority="0" w:unhideWhenUsed="0" w:qFormat="1"/>
+    <w:lsdException w:name="heading 1" w:semiHidden="0" w:unhideWhenUsed="0" w:qFormat="1"/>
+    <w:lsdException w:name="heading 2" w:qFormat="1"/>
+    <w:lsdException w:name="heading 3" w:qFormat="1"/>
+    <w:lsdException w:name="heading 4" w:uiPriority="0" w:qFormat="1"/>
+    <w:lsdException w:name="heading 5" w:uiPriority="0" w:qFormat="1"/>
+    <w:lsdException w:name="heading 6" w:uiPriority="0" w:qFormat="1"/>
+    <w:lsdException w:name="heading 7" w:uiPriority="0" w:qFormat="1"/>
+    <w:lsdException w:name="heading 8" w:uiPriority="0" w:qFormat="1"/>
+    <w:lsdException w:name="heading 9" w:uiPriority="0" w:qFormat="1"/>
+    <w:lsdException w:name="toc 1" w:uiPriority="39"/>
+    <w:lsdException w:name="toc 2" w:uiPriority="39"/>
+    <w:lsdException w:name="toc 3" w:uiPriority="39"/>
+    <w:lsdException w:name="toc 4" w:uiPriority="39"/>
+    <w:lsdException w:name="toc 5" w:uiPriority="39"/>
+    <w:lsdException w:name="toc 6" w:uiPriority="39"/>
+    <w:lsdException w:name="toc 7" w:uiPriority="39"/>
+    <w:lsdException w:name="toc 8" w:uiPriority="39"/>
+    <w:lsdException w:name="toc 9" w:uiPriority="39"/>
+    <w:lsdException w:name="caption" w:uiPriority="35" w:qFormat="1"/>
+    <w:lsdException w:name="Title" w:semiHidden="0" w:uiPriority="10" w:unhideWhenUsed="0" w:qFormat="1"/>
+    <w:lsdException w:name="Default Paragraph Font" w:uiPriority="1"/>
+    <w:lsdException w:name="Body Text" w:uiPriority="0"/>
+    <w:lsdException w:name="Subtitle" w:semiHidden="0" w:uiPriority="11" w:unhideWhenUsed="0" w:qFormat="1"/>
+    <w:lsdException w:name="Strong" w:semiHidden="0" w:uiPriority="22" w:unhideWhenUsed="0" w:qFormat="1"/>
+    <w:lsdException w:name="Emphasis" w:semiHidden="0" w:uiPriority="20" w:unhideWhenUsed="0" w:qFormat="1"/>
+    <w:lsdException w:name="Table Grid" w:semiHidden="0" w:uiPriority="59" w:unhideWhenUsed="0"/>
+    <w:lsdException w:name="Placeholder Text" w:unhideWhenUsed="0"/>
+    <w:lsdException w:name="No Spacing" w:semiHidden="0" w:uiPriority="1" w:unhideWhenUsed="0" w:qFormat="1"/>
+    <w:lsdException w:name="Light Shading" w:semiHidden="0" w:uiPriority="60" w:unhideWhenUsed="0"/>
+    <w:lsdException w:name="Light List" w:semiHidden="0" w:uiPriority="61" w:unhideWhenUsed="0"/>
+    <w:lsdException w:name="Light Grid" w:semiHidden="0" w:uiPriority="62" w:unhideWhenUsed="0"/>
+    <w:lsdException w:name="Medium Shading 1" w:semiHidden="0" w:uiPriority="63" w:unhideWhenUsed="0"/>
+    <w:lsdException w:name="Medium Shading 2" w:semiHidden="0" w:uiPriority="64" w:unhideWhenUsed="0"/>
+    <w:lsdException w:name="Medium List 1" w:semiHidden="0" w:uiPriority="65" w:unhideWhenUsed="0"/>
+    <w:lsdException w:name="Medium List 2" w:semiHidden="0" w:uiPriority="66" w:unhideWhenUsed="0"/>
+    <w:lsdException w:name="Medium Grid 1" w:semiHidden="0" w:uiPriority="67" w:unhideWhenUsed="0"/>
+    <w:lsdException w:name="Medium Grid 2" w:semiHidden="0" w:uiPriority="68" w:unhideWhenUsed="0"/>
+    <w:lsdException w:name="Medium Grid 3" w:semiHidden="0" w:uiPriority="69" w:unhideWhenUsed="0"/>
+    <w:lsdException w:name="Dark List" w:semiHidden="0" w:uiPriority="70" w:unhideWhenUsed="0"/>
+    <w:lsdException w:name="Colorful Shading" w:semiHidden="0" w:uiPriority="71" w:unhideWhenUsed="0"/>
+    <w:lsdException w:name="Colorful List" w:semiHidden="0" w:uiPriority="72" w:unhideWhenUsed="0"/>
+    <w:lsdException w:name="Colorful Grid" w:semiHidden="0" w:uiPriority="73" w:unhideWhenUsed="0"/>
+    <w:lsdException w:name="Light Shading Accent 1" w:semiHidden="0" w:uiPriority="60" w:unhideWhenUsed="0"/>
+    <w:lsdException w:name="Light List Accent 1" w:semiHidden="0" w:uiPriority="61" w:unhideWhenUsed="0"/>
+    <w:lsdException w:name="Light Grid Accent 1" w:semiHidden="0" w:uiPriority="62" w:unhideWhenUsed="0"/>
+    <w:lsdException w:name="Medium Shading 1 Accent 1" w:semiHidden="0" w:uiPriority="63" w:unhideWhenUsed="0"/>
+    <w:lsdException w:name="Medium Shading 2 Accent 1" w:semiHidden="0" w:uiPriority="64" w:unhideWhenUsed="0"/>
+    <w:lsdException w:name="Medium List 1 Accent 1" w:semiHidden="0" w:uiPriority="65" w:unhideWhenUsed="0"/>
+    <w:lsdException w:name="Revision" w:unhideWhenUsed="0"/>
+    <w:lsdException w:name="List Paragraph" w:semiHidden="0" w:uiPriority="34" w:unhideWhenUsed="0" w:qFormat="1"/>
+    <w:lsdException w:name="Quote" w:semiHidden="0" w:uiPriority="29" w:unhideWhenUsed="0" w:qFormat="1"/>
+    <w:lsdException w:name="Intense Quote" w:semiHidden="0" w:uiPriority="30" w:unhideWhenUsed="0" w:qFormat="1"/>
+    <w:lsdException w:name="Medium List 2 Accent 1" w:semiHidden="0" w:uiPriority="66" w:unhideWhenUsed="0"/>
+    <w:lsdException w:name="Medium Grid 1 Accent 1" w:semiHidden="0" w:uiPriority="67" w:unhideWhenUsed="0"/>
+    <w:lsdException w:name="Medium Grid 2 Accent 1" w:semiHidden="0" w:uiPriority="68" w:unhideWhenUsed="0"/>
+    <w:lsdException w:name="Medium Grid 3 Accent 1" w:semiHidden="0" w:uiPriority="69" w:unhideWhenUsed="0"/>
+    <w:lsdException w:name="Dark List Accent 1" w:semiHidden="0" w:uiPriority="70" w:unhideWhenUsed="0"/>
+    <w:lsdException w:name="Colorful Shading Accent 1" w:semiHidden="0" w:uiPriority="71" w:unhideWhenUsed="0"/>
+    <w:lsdException w:name="Colorful List Accent 1" w:semiHidden="0" w:uiPriority="72" w:unhideWhenUsed="0"/>
+    <w:lsdException w:name="Colorful Grid Accent 1" w:semiHidden="0" w:uiPriority="73" w:unhideWhenUsed="0"/>
+    <w:lsdException w:name="Light Shading Accent 2" w:semiHidden="0" w:uiPriority="60" w:unhideWhenUsed="0"/>
+    <w:lsdException w:name="Light List Accent 2" w:semiHidden="0" w:uiPriority="61" w:unhideWhenUsed="0"/>
+    <w:lsdException w:name="Light Grid Accent 2" w:semiHidden="0" w:uiPriority="62" w:unhideWhenUsed="0"/>
+    <w:lsdException w:name="Medium Shading 1 Accent 2" w:semiHidden="0" w:uiPriority="63" w:unhideWhenUsed="0"/>
+    <w:lsdException w:name="Medium Shading 2 Accent 2" w:semiHidden="0" w:uiPriority="64" w:unhideWhenUsed="0"/>
+    <w:lsdException w:name="Medium List 1 Accent 2" w:semiHidden="0" w:uiPriority="65" w:unhideWhenUsed="0"/>
+    <w:lsdException w:name="Medium List 2 Accent 2" w:semiHidden="0" w:uiPriority="66" w:unhideWhenUsed="0"/>
+    <w:lsdException w:name="Medium Grid 1 Accent 2" w:semiHidden="0" w:uiPriority="67" w:unhideWhenUsed="0"/>
+    <w:lsdException w:name="Medium Grid 2 Accent 2" w:semiHidden="0" w:uiPriority="68" w:unhideWhenUsed="0"/>
+    <w:lsdException w:name="Medium Grid 3 Accent 2" w:semiHidden="0" w:uiPriority="69" w:unhideWhenUsed="0"/>
+    <w:lsdException w:name="Dark List Accent 2" w:semiHidden="0" w:uiPriority="70" w:unhideWhenUsed="0"/>
+    <w:lsdException w:name="Colorful Shading Accent 2" w:semiHidden="0" w:uiPriority="71" w:unhideWhenUsed="0"/>
+    <w:lsdException w:name="Colorful List Accent 2" w:semiHidden="0" w:uiPriority="72" w:unhideWhenUsed="0"/>
+    <w:lsdException w:name="Colorful Grid Accent 2" w:semiHidden="0" w:uiPriority="73" w:unhideWhenUsed="0"/>
+    <w:lsdException w:name="Light Shading Accent 3" w:semiHidden="0" w:uiPriority="60" w:unhideWhenUsed="0"/>
+    <w:lsdException w:name="Light List Accent 3" w:semiHidden="0" w:uiPriority="61" w:unhideWhenUsed="0"/>
+    <w:lsdException w:name="Light Grid Accent 3" w:semiHidden="0" w:uiPriority="62" w:unhideWhenUsed="0"/>
+    <w:lsdException w:name="Medium Shading 1 Accent 3" w:semiHidden="0" w:uiPriority="63" w:unhideWhenUsed="0"/>
+    <w:lsdException w:name="Medium Shading 2 Accent 3" w:semiHidden="0" w:uiPriority="64" w:unhideWhenUsed="0"/>
+    <w:lsdException w:name="Medium List 1 Accent 3" w:semiHidden="0" w:uiPriority="65" w:unhideWhenUsed="0"/>
+    <w:lsdException w:name="Medium List 2 Accent 3" w:semiHidden="0" w:uiPriority="66" w:unhideWhenUsed="0"/>
+    <w:lsdException w:name="Medium Grid 1 Accent 3" w:semiHidden="0" w:uiPriority="67" w:unhideWhenUsed="0"/>
+    <w:lsdException w:name="Medium Grid 2 Accent 3" w:semiHidden="0" w:uiPriority="68" w:unhideWhenUsed="0"/>
+    <w:lsdException w:name="Medium Grid 3 Accent 3" w:semiHidden="0" w:uiPriority="69" w:unhideWhenUsed="0"/>
+    <w:lsdException w:name="Dark List Accent 3" w:semiHidden="0" w:uiPriority="70" w:unhideWhenUsed="0"/>
+    <w:lsdException w:name="Colorful Shading Accent 3" w:semiHidden="0" w:uiPriority="71" w:unhideWhenUsed="0"/>
+    <w:lsdException w:name="Colorful List Accent 3" w:semiHidden="0" w:uiPriority="72" w:unhideWhenUsed="0"/>
+    <w:lsdException w:name="Colorful Grid Accent 3" w:semiHidden="0" w:uiPriority="73" w:unhideWhenUsed="0"/>
+    <w:lsdException w:name="Light Shading Accent 4" w:semiHidden="0" w:uiPriority="60" w:unhideWhenUsed="0"/>
+    <w:lsdException w:name="Light List Accent 4" w:semiHidden="0" w:uiPriority="61" w:unhideWhenUsed="0"/>
+    <w:lsdException w:name="Light Grid Accent 4" w:semiHidden="0" w:uiPriority="62" w:unhideWhenUsed="0"/>
+    <w:lsdException w:name="Medium Shading 1 Accent 4" w:semiHidden="0" w:uiPriority="63" w:unhideWhenUsed="0"/>
+    <w:lsdException w:name="Medium Shading 2 Accent 4" w:semiHidden="0" w:uiPriority="64" w:unhideWhenUsed="0"/>
+    <w:lsdException w:name="Medium List 1 Accent 4" w:semiHidden="0" w:uiPriority="65" w:unhideWhenUsed="0"/>
+    <w:lsdException w:name="Medium List 2 Accent 4" w:semiHidden="0" w:uiPriority="66" w:unhideWhenUsed="0"/>
+    <w:lsdException w:name="Medium Grid 1 Accent 4" w:semiHidden="0" w:uiPriority="67" w:unhideWhenUsed="0"/>
+    <w:lsdException w:name="Medium Grid 2 Accent 4" w:semiHidden="0" w:uiPriority="68" w:unhideWhenUsed="0"/>
+    <w:lsdException w:name="Medium Grid 3 Accent 4" w:semiHidden="0" w:uiPriority="69" w:unhideWhenUsed="0"/>
+    <w:lsdException w:name="Dark List Accent 4" w:semiHidden="0" w:uiPriority="70" w:unhideWhenUsed="0"/>
+    <w:lsdException w:name="Colorful Shading Accent 4" w:semiHidden="0" w:uiPriority="71" w:unhideWhenUsed="0"/>
+    <w:lsdException w:name="Colorful List Accent 4" w:semiHidden="0" w:uiPriority="72" w:unhideWhenUsed="0"/>
+    <w:lsdException w:name="Colorful Grid Accent 4" w:semiHidden="0" w:uiPriority="73" w:unhideWhenUsed="0"/>
+    <w:lsdException w:name="Light Shading Accent 5" w:semiHidden="0" w:uiPriority="60" w:unhideWhenUsed="0"/>
+    <w:lsdException w:name="Light List Accent 5" w:semiHidden="0" w:uiPriority="61" w:unhideWhenUsed="0"/>
+    <w:lsdException w:name="Light Grid Accent 5" w:semiHidden="0" w:uiPriority="62" w:unhideWhenUsed="0"/>
+    <w:lsdException w:name="Medium Shading 1 Accent 5" w:semiHidden="0" w:uiPriority="63" w:unhideWhenUsed="0"/>
+    <w:lsdException w:name="Medium Shading 2 Accent 5" w:semiHidden="0" w:uiPriority="64" w:unhideWhenUsed="0"/>
+    <w:lsdException w:name="Medium List 1 Accent 5" w:semiHidden="0" w:uiPriority="65" w:unhideWhenUsed="0"/>
+    <w:lsdException w:name="Medium List 2 Accent 5" w:semiHidden="0" w:uiPriority="66" w:unhideWhenUsed="0"/>
+    <w:lsdException w:name="Medium Grid 1 Accent 5" w:semiHidden="0" w:uiPriority="67" w:unhideWhenUsed="0"/>
+    <w:lsdException w:name="Medium Grid 2 Accent 5" w:semiHidden="0" w:uiPriority="68" w:unhideWhenUsed="0"/>
+    <w:lsdException w:name="Medium Grid 3 Accent 5" w:semiHidden="0" w:uiPriority="69" w:unhideWhenUsed="0"/>
+    <w:lsdException w:name="Dark List Accent 5" w:semiHidden="0" w:uiPriority="70" w:unhideWhenUsed="0"/>
+    <w:lsdException w:name="Colorful Shading Accent 5" w:semiHidden="0" w:uiPriority="71" w:unhideWhenUsed="0"/>
+    <w:lsdException w:name="Colorful List Accent 5" w:semiHidden="0" w:uiPriority="72" w:unhideWhenUsed="0"/>
+    <w:lsdException w:name="Colorful Grid Accent 5" w:semiHidden="0" w:uiPriority="73" w:unhideWhenUsed="0"/>
+    <w:lsdException w:name="Light Shading Accent 6" w:semiHidden="0" w:uiPriority="60" w:unhideWhenUsed="0"/>
+    <w:lsdException w:name="Light List Accent 6" w:semiHidden="0" w:uiPriority="61" w:unhideWhenUsed="0"/>
+    <w:lsdException w:name="Light Grid Accent 6" w:semiHidden="0" w:uiPriority="62" w:unhideWhenUsed="0"/>
+    <w:lsdException w:name="Medium Shading 1 Accent 6" w:semiHidden="0" w:uiPriority="63" w:unhideWhenUsed="0"/>
+    <w:lsdException w:name="Medium Shading 2 Accent 6" w:semiHidden="0" w:uiPriority="64" w:unhideWhenUsed="0"/>
+    <w:lsdException w:name="Medium List 1 Accent 6" w:semiHidden="0" w:uiPriority="65" w:unhideWhenUsed="0"/>
+    <w:lsdException w:name="Medium List 2 Accent 6" w:semiHidden="0" w:uiPriority="66" w:unhideWhenUsed="0"/>
+    <w:lsdException w:name="Medium Grid 1 Accent 6" w:semiHidden="0" w:uiPriority="67" w:unhideWhenUsed="0"/>
+    <w:lsdException w:name="Medium Grid 2 Accent 6" w:semiHidden="0" w:uiPriority="68" w:unhideWhenUsed="0"/>
+    <w:lsdException w:name="Medium Grid 3 Accent 6" w:semiHidden="0" w:uiPriority="69" w:unhideWhenUsed="0"/>
+    <w:lsdException w:name="Dark List Accent 6" w:semiHidden="0" w:uiPriority="70" w:unhideWhenUsed="0"/>
+    <w:lsdException w:name="Colorful Shading Accent 6" w:semiHidden="0" w:uiPriority="71" w:unhideWhenUsed="0"/>
+    <w:lsdException w:name="Colorful List Accent 6" w:semiHidden="0" w:uiPriority="72" w:unhideWhenUsed="0"/>
+    <w:lsdException w:name="Colorful Grid Accent 6" w:semiHidden="0" w:uiPriority="73" w:unhideWhenUsed="0"/>
+    <w:lsdException w:name="Subtle Emphasis" w:semiHidden="0" w:uiPriority="19" w:unhideWhenUsed="0" w:qFormat="1"/>
+    <w:lsdException w:name="Intense Emphasis" w:semiHidden="0" w:uiPriority="21" w:unhideWhenUsed="0" w:qFormat="1"/>
+    <w:lsdException w:name="Subtle Reference" w:semiHidden="0" w:uiPriority="31" w:unhideWhenUsed="0" w:qFormat="1"/>
+    <w:lsdException w:name="Intense Reference" w:semiHidden="0" w:uiPriority="32" w:unhideWhenUsed="0" w:qFormat="1"/>
+    <w:lsdException w:name="Book Title" w:semiHidden="0" w:uiPriority="33" w:unhideWhenUsed="0" w:qFormat="1"/>
+    <w:lsdException w:name="Bibliography" w:uiPriority="37"/>
+    <w:lsdException w:name="TOC Heading" w:uiPriority="39" w:qFormat="1"/>
+  </w:latentStyles>
+  <w:style w:type="paragraph" w:default="1" w:styleId="Normal">
+    <w:name w:val="Normal"/>
+    <w:qFormat/>
+  </w:style>
+  <w:style w:type="paragraph" w:styleId="Titre1">
+    <w:name w:val="heading 1"/>
+    <w:basedOn w:val="Normal"/>
+    <w:next w:val="Normal"/>
+    <w:link w:val="Titre1Car"/>
+    <w:uiPriority w:val="99"/>
+    <w:qFormat/>
+    <w:rsid w:val="00311953"/>
+    <w:pPr>
+      <w:keepNext/>
+      <w:keepLines/>
+      <w:spacing w:before="480" w:after="0"/>
+      <w:outlineLvl w:val="0"/>
+    </w:pPr>
+    <w:rPr>
+      <w:rFonts w:asciiTheme="majorHAnsi" w:eastAsiaTheme="majorEastAsia" w:hAnsiTheme="majorHAnsi" w:cstheme="majorBidi"/>
+      <w:b/>
+      <w:bCs/>
+      <w:color w:val="365F91" w:themeColor="accent1" w:themeShade="BF"/>
+      <w:sz w:val="28"/>
+      <w:szCs w:val="28"/>
+    </w:rPr>
+  </w:style>
+  <w:style w:type="paragraph" w:styleId="Titre2">
+    <w:name w:val="heading 2"/>
+    <w:basedOn w:val="Normal"/>
+    <w:next w:val="Normal"/>
+    <w:link w:val="Titre2Car"/>
+    <w:uiPriority w:val="99"/>
+    <w:unhideWhenUsed/>
+    <w:qFormat/>
+    <w:rsid w:val="00311953"/>
+    <w:pPr>
+      <w:keepNext/>
+      <w:keepLines/>
+      <w:spacing w:before="200" w:after="0"/>
+      <w:outlineLvl w:val="1"/>
+    </w:pPr>
+    <w:rPr>
+      <w:rFonts w:asciiTheme="majorHAnsi" w:eastAsiaTheme="majorEastAsia" w:hAnsiTheme="majorHAnsi" w:cstheme="majorBidi"/>
+      <w:b/>
+      <w:bCs/>
+      <w:color w:val="4F81BD" w:themeColor="accent1"/>
+      <w:sz w:val="26"/>
+      <w:szCs w:val="26"/>
+    </w:rPr>
+  </w:style>
+  <w:style w:type="paragraph" w:styleId="Titre3">
+    <w:name w:val="heading 3"/>
+    <w:basedOn w:val="Normal"/>
+    <w:next w:val="Normal"/>
+    <w:link w:val="Titre3Car"/>
+    <w:uiPriority w:val="99"/>
+    <w:unhideWhenUsed/>
+    <w:qFormat/>
+    <w:rsid w:val="000D3F21"/>
+    <w:pPr>
+      <w:keepNext/>
+      <w:keepLines/>
+      <w:spacing w:before="200" w:after="0"/>
+      <w:outlineLvl w:val="2"/>
+    </w:pPr>
+    <w:rPr>
+      <w:rFonts w:asciiTheme="majorHAnsi" w:eastAsiaTheme="majorEastAsia" w:hAnsiTheme="majorHAnsi" w:cstheme="majorBidi"/>
+      <w:b/>
+      <w:bCs/>
+      <w:color w:val="4F81BD" w:themeColor="accent1"/>
+    </w:rPr>
+  </w:style>
+  <w:style w:type="paragraph" w:styleId="Titre4">
+    <w:name w:val="heading 4"/>
+    <w:basedOn w:val="Normal"/>
+    <w:next w:val="Normal"/>
+    <w:link w:val="Titre4Car"/>
+    <w:unhideWhenUsed/>
+    <w:qFormat/>
+    <w:rsid w:val="00A01955"/>
+    <w:pPr>
+      <w:keepNext/>
+      <w:keepLines/>
+      <w:spacing w:before="200" w:after="0"/>
+      <w:ind w:left="864" w:hanging="864"/>
+      <w:outlineLvl w:val="3"/>
+    </w:pPr>
+    <w:rPr>
+      <w:rFonts w:asciiTheme="majorHAnsi" w:eastAsiaTheme="majorEastAsia" w:hAnsiTheme="majorHAnsi" w:cstheme="majorBidi"/>
+      <w:b/>
+      <w:bCs/>
+      <w:i/>
+      <w:iCs/>
+      <w:color w:val="4F81BD" w:themeColor="accent1"/>
+      <w:lang w:eastAsia="en-US"/>
+    </w:rPr>
+  </w:style>
+  <w:style w:type="paragraph" w:styleId="Titre5">
+    <w:name w:val="heading 5"/>
+    <w:basedOn w:val="Normal"/>
+    <w:next w:val="Normal"/>
+    <w:link w:val="Titre5Car"/>
+    <w:unhideWhenUsed/>
+    <w:qFormat/>
+    <w:rsid w:val="00A01955"/>
+    <w:pPr>
+      <w:keepNext/>
+      <w:keepLines/>
+      <w:spacing w:before="200" w:after="0"/>
+      <w:ind w:left="1008" w:hanging="1008"/>
+      <w:outlineLvl w:val="4"/>
+    </w:pPr>
+    <w:rPr>
+      <w:rFonts w:asciiTheme="majorHAnsi" w:eastAsiaTheme="majorEastAsia" w:hAnsiTheme="majorHAnsi" w:cstheme="majorBidi"/>
+      <w:color w:val="243F60" w:themeColor="accent1" w:themeShade="7F"/>
+      <w:lang w:eastAsia="en-US"/>
+    </w:rPr>
+  </w:style>
+  <w:style w:type="paragraph" w:styleId="Titre6">
+    <w:name w:val="heading 6"/>
+    <w:basedOn w:val="Normal"/>
+    <w:next w:val="Normal"/>
+    <w:link w:val="Titre6Car"/>
+    <w:unhideWhenUsed/>
+    <w:qFormat/>
+    <w:rsid w:val="00A01955"/>
+    <w:pPr>
+      <w:keepNext/>
+      <w:keepLines/>
+      <w:spacing w:before="200" w:after="0"/>
+      <w:ind w:left="1152" w:hanging="1152"/>
+      <w:outlineLvl w:val="5"/>
+    </w:pPr>
+    <w:rPr>
+      <w:rFonts w:asciiTheme="majorHAnsi" w:eastAsiaTheme="majorEastAsia" w:hAnsiTheme="majorHAnsi" w:cstheme="majorBidi"/>
+      <w:i/>
+      <w:iCs/>
+      <w:color w:val="243F60" w:themeColor="accent1" w:themeShade="7F"/>
+      <w:lang w:eastAsia="en-US"/>
+    </w:rPr>
+  </w:style>
+  <w:style w:type="paragraph" w:styleId="Titre7">
+    <w:name w:val="heading 7"/>
+    <w:basedOn w:val="Normal"/>
+    <w:next w:val="Normal"/>
+    <w:link w:val="Titre7Car"/>
+    <w:unhideWhenUsed/>
+    <w:qFormat/>
+    <w:rsid w:val="00A01955"/>
+    <w:pPr>
+      <w:keepNext/>
+      <w:keepLines/>
+      <w:spacing w:before="200" w:after="0"/>
+      <w:ind w:left="1296" w:hanging="1296"/>
+      <w:outlineLvl w:val="6"/>
+    </w:pPr>
+    <w:rPr>
+      <w:rFonts w:asciiTheme="majorHAnsi" w:eastAsiaTheme="majorEastAsia" w:hAnsiTheme="majorHAnsi" w:cstheme="majorBidi"/>
+      <w:i/>
+      <w:iCs/>
+      <w:color w:val="404040" w:themeColor="text1" w:themeTint="BF"/>
+      <w:lang w:eastAsia="en-US"/>
+    </w:rPr>
+  </w:style>
+  <w:style w:type="paragraph" w:styleId="Titre8">
+    <w:name w:val="heading 8"/>
+    <w:basedOn w:val="Normal"/>
+    <w:next w:val="Normal"/>
+    <w:link w:val="Titre8Car"/>
+    <w:semiHidden/>
+    <w:unhideWhenUsed/>
+    <w:qFormat/>
+    <w:rsid w:val="00A01955"/>
+    <w:pPr>
+      <w:keepNext/>
+      <w:keepLines/>
+      <w:spacing w:before="200" w:after="0"/>
+      <w:ind w:left="1440" w:hanging="1440"/>
+      <w:outlineLvl w:val="7"/>
+    </w:pPr>
+    <w:rPr>
+      <w:rFonts w:asciiTheme="majorHAnsi" w:eastAsiaTheme="majorEastAsia" w:hAnsiTheme="majorHAnsi" w:cstheme="majorBidi"/>
+      <w:color w:val="404040" w:themeColor="text1" w:themeTint="BF"/>
+      <w:sz w:val="20"/>
+      <w:szCs w:val="20"/>
+      <w:lang w:eastAsia="en-US"/>
+    </w:rPr>
+  </w:style>
+  <w:style w:type="paragraph" w:styleId="Titre9">
+    <w:name w:val="heading 9"/>
+    <w:basedOn w:val="Normal"/>
+    <w:next w:val="Normal"/>
+    <w:link w:val="Titre9Car"/>
+    <w:semiHidden/>
+    <w:unhideWhenUsed/>
+    <w:qFormat/>
+    <w:rsid w:val="00A01955"/>
+    <w:pPr>
+      <w:keepNext/>
+      <w:keepLines/>
+      <w:spacing w:before="200" w:after="0"/>
+      <w:ind w:left="1584" w:hanging="1584"/>
+      <w:outlineLvl w:val="8"/>
+    </w:pPr>
+    <w:rPr>
+      <w:rFonts w:asciiTheme="majorHAnsi" w:eastAsiaTheme="majorEastAsia" w:hAnsiTheme="majorHAnsi" w:cstheme="majorBidi"/>
+      <w:i/>
+      <w:iCs/>
+      <w:color w:val="404040" w:themeColor="text1" w:themeTint="BF"/>
+      <w:sz w:val="20"/>
+      <w:szCs w:val="20"/>
+      <w:lang w:eastAsia="en-US"/>
+    </w:rPr>
+  </w:style>
+  <w:style w:type="character" w:default="1" w:styleId="Policepardfaut">
+    <w:name w:val="Default Paragraph Font"/>
+    <w:uiPriority w:val="1"/>
+    <w:semiHidden/>
+    <w:unhideWhenUsed/>
+  </w:style>
+  <w:style w:type="table" w:default="1" w:styleId="TableauNormal">
+    <w:name w:val="Normal Table"/>
+    <w:uiPriority w:val="99"/>
+    <w:semiHidden/>
+    <w:unhideWhenUsed/>
+    <w:tblPr>
+      <w:tblInd w:w="0" w:type="dxa"/>
+      <w:tblCellMar>
+        <w:top w:w="0" w:type="dxa"/>
+        <w:left w:w="108" w:type="dxa"/>
+        <w:bottom w:w="0" w:type="dxa"/>
+        <w:right w:w="108" w:type="dxa"/>
+      </w:tblCellMar>
+    </w:tblPr>
+  </w:style>
+  <w:style w:type="numbering" w:default="1" w:styleId="Aucuneliste">
+    <w:name w:val="No List"/>
+    <w:uiPriority w:val="99"/>
+    <w:semiHidden/>
+    <w:unhideWhenUsed/>
+  </w:style>
+  <w:style w:type="character" w:customStyle="1" w:styleId="Titre1Car">
+    <w:name w:val="Titre 1 Car"/>
+    <w:basedOn w:val="Policepardfaut"/>
+    <w:link w:val="Titre1"/>
+    <w:uiPriority w:val="99"/>
+    <w:rsid w:val="00311953"/>
+    <w:rPr>
+      <w:rFonts w:asciiTheme="majorHAnsi" w:eastAsiaTheme="majorEastAsia" w:hAnsiTheme="majorHAnsi" w:cstheme="majorBidi"/>
+      <w:b/>
+      <w:bCs/>
+      <w:color w:val="365F91" w:themeColor="accent1" w:themeShade="BF"/>
+      <w:sz w:val="28"/>
+      <w:szCs w:val="28"/>
+    </w:rPr>
+  </w:style>
+  <w:style w:type="character" w:customStyle="1" w:styleId="Titre2Car">
+    <w:name w:val="Titre 2 Car"/>
+    <w:basedOn w:val="Policepardfaut"/>
+    <w:link w:val="Titre2"/>
+    <w:uiPriority w:val="9"/>
+    <w:rsid w:val="00311953"/>
+    <w:rPr>
+      <w:rFonts w:asciiTheme="majorHAnsi" w:eastAsiaTheme="majorEastAsia" w:hAnsiTheme="majorHAnsi" w:cstheme="majorBidi"/>
+      <w:b/>
+      <w:bCs/>
+      <w:color w:val="4F81BD" w:themeColor="accent1"/>
+      <w:sz w:val="26"/>
+      <w:szCs w:val="26"/>
+    </w:rPr>
+  </w:style>
+  <w:style w:type="paragraph" w:styleId="Paragraphedeliste">
+    <w:name w:val="List Paragraph"/>
+    <w:basedOn w:val="Normal"/>
+    <w:uiPriority w:val="34"/>
+    <w:qFormat/>
+    <w:rsid w:val="00311953"/>
+    <w:pPr>
+      <w:ind w:left="720"/>
+      <w:contextualSpacing/>
+    </w:pPr>
+  </w:style>
+  <w:style w:type="character" w:customStyle="1" w:styleId="Titre3Car">
+    <w:name w:val="Titre 3 Car"/>
+    <w:basedOn w:val="Policepardfaut"/>
+    <w:link w:val="Titre3"/>
+    <w:uiPriority w:val="9"/>
+    <w:rsid w:val="000D3F21"/>
+    <w:rPr>
+      <w:rFonts w:asciiTheme="majorHAnsi" w:eastAsiaTheme="majorEastAsia" w:hAnsiTheme="majorHAnsi" w:cstheme="majorBidi"/>
+      <w:b/>
+      <w:bCs/>
+      <w:color w:val="4F81BD" w:themeColor="accent1"/>
+    </w:rPr>
+  </w:style>
+  <w:style w:type="paragraph" w:styleId="Titre">
+    <w:name w:val="Title"/>
+    <w:basedOn w:val="Normal"/>
+    <w:next w:val="Normal"/>
+    <w:link w:val="TitreCar"/>
+    <w:uiPriority w:val="10"/>
+    <w:qFormat/>
+    <w:rsid w:val="00524804"/>
+    <w:pPr>
+      <w:pBdr>
+        <w:bottom w:val="single" w:sz="8" w:space="4" w:color="4F81BD" w:themeColor="accent1"/>
+      </w:pBdr>
+      <w:spacing w:after="300" w:line="240" w:lineRule="auto"/>
+      <w:contextualSpacing/>
+    </w:pPr>
+    <w:rPr>
+      <w:rFonts w:asciiTheme="majorHAnsi" w:eastAsiaTheme="majorEastAsia" w:hAnsiTheme="majorHAnsi" w:cstheme="majorBidi"/>
+      <w:color w:val="17365D" w:themeColor="text2" w:themeShade="BF"/>
+      <w:spacing w:val="5"/>
+      <w:kern w:val="28"/>
+      <w:sz w:val="52"/>
+      <w:szCs w:val="52"/>
+    </w:rPr>
+  </w:style>
+  <w:style w:type="character" w:customStyle="1" w:styleId="TitreCar">
+    <w:name w:val="Titre Car"/>
+    <w:basedOn w:val="Policepardfaut"/>
+    <w:link w:val="Titre"/>
+    <w:uiPriority w:val="10"/>
+    <w:rsid w:val="00524804"/>
+    <w:rPr>
+      <w:rFonts w:asciiTheme="majorHAnsi" w:eastAsiaTheme="majorEastAsia" w:hAnsiTheme="majorHAnsi" w:cstheme="majorBidi"/>
+      <w:color w:val="17365D" w:themeColor="text2" w:themeShade="BF"/>
+      <w:spacing w:val="5"/>
+      <w:kern w:val="28"/>
+      <w:sz w:val="52"/>
+      <w:szCs w:val="52"/>
+    </w:rPr>
+  </w:style>
+  <w:style w:type="character" w:styleId="Lienhypertexte">
+    <w:name w:val="Hyperlink"/>
+    <w:basedOn w:val="Policepardfaut"/>
+    <w:uiPriority w:val="99"/>
+    <w:unhideWhenUsed/>
+    <w:rsid w:val="00465924"/>
+    <w:rPr>
+      <w:color w:val="0000FF"/>
+      <w:u w:val="single"/>
+    </w:rPr>
+  </w:style>
+  <w:style w:type="paragraph" w:styleId="Textedebulles">
+    <w:name w:val="Balloon Text"/>
+    <w:basedOn w:val="Normal"/>
+    <w:link w:val="TextedebullesCar"/>
+    <w:uiPriority w:val="99"/>
+    <w:semiHidden/>
+    <w:unhideWhenUsed/>
+    <w:rsid w:val="000E6F70"/>
+    <w:pPr>
+      <w:spacing w:after="0" w:line="240" w:lineRule="auto"/>
+    </w:pPr>
+    <w:rPr>
+      <w:rFonts w:ascii="Tahoma" w:hAnsi="Tahoma" w:cs="Tahoma"/>
+      <w:sz w:val="16"/>
+      <w:szCs w:val="16"/>
+    </w:rPr>
+  </w:style>
+  <w:style w:type="character" w:customStyle="1" w:styleId="TextedebullesCar">
+    <w:name w:val="Texte de bulles Car"/>
+    <w:basedOn w:val="Policepardfaut"/>
+    <w:link w:val="Textedebulles"/>
+    <w:uiPriority w:val="99"/>
+    <w:semiHidden/>
+    <w:rsid w:val="000E6F70"/>
+    <w:rPr>
+      <w:rFonts w:ascii="Tahoma" w:hAnsi="Tahoma" w:cs="Tahoma"/>
+      <w:sz w:val="16"/>
+      <w:szCs w:val="16"/>
+    </w:rPr>
+  </w:style>
+  <w:style w:type="paragraph" w:styleId="TM1">
+    <w:name w:val="toc 1"/>
+    <w:basedOn w:val="Normal"/>
+    <w:next w:val="Normal"/>
+    <w:autoRedefine/>
+    <w:uiPriority w:val="39"/>
+    <w:unhideWhenUsed/>
+    <w:rsid w:val="006E55BD"/>
+    <w:pPr>
+      <w:spacing w:after="100"/>
+    </w:pPr>
+  </w:style>
+  <w:style w:type="paragraph" w:styleId="TM2">
+    <w:name w:val="toc 2"/>
+    <w:basedOn w:val="Normal"/>
+    <w:next w:val="Normal"/>
+    <w:autoRedefine/>
+    <w:uiPriority w:val="39"/>
+    <w:unhideWhenUsed/>
+    <w:rsid w:val="006E55BD"/>
+    <w:pPr>
+      <w:spacing w:after="100"/>
+      <w:ind w:left="220"/>
+    </w:pPr>
+  </w:style>
+  <w:style w:type="paragraph" w:styleId="TM3">
+    <w:name w:val="toc 3"/>
+    <w:basedOn w:val="Normal"/>
+    <w:next w:val="Normal"/>
+    <w:autoRedefine/>
+    <w:uiPriority w:val="39"/>
+    <w:unhideWhenUsed/>
+    <w:rsid w:val="006E55BD"/>
+    <w:pPr>
+      <w:spacing w:after="100"/>
+      <w:ind w:left="440"/>
+    </w:pPr>
+  </w:style>
+  <w:style w:type="paragraph" w:styleId="Corpsdetexte">
+    <w:name w:val="Body Text"/>
+    <w:basedOn w:val="Normal"/>
+    <w:link w:val="CorpsdetexteCar"/>
+    <w:rsid w:val="00E11D8A"/>
+    <w:pPr>
+      <w:spacing w:before="120" w:after="120"/>
+    </w:pPr>
+    <w:rPr>
+      <w:rFonts w:ascii="Calibri" w:eastAsia="Times New Roman" w:hAnsi="Calibri" w:cs="Times New Roman"/>
+      <w:lang w:val="en-US" w:bidi="en-US"/>
+    </w:rPr>
+  </w:style>
+  <w:style w:type="character" w:customStyle="1" w:styleId="CorpsdetexteCar">
+    <w:name w:val="Corps de texte Car"/>
+    <w:basedOn w:val="Policepardfaut"/>
+    <w:link w:val="Corpsdetexte"/>
+    <w:rsid w:val="00E11D8A"/>
+    <w:rPr>
+      <w:rFonts w:ascii="Calibri" w:eastAsia="Times New Roman" w:hAnsi="Calibri" w:cs="Times New Roman"/>
+      <w:lang w:val="en-US" w:bidi="en-US"/>
+    </w:rPr>
+  </w:style>
+  <w:style w:type="paragraph" w:customStyle="1" w:styleId="Tabletext">
+    <w:name w:val="Tabletext"/>
+    <w:basedOn w:val="Normal"/>
+    <w:rsid w:val="00E11D8A"/>
+    <w:pPr>
+      <w:keepLines/>
+      <w:widowControl w:val="0"/>
+      <w:spacing w:after="120" w:line="240" w:lineRule="atLeast"/>
+    </w:pPr>
+    <w:rPr>
+      <w:rFonts w:ascii="Times New Roman" w:eastAsia="Times New Roman" w:hAnsi="Times New Roman" w:cs="Times New Roman"/>
+      <w:sz w:val="20"/>
+      <w:szCs w:val="20"/>
+      <w:lang w:val="en-US" w:bidi="en-US"/>
+    </w:rPr>
+  </w:style>
+  <w:style w:type="character" w:customStyle="1" w:styleId="StyleTitreLatin36ptCar">
+    <w:name w:val="Style Titre + (Latin) 36 pt Car"/>
+    <w:basedOn w:val="Policepardfaut"/>
+    <w:rsid w:val="00E11D8A"/>
+    <w:rPr>
+      <w:rFonts w:ascii="Arial" w:hAnsi="Arial" w:cs="Arial"/>
+      <w:b/>
+      <w:bCs/>
+      <w:kern w:val="28"/>
+      <w:sz w:val="72"/>
+      <w:szCs w:val="32"/>
+      <w:lang w:val="fr-FR" w:eastAsia="fr-FR" w:bidi="ar-SA"/>
+    </w:rPr>
+  </w:style>
+  <w:style w:type="paragraph" w:customStyle="1" w:styleId="Titredocument">
+    <w:name w:val="Titre document"/>
+    <w:basedOn w:val="Normal"/>
+    <w:rsid w:val="00E11D8A"/>
+    <w:pPr>
+      <w:spacing w:before="1200" w:after="360"/>
+      <w:jc w:val="center"/>
+    </w:pPr>
+    <w:rPr>
+      <w:rFonts w:ascii="Arial" w:eastAsia="Times New Roman" w:hAnsi="Arial" w:cs="Arial"/>
+      <w:b/>
+      <w:bCs/>
+      <w:kern w:val="28"/>
+      <w:sz w:val="56"/>
+      <w:szCs w:val="32"/>
+    </w:rPr>
+  </w:style>
+  <w:style w:type="paragraph" w:customStyle="1" w:styleId="TitreProjet">
+    <w:name w:val="Titre Projet"/>
+    <w:rsid w:val="00E11D8A"/>
+    <w:pPr>
+      <w:spacing w:before="2280"/>
+      <w:jc w:val="center"/>
+    </w:pPr>
+    <w:rPr>
+      <w:rFonts w:ascii="Arial" w:eastAsia="Times New Roman" w:hAnsi="Arial" w:cs="Arial"/>
+      <w:b/>
+      <w:bCs/>
+      <w:kern w:val="28"/>
+      <w:sz w:val="72"/>
+      <w:szCs w:val="32"/>
+    </w:rPr>
+  </w:style>
+  <w:style w:type="character" w:customStyle="1" w:styleId="TitreProjetCar">
+    <w:name w:val="Titre Projet Car"/>
+    <w:basedOn w:val="TitreCar"/>
+    <w:rsid w:val="00E11D8A"/>
+    <w:rPr>
+      <w:rFonts w:ascii="Cambria" w:eastAsia="Times New Roman" w:hAnsi="Cambria" w:cs="Times New Roman"/>
+      <w:color w:val="17365D"/>
+      <w:spacing w:val="5"/>
+      <w:kern w:val="28"/>
+      <w:sz w:val="72"/>
+      <w:szCs w:val="52"/>
+    </w:rPr>
+  </w:style>
+  <w:style w:type="paragraph" w:customStyle="1" w:styleId="Titrehistorique">
+    <w:name w:val="Titre historique"/>
+    <w:rsid w:val="00E11D8A"/>
+    <w:pPr>
+      <w:spacing w:after="360"/>
+      <w:jc w:val="center"/>
+    </w:pPr>
+    <w:rPr>
+      <w:rFonts w:ascii="Arial" w:eastAsia="Times New Roman" w:hAnsi="Arial" w:cs="Arial"/>
+      <w:b/>
+      <w:bCs/>
+      <w:kern w:val="28"/>
+      <w:sz w:val="40"/>
+      <w:szCs w:val="32"/>
+    </w:rPr>
+  </w:style>
+  <w:style w:type="paragraph" w:customStyle="1" w:styleId="Version">
+    <w:name w:val="Version"/>
+    <w:basedOn w:val="Normal"/>
+    <w:rsid w:val="00E11D8A"/>
+    <w:pPr>
+      <w:spacing w:before="1200" w:after="360"/>
+      <w:jc w:val="center"/>
+    </w:pPr>
+    <w:rPr>
+      <w:rFonts w:ascii="Arial" w:eastAsia="Times New Roman" w:hAnsi="Arial" w:cs="Times New Roman"/>
+      <w:sz w:val="36"/>
+      <w:szCs w:val="36"/>
+    </w:rPr>
+  </w:style>
+  <w:style w:type="character" w:styleId="Lienhypertextesuivivisit">
+    <w:name w:val="FollowedHyperlink"/>
+    <w:basedOn w:val="Policepardfaut"/>
+    <w:uiPriority w:val="99"/>
+    <w:semiHidden/>
+    <w:unhideWhenUsed/>
+    <w:rsid w:val="008428FE"/>
+    <w:rPr>
+      <w:color w:val="800080" w:themeColor="followedHyperlink"/>
+      <w:u w:val="single"/>
+    </w:rPr>
+  </w:style>
+  <w:style w:type="character" w:customStyle="1" w:styleId="Titre4Car">
+    <w:name w:val="Titre 4 Car"/>
+    <w:basedOn w:val="Policepardfaut"/>
+    <w:link w:val="Titre4"/>
+    <w:rsid w:val="00A01955"/>
+    <w:rPr>
+      <w:rFonts w:asciiTheme="majorHAnsi" w:eastAsiaTheme="majorEastAsia" w:hAnsiTheme="majorHAnsi" w:cstheme="majorBidi"/>
+      <w:b/>
+      <w:bCs/>
+      <w:i/>
+      <w:iCs/>
+      <w:color w:val="4F81BD" w:themeColor="accent1"/>
+      <w:lang w:eastAsia="en-US"/>
+    </w:rPr>
+  </w:style>
+  <w:style w:type="character" w:customStyle="1" w:styleId="Titre5Car">
+    <w:name w:val="Titre 5 Car"/>
+    <w:basedOn w:val="Policepardfaut"/>
+    <w:link w:val="Titre5"/>
+    <w:rsid w:val="00A01955"/>
+    <w:rPr>
+      <w:rFonts w:asciiTheme="majorHAnsi" w:eastAsiaTheme="majorEastAsia" w:hAnsiTheme="majorHAnsi" w:cstheme="majorBidi"/>
+      <w:color w:val="243F60" w:themeColor="accent1" w:themeShade="7F"/>
+      <w:lang w:eastAsia="en-US"/>
+    </w:rPr>
+  </w:style>
+  <w:style w:type="character" w:customStyle="1" w:styleId="Titre6Car">
+    <w:name w:val="Titre 6 Car"/>
+    <w:basedOn w:val="Policepardfaut"/>
+    <w:link w:val="Titre6"/>
+    <w:rsid w:val="00A01955"/>
+    <w:rPr>
+      <w:rFonts w:asciiTheme="majorHAnsi" w:eastAsiaTheme="majorEastAsia" w:hAnsiTheme="majorHAnsi" w:cstheme="majorBidi"/>
+      <w:i/>
+      <w:iCs/>
+      <w:color w:val="243F60" w:themeColor="accent1" w:themeShade="7F"/>
+      <w:lang w:eastAsia="en-US"/>
+    </w:rPr>
+  </w:style>
+  <w:style w:type="character" w:customStyle="1" w:styleId="Titre7Car">
+    <w:name w:val="Titre 7 Car"/>
+    <w:basedOn w:val="Policepardfaut"/>
+    <w:link w:val="Titre7"/>
+    <w:rsid w:val="00A01955"/>
+    <w:rPr>
+      <w:rFonts w:asciiTheme="majorHAnsi" w:eastAsiaTheme="majorEastAsia" w:hAnsiTheme="majorHAnsi" w:cstheme="majorBidi"/>
+      <w:i/>
+      <w:iCs/>
+      <w:color w:val="404040" w:themeColor="text1" w:themeTint="BF"/>
+      <w:lang w:eastAsia="en-US"/>
+    </w:rPr>
+  </w:style>
+  <w:style w:type="character" w:customStyle="1" w:styleId="Titre8Car">
+    <w:name w:val="Titre 8 Car"/>
+    <w:basedOn w:val="Policepardfaut"/>
+    <w:link w:val="Titre8"/>
+    <w:semiHidden/>
+    <w:rsid w:val="00A01955"/>
+    <w:rPr>
+      <w:rFonts w:asciiTheme="majorHAnsi" w:eastAsiaTheme="majorEastAsia" w:hAnsiTheme="majorHAnsi" w:cstheme="majorBidi"/>
+      <w:color w:val="404040" w:themeColor="text1" w:themeTint="BF"/>
+      <w:sz w:val="20"/>
+      <w:szCs w:val="20"/>
+      <w:lang w:eastAsia="en-US"/>
+    </w:rPr>
+  </w:style>
+  <w:style w:type="character" w:customStyle="1" w:styleId="Titre9Car">
+    <w:name w:val="Titre 9 Car"/>
+    <w:basedOn w:val="Policepardfaut"/>
+    <w:link w:val="Titre9"/>
+    <w:semiHidden/>
+    <w:rsid w:val="00A01955"/>
+    <w:rPr>
+      <w:rFonts w:asciiTheme="majorHAnsi" w:eastAsiaTheme="majorEastAsia" w:hAnsiTheme="majorHAnsi" w:cstheme="majorBidi"/>
+      <w:i/>
+      <w:iCs/>
+      <w:color w:val="404040" w:themeColor="text1" w:themeTint="BF"/>
+      <w:sz w:val="20"/>
+      <w:szCs w:val="20"/>
+      <w:lang w:eastAsia="en-US"/>
+    </w:rPr>
+  </w:style>
+  <w:style w:type="paragraph" w:styleId="Sansinterligne">
+    <w:name w:val="No Spacing"/>
+    <w:uiPriority w:val="1"/>
+    <w:qFormat/>
+    <w:rsid w:val="006C543E"/>
+    <w:pPr>
+      <w:spacing w:after="0" w:line="240" w:lineRule="auto"/>
+    </w:pPr>
+  </w:style>
+  <w:style w:type="table" w:styleId="Listecouleur-Accent3">
+    <w:name w:val="Colorful List Accent 3"/>
+    <w:basedOn w:val="TableauNormal"/>
+    <w:uiPriority w:val="72"/>
+    <w:rsid w:val="006C543E"/>
+    <w:pPr>
+      <w:spacing w:after="0" w:line="240" w:lineRule="auto"/>
+    </w:pPr>
+    <w:rPr>
+      <w:color w:val="000000" w:themeColor="text1"/>
+    </w:rPr>
+    <w:tblPr>
+      <w:tblStyleRowBandSize w:val="1"/>
+      <w:tblStyleColBandSize w:val="1"/>
+      <w:tblInd w:w="0" w:type="dxa"/>
+      <w:tblCellMar>
+        <w:top w:w="0" w:type="dxa"/>
+        <w:left w:w="108" w:type="dxa"/>
+        <w:bottom w:w="0" w:type="dxa"/>
+        <w:right w:w="108" w:type="dxa"/>
+      </w:tblCellMar>
+    </w:tblPr>
+    <w:tcPr>
+      <w:shd w:val="clear" w:color="auto" w:fill="F5F8EE" w:themeFill="accent3" w:themeFillTint="19"/>
+    </w:tcPr>
+    <w:tblStylePr w:type="firstRow">
+      <w:rPr>
+        <w:b/>
+        <w:bCs/>
+        <w:color w:val="FFFFFF" w:themeColor="background1"/>
+      </w:rPr>
+      <w:tblPr/>
+      <w:tcPr>
+        <w:tcBorders>
+          <w:bottom w:val="single" w:sz="12" w:space="0" w:color="FFFFFF" w:themeColor="background1"/>
+        </w:tcBorders>
+        <w:shd w:val="clear" w:color="auto" w:fill="664E82" w:themeFill="accent4" w:themeFillShade="CC"/>
+      </w:tcPr>
+    </w:tblStylePr>
+    <w:tblStylePr w:type="lastRow">
+      <w:rPr>
+        <w:b/>
+        <w:bCs/>
+        <w:color w:val="664E82" w:themeColor="accent4" w:themeShade="CC"/>
+      </w:rPr>
+      <w:tblPr/>
+      <w:tcPr>
+        <w:tcBorders>
+          <w:top w:val="single" w:sz="12" w:space="0" w:color="000000" w:themeColor="text1"/>
+        </w:tcBorders>
+        <w:shd w:val="clear" w:color="auto" w:fill="FFFFFF" w:themeFill="background1"/>
+      </w:tcPr>
+    </w:tblStylePr>
+    <w:tblStylePr w:type="firstCol">
+      <w:rPr>
+        <w:b/>
+        <w:bCs/>
+      </w:rPr>
+    </w:tblStylePr>
+    <w:tblStylePr w:type="lastCol">
+      <w:rPr>
+        <w:b/>
+        <w:bCs/>
+      </w:rPr>
+    </w:tblStylePr>
+    <w:tblStylePr w:type="band1Vert">
+      <w:tblPr/>
+      <w:tcPr>
+        <w:tcBorders>
+          <w:top w:val="nil"/>
+          <w:left w:val="nil"/>
+          <w:bottom w:val="nil"/>
+          <w:right w:val="nil"/>
+          <w:insideH w:val="nil"/>
+          <w:insideV w:val="nil"/>
+        </w:tcBorders>
+        <w:shd w:val="clear" w:color="auto" w:fill="E6EED5" w:themeFill="accent3" w:themeFillTint="3F"/>
+      </w:tcPr>
+    </w:tblStylePr>
+    <w:tblStylePr w:type="band1Horz">
+      <w:tblPr/>
+      <w:tcPr>
+        <w:shd w:val="clear" w:color="auto" w:fill="EAF1DD" w:themeFill="accent3" w:themeFillTint="33"/>
+      </w:tcPr>
+    </w:tblStylePr>
+  </w:style>
+</w:styles>
+</file>
+
+<file path=word/stylesWithEffects.xml><?xml version="1.0" encoding="utf-8"?>
+<w:styles xmlns:wpc="http://schemas.microsoft.com/office/word/2010/wordprocessingCanvas" xmlns:mc="http://schemas.openxmlformats.org/markup-compatibility/2006" xmlns:o="urn:schemas-microsoft-com:office:office" xmlns:r="http://schemas.openxmlformats.org/officeDocument/2006/relationships" xmlns:m="http://schemas.openxmlformats.org/officeDocument/2006/math" xmlns:v="urn:schemas-microsoft-com:vml" xmlns:wp14="http://schemas.microsoft.com/office/word/2010/wordprocessingDrawing" xmlns:wp="http://schemas.openxmlformats.org/drawingml/2006/wordprocessingDrawing" xmlns:w10="urn:schemas-microsoft-com:office:word" xmlns:w="http://schemas.openxmlformats.org/wordprocessingml/2006/main" xmlns:w14="http://schemas.microsoft.com/office/word/2010/wordml" xmlns:wpg="http://schemas.microsoft.com/office/word/2010/wordprocessingGroup" xmlns:wpi="http://schemas.microsoft.com/office/word/2010/wordprocessingInk" xmlns:wne="http://schemas.microsoft.com/office/word/2006/wordml" xmlns:wps="http://schemas.microsoft.com/office/word/2010/wordprocessingShape" mc:Ignorable="w14 wp14">
+  <w:docDefaults>
+    <w:rPrDefault>
+      <w:rPr>
+        <w:rFonts w:asciiTheme="minorHAnsi" w:eastAsiaTheme="minorEastAsia" w:hAnsiTheme="minorHAnsi" w:cstheme="minorBidi"/>
+        <w:sz w:val="22"/>
+        <w:szCs w:val="22"/>
+        <w:lang w:val="fr-FR" w:eastAsia="fr-FR" w:bidi="ar-SA"/>
+      </w:rPr>
+    </w:rPrDefault>
+    <w:pPrDefault>
+      <w:pPr>
+        <w:spacing w:after="200" w:line="276" w:lineRule="auto"/>
+      </w:pPr>
+    </w:pPrDefault>
+  </w:docDefaults>
+  <w:latentStyles w:defLockedState="0" w:defUIPriority="99" w:defSemiHidden="1" w:defUnhideWhenUsed="1" w:defQFormat="0" w:count="267">
+    <w:lsdException w:name="Normal" w:semiHidden="0" w:uiPriority="0" w:unhideWhenUsed="0" w:qFormat="1"/>
+    <w:lsdException w:name="heading 1" w:semiHidden="0" w:unhideWhenUsed="0" w:qFormat="1"/>
+    <w:lsdException w:name="heading 2" w:qFormat="1"/>
+    <w:lsdException w:name="heading 3" w:qFormat="1"/>
+    <w:lsdException w:name="heading 4" w:uiPriority="0" w:qFormat="1"/>
+    <w:lsdException w:name="heading 5" w:uiPriority="0" w:qFormat="1"/>
+    <w:lsdException w:name="heading 6" w:uiPriority="0" w:qFormat="1"/>
+    <w:lsdException w:name="heading 7" w:uiPriority="0" w:qFormat="1"/>
+    <w:lsdException w:name="heading 8" w:uiPriority="0" w:qFormat="1"/>
+    <w:lsdException w:name="heading 9" w:uiPriority="0" w:qFormat="1"/>
+    <w:lsdException w:name="toc 1" w:uiPriority="39"/>
+    <w:lsdException w:name="toc 2" w:uiPriority="39"/>
+    <w:lsdException w:name="toc 3" w:uiPriority="39"/>
+    <w:lsdException w:name="toc 4" w:uiPriority="39"/>
+    <w:lsdException w:name="toc 5" w:uiPriority="39"/>
+    <w:lsdException w:name="toc 6" w:uiPriority="39"/>
+    <w:lsdException w:name="toc 7" w:uiPriority="39"/>
+    <w:lsdException w:name="toc 8" w:uiPriority="39"/>
+    <w:lsdException w:name="toc 9" w:uiPriority="39"/>
+    <w:lsdException w:name="caption" w:uiPriority="35" w:qFormat="1"/>
+    <w:lsdException w:name="Title" w:semiHidden="0" w:uiPriority="10" w:unhideWhenUsed="0" w:qFormat="1"/>
+    <w:lsdException w:name="Default Paragraph Font" w:uiPriority="1"/>
+    <w:lsdException w:name="Body Text" w:uiPriority="0"/>
+    <w:lsdException w:name="Subtitle" w:semiHidden="0" w:uiPriority="11" w:unhideWhenUsed="0" w:qFormat="1"/>
+    <w:lsdException w:name="Strong" w:semiHidden="0" w:uiPriority="22" w:unhideWhenUsed="0" w:qFormat="1"/>
+    <w:lsdException w:name="Emphasis" w:semiHidden="0" w:uiPriority="20" w:unhideWhenUsed="0" w:qFormat="1"/>
+    <w:lsdException w:name="Table Grid" w:semiHidden="0" w:uiPriority="59" w:unhideWhenUsed="0"/>
+    <w:lsdException w:name="Placeholder Text" w:unhideWhenUsed="0"/>
+    <w:lsdException w:name="No Spacing" w:semiHidden="0" w:uiPriority="1" w:unhideWhenUsed="0" w:qFormat="1"/>
+    <w:lsdException w:name="Light Shading" w:semiHidden="0" w:uiPriority="60" w:unhideWhenUsed="0"/>
+    <w:lsdException w:name="Light List" w:semiHidden="0" w:uiPriority="61" w:unhideWhenUsed="0"/>
+    <w:lsdException w:name="Light Grid" w:semiHidden="0" w:uiPriority="62" w:unhideWhenUsed="0"/>
+    <w:lsdException w:name="Medium Shading 1" w:semiHidden="0" w:uiPriority="63" w:unhideWhenUsed="0"/>
+    <w:lsdException w:name="Medium Shading 2" w:semiHidden="0" w:uiPriority="64" w:unhideWhenUsed="0"/>
+    <w:lsdException w:name="Medium List 1" w:semiHidden="0" w:uiPriority="65" w:unhideWhenUsed="0"/>
+    <w:lsdException w:name="Medium List 2" w:semiHidden="0" w:uiPriority="66" w:unhideWhenUsed="0"/>
+    <w:lsdException w:name="Medium Grid 1" w:semiHidden="0" w:uiPriority="67" w:unhideWhenUsed="0"/>
+    <w:lsdException w:name="Medium Grid 2" w:semiHidden="0" w:uiPriority="68" w:unhideWhenUsed="0"/>
+    <w:lsdException w:name="Medium Grid 3" w:semiHidden="0" w:uiPriority="69" w:unhideWhenUsed="0"/>
+    <w:lsdException w:name="Dark List" w:semiHidden="0" w:uiPriority="70" w:unhideWhenUsed="0"/>
+    <w:lsdException w:name="Colorful Shading" w:semiHidden="0" w:uiPriority="71" w:unhideWhenUsed="0"/>
+    <w:lsdException w:name="Colorful List" w:semiHidden="0" w:uiPriority="72" w:unhideWhenUsed="0"/>
+    <w:lsdException w:name="Colorful Grid" w:semiHidden="0" w:uiPriority="73" w:unhideWhenUsed="0"/>
+    <w:lsdException w:name="Light Shading Accent 1" w:semiHidden="0" w:uiPriority="60" w:unhideWhenUsed="0"/>
+    <w:lsdException w:name="Light List Accent 1" w:semiHidden="0" w:uiPriority="61" w:unhideWhenUsed="0"/>
+    <w:lsdException w:name="Light Grid Accent 1" w:semiHidden="0" w:uiPriority="62" w:unhideWhenUsed="0"/>
+    <w:lsdException w:name="Medium Shading 1 Accent 1" w:semiHidden="0" w:uiPriority="63" w:unhideWhenUsed="0"/>
+    <w:lsdException w:name="Medium Shading 2 Accent 1" w:semiHidden="0" w:uiPriority="64" w:unhideWhenUsed="0"/>
+    <w:lsdException w:name="Medium List 1 Accent 1" w:semiHidden="0" w:uiPriority="65" w:unhideWhenUsed="0"/>
+    <w:lsdException w:name="Revision" w:unhideWhenUsed="0"/>
+    <w:lsdException w:name="List Paragraph" w:semiHidden="0" w:uiPriority="34" w:unhideWhenUsed="0" w:qFormat="1"/>
+    <w:lsdException w:name="Quote" w:semiHidden="0" w:uiPriority="29" w:unhideWhenUsed="0" w:qFormat="1"/>
+    <w:lsdException w:name="Intense Quote" w:semiHidden="0" w:uiPriority="30" w:unhideWhenUsed="0" w:qFormat="1"/>
+    <w:lsdException w:name="Medium List 2 Accent 1" w:semiHidden="0" w:uiPriority="66" w:unhideWhenUsed="0"/>
+    <w:lsdException w:name="Medium Grid 1 Accent 1" w:semiHidden="0" w:uiPriority="67" w:unhideWhenUsed="0"/>
+    <w:lsdException w:name="Medium Grid 2 Accent 1" w:semiHidden="0" w:uiPriority="68" w:unhideWhenUsed="0"/>
+    <w:lsdException w:name="Medium Grid 3 Accent 1" w:semiHidden="0" w:uiPriority="69" w:unhideWhenUsed="0"/>
+    <w:lsdException w:name="Dark List Accent 1" w:semiHidden="0" w:uiPriority="70" w:unhideWhenUsed="0"/>
+    <w:lsdException w:name="Colorful Shading Accent 1" w:semiHidden="0" w:uiPriority="71" w:unhideWhenUsed="0"/>
+    <w:lsdException w:name="Colorful List Accent 1" w:semiHidden="0" w:uiPriority="72" w:unhideWhenUsed="0"/>
+    <w:lsdException w:name="Colorful Grid Accent 1" w:semiHidden="0" w:uiPriority="73" w:unhideWhenUsed="0"/>
+    <w:lsdException w:name="Light Shading Accent 2" w:semiHidden="0" w:uiPriority="60" w:unhideWhenUsed="0"/>
+    <w:lsdException w:name="Light List Accent 2" w:semiHidden="0" w:uiPriority="61" w:unhideWhenUsed="0"/>
+    <w:lsdException w:name="Light Grid Accent 2" w:semiHidden="0" w:uiPriority="62" w:unhideWhenUsed="0"/>
+    <w:lsdException w:name="Medium Shading 1 Accent 2" w:semiHidden="0" w:uiPriority="63" w:unhideWhenUsed="0"/>
+    <w:lsdException w:name="Medium Shading 2 Accent 2" w:semiHidden="0" w:uiPriority="64" w:unhideWhenUsed="0"/>
+    <w:lsdException w:name="Medium List 1 Accent 2" w:semiHidden="0" w:uiPriority="65" w:unhideWhenUsed="0"/>
+    <w:lsdException w:name="Medium List 2 Accent 2" w:semiHidden="0" w:uiPriority="66" w:unhideWhenUsed="0"/>
+    <w:lsdException w:name="Medium Grid 1 Accent 2" w:semiHidden="0" w:uiPriority="67" w:unhideWhenUsed="0"/>
+    <w:lsdException w:name="Medium Grid 2 Accent 2" w:semiHidden="0" w:uiPriority="68" w:unhideWhenUsed="0"/>
+    <w:lsdException w:name="Medium Grid 3 Accent 2" w:semiHidden="0" w:uiPriority="69" w:unhideWhenUsed="0"/>
+    <w:lsdException w:name="Dark List Accent 2" w:semiHidden="0" w:uiPriority="70" w:unhideWhenUsed="0"/>
+    <w:lsdException w:name="Colorful Shading Accent 2" w:semiHidden="0" w:uiPriority="71" w:unhideWhenUsed="0"/>
+    <w:lsdException w:name="Colorful List Accent 2" w:semiHidden="0" w:uiPriority="72" w:unhideWhenUsed="0"/>
+    <w:lsdException w:name="Colorful Grid Accent 2" w:semiHidden="0" w:uiPriority="73" w:unhideWhenUsed="0"/>
+    <w:lsdException w:name="Light Shading Accent 3" w:semiHidden="0" w:uiPriority="60" w:unhideWhenUsed="0"/>
+    <w:lsdException w:name="Light List Accent 3" w:semiHidden="0" w:uiPriority="61" w:unhideWhenUsed="0"/>
+    <w:lsdException w:name="Light Grid Accent 3" w:semiHidden="0" w:uiPriority="62" w:unhideWhenUsed="0"/>
+    <w:lsdException w:name="Medium Shading 1 Accent 3" w:semiHidden="0" w:uiPriority="63" w:unhideWhenUsed="0"/>
+    <w:lsdException w:name="Medium Shading 2 Accent 3" w:semiHidden="0" w:uiPriority="64" w:unhideWhenUsed="0"/>
+    <w:lsdException w:name="Medium List 1 Accent 3" w:semiHidden="0" w:uiPriority="65" w:unhideWhenUsed="0"/>
+    <w:lsdException w:name="Medium List 2 Accent 3" w:semiHidden="0" w:uiPriority="66" w:unhideWhenUsed="0"/>
+    <w:lsdException w:name="Medium Grid 1 Accent 3" w:semiHidden="0" w:uiPriority="67" w:unhideWhenUsed="0"/>
+    <w:lsdException w:name="Medium Grid 2 Accent 3" w:semiHidden="0" w:uiPriority="68" w:unhideWhenUsed="0"/>
+    <w:lsdException w:name="Medium Grid 3 Accent 3" w:semiHidden="0" w:uiPriority="69" w:unhideWhenUsed="0"/>
+    <w:lsdException w:name="Dark List Accent 3" w:semiHidden="0" w:uiPriority="70" w:unhideWhenUsed="0"/>
+    <w:lsdException w:name="Colorful Shading Accent 3" w:semiHidden="0" w:uiPriority="71" w:unhideWhenUsed="0"/>
+    <w:lsdException w:name="Colorful List Accent 3" w:semiHidden="0" w:uiPriority="72" w:unhideWhenUsed="0"/>
+    <w:lsdException w:name="Colorful Grid Accent 3" w:semiHidden="0" w:uiPriority="73" w:unhideWhenUsed="0"/>
+    <w:lsdException w:name="Light Shading Accent 4" w:semiHidden="0" w:uiPriority="60" w:unhideWhenUsed="0"/>
+    <w:lsdException w:name="Light List Accent 4" w:semiHidden="0" w:uiPriority="61" w:unhideWhenUsed="0"/>
+    <w:lsdException w:name="Light Grid Accent 4" w:semiHidden="0" w:uiPriority="62" w:unhideWhenUsed="0"/>
+    <w:lsdException w:name="Medium Shading 1 Accent 4" w:semiHidden="0" w:uiPriority="63" w:unhideWhenUsed="0"/>
+    <w:lsdException w:name="Medium Shading 2 Accent 4" w:semiHidden="0" w:uiPriority="64" w:unhideWhenUsed="0"/>
+    <w:lsdException w:name="Medium List 1 Accent 4" w:semiHidden="0" w:uiPriority="65" w:unhideWhenUsed="0"/>
+    <w:lsdException w:name="Medium List 2 Accent 4" w:semiHidden="0" w:uiPriority="66" w:unhideWhenUsed="0"/>
+    <w:lsdException w:name="Medium Grid 1 Accent 4" w:semiHidden="0" w:uiPriority="67" w:unhideWhenUsed="0"/>
+    <w:lsdException w:name="Medium Grid 2 Accent 4" w:semiHidden="0" w:uiPriority="68" w:unhideWhenUsed="0"/>
+    <w:lsdException w:name="Medium Grid 3 Accent 4" w:semiHidden="0" w:uiPriority="69" w:unhideWhenUsed="0"/>
+    <w:lsdException w:name="Dark List Accent 4" w:semiHidden="0" w:uiPriority="70" w:unhideWhenUsed="0"/>
+    <w:lsdException w:name="Colorful Shading Accent 4" w:semiHidden="0" w:uiPriority="71" w:unhideWhenUsed="0"/>
+    <w:lsdException w:name="Colorful List Accent 4" w:semiHidden="0" w:uiPriority="72" w:unhideWhenUsed="0"/>
+    <w:lsdException w:name="Colorful Grid Accent 4" w:semiHidden="0" w:uiPriority="73" w:unhideWhenUsed="0"/>
+    <w:lsdException w:name="Light Shading Accent 5" w:semiHidden="0" w:uiPriority="60" w:unhideWhenUsed="0"/>
+    <w:lsdException w:name="Light List Accent 5" w:semiHidden="0" w:uiPriority="61" w:unhideWhenUsed="0"/>
+    <w:lsdException w:name="Light Grid Accent 5" w:semiHidden="0" w:uiPriority="62" w:unhideWhenUsed="0"/>
+    <w:lsdException w:name="Medium Shading 1 Accent 5" w:semiHidden="0" w:uiPriority="63" w:unhideWhenUsed="0"/>
+    <w:lsdException w:name="Medium Shading 2 Accent 5" w:semiHidden="0" w:uiPriority="64" w:unhideWhenUsed="0"/>
+    <w:lsdException w:name="Medium List 1 Accent 5" w:semiHidden="0" w:uiPriority="65" w:unhideWhenUsed="0"/>
+    <w:lsdException w:name="Medium List 2 Accent 5" w:semiHidden="0" w:uiPriority="66" w:unhideWhenUsed="0"/>
+    <w:lsdException w:name="Medium Grid 1 Accent 5" w:semiHidden="0" w:uiPriority="67" w:unhideWhenUsed="0"/>
+    <w:lsdException w:name="Medium Grid 2 Accent 5" w:semiHidden="0" w:uiPriority="68" w:unhideWhenUsed="0"/>
+    <w:lsdException w:name="Medium Grid 3 Accent 5" w:semiHidden="0" w:uiPriority="69" w:unhideWhenUsed="0"/>
+    <w:lsdException w:name="Dark List Accent 5" w:semiHidden="0" w:uiPriority="70" w:unhideWhenUsed="0"/>
+    <w:lsdException w:name="Colorful Shading Accent 5" w:semiHidden="0" w:uiPriority="71" w:unhideWhenUsed="0"/>
+    <w:lsdException w:name="Colorful List Accent 5" w:semiHidden="0" w:uiPriority="72" w:unhideWhenUsed="0"/>
+    <w:lsdException w:name="Colorful Grid Accent 5" w:semiHidden="0" w:uiPriority="73" w:unhideWhenUsed="0"/>
+    <w:lsdException w:name="Light Shading Accent 6" w:semiHidden="0" w:uiPriority="60" w:unhideWhenUsed="0"/>
+    <w:lsdException w:name="Light List Accent 6" w:semiHidden="0" w:uiPriority="61" w:unhideWhenUsed="0"/>
+    <w:lsdException w:name="Light Grid Accent 6" w:semiHidden="0" w:uiPriority="62" w:unhideWhenUsed="0"/>
+    <w:lsdException w:name="Medium Shading 1 Accent 6" w:semiHidden="0" w:uiPriority="63" w:unhideWhenUsed="0"/>
+    <w:lsdException w:name="Medium Shading 2 Accent 6" w:semiHidden="0" w:uiPriority="64" w:unhideWhenUsed="0"/>
+    <w:lsdException w:name="Medium List 1 Accent 6" w:semiHidden="0" w:uiPriority="65" w:unhideWhenUsed="0"/>
+    <w:lsdException w:name="Medium List 2 Accent 6" w:semiHidden="0" w:uiPriority="66" w:unhideWhenUsed="0"/>
+    <w:lsdException w:name="Medium Grid 1 Accent 6" w:semiHidden="0" w:uiPriority="67" w:unhideWhenUsed="0"/>
+    <w:lsdException w:name="Medium Grid 2 Accent 6" w:semiHidden="0" w:uiPriority="68" w:unhideWhenUsed="0"/>
+    <w:lsdException w:name="Medium Grid 3 Accent 6" w:semiHidden="0" w:uiPriority="69" w:unhideWhenUsed="0"/>
+    <w:lsdException w:name="Dark List Accent 6" w:semiHidden="0" w:uiPriority="70" w:unhideWhenUsed="0"/>
+    <w:lsdException w:name="Colorful Shading Accent 6" w:semiHidden="0" w:uiPriority="71" w:unhideWhenUsed="0"/>
+    <w:lsdException w:name="Colorful List Accent 6" w:semiHidden="0" w:uiPriority="72" w:unhideWhenUsed="0"/>
+    <w:lsdException w:name="Colorful Grid Accent 6" w:semiHidden="0" w:uiPriority="73" w:unhideWhenUsed="0"/>
+    <w:lsdException w:name="Subtle Emphasis" w:semiHidden="0" w:uiPriority="19" w:unhideWhenUsed="0" w:qFormat="1"/>
+    <w:lsdException w:name="Intense Emphasis" w:semiHidden="0" w:uiPriority="21" w:unhideWhenUsed="0" w:qFormat="1"/>
+    <w:lsdException w:name="Subtle Reference" w:semiHidden="0" w:uiPriority="31" w:unhideWhenUsed="0" w:qFormat="1"/>
+    <w:lsdException w:name="Intense Reference" w:semiHidden="0" w:uiPriority="32" w:unhideWhenUsed="0" w:qFormat="1"/>
+    <w:lsdException w:name="Book Title" w:semiHidden="0" w:uiPriority="33" w:unhideWhenUsed="0" w:qFormat="1"/>
+    <w:lsdException w:name="Bibliography" w:uiPriority="37"/>
+    <w:lsdException w:name="TOC Heading" w:uiPriority="39" w:qFormat="1"/>
   </w:latentStyles>
   <w:style w:type="paragraph" w:default="1" w:styleId="Normal">
     <w:name w:val="Normal"/>
@@ -10773,76 +11440,76 @@
     </dgm:pt>
   </dgm:ptLst>
   <dgm:cxnLst>
-    <dgm:cxn modelId="{3F6C759B-6AFF-4BD4-87DF-1BA609038FD2}" type="presOf" srcId="{BF918729-AB09-4948-8C8C-2E7A5B210ED4}" destId="{965DB99B-3FD3-4FB3-8CCC-4749F9990F9D}" srcOrd="1" destOrd="0" presId="urn:microsoft.com/office/officeart/2008/layout/NameandTitleOrganizationalChart"/>
-    <dgm:cxn modelId="{B1FDBA51-4924-4CAA-88DE-2F826A5DCE8B}" type="presOf" srcId="{11687458-96FF-4481-A28F-FA06626D34F3}" destId="{EF7E1D67-2A6F-4264-92C5-6D11E99241CF}" srcOrd="0" destOrd="0" presId="urn:microsoft.com/office/officeart/2008/layout/NameandTitleOrganizationalChart"/>
-    <dgm:cxn modelId="{975E4D52-23A7-477D-BF4A-C4A4CF64B253}" type="presOf" srcId="{8C15ACC4-6D68-4B7B-928E-2C3914E821DE}" destId="{A57213DE-F533-4872-8ED6-C4CB2DD1339E}" srcOrd="1" destOrd="0" presId="urn:microsoft.com/office/officeart/2008/layout/NameandTitleOrganizationalChart"/>
+    <dgm:cxn modelId="{2CF6D1BE-AC14-4783-B4CE-D30D214B4A52}" type="presOf" srcId="{D3E16AB0-8997-4603-93DD-B5B3C6D0BEF5}" destId="{6E63BDD9-39A3-4191-8B72-AC3F12ED8A4A}" srcOrd="1" destOrd="0" presId="urn:microsoft.com/office/officeart/2008/layout/NameandTitleOrganizationalChart"/>
+    <dgm:cxn modelId="{38204A99-FAC2-4DCB-83A8-A481EB8FAC64}" type="presOf" srcId="{8C15ACC4-6D68-4B7B-928E-2C3914E821DE}" destId="{A57213DE-F533-4872-8ED6-C4CB2DD1339E}" srcOrd="1" destOrd="0" presId="urn:microsoft.com/office/officeart/2008/layout/NameandTitleOrganizationalChart"/>
+    <dgm:cxn modelId="{E78C0CBD-FEDA-4AA6-B98A-18F9B8374282}" type="presOf" srcId="{BF918729-AB09-4948-8C8C-2E7A5B210ED4}" destId="{48A816D7-439E-4BB6-A531-A8364189A4CB}" srcOrd="0" destOrd="0" presId="urn:microsoft.com/office/officeart/2008/layout/NameandTitleOrganizationalChart"/>
+    <dgm:cxn modelId="{C14188CB-5DFF-46CD-A07F-F8D749E65A60}" type="presOf" srcId="{B68A77EF-80A7-4F4A-8DDC-5DD355BD6468}" destId="{DB7F5BB7-1F8B-46E8-B0CC-30B6E15654FF}" srcOrd="0" destOrd="0" presId="urn:microsoft.com/office/officeart/2008/layout/NameandTitleOrganizationalChart"/>
+    <dgm:cxn modelId="{E6080019-D99E-4858-A5A9-146C2124B4D1}" type="presOf" srcId="{A9CB2F1D-9B8E-4932-B86B-D616F1822253}" destId="{783986EA-28F2-44E8-8E37-BC9E785841ED}" srcOrd="1" destOrd="0" presId="urn:microsoft.com/office/officeart/2008/layout/NameandTitleOrganizationalChart"/>
+    <dgm:cxn modelId="{903D15E0-4B44-43D8-8202-7360D6699864}" type="presOf" srcId="{A612D395-15E4-4189-9850-2304FA119E24}" destId="{8A75C61A-2E08-4FFD-9C79-4B697CEA6903}" srcOrd="0" destOrd="0" presId="urn:microsoft.com/office/officeart/2008/layout/NameandTitleOrganizationalChart"/>
+    <dgm:cxn modelId="{EBF998BB-B8D8-4F48-9CEB-E24746B3B97A}" srcId="{8C15ACC4-6D68-4B7B-928E-2C3914E821DE}" destId="{BF918729-AB09-4948-8C8C-2E7A5B210ED4}" srcOrd="0" destOrd="0" parTransId="{E7473A48-8572-4983-BDFA-12CF5C3EDF3F}" sibTransId="{456C7D71-1BFD-4D9C-BEAE-C6A1EDF4817A}"/>
     <dgm:cxn modelId="{128A7D86-93C8-4259-BFE2-7ED53E184A22}" srcId="{166BE3FD-2D61-4B26-B3B2-B598DF4BB462}" destId="{8C15ACC4-6D68-4B7B-928E-2C3914E821DE}" srcOrd="0" destOrd="0" parTransId="{0BB575E3-BA79-4E61-AC08-C7919E4CCB4F}" sibTransId="{11687458-96FF-4481-A28F-FA06626D34F3}"/>
-    <dgm:cxn modelId="{EBF998BB-B8D8-4F48-9CEB-E24746B3B97A}" srcId="{8C15ACC4-6D68-4B7B-928E-2C3914E821DE}" destId="{BF918729-AB09-4948-8C8C-2E7A5B210ED4}" srcOrd="0" destOrd="0" parTransId="{E7473A48-8572-4983-BDFA-12CF5C3EDF3F}" sibTransId="{456C7D71-1BFD-4D9C-BEAE-C6A1EDF4817A}"/>
-    <dgm:cxn modelId="{FF5FECD6-C81D-4D32-922E-E057C5A42E12}" type="presOf" srcId="{456C7D71-1BFD-4D9C-BEAE-C6A1EDF4817A}" destId="{2453918F-F16E-47D9-A62B-0BA6F97538C8}" srcOrd="0" destOrd="0" presId="urn:microsoft.com/office/officeart/2008/layout/NameandTitleOrganizationalChart"/>
-    <dgm:cxn modelId="{7F27F68C-ECF5-4EFF-A4AE-EB0DBA1770FA}" type="presOf" srcId="{D3E16AB0-8997-4603-93DD-B5B3C6D0BEF5}" destId="{5C02B827-528D-4915-B72A-7A7AEF718B55}" srcOrd="0" destOrd="0" presId="urn:microsoft.com/office/officeart/2008/layout/NameandTitleOrganizationalChart"/>
-    <dgm:cxn modelId="{60FDF279-5651-4130-B2CA-4649699854B2}" type="presOf" srcId="{21D75CAC-CADB-47BB-857D-3CFB151048E1}" destId="{37BBEFF7-8EA6-4C9E-880E-912198244E18}" srcOrd="0" destOrd="0" presId="urn:microsoft.com/office/officeart/2008/layout/NameandTitleOrganizationalChart"/>
-    <dgm:cxn modelId="{6C365AF4-4CA9-43D6-B873-E9F8C93B1053}" type="presOf" srcId="{6410BD30-1F37-43F7-ABD4-FF438BCF2662}" destId="{7E9A986C-BB9D-4560-82B2-020D799262A9}" srcOrd="0" destOrd="0" presId="urn:microsoft.com/office/officeart/2008/layout/NameandTitleOrganizationalChart"/>
-    <dgm:cxn modelId="{4CB17CC6-FC2A-4C75-A5DA-A4D048E4F6EF}" type="presOf" srcId="{21D75CAC-CADB-47BB-857D-3CFB151048E1}" destId="{199574A8-D835-4FA5-8150-B76CABC6483F}" srcOrd="1" destOrd="0" presId="urn:microsoft.com/office/officeart/2008/layout/NameandTitleOrganizationalChart"/>
-    <dgm:cxn modelId="{80ADA99E-3204-4D89-8723-2C7316C0D015}" type="presOf" srcId="{D3E16AB0-8997-4603-93DD-B5B3C6D0BEF5}" destId="{6E63BDD9-39A3-4191-8B72-AC3F12ED8A4A}" srcOrd="1" destOrd="0" presId="urn:microsoft.com/office/officeart/2008/layout/NameandTitleOrganizationalChart"/>
+    <dgm:cxn modelId="{C7098A59-7EFC-496C-9FED-1CDB8ED10437}" type="presOf" srcId="{21D75CAC-CADB-47BB-857D-3CFB151048E1}" destId="{199574A8-D835-4FA5-8150-B76CABC6483F}" srcOrd="1" destOrd="0" presId="urn:microsoft.com/office/officeart/2008/layout/NameandTitleOrganizationalChart"/>
+    <dgm:cxn modelId="{03797093-BAD3-4D2A-B2BF-846EC1A10C9A}" type="presOf" srcId="{166BE3FD-2D61-4B26-B3B2-B598DF4BB462}" destId="{26A7FA14-9906-4E78-BADA-A79F64BE813A}" srcOrd="0" destOrd="0" presId="urn:microsoft.com/office/officeart/2008/layout/NameandTitleOrganizationalChart"/>
+    <dgm:cxn modelId="{4965E92F-E210-42FC-848D-CA53C424D710}" type="presOf" srcId="{A9CB2F1D-9B8E-4932-B86B-D616F1822253}" destId="{550F884C-A9F4-47F2-A607-58D92AE9F24C}" srcOrd="0" destOrd="0" presId="urn:microsoft.com/office/officeart/2008/layout/NameandTitleOrganizationalChart"/>
+    <dgm:cxn modelId="{9099B81F-2E79-4337-91B3-78508A233CEE}" type="presOf" srcId="{D3E16AB0-8997-4603-93DD-B5B3C6D0BEF5}" destId="{5C02B827-528D-4915-B72A-7A7AEF718B55}" srcOrd="0" destOrd="0" presId="urn:microsoft.com/office/officeart/2008/layout/NameandTitleOrganizationalChart"/>
     <dgm:cxn modelId="{59BADCBF-F8EE-4460-8537-8EBFD3081197}" srcId="{BF918729-AB09-4948-8C8C-2E7A5B210ED4}" destId="{D3E16AB0-8997-4603-93DD-B5B3C6D0BEF5}" srcOrd="1" destOrd="0" parTransId="{9D391E95-CEE4-4EC6-A633-2EEAD8A2A29B}" sibTransId="{A342862B-906F-4165-A050-80DEA6176FA6}"/>
-    <dgm:cxn modelId="{F8902D71-1677-4DB6-8291-7894E5F7482D}" type="presOf" srcId="{A612D395-15E4-4189-9850-2304FA119E24}" destId="{8A75C61A-2E08-4FFD-9C79-4B697CEA6903}" srcOrd="0" destOrd="0" presId="urn:microsoft.com/office/officeart/2008/layout/NameandTitleOrganizationalChart"/>
-    <dgm:cxn modelId="{C8844D00-B21E-4B0C-9117-559112DFF87C}" type="presOf" srcId="{A9CB2F1D-9B8E-4932-B86B-D616F1822253}" destId="{783986EA-28F2-44E8-8E37-BC9E785841ED}" srcOrd="1" destOrd="0" presId="urn:microsoft.com/office/officeart/2008/layout/NameandTitleOrganizationalChart"/>
-    <dgm:cxn modelId="{8711BC7B-074A-4AF4-AF2A-E62E5128220C}" type="presOf" srcId="{166BE3FD-2D61-4B26-B3B2-B598DF4BB462}" destId="{26A7FA14-9906-4E78-BADA-A79F64BE813A}" srcOrd="0" destOrd="0" presId="urn:microsoft.com/office/officeart/2008/layout/NameandTitleOrganizationalChart"/>
-    <dgm:cxn modelId="{DC1BB098-A116-4A80-836A-1AD4DA834156}" type="presOf" srcId="{BF918729-AB09-4948-8C8C-2E7A5B210ED4}" destId="{48A816D7-439E-4BB6-A531-A8364189A4CB}" srcOrd="0" destOrd="0" presId="urn:microsoft.com/office/officeart/2008/layout/NameandTitleOrganizationalChart"/>
-    <dgm:cxn modelId="{54488945-7438-449F-96EA-334A63E23AE4}" type="presOf" srcId="{8C15ACC4-6D68-4B7B-928E-2C3914E821DE}" destId="{B92FFCC9-6990-4CDB-9DB7-790BFB32DE57}" srcOrd="0" destOrd="0" presId="urn:microsoft.com/office/officeart/2008/layout/NameandTitleOrganizationalChart"/>
-    <dgm:cxn modelId="{DEFE3717-CDC8-4F38-A7CF-E9B400FCF775}" type="presOf" srcId="{A342862B-906F-4165-A050-80DEA6176FA6}" destId="{D0144109-BB44-43C6-B3A2-D4DB9171D655}" srcOrd="0" destOrd="0" presId="urn:microsoft.com/office/officeart/2008/layout/NameandTitleOrganizationalChart"/>
-    <dgm:cxn modelId="{A1692BC5-F944-4066-BD51-4B8F9EC4A4B9}" type="presOf" srcId="{B68A77EF-80A7-4F4A-8DDC-5DD355BD6468}" destId="{DB7F5BB7-1F8B-46E8-B0CC-30B6E15654FF}" srcOrd="0" destOrd="0" presId="urn:microsoft.com/office/officeart/2008/layout/NameandTitleOrganizationalChart"/>
-    <dgm:cxn modelId="{3986CFE3-CC99-4EE3-B730-74B95CC22FF6}" type="presOf" srcId="{9D391E95-CEE4-4EC6-A633-2EEAD8A2A29B}" destId="{003C2537-7C02-4791-9DDF-EBEE541CA5A8}" srcOrd="0" destOrd="0" presId="urn:microsoft.com/office/officeart/2008/layout/NameandTitleOrganizationalChart"/>
+    <dgm:cxn modelId="{B1435740-5929-4656-8507-C9CFE52C2472}" type="presOf" srcId="{BF918729-AB09-4948-8C8C-2E7A5B210ED4}" destId="{965DB99B-3FD3-4FB3-8CCC-4749F9990F9D}" srcOrd="1" destOrd="0" presId="urn:microsoft.com/office/officeart/2008/layout/NameandTitleOrganizationalChart"/>
+    <dgm:cxn modelId="{B4876EA4-A05B-47BD-A3DE-8E887C24A178}" type="presOf" srcId="{A342862B-906F-4165-A050-80DEA6176FA6}" destId="{D0144109-BB44-43C6-B3A2-D4DB9171D655}" srcOrd="0" destOrd="0" presId="urn:microsoft.com/office/officeart/2008/layout/NameandTitleOrganizationalChart"/>
+    <dgm:cxn modelId="{CC696AC6-5048-4D12-91BC-A5E7A566521E}" type="presOf" srcId="{E7473A48-8572-4983-BDFA-12CF5C3EDF3F}" destId="{BBD29793-3386-4ECF-9CB6-85A4F1A42955}" srcOrd="0" destOrd="0" presId="urn:microsoft.com/office/officeart/2008/layout/NameandTitleOrganizationalChart"/>
+    <dgm:cxn modelId="{320B0063-3F0D-4653-8106-AFFA0F5BB294}" type="presOf" srcId="{BD9C3776-2233-4434-BEF1-DB415EB336BF}" destId="{F496F079-E45D-47ED-ABBD-0700A3490991}" srcOrd="0" destOrd="0" presId="urn:microsoft.com/office/officeart/2008/layout/NameandTitleOrganizationalChart"/>
+    <dgm:cxn modelId="{43980405-8515-491C-AFE6-0B84EC73C30E}" type="presOf" srcId="{8C15ACC4-6D68-4B7B-928E-2C3914E821DE}" destId="{B92FFCC9-6990-4CDB-9DB7-790BFB32DE57}" srcOrd="0" destOrd="0" presId="urn:microsoft.com/office/officeart/2008/layout/NameandTitleOrganizationalChart"/>
+    <dgm:cxn modelId="{86D935F7-2608-478D-8633-ED9DB25406B1}" type="presOf" srcId="{456C7D71-1BFD-4D9C-BEAE-C6A1EDF4817A}" destId="{2453918F-F16E-47D9-A62B-0BA6F97538C8}" srcOrd="0" destOrd="0" presId="urn:microsoft.com/office/officeart/2008/layout/NameandTitleOrganizationalChart"/>
     <dgm:cxn modelId="{2A9BCDCD-A972-4807-A60F-E316DCDBB4D2}" srcId="{BF918729-AB09-4948-8C8C-2E7A5B210ED4}" destId="{21D75CAC-CADB-47BB-857D-3CFB151048E1}" srcOrd="2" destOrd="0" parTransId="{B68A77EF-80A7-4F4A-8DDC-5DD355BD6468}" sibTransId="{BD9C3776-2233-4434-BEF1-DB415EB336BF}"/>
-    <dgm:cxn modelId="{35B970D3-BEDF-4BC7-BEF8-9B92739AC511}" type="presOf" srcId="{BD9C3776-2233-4434-BEF1-DB415EB336BF}" destId="{F496F079-E45D-47ED-ABBD-0700A3490991}" srcOrd="0" destOrd="0" presId="urn:microsoft.com/office/officeart/2008/layout/NameandTitleOrganizationalChart"/>
     <dgm:cxn modelId="{B1FC0B4A-C810-4E1D-8033-669519650CE9}" srcId="{BF918729-AB09-4948-8C8C-2E7A5B210ED4}" destId="{A9CB2F1D-9B8E-4932-B86B-D616F1822253}" srcOrd="0" destOrd="0" parTransId="{6410BD30-1F37-43F7-ABD4-FF438BCF2662}" sibTransId="{A612D395-15E4-4189-9850-2304FA119E24}"/>
-    <dgm:cxn modelId="{E455A554-5995-4092-95E8-D6C27C2AC2F9}" type="presOf" srcId="{E7473A48-8572-4983-BDFA-12CF5C3EDF3F}" destId="{BBD29793-3386-4ECF-9CB6-85A4F1A42955}" srcOrd="0" destOrd="0" presId="urn:microsoft.com/office/officeart/2008/layout/NameandTitleOrganizationalChart"/>
-    <dgm:cxn modelId="{E67FD3D0-CFC1-4DA8-BE9F-869011714536}" type="presOf" srcId="{A9CB2F1D-9B8E-4932-B86B-D616F1822253}" destId="{550F884C-A9F4-47F2-A607-58D92AE9F24C}" srcOrd="0" destOrd="0" presId="urn:microsoft.com/office/officeart/2008/layout/NameandTitleOrganizationalChart"/>
-    <dgm:cxn modelId="{64EDF43C-B7E5-48E0-805A-0996F9AFE3B6}" type="presParOf" srcId="{26A7FA14-9906-4E78-BADA-A79F64BE813A}" destId="{C86C5030-B369-49CB-B6CB-C4B1BDEA4195}" srcOrd="0" destOrd="0" presId="urn:microsoft.com/office/officeart/2008/layout/NameandTitleOrganizationalChart"/>
-    <dgm:cxn modelId="{AAA60B77-FCA1-4159-8DD2-86BE82E0F592}" type="presParOf" srcId="{C86C5030-B369-49CB-B6CB-C4B1BDEA4195}" destId="{58FAF7A3-EF09-4D09-9F0E-B9020C2008B9}" srcOrd="0" destOrd="0" presId="urn:microsoft.com/office/officeart/2008/layout/NameandTitleOrganizationalChart"/>
-    <dgm:cxn modelId="{C7C00F1F-93A7-4FAB-89C1-A6874E06F252}" type="presParOf" srcId="{58FAF7A3-EF09-4D09-9F0E-B9020C2008B9}" destId="{B92FFCC9-6990-4CDB-9DB7-790BFB32DE57}" srcOrd="0" destOrd="0" presId="urn:microsoft.com/office/officeart/2008/layout/NameandTitleOrganizationalChart"/>
-    <dgm:cxn modelId="{A8681018-2F2B-46F7-83A1-12D062BF3551}" type="presParOf" srcId="{58FAF7A3-EF09-4D09-9F0E-B9020C2008B9}" destId="{EF7E1D67-2A6F-4264-92C5-6D11E99241CF}" srcOrd="1" destOrd="0" presId="urn:microsoft.com/office/officeart/2008/layout/NameandTitleOrganizationalChart"/>
-    <dgm:cxn modelId="{8E05ACE6-689C-4E65-B6D3-F1DF8A4C9DDB}" type="presParOf" srcId="{58FAF7A3-EF09-4D09-9F0E-B9020C2008B9}" destId="{A57213DE-F533-4872-8ED6-C4CB2DD1339E}" srcOrd="2" destOrd="0" presId="urn:microsoft.com/office/officeart/2008/layout/NameandTitleOrganizationalChart"/>
-    <dgm:cxn modelId="{49A98B8E-3136-486C-A00D-648E7D5EA1F1}" type="presParOf" srcId="{C86C5030-B369-49CB-B6CB-C4B1BDEA4195}" destId="{45E1D394-F25E-4D26-B8CC-7F32E733F2C1}" srcOrd="1" destOrd="0" presId="urn:microsoft.com/office/officeart/2008/layout/NameandTitleOrganizationalChart"/>
-    <dgm:cxn modelId="{2A5F2B89-FDDC-4926-AA1C-F05653EC2DF8}" type="presParOf" srcId="{45E1D394-F25E-4D26-B8CC-7F32E733F2C1}" destId="{BBD29793-3386-4ECF-9CB6-85A4F1A42955}" srcOrd="0" destOrd="0" presId="urn:microsoft.com/office/officeart/2008/layout/NameandTitleOrganizationalChart"/>
-    <dgm:cxn modelId="{ACF3BB06-4D6C-4CBE-91D8-444FB543FAE6}" type="presParOf" srcId="{45E1D394-F25E-4D26-B8CC-7F32E733F2C1}" destId="{E0B83161-6FE4-4805-8517-99BA294B4DF0}" srcOrd="1" destOrd="0" presId="urn:microsoft.com/office/officeart/2008/layout/NameandTitleOrganizationalChart"/>
-    <dgm:cxn modelId="{264194A8-3D36-4BEF-A8E2-DBA2305FE125}" type="presParOf" srcId="{E0B83161-6FE4-4805-8517-99BA294B4DF0}" destId="{3D7979AF-34D4-4602-84CA-F360DB8B458F}" srcOrd="0" destOrd="0" presId="urn:microsoft.com/office/officeart/2008/layout/NameandTitleOrganizationalChart"/>
-    <dgm:cxn modelId="{E49D9AD9-19FF-45BE-B915-13DE0903276A}" type="presParOf" srcId="{3D7979AF-34D4-4602-84CA-F360DB8B458F}" destId="{48A816D7-439E-4BB6-A531-A8364189A4CB}" srcOrd="0" destOrd="0" presId="urn:microsoft.com/office/officeart/2008/layout/NameandTitleOrganizationalChart"/>
-    <dgm:cxn modelId="{9E162310-612C-48C9-8BEF-22CEED60895F}" type="presParOf" srcId="{3D7979AF-34D4-4602-84CA-F360DB8B458F}" destId="{2453918F-F16E-47D9-A62B-0BA6F97538C8}" srcOrd="1" destOrd="0" presId="urn:microsoft.com/office/officeart/2008/layout/NameandTitleOrganizationalChart"/>
-    <dgm:cxn modelId="{4525F0F9-819C-4402-A923-6A46412D36E1}" type="presParOf" srcId="{3D7979AF-34D4-4602-84CA-F360DB8B458F}" destId="{965DB99B-3FD3-4FB3-8CCC-4749F9990F9D}" srcOrd="2" destOrd="0" presId="urn:microsoft.com/office/officeart/2008/layout/NameandTitleOrganizationalChart"/>
-    <dgm:cxn modelId="{D1F660FE-CF12-48A3-B468-612AD696C8E4}" type="presParOf" srcId="{E0B83161-6FE4-4805-8517-99BA294B4DF0}" destId="{B2DB0702-C3AF-458F-82AC-3B33EF318F24}" srcOrd="1" destOrd="0" presId="urn:microsoft.com/office/officeart/2008/layout/NameandTitleOrganizationalChart"/>
-    <dgm:cxn modelId="{30B50BA3-3A7F-45E6-8335-81062C9E9BE7}" type="presParOf" srcId="{B2DB0702-C3AF-458F-82AC-3B33EF318F24}" destId="{7E9A986C-BB9D-4560-82B2-020D799262A9}" srcOrd="0" destOrd="0" presId="urn:microsoft.com/office/officeart/2008/layout/NameandTitleOrganizationalChart"/>
-    <dgm:cxn modelId="{06F78C5D-1891-44B2-8C99-087F7F3D2DC1}" type="presParOf" srcId="{B2DB0702-C3AF-458F-82AC-3B33EF318F24}" destId="{1D0248BC-7C47-4626-909C-2728A708CEFD}" srcOrd="1" destOrd="0" presId="urn:microsoft.com/office/officeart/2008/layout/NameandTitleOrganizationalChart"/>
-    <dgm:cxn modelId="{4DAF044F-7A4E-4788-951C-D750D56E2B26}" type="presParOf" srcId="{1D0248BC-7C47-4626-909C-2728A708CEFD}" destId="{24DDD828-DDE9-4501-93D8-44A262F52DC0}" srcOrd="0" destOrd="0" presId="urn:microsoft.com/office/officeart/2008/layout/NameandTitleOrganizationalChart"/>
-    <dgm:cxn modelId="{99A0081F-8B36-40E4-A473-9978BEF8C6DF}" type="presParOf" srcId="{24DDD828-DDE9-4501-93D8-44A262F52DC0}" destId="{550F884C-A9F4-47F2-A607-58D92AE9F24C}" srcOrd="0" destOrd="0" presId="urn:microsoft.com/office/officeart/2008/layout/NameandTitleOrganizationalChart"/>
-    <dgm:cxn modelId="{4F9DFB7F-07D9-48BC-BD64-28B7A71CB685}" type="presParOf" srcId="{24DDD828-DDE9-4501-93D8-44A262F52DC0}" destId="{8A75C61A-2E08-4FFD-9C79-4B697CEA6903}" srcOrd="1" destOrd="0" presId="urn:microsoft.com/office/officeart/2008/layout/NameandTitleOrganizationalChart"/>
-    <dgm:cxn modelId="{8C00D380-313F-488F-A42B-7ECDF943E781}" type="presParOf" srcId="{24DDD828-DDE9-4501-93D8-44A262F52DC0}" destId="{783986EA-28F2-44E8-8E37-BC9E785841ED}" srcOrd="2" destOrd="0" presId="urn:microsoft.com/office/officeart/2008/layout/NameandTitleOrganizationalChart"/>
-    <dgm:cxn modelId="{036FCC36-38D7-4FC5-AE64-AA6B0D511E27}" type="presParOf" srcId="{1D0248BC-7C47-4626-909C-2728A708CEFD}" destId="{B83AE4D0-DC1F-410F-B287-4424EA4E1AA2}" srcOrd="1" destOrd="0" presId="urn:microsoft.com/office/officeart/2008/layout/NameandTitleOrganizationalChart"/>
-    <dgm:cxn modelId="{977FE101-816A-46C7-8A21-F429E6A03A77}" type="presParOf" srcId="{1D0248BC-7C47-4626-909C-2728A708CEFD}" destId="{AE41E3C6-0DA0-484D-B808-0B95CBC33D80}" srcOrd="2" destOrd="0" presId="urn:microsoft.com/office/officeart/2008/layout/NameandTitleOrganizationalChart"/>
-    <dgm:cxn modelId="{89F47E58-4231-44A7-9FF0-FAF1CE186199}" type="presParOf" srcId="{B2DB0702-C3AF-458F-82AC-3B33EF318F24}" destId="{003C2537-7C02-4791-9DDF-EBEE541CA5A8}" srcOrd="2" destOrd="0" presId="urn:microsoft.com/office/officeart/2008/layout/NameandTitleOrganizationalChart"/>
-    <dgm:cxn modelId="{98F7424D-81C3-4E60-92C0-287EC8579ED0}" type="presParOf" srcId="{B2DB0702-C3AF-458F-82AC-3B33EF318F24}" destId="{9315A6D6-53FB-44D4-AA9A-F1CD1ADED66C}" srcOrd="3" destOrd="0" presId="urn:microsoft.com/office/officeart/2008/layout/NameandTitleOrganizationalChart"/>
-    <dgm:cxn modelId="{88A290CB-FCA9-467B-A97E-964DAFB835E6}" type="presParOf" srcId="{9315A6D6-53FB-44D4-AA9A-F1CD1ADED66C}" destId="{6D35A4CD-9EEF-4107-9B12-A096F47576EF}" srcOrd="0" destOrd="0" presId="urn:microsoft.com/office/officeart/2008/layout/NameandTitleOrganizationalChart"/>
-    <dgm:cxn modelId="{F596FA63-2A85-4ADD-87D5-BC0E13FE6B50}" type="presParOf" srcId="{6D35A4CD-9EEF-4107-9B12-A096F47576EF}" destId="{5C02B827-528D-4915-B72A-7A7AEF718B55}" srcOrd="0" destOrd="0" presId="urn:microsoft.com/office/officeart/2008/layout/NameandTitleOrganizationalChart"/>
-    <dgm:cxn modelId="{EB40EB6D-5314-4E38-AE69-3B0FCA68F8D6}" type="presParOf" srcId="{6D35A4CD-9EEF-4107-9B12-A096F47576EF}" destId="{D0144109-BB44-43C6-B3A2-D4DB9171D655}" srcOrd="1" destOrd="0" presId="urn:microsoft.com/office/officeart/2008/layout/NameandTitleOrganizationalChart"/>
-    <dgm:cxn modelId="{AED2475B-4B09-4D38-A88B-66EE478BBB5F}" type="presParOf" srcId="{6D35A4CD-9EEF-4107-9B12-A096F47576EF}" destId="{6E63BDD9-39A3-4191-8B72-AC3F12ED8A4A}" srcOrd="2" destOrd="0" presId="urn:microsoft.com/office/officeart/2008/layout/NameandTitleOrganizationalChart"/>
-    <dgm:cxn modelId="{0345985A-BAF0-4182-8F33-169ACE6E9A2B}" type="presParOf" srcId="{9315A6D6-53FB-44D4-AA9A-F1CD1ADED66C}" destId="{BE42CF27-F4BC-45C4-B6D6-F9D016D55637}" srcOrd="1" destOrd="0" presId="urn:microsoft.com/office/officeart/2008/layout/NameandTitleOrganizationalChart"/>
-    <dgm:cxn modelId="{91A8E76F-209A-41A0-A48F-F5E89CD32F2F}" type="presParOf" srcId="{9315A6D6-53FB-44D4-AA9A-F1CD1ADED66C}" destId="{889A79DE-C9A6-4016-A7F1-F7A515ADEF41}" srcOrd="2" destOrd="0" presId="urn:microsoft.com/office/officeart/2008/layout/NameandTitleOrganizationalChart"/>
-    <dgm:cxn modelId="{0780D221-5EC9-4D1A-9B1C-CC11DD4BDA88}" type="presParOf" srcId="{B2DB0702-C3AF-458F-82AC-3B33EF318F24}" destId="{DB7F5BB7-1F8B-46E8-B0CC-30B6E15654FF}" srcOrd="4" destOrd="0" presId="urn:microsoft.com/office/officeart/2008/layout/NameandTitleOrganizationalChart"/>
-    <dgm:cxn modelId="{8F772032-E49B-428C-A091-6A688BED47B5}" type="presParOf" srcId="{B2DB0702-C3AF-458F-82AC-3B33EF318F24}" destId="{C9F16C44-4A0B-4BF8-903B-F649D57288BC}" srcOrd="5" destOrd="0" presId="urn:microsoft.com/office/officeart/2008/layout/NameandTitleOrganizationalChart"/>
-    <dgm:cxn modelId="{3A963EFE-4829-4FDC-8B81-1CB0BBA86884}" type="presParOf" srcId="{C9F16C44-4A0B-4BF8-903B-F649D57288BC}" destId="{A96C9696-2AF2-4EC6-970C-208396ABEBD0}" srcOrd="0" destOrd="0" presId="urn:microsoft.com/office/officeart/2008/layout/NameandTitleOrganizationalChart"/>
-    <dgm:cxn modelId="{CC30A76F-35CB-446F-91DC-1C37B70DE129}" type="presParOf" srcId="{A96C9696-2AF2-4EC6-970C-208396ABEBD0}" destId="{37BBEFF7-8EA6-4C9E-880E-912198244E18}" srcOrd="0" destOrd="0" presId="urn:microsoft.com/office/officeart/2008/layout/NameandTitleOrganizationalChart"/>
-    <dgm:cxn modelId="{EE439C0F-8590-47EC-A737-4DA635975F08}" type="presParOf" srcId="{A96C9696-2AF2-4EC6-970C-208396ABEBD0}" destId="{F496F079-E45D-47ED-ABBD-0700A3490991}" srcOrd="1" destOrd="0" presId="urn:microsoft.com/office/officeart/2008/layout/NameandTitleOrganizationalChart"/>
-    <dgm:cxn modelId="{54886223-552A-40FC-BF2A-37729F819BF2}" type="presParOf" srcId="{A96C9696-2AF2-4EC6-970C-208396ABEBD0}" destId="{199574A8-D835-4FA5-8150-B76CABC6483F}" srcOrd="2" destOrd="0" presId="urn:microsoft.com/office/officeart/2008/layout/NameandTitleOrganizationalChart"/>
-    <dgm:cxn modelId="{E006A0A8-E70B-4CEB-B04D-E871BD83840C}" type="presParOf" srcId="{C9F16C44-4A0B-4BF8-903B-F649D57288BC}" destId="{4917A1C4-9596-4F30-AD91-387A2CC6F158}" srcOrd="1" destOrd="0" presId="urn:microsoft.com/office/officeart/2008/layout/NameandTitleOrganizationalChart"/>
-    <dgm:cxn modelId="{764219A1-4F6C-4CC3-BA3A-F3A6178FFF7B}" type="presParOf" srcId="{C9F16C44-4A0B-4BF8-903B-F649D57288BC}" destId="{30781BBA-E9E6-4268-BAD2-9A9CD39549A3}" srcOrd="2" destOrd="0" presId="urn:microsoft.com/office/officeart/2008/layout/NameandTitleOrganizationalChart"/>
-    <dgm:cxn modelId="{EDFE50AE-24DB-4857-94CF-DA798BC12869}" type="presParOf" srcId="{E0B83161-6FE4-4805-8517-99BA294B4DF0}" destId="{6C9F29A0-0CE1-49D2-8F06-5B8CB31DC017}" srcOrd="2" destOrd="0" presId="urn:microsoft.com/office/officeart/2008/layout/NameandTitleOrganizationalChart"/>
-    <dgm:cxn modelId="{666A280A-41B9-4B65-8B5E-6CC80A939DEB}" type="presParOf" srcId="{C86C5030-B369-49CB-B6CB-C4B1BDEA4195}" destId="{C2C4FDDA-E5F3-4012-97D5-650D80AEC9CF}" srcOrd="2" destOrd="0" presId="urn:microsoft.com/office/officeart/2008/layout/NameandTitleOrganizationalChart"/>
+    <dgm:cxn modelId="{DFDF19B2-C695-4165-80F1-B2BF4367E064}" type="presOf" srcId="{6410BD30-1F37-43F7-ABD4-FF438BCF2662}" destId="{7E9A986C-BB9D-4560-82B2-020D799262A9}" srcOrd="0" destOrd="0" presId="urn:microsoft.com/office/officeart/2008/layout/NameandTitleOrganizationalChart"/>
+    <dgm:cxn modelId="{DC933974-8837-4300-B9B1-342AB220F401}" type="presOf" srcId="{9D391E95-CEE4-4EC6-A633-2EEAD8A2A29B}" destId="{003C2537-7C02-4791-9DDF-EBEE541CA5A8}" srcOrd="0" destOrd="0" presId="urn:microsoft.com/office/officeart/2008/layout/NameandTitleOrganizationalChart"/>
+    <dgm:cxn modelId="{1CFC8481-083B-48B8-B4AC-96BA2E049532}" type="presOf" srcId="{21D75CAC-CADB-47BB-857D-3CFB151048E1}" destId="{37BBEFF7-8EA6-4C9E-880E-912198244E18}" srcOrd="0" destOrd="0" presId="urn:microsoft.com/office/officeart/2008/layout/NameandTitleOrganizationalChart"/>
+    <dgm:cxn modelId="{6EF06613-FFF1-4B42-888C-286663908FC3}" type="presOf" srcId="{11687458-96FF-4481-A28F-FA06626D34F3}" destId="{EF7E1D67-2A6F-4264-92C5-6D11E99241CF}" srcOrd="0" destOrd="0" presId="urn:microsoft.com/office/officeart/2008/layout/NameandTitleOrganizationalChart"/>
+    <dgm:cxn modelId="{D72FA678-9784-4942-8133-1BBD8292382D}" type="presParOf" srcId="{26A7FA14-9906-4E78-BADA-A79F64BE813A}" destId="{C86C5030-B369-49CB-B6CB-C4B1BDEA4195}" srcOrd="0" destOrd="0" presId="urn:microsoft.com/office/officeart/2008/layout/NameandTitleOrganizationalChart"/>
+    <dgm:cxn modelId="{A87BF334-AB49-46BB-87F5-5D7068478F2F}" type="presParOf" srcId="{C86C5030-B369-49CB-B6CB-C4B1BDEA4195}" destId="{58FAF7A3-EF09-4D09-9F0E-B9020C2008B9}" srcOrd="0" destOrd="0" presId="urn:microsoft.com/office/officeart/2008/layout/NameandTitleOrganizationalChart"/>
+    <dgm:cxn modelId="{F519E611-156D-46F2-9204-D46B9EA2EA5A}" type="presParOf" srcId="{58FAF7A3-EF09-4D09-9F0E-B9020C2008B9}" destId="{B92FFCC9-6990-4CDB-9DB7-790BFB32DE57}" srcOrd="0" destOrd="0" presId="urn:microsoft.com/office/officeart/2008/layout/NameandTitleOrganizationalChart"/>
+    <dgm:cxn modelId="{396F4383-0D0A-4823-95E8-BC5A0DFE3A8D}" type="presParOf" srcId="{58FAF7A3-EF09-4D09-9F0E-B9020C2008B9}" destId="{EF7E1D67-2A6F-4264-92C5-6D11E99241CF}" srcOrd="1" destOrd="0" presId="urn:microsoft.com/office/officeart/2008/layout/NameandTitleOrganizationalChart"/>
+    <dgm:cxn modelId="{13F99F9C-461C-48CB-BC39-4BFF7A052585}" type="presParOf" srcId="{58FAF7A3-EF09-4D09-9F0E-B9020C2008B9}" destId="{A57213DE-F533-4872-8ED6-C4CB2DD1339E}" srcOrd="2" destOrd="0" presId="urn:microsoft.com/office/officeart/2008/layout/NameandTitleOrganizationalChart"/>
+    <dgm:cxn modelId="{CD25A81E-33C7-45C3-BA19-2A920E7C9640}" type="presParOf" srcId="{C86C5030-B369-49CB-B6CB-C4B1BDEA4195}" destId="{45E1D394-F25E-4D26-B8CC-7F32E733F2C1}" srcOrd="1" destOrd="0" presId="urn:microsoft.com/office/officeart/2008/layout/NameandTitleOrganizationalChart"/>
+    <dgm:cxn modelId="{CD229C8C-25EF-4B3C-82F7-A6A895C683D3}" type="presParOf" srcId="{45E1D394-F25E-4D26-B8CC-7F32E733F2C1}" destId="{BBD29793-3386-4ECF-9CB6-85A4F1A42955}" srcOrd="0" destOrd="0" presId="urn:microsoft.com/office/officeart/2008/layout/NameandTitleOrganizationalChart"/>
+    <dgm:cxn modelId="{55AD315E-CE92-45FD-9BCA-DC752932C8D3}" type="presParOf" srcId="{45E1D394-F25E-4D26-B8CC-7F32E733F2C1}" destId="{E0B83161-6FE4-4805-8517-99BA294B4DF0}" srcOrd="1" destOrd="0" presId="urn:microsoft.com/office/officeart/2008/layout/NameandTitleOrganizationalChart"/>
+    <dgm:cxn modelId="{1529D27F-3A59-4725-A24B-54F5184733F2}" type="presParOf" srcId="{E0B83161-6FE4-4805-8517-99BA294B4DF0}" destId="{3D7979AF-34D4-4602-84CA-F360DB8B458F}" srcOrd="0" destOrd="0" presId="urn:microsoft.com/office/officeart/2008/layout/NameandTitleOrganizationalChart"/>
+    <dgm:cxn modelId="{0C9D1C1C-79CC-4E4F-9DCC-2B7CE0F69C0D}" type="presParOf" srcId="{3D7979AF-34D4-4602-84CA-F360DB8B458F}" destId="{48A816D7-439E-4BB6-A531-A8364189A4CB}" srcOrd="0" destOrd="0" presId="urn:microsoft.com/office/officeart/2008/layout/NameandTitleOrganizationalChart"/>
+    <dgm:cxn modelId="{CA19CCDB-BF8A-494E-A3D3-7B08335D4585}" type="presParOf" srcId="{3D7979AF-34D4-4602-84CA-F360DB8B458F}" destId="{2453918F-F16E-47D9-A62B-0BA6F97538C8}" srcOrd="1" destOrd="0" presId="urn:microsoft.com/office/officeart/2008/layout/NameandTitleOrganizationalChart"/>
+    <dgm:cxn modelId="{FBCA02D0-F29A-4D0F-9E7E-EFE7A8D803C9}" type="presParOf" srcId="{3D7979AF-34D4-4602-84CA-F360DB8B458F}" destId="{965DB99B-3FD3-4FB3-8CCC-4749F9990F9D}" srcOrd="2" destOrd="0" presId="urn:microsoft.com/office/officeart/2008/layout/NameandTitleOrganizationalChart"/>
+    <dgm:cxn modelId="{040FF6A3-AC59-4AA7-80C1-95D6241ECC9F}" type="presParOf" srcId="{E0B83161-6FE4-4805-8517-99BA294B4DF0}" destId="{B2DB0702-C3AF-458F-82AC-3B33EF318F24}" srcOrd="1" destOrd="0" presId="urn:microsoft.com/office/officeart/2008/layout/NameandTitleOrganizationalChart"/>
+    <dgm:cxn modelId="{E2DD7FD2-2E06-4F1C-93DB-F7C9BBF43B06}" type="presParOf" srcId="{B2DB0702-C3AF-458F-82AC-3B33EF318F24}" destId="{7E9A986C-BB9D-4560-82B2-020D799262A9}" srcOrd="0" destOrd="0" presId="urn:microsoft.com/office/officeart/2008/layout/NameandTitleOrganizationalChart"/>
+    <dgm:cxn modelId="{55F9663A-51BD-43A6-8468-FF676176420F}" type="presParOf" srcId="{B2DB0702-C3AF-458F-82AC-3B33EF318F24}" destId="{1D0248BC-7C47-4626-909C-2728A708CEFD}" srcOrd="1" destOrd="0" presId="urn:microsoft.com/office/officeart/2008/layout/NameandTitleOrganizationalChart"/>
+    <dgm:cxn modelId="{E3FA24D9-4513-40C5-A49C-C9500CAA362C}" type="presParOf" srcId="{1D0248BC-7C47-4626-909C-2728A708CEFD}" destId="{24DDD828-DDE9-4501-93D8-44A262F52DC0}" srcOrd="0" destOrd="0" presId="urn:microsoft.com/office/officeart/2008/layout/NameandTitleOrganizationalChart"/>
+    <dgm:cxn modelId="{0D0C7683-4FA8-4D4E-B544-A7834EF27927}" type="presParOf" srcId="{24DDD828-DDE9-4501-93D8-44A262F52DC0}" destId="{550F884C-A9F4-47F2-A607-58D92AE9F24C}" srcOrd="0" destOrd="0" presId="urn:microsoft.com/office/officeart/2008/layout/NameandTitleOrganizationalChart"/>
+    <dgm:cxn modelId="{76F18A3B-5F41-4254-9A42-009D9DAFD5F1}" type="presParOf" srcId="{24DDD828-DDE9-4501-93D8-44A262F52DC0}" destId="{8A75C61A-2E08-4FFD-9C79-4B697CEA6903}" srcOrd="1" destOrd="0" presId="urn:microsoft.com/office/officeart/2008/layout/NameandTitleOrganizationalChart"/>
+    <dgm:cxn modelId="{21C7F286-905E-4F79-8CAA-633A916E2FDB}" type="presParOf" srcId="{24DDD828-DDE9-4501-93D8-44A262F52DC0}" destId="{783986EA-28F2-44E8-8E37-BC9E785841ED}" srcOrd="2" destOrd="0" presId="urn:microsoft.com/office/officeart/2008/layout/NameandTitleOrganizationalChart"/>
+    <dgm:cxn modelId="{612A4249-9072-4D85-A721-E916A8C4C206}" type="presParOf" srcId="{1D0248BC-7C47-4626-909C-2728A708CEFD}" destId="{B83AE4D0-DC1F-410F-B287-4424EA4E1AA2}" srcOrd="1" destOrd="0" presId="urn:microsoft.com/office/officeart/2008/layout/NameandTitleOrganizationalChart"/>
+    <dgm:cxn modelId="{4CBC833F-E348-4881-A99D-F359CC847488}" type="presParOf" srcId="{1D0248BC-7C47-4626-909C-2728A708CEFD}" destId="{AE41E3C6-0DA0-484D-B808-0B95CBC33D80}" srcOrd="2" destOrd="0" presId="urn:microsoft.com/office/officeart/2008/layout/NameandTitleOrganizationalChart"/>
+    <dgm:cxn modelId="{366B54B8-08EB-4DF5-9BC1-D1A6DFB46639}" type="presParOf" srcId="{B2DB0702-C3AF-458F-82AC-3B33EF318F24}" destId="{003C2537-7C02-4791-9DDF-EBEE541CA5A8}" srcOrd="2" destOrd="0" presId="urn:microsoft.com/office/officeart/2008/layout/NameandTitleOrganizationalChart"/>
+    <dgm:cxn modelId="{05137774-0432-45C0-8481-491A25BA8BBB}" type="presParOf" srcId="{B2DB0702-C3AF-458F-82AC-3B33EF318F24}" destId="{9315A6D6-53FB-44D4-AA9A-F1CD1ADED66C}" srcOrd="3" destOrd="0" presId="urn:microsoft.com/office/officeart/2008/layout/NameandTitleOrganizationalChart"/>
+    <dgm:cxn modelId="{3425082E-23A1-4126-A61B-034E20635981}" type="presParOf" srcId="{9315A6D6-53FB-44D4-AA9A-F1CD1ADED66C}" destId="{6D35A4CD-9EEF-4107-9B12-A096F47576EF}" srcOrd="0" destOrd="0" presId="urn:microsoft.com/office/officeart/2008/layout/NameandTitleOrganizationalChart"/>
+    <dgm:cxn modelId="{EF94A473-F2FE-44C0-A9E7-515829503D03}" type="presParOf" srcId="{6D35A4CD-9EEF-4107-9B12-A096F47576EF}" destId="{5C02B827-528D-4915-B72A-7A7AEF718B55}" srcOrd="0" destOrd="0" presId="urn:microsoft.com/office/officeart/2008/layout/NameandTitleOrganizationalChart"/>
+    <dgm:cxn modelId="{4CBBFDA4-24E1-4DE5-834A-A9C6F484689B}" type="presParOf" srcId="{6D35A4CD-9EEF-4107-9B12-A096F47576EF}" destId="{D0144109-BB44-43C6-B3A2-D4DB9171D655}" srcOrd="1" destOrd="0" presId="urn:microsoft.com/office/officeart/2008/layout/NameandTitleOrganizationalChart"/>
+    <dgm:cxn modelId="{95F7F21C-196C-413F-ADB4-4377879869F9}" type="presParOf" srcId="{6D35A4CD-9EEF-4107-9B12-A096F47576EF}" destId="{6E63BDD9-39A3-4191-8B72-AC3F12ED8A4A}" srcOrd="2" destOrd="0" presId="urn:microsoft.com/office/officeart/2008/layout/NameandTitleOrganizationalChart"/>
+    <dgm:cxn modelId="{37BFE511-F768-4098-8480-D7ABBD010A4B}" type="presParOf" srcId="{9315A6D6-53FB-44D4-AA9A-F1CD1ADED66C}" destId="{BE42CF27-F4BC-45C4-B6D6-F9D016D55637}" srcOrd="1" destOrd="0" presId="urn:microsoft.com/office/officeart/2008/layout/NameandTitleOrganizationalChart"/>
+    <dgm:cxn modelId="{1D7EDBA1-3C2D-49AD-870C-DE0D84A2FA79}" type="presParOf" srcId="{9315A6D6-53FB-44D4-AA9A-F1CD1ADED66C}" destId="{889A79DE-C9A6-4016-A7F1-F7A515ADEF41}" srcOrd="2" destOrd="0" presId="urn:microsoft.com/office/officeart/2008/layout/NameandTitleOrganizationalChart"/>
+    <dgm:cxn modelId="{2931AB8D-25B2-4CF5-9418-B8931541B48A}" type="presParOf" srcId="{B2DB0702-C3AF-458F-82AC-3B33EF318F24}" destId="{DB7F5BB7-1F8B-46E8-B0CC-30B6E15654FF}" srcOrd="4" destOrd="0" presId="urn:microsoft.com/office/officeart/2008/layout/NameandTitleOrganizationalChart"/>
+    <dgm:cxn modelId="{DA4CA0ED-02DB-4A10-B686-794168DEB966}" type="presParOf" srcId="{B2DB0702-C3AF-458F-82AC-3B33EF318F24}" destId="{C9F16C44-4A0B-4BF8-903B-F649D57288BC}" srcOrd="5" destOrd="0" presId="urn:microsoft.com/office/officeart/2008/layout/NameandTitleOrganizationalChart"/>
+    <dgm:cxn modelId="{E05E6542-0CD1-46D0-B70E-48126C6AF48D}" type="presParOf" srcId="{C9F16C44-4A0B-4BF8-903B-F649D57288BC}" destId="{A96C9696-2AF2-4EC6-970C-208396ABEBD0}" srcOrd="0" destOrd="0" presId="urn:microsoft.com/office/officeart/2008/layout/NameandTitleOrganizationalChart"/>
+    <dgm:cxn modelId="{0147D171-E405-48E8-8B50-73C2993F9854}" type="presParOf" srcId="{A96C9696-2AF2-4EC6-970C-208396ABEBD0}" destId="{37BBEFF7-8EA6-4C9E-880E-912198244E18}" srcOrd="0" destOrd="0" presId="urn:microsoft.com/office/officeart/2008/layout/NameandTitleOrganizationalChart"/>
+    <dgm:cxn modelId="{D72D107F-A26D-40CB-88D7-8DFFD6E2EFA6}" type="presParOf" srcId="{A96C9696-2AF2-4EC6-970C-208396ABEBD0}" destId="{F496F079-E45D-47ED-ABBD-0700A3490991}" srcOrd="1" destOrd="0" presId="urn:microsoft.com/office/officeart/2008/layout/NameandTitleOrganizationalChart"/>
+    <dgm:cxn modelId="{987C488F-AEB2-44BF-98AD-C9862E2ED474}" type="presParOf" srcId="{A96C9696-2AF2-4EC6-970C-208396ABEBD0}" destId="{199574A8-D835-4FA5-8150-B76CABC6483F}" srcOrd="2" destOrd="0" presId="urn:microsoft.com/office/officeart/2008/layout/NameandTitleOrganizationalChart"/>
+    <dgm:cxn modelId="{5C34266C-FDD5-4AF8-B4EF-91DA98EC60EB}" type="presParOf" srcId="{C9F16C44-4A0B-4BF8-903B-F649D57288BC}" destId="{4917A1C4-9596-4F30-AD91-387A2CC6F158}" srcOrd="1" destOrd="0" presId="urn:microsoft.com/office/officeart/2008/layout/NameandTitleOrganizationalChart"/>
+    <dgm:cxn modelId="{D10C5D3E-9D83-4DA2-B75F-90C40559A663}" type="presParOf" srcId="{C9F16C44-4A0B-4BF8-903B-F649D57288BC}" destId="{30781BBA-E9E6-4268-BAD2-9A9CD39549A3}" srcOrd="2" destOrd="0" presId="urn:microsoft.com/office/officeart/2008/layout/NameandTitleOrganizationalChart"/>
+    <dgm:cxn modelId="{F4891BAD-0A17-4270-9794-2835E6060003}" type="presParOf" srcId="{E0B83161-6FE4-4805-8517-99BA294B4DF0}" destId="{6C9F29A0-0CE1-49D2-8F06-5B8CB31DC017}" srcOrd="2" destOrd="0" presId="urn:microsoft.com/office/officeart/2008/layout/NameandTitleOrganizationalChart"/>
+    <dgm:cxn modelId="{79BD3B2C-2041-4AA4-B53C-D3F1302543A5}" type="presParOf" srcId="{C86C5030-B369-49CB-B6CB-C4B1BDEA4195}" destId="{C2C4FDDA-E5F3-4012-97D5-650D80AEC9CF}" srcOrd="2" destOrd="0" presId="urn:microsoft.com/office/officeart/2008/layout/NameandTitleOrganizationalChart"/>
   </dgm:cxnLst>
   <dgm:bg/>
   <dgm:whole/>
   <dgm:extLst>
     <a:ext uri="http://schemas.microsoft.com/office/drawing/2008/diagram">
-      <dsp:dataModelExt xmlns:dsp="http://schemas.microsoft.com/office/drawing/2008/diagram" relId="rId19" minVer="http://schemas.openxmlformats.org/drawingml/2006/diagram"/>
+      <dsp:dataModelExt xmlns:dsp="http://schemas.microsoft.com/office/drawing/2008/diagram" relId="rId20" minVer="http://schemas.openxmlformats.org/drawingml/2006/diagram"/>
     </a:ext>
   </dgm:extLst>
 </dgm:dataModel>
@@ -14310,7 +14977,7 @@
 </file>
 
 <file path=customXml/itemProps1.xml><?xml version="1.0" encoding="utf-8"?>
-<ds:datastoreItem xmlns:ds="http://schemas.openxmlformats.org/officeDocument/2006/customXml" ds:itemID="{F22C0E7C-6E5B-44E5-87CD-D7EB443E2D31}">
+<ds:datastoreItem xmlns:ds="http://schemas.openxmlformats.org/officeDocument/2006/customXml" ds:itemID="{51F64E57-B13F-48B4-B9A8-EA46DD518C09}">
   <ds:schemaRefs>
     <ds:schemaRef ds:uri="http://schemas.openxmlformats.org/officeDocument/2006/bibliography"/>
   </ds:schemaRefs>

</xml_diff>

<commit_message>
- Mise à jour de la partie "livrables". - Ajout du rendu du programme "SITM" dans les livrables. - Modification des attributs de qualité.
</commit_message>
<xml_diff>
--- a/Avant-Projet/[S4][SITM] Charte de projet [1.3].docx
+++ b/Avant-Projet/[S4][SITM] Charte de projet [1.3].docx
@@ -1,6 +1,6 @@
 
 <file path=word/document.xml><?xml version="1.0" encoding="utf-8"?>
-<w:document xmlns:wpc="http://schemas.microsoft.com/office/word/2010/wordprocessingCanvas" xmlns:mc="http://schemas.openxmlformats.org/markup-compatibility/2006" xmlns:o="urn:schemas-microsoft-com:office:office" xmlns:r="http://schemas.openxmlformats.org/officeDocument/2006/relationships" xmlns:m="http://schemas.openxmlformats.org/officeDocument/2006/math" xmlns:v="urn:schemas-microsoft-com:vml" xmlns:wp14="http://schemas.microsoft.com/office/word/2010/wordprocessingDrawing" xmlns:wp="http://schemas.openxmlformats.org/drawingml/2006/wordprocessingDrawing" xmlns:w10="urn:schemas-microsoft-com:office:word" xmlns:w="http://schemas.openxmlformats.org/wordprocessingml/2006/main" xmlns:w14="http://schemas.microsoft.com/office/word/2010/wordml" xmlns:wpg="http://schemas.microsoft.com/office/word/2010/wordprocessingGroup" xmlns:wpi="http://schemas.microsoft.com/office/word/2010/wordprocessingInk" xmlns:wne="http://schemas.microsoft.com/office/word/2006/wordml" xmlns:wps="http://schemas.microsoft.com/office/word/2010/wordprocessingShape" mc:Ignorable="w14 wp14">
+<w:document xmlns:wpc="http://schemas.microsoft.com/office/word/2010/wordprocessingCanvas" xmlns:mc="http://schemas.openxmlformats.org/markup-compatibility/2006" xmlns:o="urn:schemas-microsoft-com:office:office" xmlns:r="http://schemas.openxmlformats.org/officeDocument/2006/relationships" xmlns:m="http://schemas.openxmlformats.org/officeDocument/2006/math" xmlns:v="urn:schemas-microsoft-com:vml" xmlns:wp14="http://schemas.microsoft.com/office/word/2010/wordprocessingDrawing" xmlns:wp="http://schemas.openxmlformats.org/drawingml/2006/wordprocessingDrawing" xmlns:w10="urn:schemas-microsoft-com:office:word" xmlns:w="http://schemas.openxmlformats.org/wordprocessingml/2006/main" xmlns:w14="http://schemas.microsoft.com/office/word/2010/wordml" xmlns:w15="http://schemas.microsoft.com/office/word/2012/wordml" xmlns:wpg="http://schemas.microsoft.com/office/word/2010/wordprocessingGroup" xmlns:wpi="http://schemas.microsoft.com/office/word/2010/wordprocessingInk" xmlns:wne="http://schemas.microsoft.com/office/word/2006/wordml" xmlns:wps="http://schemas.microsoft.com/office/word/2010/wordprocessingShape" mc:Ignorable="w14 w15 wp14">
   <w:body>
     <w:p>
       <w:pPr>
@@ -39,7 +39,7 @@
                     </pic:cNvPicPr>
                   </pic:nvPicPr>
                   <pic:blipFill>
-                    <a:blip r:embed="rId7" cstate="print">
+                    <a:blip r:embed="rId6" cstate="print">
                       <a:extLst>
                         <a:ext uri="{28A0092B-C50C-407E-A947-70E740481C1C}">
                           <a14:useLocalDpi xmlns:a14="http://schemas.microsoft.com/office/drawing/2010/main" val="0"/>
@@ -111,7 +111,7 @@
                     </pic:cNvPicPr>
                   </pic:nvPicPr>
                   <pic:blipFill>
-                    <a:blip r:embed="rId8" cstate="print">
+                    <a:blip r:embed="rId7" cstate="print">
                       <a:extLst>
                         <a:ext uri="{28A0092B-C50C-407E-A947-70E740481C1C}">
                           <a14:useLocalDpi xmlns:a14="http://schemas.microsoft.com/office/drawing/2010/main" val="0"/>
@@ -340,6 +340,12 @@
           <w:rFonts w:cs="Arial"/>
         </w:rPr>
         <w:t>1.3</w:t>
+      </w:r>
+      <w:r>
+        <w:rPr>
+          <w:rFonts w:cs="Arial"/>
+        </w:rPr>
+        <w:t>.1</w:t>
       </w:r>
     </w:p>
     <w:p>
@@ -1181,6 +1187,154 @@
           </w:p>
         </w:tc>
       </w:tr>
+      <w:tr>
+        <w:tc>
+          <w:tcPr>
+            <w:tcW w:w="1526" w:type="dxa"/>
+            <w:tcBorders>
+              <w:top w:val="single" w:sz="6" w:space="0" w:color="auto"/>
+              <w:left w:val="single" w:sz="6" w:space="0" w:color="auto"/>
+              <w:bottom w:val="single" w:sz="6" w:space="0" w:color="auto"/>
+              <w:right w:val="single" w:sz="6" w:space="0" w:color="auto"/>
+            </w:tcBorders>
+          </w:tcPr>
+          <w:p>
+            <w:pPr>
+              <w:pStyle w:val="Tabletext"/>
+              <w:spacing w:beforeLines="40" w:before="96" w:afterLines="40" w:after="96" w:line="240" w:lineRule="auto"/>
+              <w:jc w:val="center"/>
+              <w:rPr>
+                <w:rFonts w:ascii="Arial" w:hAnsi="Arial" w:cs="Arial"/>
+                <w:lang w:val="fr-FR"/>
+              </w:rPr>
+            </w:pPr>
+            <w:r>
+              <w:rPr>
+                <w:rFonts w:ascii="Arial" w:hAnsi="Arial" w:cs="Arial"/>
+                <w:lang w:val="fr-FR"/>
+              </w:rPr>
+              <w:t>12/04/2013</w:t>
+            </w:r>
+          </w:p>
+        </w:tc>
+        <w:tc>
+          <w:tcPr>
+            <w:tcW w:w="1417" w:type="dxa"/>
+            <w:tcBorders>
+              <w:top w:val="single" w:sz="6" w:space="0" w:color="auto"/>
+              <w:left w:val="single" w:sz="6" w:space="0" w:color="auto"/>
+              <w:bottom w:val="single" w:sz="6" w:space="0" w:color="auto"/>
+              <w:right w:val="single" w:sz="6" w:space="0" w:color="auto"/>
+            </w:tcBorders>
+          </w:tcPr>
+          <w:p>
+            <w:pPr>
+              <w:pStyle w:val="Tabletext"/>
+              <w:spacing w:beforeLines="40" w:before="96" w:afterLines="40" w:after="96" w:line="240" w:lineRule="auto"/>
+              <w:jc w:val="center"/>
+              <w:rPr>
+                <w:rFonts w:ascii="Arial" w:hAnsi="Arial" w:cs="Arial"/>
+                <w:lang w:val="fr-FR"/>
+              </w:rPr>
+            </w:pPr>
+            <w:r>
+              <w:rPr>
+                <w:rFonts w:ascii="Arial" w:hAnsi="Arial" w:cs="Arial"/>
+                <w:lang w:val="fr-FR"/>
+              </w:rPr>
+              <w:t>1.3.1</w:t>
+            </w:r>
+          </w:p>
+        </w:tc>
+        <w:tc>
+          <w:tcPr>
+            <w:tcW w:w="2977" w:type="dxa"/>
+            <w:tcBorders>
+              <w:top w:val="single" w:sz="6" w:space="0" w:color="auto"/>
+              <w:left w:val="single" w:sz="6" w:space="0" w:color="auto"/>
+              <w:bottom w:val="single" w:sz="6" w:space="0" w:color="auto"/>
+              <w:right w:val="single" w:sz="6" w:space="0" w:color="auto"/>
+            </w:tcBorders>
+          </w:tcPr>
+          <w:p>
+            <w:pPr>
+              <w:pStyle w:val="Tabletext"/>
+              <w:spacing w:beforeLines="40" w:before="96" w:afterLines="40" w:after="96" w:line="240" w:lineRule="auto"/>
+              <w:jc w:val="center"/>
+              <w:rPr>
+                <w:rFonts w:ascii="Arial" w:hAnsi="Arial" w:cs="Arial"/>
+                <w:lang w:val="fr-FR"/>
+              </w:rPr>
+            </w:pPr>
+            <w:r>
+              <w:rPr>
+                <w:rFonts w:ascii="Arial" w:hAnsi="Arial" w:cs="Arial"/>
+                <w:lang w:val="fr-FR"/>
+              </w:rPr>
+              <w:t>Modification de la partie « livrables »</w:t>
+            </w:r>
+          </w:p>
+        </w:tc>
+        <w:tc>
+          <w:tcPr>
+            <w:tcW w:w="1985" w:type="dxa"/>
+            <w:tcBorders>
+              <w:top w:val="single" w:sz="6" w:space="0" w:color="auto"/>
+              <w:left w:val="single" w:sz="6" w:space="0" w:color="auto"/>
+              <w:bottom w:val="single" w:sz="6" w:space="0" w:color="auto"/>
+              <w:right w:val="single" w:sz="6" w:space="0" w:color="auto"/>
+            </w:tcBorders>
+          </w:tcPr>
+          <w:p>
+            <w:pPr>
+              <w:pStyle w:val="Tabletext"/>
+              <w:spacing w:beforeLines="40" w:before="96" w:afterLines="40" w:after="96" w:line="240" w:lineRule="auto"/>
+              <w:jc w:val="center"/>
+              <w:rPr>
+                <w:rFonts w:ascii="Arial" w:hAnsi="Arial" w:cs="Arial"/>
+                <w:lang w:val="fr-FR"/>
+              </w:rPr>
+            </w:pPr>
+            <w:r>
+              <w:rPr>
+                <w:rFonts w:ascii="Arial" w:hAnsi="Arial" w:cs="Arial"/>
+                <w:sz w:val="18"/>
+                <w:lang w:val="fr-FR"/>
+              </w:rPr>
+              <w:t>Nicolas CHATELAIN</w:t>
+            </w:r>
+          </w:p>
+        </w:tc>
+        <w:tc>
+          <w:tcPr>
+            <w:tcW w:w="1985" w:type="dxa"/>
+            <w:tcBorders>
+              <w:top w:val="single" w:sz="6" w:space="0" w:color="auto"/>
+              <w:left w:val="single" w:sz="6" w:space="0" w:color="auto"/>
+              <w:bottom w:val="single" w:sz="6" w:space="0" w:color="auto"/>
+              <w:right w:val="single" w:sz="6" w:space="0" w:color="auto"/>
+            </w:tcBorders>
+          </w:tcPr>
+          <w:p>
+            <w:pPr>
+              <w:pStyle w:val="Tabletext"/>
+              <w:spacing w:beforeLines="40" w:before="96" w:afterLines="40" w:after="96" w:line="240" w:lineRule="auto"/>
+              <w:jc w:val="center"/>
+              <w:rPr>
+                <w:rFonts w:ascii="Arial" w:hAnsi="Arial" w:cs="Arial"/>
+                <w:lang w:val="fr-FR"/>
+              </w:rPr>
+            </w:pPr>
+            <w:r>
+              <w:rPr>
+                <w:rFonts w:ascii="Arial" w:hAnsi="Arial" w:cs="Arial"/>
+                <w:lang w:val="fr-FR"/>
+              </w:rPr>
+              <w:t>Alban INQUEL</w:t>
+            </w:r>
+          </w:p>
+        </w:tc>
+      </w:tr>
     </w:tbl>
     <w:p>
       <w:pPr>
@@ -1195,6 +1349,8 @@
           <w:rFonts w:ascii="Arial" w:hAnsi="Arial" w:cs="Arial"/>
         </w:rPr>
       </w:pPr>
+      <w:bookmarkStart w:id="0" w:name="_GoBack"/>
+      <w:bookmarkEnd w:id="0"/>
     </w:p>
     <w:p>
       <w:pPr>
@@ -2030,7 +2186,7 @@
           <w:noProof/>
         </w:rPr>
       </w:pPr>
-      <w:hyperlink r:id="rId9" w:anchor="_Toc334801200" w:history="1">
+      <w:hyperlink r:id="rId8" w:anchor="_Toc334801200" w:history="1">
         <w:r>
           <w:rPr>
             <w:rStyle w:val="Lienhypertexte"/>
@@ -2197,7 +2353,7 @@
           <w:rFonts w:ascii="Arial" w:hAnsi="Arial" w:cs="Arial"/>
         </w:rPr>
       </w:pPr>
-      <w:bookmarkStart w:id="0" w:name="_Toc334801189"/>
+      <w:bookmarkStart w:id="1" w:name="_Toc334801189"/>
       <w:r>
         <w:rPr>
           <w:rFonts w:ascii="Arial" w:hAnsi="Arial" w:cs="Arial"/>
@@ -2205,7 +2361,7 @@
         <w:lastRenderedPageBreak/>
         <w:t>Rôles et responsabilités</w:t>
       </w:r>
-      <w:bookmarkEnd w:id="0"/>
+      <w:bookmarkEnd w:id="1"/>
     </w:p>
     <w:p/>
     <w:p>
@@ -2215,14 +2371,14 @@
           <w:rFonts w:ascii="Arial" w:hAnsi="Arial" w:cs="Arial"/>
         </w:rPr>
       </w:pPr>
-      <w:bookmarkStart w:id="1" w:name="_Toc334801190"/>
+      <w:bookmarkStart w:id="2" w:name="_Toc334801190"/>
       <w:r>
         <w:rPr>
           <w:rFonts w:ascii="Arial" w:hAnsi="Arial" w:cs="Arial"/>
         </w:rPr>
         <w:t>Parties prenantes, rôles et coordonnées</w:t>
       </w:r>
-      <w:bookmarkEnd w:id="1"/>
+      <w:bookmarkEnd w:id="2"/>
     </w:p>
     <w:p>
       <w:pPr>
@@ -2297,7 +2453,7 @@
           <w:rFonts w:cs="Arial"/>
         </w:rPr>
       </w:pPr>
-      <w:hyperlink r:id="rId10" w:history="1">
+      <w:hyperlink r:id="rId9" w:history="1">
         <w:r>
           <w:rPr>
             <w:rStyle w:val="Lienhypertexte"/>
@@ -2489,7 +2645,7 @@
           <w:rFonts w:cs="Arial"/>
         </w:rPr>
       </w:pPr>
-      <w:hyperlink r:id="rId11" w:history="1">
+      <w:hyperlink r:id="rId10" w:history="1">
         <w:r>
           <w:rPr>
             <w:rStyle w:val="Lienhypertexte"/>
@@ -2747,7 +2903,7 @@
           <w:rFonts w:cs="Arial"/>
         </w:rPr>
       </w:pPr>
-      <w:hyperlink r:id="rId12" w:history="1">
+      <w:hyperlink r:id="rId11" w:history="1">
         <w:r>
           <w:rPr>
             <w:rStyle w:val="Lienhypertexte"/>
@@ -2862,7 +3018,7 @@
         </w:rPr>
         <w:tab/>
       </w:r>
-      <w:hyperlink r:id="rId13" w:history="1">
+      <w:hyperlink r:id="rId12" w:history="1">
         <w:r>
           <w:rPr>
             <w:rStyle w:val="Lienhypertexte"/>
@@ -2959,7 +3115,7 @@
           <w:rFonts w:cs="Arial"/>
         </w:rPr>
       </w:pPr>
-      <w:hyperlink r:id="rId14" w:history="1">
+      <w:hyperlink r:id="rId13" w:history="1">
         <w:r>
           <w:rPr>
             <w:rStyle w:val="Lienhypertexte"/>
@@ -3106,7 +3262,7 @@
           <w:rFonts w:cs="Arial"/>
         </w:rPr>
       </w:pPr>
-      <w:hyperlink r:id="rId15" w:history="1">
+      <w:hyperlink r:id="rId14" w:history="1">
         <w:r>
           <w:rPr>
             <w:rStyle w:val="Lienhypertexte"/>
@@ -3321,14 +3477,14 @@
           <w:rFonts w:ascii="Arial" w:hAnsi="Arial" w:cs="Arial"/>
         </w:rPr>
       </w:pPr>
-      <w:bookmarkStart w:id="2" w:name="_Toc334801191"/>
+      <w:bookmarkStart w:id="3" w:name="_Toc334801191"/>
       <w:r>
         <w:rPr>
           <w:rFonts w:ascii="Arial" w:hAnsi="Arial" w:cs="Arial"/>
         </w:rPr>
         <w:t>Organigramme de synthèse</w:t>
       </w:r>
-      <w:bookmarkEnd w:id="2"/>
+      <w:bookmarkEnd w:id="3"/>
     </w:p>
     <w:p>
       <w:pPr>
@@ -3362,7 +3518,7 @@
             <wp:cNvGraphicFramePr/>
             <a:graphic xmlns:a="http://schemas.openxmlformats.org/drawingml/2006/main">
               <a:graphicData uri="http://schemas.openxmlformats.org/drawingml/2006/diagram">
-                <dgm:relIds xmlns:dgm="http://schemas.openxmlformats.org/drawingml/2006/diagram" xmlns:r="http://schemas.openxmlformats.org/officeDocument/2006/relationships" r:dm="rId16" r:lo="rId17" r:qs="rId18" r:cs="rId19"/>
+                <dgm:relIds xmlns:dgm="http://schemas.openxmlformats.org/drawingml/2006/diagram" xmlns:r="http://schemas.openxmlformats.org/officeDocument/2006/relationships" r:dm="rId15" r:lo="rId16" r:qs="rId17" r:cs="rId18"/>
               </a:graphicData>
             </a:graphic>
           </wp:inline>
@@ -3379,14 +3535,14 @@
       <w:pPr>
         <w:pStyle w:val="Titre1"/>
       </w:pPr>
-      <w:bookmarkStart w:id="3" w:name="_Toc334801192"/>
+      <w:bookmarkStart w:id="4" w:name="_Toc334801192"/>
       <w:r>
         <w:t>Modalités</w:t>
       </w:r>
       <w:r>
         <w:t xml:space="preserve"> de déroulement du projet</w:t>
       </w:r>
-      <w:bookmarkEnd w:id="3"/>
+      <w:bookmarkEnd w:id="4"/>
       <w:r>
         <w:t xml:space="preserve"> </w:t>
       </w:r>
@@ -3405,14 +3561,14 @@
           <w:rFonts w:ascii="Arial" w:hAnsi="Arial" w:cs="Arial"/>
         </w:rPr>
       </w:pPr>
-      <w:bookmarkStart w:id="4" w:name="_Toc334801193"/>
+      <w:bookmarkStart w:id="5" w:name="_Toc334801193"/>
       <w:r>
         <w:rPr>
           <w:rFonts w:ascii="Arial" w:hAnsi="Arial" w:cs="Arial"/>
         </w:rPr>
         <w:t>Evaluation des charges et calendrier cible</w:t>
       </w:r>
-      <w:bookmarkEnd w:id="4"/>
+      <w:bookmarkEnd w:id="5"/>
     </w:p>
     <w:p>
       <w:pPr>
@@ -4764,14 +4920,14 @@
           <w:rFonts w:ascii="Arial" w:hAnsi="Arial" w:cs="Arial"/>
         </w:rPr>
       </w:pPr>
-      <w:bookmarkStart w:id="5" w:name="_Toc334801194"/>
+      <w:bookmarkStart w:id="6" w:name="_Toc334801194"/>
       <w:r>
         <w:rPr>
           <w:rFonts w:ascii="Arial" w:hAnsi="Arial" w:cs="Arial"/>
         </w:rPr>
         <w:t>Planification initiale</w:t>
       </w:r>
-      <w:bookmarkEnd w:id="5"/>
+      <w:bookmarkEnd w:id="6"/>
     </w:p>
     <w:p/>
     <w:p>
@@ -4841,16 +4997,16 @@
           <w:rFonts w:ascii="Arial" w:hAnsi="Arial" w:cs="Arial"/>
         </w:rPr>
       </w:pPr>
-      <w:bookmarkStart w:id="6" w:name="_Toc256693060"/>
-      <w:bookmarkStart w:id="7" w:name="_Toc334801195"/>
+      <w:bookmarkStart w:id="7" w:name="_Toc256693060"/>
+      <w:bookmarkStart w:id="8" w:name="_Toc334801195"/>
       <w:r>
         <w:rPr>
           <w:rFonts w:ascii="Arial" w:hAnsi="Arial" w:cs="Arial"/>
         </w:rPr>
         <w:t>Gestion du planning</w:t>
       </w:r>
-      <w:bookmarkEnd w:id="6"/>
       <w:bookmarkEnd w:id="7"/>
+      <w:bookmarkEnd w:id="8"/>
     </w:p>
     <w:p/>
     <w:p>
@@ -4930,7 +5086,7 @@
           <w:rFonts w:ascii="Arial" w:hAnsi="Arial" w:cs="Arial"/>
         </w:rPr>
       </w:pPr>
-      <w:bookmarkStart w:id="8" w:name="_Toc334801196"/>
+      <w:bookmarkStart w:id="9" w:name="_Toc334801196"/>
       <w:r>
         <w:rPr>
           <w:rFonts w:ascii="Arial" w:hAnsi="Arial" w:cs="Arial"/>
@@ -4944,7 +5100,7 @@
         </w:rPr>
         <w:t>reporting</w:t>
       </w:r>
-      <w:bookmarkEnd w:id="8"/>
+      <w:bookmarkEnd w:id="9"/>
       <w:proofErr w:type="spellEnd"/>
     </w:p>
     <w:p>
@@ -5033,7 +5189,7 @@
           <w:bCs/>
         </w:rPr>
       </w:pPr>
-      <w:bookmarkStart w:id="9" w:name="_Toc334801197"/>
+      <w:bookmarkStart w:id="10" w:name="_Toc334801197"/>
       <w:r>
         <w:rPr>
           <w:rStyle w:val="Titre3Car"/>
@@ -5043,7 +5199,7 @@
         </w:rPr>
         <w:t>Gestion des relations avec les parties prenantes</w:t>
       </w:r>
-      <w:bookmarkEnd w:id="9"/>
+      <w:bookmarkEnd w:id="10"/>
     </w:p>
     <w:p>
       <w:pPr>
@@ -5183,7 +5339,7 @@
       <w:r>
         <w:t xml:space="preserve"> à cet endroit. Un espace sera réservé au client/suiveur, pour que celui-ci puisse annoter ses remarques et ses attentes.</w:t>
       </w:r>
-      <w:bookmarkStart w:id="10" w:name="_Toc334801198"/>
+      <w:bookmarkStart w:id="11" w:name="_Toc334801198"/>
     </w:p>
     <w:p>
       <w:r>
@@ -5220,7 +5376,7 @@
         </w:rPr>
         <w:t>Gestion de la documentation</w:t>
       </w:r>
-      <w:bookmarkEnd w:id="10"/>
+      <w:bookmarkEnd w:id="11"/>
     </w:p>
     <w:p>
       <w:pPr>
@@ -5253,22 +5409,14 @@
         <w:rPr>
           <w:rFonts w:eastAsiaTheme="majorEastAsia"/>
         </w:rPr>
-        <w:t xml:space="preserve">, un service d’hébergement et de gestion de développement de logiciels. </w:t>
-      </w:r>
-      <w:bookmarkStart w:id="11" w:name="_GoBack"/>
+        <w:t>, un service d’hébergement et de gestion de développement de logiciels. Git, le logiciel associé à ce programme, nous permet de suivre les changements effectués ainsi qu</w:t>
+      </w:r>
       <w:r>
         <w:rPr>
           <w:rFonts w:eastAsiaTheme="majorEastAsia"/>
         </w:rPr>
-        <w:t>Git, le logiciel associé à ce programme, nous permet de suivre les changements effectués ainsi qu</w:t>
-      </w:r>
-      <w:r>
-        <w:rPr>
-          <w:rFonts w:eastAsiaTheme="majorEastAsia"/>
-        </w:rPr>
         <w:t xml:space="preserve">e de travailler simultanément sur le même fichier. </w:t>
       </w:r>
-      <w:bookmarkEnd w:id="11"/>
     </w:p>
     <w:p>
       <w:pPr>
@@ -5474,6 +5622,67 @@
       <w:r>
         <w:t>Les documents utiles à la communication du groupe ESIEA seront remis sous forme électronique.</w:t>
       </w:r>
+    </w:p>
+    <w:p>
+      <w:pPr>
+        <w:spacing w:after="0"/>
+      </w:pPr>
+      <w:r>
+        <w:t xml:space="preserve">Le programme SITM sera disponible dans le répertoire « Releases » du </w:t>
+      </w:r>
+      <w:proofErr w:type="spellStart"/>
+      <w:r>
+        <w:t>GitHub</w:t>
+      </w:r>
+      <w:proofErr w:type="spellEnd"/>
+      <w:r>
+        <w:t>. Contrairement au répertoire « Sources », il ne contiendra pas les fichiers de test, librairies et autres sources en phase de développement.</w:t>
+      </w:r>
+    </w:p>
+    <w:p>
+      <w:pPr>
+        <w:spacing w:after="0"/>
+      </w:pPr>
+      <w:r>
+        <w:t>Le programme final sera un package au format RPM (</w:t>
+      </w:r>
+      <w:proofErr w:type="spellStart"/>
+      <w:r>
+        <w:t>Fedora</w:t>
+      </w:r>
+      <w:proofErr w:type="spellEnd"/>
+      <w:r>
+        <w:t>/</w:t>
+      </w:r>
+      <w:proofErr w:type="spellStart"/>
+      <w:r>
+        <w:t>CentOS</w:t>
+      </w:r>
+      <w:proofErr w:type="spellEnd"/>
+      <w:r>
+        <w:t>/</w:t>
+      </w:r>
+      <w:proofErr w:type="spellStart"/>
+      <w:r>
+        <w:t>RedHat</w:t>
+      </w:r>
+      <w:proofErr w:type="spellEnd"/>
+      <w:r>
+        <w:t xml:space="preserve">/Suse), DPKG (Debian/Ubuntu) ainsi qu’une archive </w:t>
+      </w:r>
+      <w:proofErr w:type="spellStart"/>
+      <w:r>
+        <w:t>Gunzip</w:t>
+      </w:r>
+      <w:proofErr w:type="spellEnd"/>
+      <w:r>
+        <w:t xml:space="preserve"> (tar.gz) contenant les sources finales.</w:t>
+      </w:r>
+    </w:p>
+    <w:p>
+      <w:pPr>
+        <w:spacing w:after="0"/>
+      </w:pPr>
     </w:p>
     <w:p>
       <w:pPr>
@@ -5547,7 +5756,7 @@
 </file>
 
 <file path=word/numbering.xml><?xml version="1.0" encoding="utf-8"?>
-<w:numbering xmlns:wpc="http://schemas.microsoft.com/office/word/2010/wordprocessingCanvas" xmlns:mc="http://schemas.openxmlformats.org/markup-compatibility/2006" xmlns:o="urn:schemas-microsoft-com:office:office" xmlns:r="http://schemas.openxmlformats.org/officeDocument/2006/relationships" xmlns:m="http://schemas.openxmlformats.org/officeDocument/2006/math" xmlns:v="urn:schemas-microsoft-com:vml" xmlns:wp14="http://schemas.microsoft.com/office/word/2010/wordprocessingDrawing" xmlns:wp="http://schemas.openxmlformats.org/drawingml/2006/wordprocessingDrawing" xmlns:w10="urn:schemas-microsoft-com:office:word" xmlns:w="http://schemas.openxmlformats.org/wordprocessingml/2006/main" xmlns:w14="http://schemas.microsoft.com/office/word/2010/wordml" xmlns:wpg="http://schemas.microsoft.com/office/word/2010/wordprocessingGroup" xmlns:wpi="http://schemas.microsoft.com/office/word/2010/wordprocessingInk" xmlns:wne="http://schemas.microsoft.com/office/word/2006/wordml" xmlns:wps="http://schemas.microsoft.com/office/word/2010/wordprocessingShape" mc:Ignorable="w14 wp14">
+<w:numbering xmlns:wpc="http://schemas.microsoft.com/office/word/2010/wordprocessingCanvas" xmlns:mc="http://schemas.openxmlformats.org/markup-compatibility/2006" xmlns:o="urn:schemas-microsoft-com:office:office" xmlns:r="http://schemas.openxmlformats.org/officeDocument/2006/relationships" xmlns:m="http://schemas.openxmlformats.org/officeDocument/2006/math" xmlns:v="urn:schemas-microsoft-com:vml" xmlns:wp14="http://schemas.microsoft.com/office/word/2010/wordprocessingDrawing" xmlns:wp="http://schemas.openxmlformats.org/drawingml/2006/wordprocessingDrawing" xmlns:w10="urn:schemas-microsoft-com:office:word" xmlns:w="http://schemas.openxmlformats.org/wordprocessingml/2006/main" xmlns:w14="http://schemas.microsoft.com/office/word/2010/wordml" xmlns:w15="http://schemas.microsoft.com/office/word/2012/wordml" xmlns:wpg="http://schemas.microsoft.com/office/word/2010/wordprocessingGroup" xmlns:wpi="http://schemas.microsoft.com/office/word/2010/wordprocessingInk" xmlns:wne="http://schemas.microsoft.com/office/word/2006/wordml" xmlns:wps="http://schemas.microsoft.com/office/word/2010/wordprocessingShape" mc:Ignorable="w14 w15 wp14">
   <w:abstractNum w:abstractNumId="0">
     <w:nsid w:val="09E36D91"/>
     <w:multiLevelType w:val="hybridMultilevel"/>
@@ -8265,7 +8474,7 @@
 </file>
 
 <file path=word/styles.xml><?xml version="1.0" encoding="utf-8"?>
-<w:styles xmlns:mc="http://schemas.openxmlformats.org/markup-compatibility/2006" xmlns:r="http://schemas.openxmlformats.org/officeDocument/2006/relationships" xmlns:w="http://schemas.openxmlformats.org/wordprocessingml/2006/main" xmlns:w14="http://schemas.microsoft.com/office/word/2010/wordml" mc:Ignorable="w14">
+<w:styles xmlns:mc="http://schemas.openxmlformats.org/markup-compatibility/2006" xmlns:r="http://schemas.openxmlformats.org/officeDocument/2006/relationships" xmlns:w="http://schemas.openxmlformats.org/wordprocessingml/2006/main" xmlns:w14="http://schemas.microsoft.com/office/word/2010/wordml" xmlns:w15="http://schemas.microsoft.com/office/word/2012/wordml" mc:Ignorable="w14 w15">
   <w:docDefaults>
     <w:rPrDefault>
       <w:rPr>
@@ -8281,1037 +8490,378 @@
       </w:pPr>
     </w:pPrDefault>
   </w:docDefaults>
-  <w:latentStyles w:defLockedState="0" w:defUIPriority="99" w:defSemiHidden="1" w:defUnhideWhenUsed="1" w:defQFormat="0" w:count="267">
-    <w:lsdException w:name="Normal" w:semiHidden="0" w:uiPriority="0" w:unhideWhenUsed="0" w:qFormat="1"/>
-    <w:lsdException w:name="heading 1" w:semiHidden="0" w:unhideWhenUsed="0" w:qFormat="1"/>
-    <w:lsdException w:name="heading 2" w:qFormat="1"/>
-    <w:lsdException w:name="heading 3" w:qFormat="1"/>
-    <w:lsdException w:name="heading 4" w:uiPriority="0" w:qFormat="1"/>
-    <w:lsdException w:name="heading 5" w:uiPriority="0" w:qFormat="1"/>
-    <w:lsdException w:name="heading 6" w:uiPriority="0" w:qFormat="1"/>
-    <w:lsdException w:name="heading 7" w:uiPriority="0" w:qFormat="1"/>
-    <w:lsdException w:name="heading 8" w:uiPriority="0" w:qFormat="1"/>
-    <w:lsdException w:name="heading 9" w:uiPriority="0" w:qFormat="1"/>
-    <w:lsdException w:name="toc 1" w:uiPriority="39"/>
-    <w:lsdException w:name="toc 2" w:uiPriority="39"/>
-    <w:lsdException w:name="toc 3" w:uiPriority="39"/>
-    <w:lsdException w:name="toc 4" w:uiPriority="39"/>
-    <w:lsdException w:name="toc 5" w:uiPriority="39"/>
-    <w:lsdException w:name="toc 6" w:uiPriority="39"/>
-    <w:lsdException w:name="toc 7" w:uiPriority="39"/>
-    <w:lsdException w:name="toc 8" w:uiPriority="39"/>
-    <w:lsdException w:name="toc 9" w:uiPriority="39"/>
-    <w:lsdException w:name="caption" w:uiPriority="35" w:qFormat="1"/>
-    <w:lsdException w:name="Title" w:semiHidden="0" w:uiPriority="10" w:unhideWhenUsed="0" w:qFormat="1"/>
-    <w:lsdException w:name="Default Paragraph Font" w:uiPriority="1"/>
-    <w:lsdException w:name="Body Text" w:uiPriority="0"/>
-    <w:lsdException w:name="Subtitle" w:semiHidden="0" w:uiPriority="11" w:unhideWhenUsed="0" w:qFormat="1"/>
-    <w:lsdException w:name="Strong" w:semiHidden="0" w:uiPriority="22" w:unhideWhenUsed="0" w:qFormat="1"/>
-    <w:lsdException w:name="Emphasis" w:semiHidden="0" w:uiPriority="20" w:unhideWhenUsed="0" w:qFormat="1"/>
-    <w:lsdException w:name="Table Grid" w:semiHidden="0" w:uiPriority="59" w:unhideWhenUsed="0"/>
-    <w:lsdException w:name="Placeholder Text" w:unhideWhenUsed="0"/>
-    <w:lsdException w:name="No Spacing" w:semiHidden="0" w:uiPriority="1" w:unhideWhenUsed="0" w:qFormat="1"/>
-    <w:lsdException w:name="Light Shading" w:semiHidden="0" w:uiPriority="60" w:unhideWhenUsed="0"/>
-    <w:lsdException w:name="Light List" w:semiHidden="0" w:uiPriority="61" w:unhideWhenUsed="0"/>
-    <w:lsdException w:name="Light Grid" w:semiHidden="0" w:uiPriority="62" w:unhideWhenUsed="0"/>
-    <w:lsdException w:name="Medium Shading 1" w:semiHidden="0" w:uiPriority="63" w:unhideWhenUsed="0"/>
-    <w:lsdException w:name="Medium Shading 2" w:semiHidden="0" w:uiPriority="64" w:unhideWhenUsed="0"/>
-    <w:lsdException w:name="Medium List 1" w:semiHidden="0" w:uiPriority="65" w:unhideWhenUsed="0"/>
-    <w:lsdException w:name="Medium List 2" w:semiHidden="0" w:uiPriority="66" w:unhideWhenUsed="0"/>
-    <w:lsdException w:name="Medium Grid 1" w:semiHidden="0" w:uiPriority="67" w:unhideWhenUsed="0"/>
-    <w:lsdException w:name="Medium Grid 2" w:semiHidden="0" w:uiPriority="68" w:unhideWhenUsed="0"/>
-    <w:lsdException w:name="Medium Grid 3" w:semiHidden="0" w:uiPriority="69" w:unhideWhenUsed="0"/>
-    <w:lsdException w:name="Dark List" w:semiHidden="0" w:uiPriority="70" w:unhideWhenUsed="0"/>
-    <w:lsdException w:name="Colorful Shading" w:semiHidden="0" w:uiPriority="71" w:unhideWhenUsed="0"/>
-    <w:lsdException w:name="Colorful List" w:semiHidden="0" w:uiPriority="72" w:unhideWhenUsed="0"/>
-    <w:lsdException w:name="Colorful Grid" w:semiHidden="0" w:uiPriority="73" w:unhideWhenUsed="0"/>
-    <w:lsdException w:name="Light Shading Accent 1" w:semiHidden="0" w:uiPriority="60" w:unhideWhenUsed="0"/>
-    <w:lsdException w:name="Light List Accent 1" w:semiHidden="0" w:uiPriority="61" w:unhideWhenUsed="0"/>
-    <w:lsdException w:name="Light Grid Accent 1" w:semiHidden="0" w:uiPriority="62" w:unhideWhenUsed="0"/>
-    <w:lsdException w:name="Medium Shading 1 Accent 1" w:semiHidden="0" w:uiPriority="63" w:unhideWhenUsed="0"/>
-    <w:lsdException w:name="Medium Shading 2 Accent 1" w:semiHidden="0" w:uiPriority="64" w:unhideWhenUsed="0"/>
-    <w:lsdException w:name="Medium List 1 Accent 1" w:semiHidden="0" w:uiPriority="65" w:unhideWhenUsed="0"/>
-    <w:lsdException w:name="Revision" w:unhideWhenUsed="0"/>
-    <w:lsdException w:name="List Paragraph" w:semiHidden="0" w:uiPriority="34" w:unhideWhenUsed="0" w:qFormat="1"/>
-    <w:lsdException w:name="Quote" w:semiHidden="0" w:uiPriority="29" w:unhideWhenUsed="0" w:qFormat="1"/>
-    <w:lsdException w:name="Intense Quote" w:semiHidden="0" w:uiPriority="30" w:unhideWhenUsed="0" w:qFormat="1"/>
-    <w:lsdException w:name="Medium List 2 Accent 1" w:semiHidden="0" w:uiPriority="66" w:unhideWhenUsed="0"/>
-    <w:lsdException w:name="Medium Grid 1 Accent 1" w:semiHidden="0" w:uiPriority="67" w:unhideWhenUsed="0"/>
-    <w:lsdException w:name="Medium Grid 2 Accent 1" w:semiHidden="0" w:uiPriority="68" w:unhideWhenUsed="0"/>
-    <w:lsdException w:name="Medium Grid 3 Accent 1" w:semiHidden="0" w:uiPriority="69" w:unhideWhenUsed="0"/>
-    <w:lsdException w:name="Dark List Accent 1" w:semiHidden="0" w:uiPriority="70" w:unhideWhenUsed="0"/>
-    <w:lsdException w:name="Colorful Shading Accent 1" w:semiHidden="0" w:uiPriority="71" w:unhideWhenUsed="0"/>
-    <w:lsdException w:name="Colorful List Accent 1" w:semiHidden="0" w:uiPriority="72" w:unhideWhenUsed="0"/>
-    <w:lsdException w:name="Colorful Grid Accent 1" w:semiHidden="0" w:uiPriority="73" w:unhideWhenUsed="0"/>
-    <w:lsdException w:name="Light Shading Accent 2" w:semiHidden="0" w:uiPriority="60" w:unhideWhenUsed="0"/>
-    <w:lsdException w:name="Light List Accent 2" w:semiHidden="0" w:uiPriority="61" w:unhideWhenUsed="0"/>
-    <w:lsdException w:name="Light Grid Accent 2" w:semiHidden="0" w:uiPriority="62" w:unhideWhenUsed="0"/>
-    <w:lsdException w:name="Medium Shading 1 Accent 2" w:semiHidden="0" w:uiPriority="63" w:unhideWhenUsed="0"/>
-    <w:lsdException w:name="Medium Shading 2 Accent 2" w:semiHidden="0" w:uiPriority="64" w:unhideWhenUsed="0"/>
-    <w:lsdException w:name="Medium List 1 Accent 2" w:semiHidden="0" w:uiPriority="65" w:unhideWhenUsed="0"/>
-    <w:lsdException w:name="Medium List 2 Accent 2" w:semiHidden="0" w:uiPriority="66" w:unhideWhenUsed="0"/>
-    <w:lsdException w:name="Medium Grid 1 Accent 2" w:semiHidden="0" w:uiPriority="67" w:unhideWhenUsed="0"/>
-    <w:lsdException w:name="Medium Grid 2 Accent 2" w:semiHidden="0" w:uiPriority="68" w:unhideWhenUsed="0"/>
-    <w:lsdException w:name="Medium Grid 3 Accent 2" w:semiHidden="0" w:uiPriority="69" w:unhideWhenUsed="0"/>
-    <w:lsdException w:name="Dark List Accent 2" w:semiHidden="0" w:uiPriority="70" w:unhideWhenUsed="0"/>
-    <w:lsdException w:name="Colorful Shading Accent 2" w:semiHidden="0" w:uiPriority="71" w:unhideWhenUsed="0"/>
-    <w:lsdException w:name="Colorful List Accent 2" w:semiHidden="0" w:uiPriority="72" w:unhideWhenUsed="0"/>
-    <w:lsdException w:name="Colorful Grid Accent 2" w:semiHidden="0" w:uiPriority="73" w:unhideWhenUsed="0"/>
-    <w:lsdException w:name="Light Shading Accent 3" w:semiHidden="0" w:uiPriority="60" w:unhideWhenUsed="0"/>
-    <w:lsdException w:name="Light List Accent 3" w:semiHidden="0" w:uiPriority="61" w:unhideWhenUsed="0"/>
-    <w:lsdException w:name="Light Grid Accent 3" w:semiHidden="0" w:uiPriority="62" w:unhideWhenUsed="0"/>
-    <w:lsdException w:name="Medium Shading 1 Accent 3" w:semiHidden="0" w:uiPriority="63" w:unhideWhenUsed="0"/>
-    <w:lsdException w:name="Medium Shading 2 Accent 3" w:semiHidden="0" w:uiPriority="64" w:unhideWhenUsed="0"/>
-    <w:lsdException w:name="Medium List 1 Accent 3" w:semiHidden="0" w:uiPriority="65" w:unhideWhenUsed="0"/>
-    <w:lsdException w:name="Medium List 2 Accent 3" w:semiHidden="0" w:uiPriority="66" w:unhideWhenUsed="0"/>
-    <w:lsdException w:name="Medium Grid 1 Accent 3" w:semiHidden="0" w:uiPriority="67" w:unhideWhenUsed="0"/>
-    <w:lsdException w:name="Medium Grid 2 Accent 3" w:semiHidden="0" w:uiPriority="68" w:unhideWhenUsed="0"/>
-    <w:lsdException w:name="Medium Grid 3 Accent 3" w:semiHidden="0" w:uiPriority="69" w:unhideWhenUsed="0"/>
-    <w:lsdException w:name="Dark List Accent 3" w:semiHidden="0" w:uiPriority="70" w:unhideWhenUsed="0"/>
-    <w:lsdException w:name="Colorful Shading Accent 3" w:semiHidden="0" w:uiPriority="71" w:unhideWhenUsed="0"/>
-    <w:lsdException w:name="Colorful List Accent 3" w:semiHidden="0" w:uiPriority="72" w:unhideWhenUsed="0"/>
-    <w:lsdException w:name="Colorful Grid Accent 3" w:semiHidden="0" w:uiPriority="73" w:unhideWhenUsed="0"/>
-    <w:lsdException w:name="Light Shading Accent 4" w:semiHidden="0" w:uiPriority="60" w:unhideWhenUsed="0"/>
-    <w:lsdException w:name="Light List Accent 4" w:semiHidden="0" w:uiPriority="61" w:unhideWhenUsed="0"/>
-    <w:lsdException w:name="Light Grid Accent 4" w:semiHidden="0" w:uiPriority="62" w:unhideWhenUsed="0"/>
-    <w:lsdException w:name="Medium Shading 1 Accent 4" w:semiHidden="0" w:uiPriority="63" w:unhideWhenUsed="0"/>
-    <w:lsdException w:name="Medium Shading 2 Accent 4" w:semiHidden="0" w:uiPriority="64" w:unhideWhenUsed="0"/>
-    <w:lsdException w:name="Medium List 1 Accent 4" w:semiHidden="0" w:uiPriority="65" w:unhideWhenUsed="0"/>
-    <w:lsdException w:name="Medium List 2 Accent 4" w:semiHidden="0" w:uiPriority="66" w:unhideWhenUsed="0"/>
-    <w:lsdException w:name="Medium Grid 1 Accent 4" w:semiHidden="0" w:uiPriority="67" w:unhideWhenUsed="0"/>
-    <w:lsdException w:name="Medium Grid 2 Accent 4" w:semiHidden="0" w:uiPriority="68" w:unhideWhenUsed="0"/>
-    <w:lsdException w:name="Medium Grid 3 Accent 4" w:semiHidden="0" w:uiPriority="69" w:unhideWhenUsed="0"/>
-    <w:lsdException w:name="Dark List Accent 4" w:semiHidden="0" w:uiPriority="70" w:unhideWhenUsed="0"/>
-    <w:lsdException w:name="Colorful Shading Accent 4" w:semiHidden="0" w:uiPriority="71" w:unhideWhenUsed="0"/>
-    <w:lsdException w:name="Colorful List Accent 4" w:semiHidden="0" w:uiPriority="72" w:unhideWhenUsed="0"/>
-    <w:lsdException w:name="Colorful Grid Accent 4" w:semiHidden="0" w:uiPriority="73" w:unhideWhenUsed="0"/>
-    <w:lsdException w:name="Light Shading Accent 5" w:semiHidden="0" w:uiPriority="60" w:unhideWhenUsed="0"/>
-    <w:lsdException w:name="Light List Accent 5" w:semiHidden="0" w:uiPriority="61" w:unhideWhenUsed="0"/>
-    <w:lsdException w:name="Light Grid Accent 5" w:semiHidden="0" w:uiPriority="62" w:unhideWhenUsed="0"/>
-    <w:lsdException w:name="Medium Shading 1 Accent 5" w:semiHidden="0" w:uiPriority="63" w:unhideWhenUsed="0"/>
-    <w:lsdException w:name="Medium Shading 2 Accent 5" w:semiHidden="0" w:uiPriority="64" w:unhideWhenUsed="0"/>
-    <w:lsdException w:name="Medium List 1 Accent 5" w:semiHidden="0" w:uiPriority="65" w:unhideWhenUsed="0"/>
-    <w:lsdException w:name="Medium List 2 Accent 5" w:semiHidden="0" w:uiPriority="66" w:unhideWhenUsed="0"/>
-    <w:lsdException w:name="Medium Grid 1 Accent 5" w:semiHidden="0" w:uiPriority="67" w:unhideWhenUsed="0"/>
-    <w:lsdException w:name="Medium Grid 2 Accent 5" w:semiHidden="0" w:uiPriority="68" w:unhideWhenUsed="0"/>
-    <w:lsdException w:name="Medium Grid 3 Accent 5" w:semiHidden="0" w:uiPriority="69" w:unhideWhenUsed="0"/>
-    <w:lsdException w:name="Dark List Accent 5" w:semiHidden="0" w:uiPriority="70" w:unhideWhenUsed="0"/>
-    <w:lsdException w:name="Colorful Shading Accent 5" w:semiHidden="0" w:uiPriority="71" w:unhideWhenUsed="0"/>
-    <w:lsdException w:name="Colorful List Accent 5" w:semiHidden="0" w:uiPriority="72" w:unhideWhenUsed="0"/>
-    <w:lsdException w:name="Colorful Grid Accent 5" w:semiHidden="0" w:uiPriority="73" w:unhideWhenUsed="0"/>
-    <w:lsdException w:name="Light Shading Accent 6" w:semiHidden="0" w:uiPriority="60" w:unhideWhenUsed="0"/>
-    <w:lsdException w:name="Light List Accent 6" w:semiHidden="0" w:uiPriority="61" w:unhideWhenUsed="0"/>
-    <w:lsdException w:name="Light Grid Accent 6" w:semiHidden="0" w:uiPriority="62" w:unhideWhenUsed="0"/>
-    <w:lsdException w:name="Medium Shading 1 Accent 6" w:semiHidden="0" w:uiPriority="63" w:unhideWhenUsed="0"/>
-    <w:lsdException w:name="Medium Shading 2 Accent 6" w:semiHidden="0" w:uiPriority="64" w:unhideWhenUsed="0"/>
-    <w:lsdException w:name="Medium List 1 Accent 6" w:semiHidden="0" w:uiPriority="65" w:unhideWhenUsed="0"/>
-    <w:lsdException w:name="Medium List 2 Accent 6" w:semiHidden="0" w:uiPriority="66" w:unhideWhenUsed="0"/>
-    <w:lsdException w:name="Medium Grid 1 Accent 6" w:semiHidden="0" w:uiPriority="67" w:unhideWhenUsed="0"/>
-    <w:lsdException w:name="Medium Grid 2 Accent 6" w:semiHidden="0" w:uiPriority="68" w:unhideWhenUsed="0"/>
-    <w:lsdException w:name="Medium Grid 3 Accent 6" w:semiHidden="0" w:uiPriority="69" w:unhideWhenUsed="0"/>
-    <w:lsdException w:name="Dark List Accent 6" w:semiHidden="0" w:uiPriority="70" w:unhideWhenUsed="0"/>
-    <w:lsdException w:name="Colorful Shading Accent 6" w:semiHidden="0" w:uiPriority="71" w:unhideWhenUsed="0"/>
-    <w:lsdException w:name="Colorful List Accent 6" w:semiHidden="0" w:uiPriority="72" w:unhideWhenUsed="0"/>
-    <w:lsdException w:name="Colorful Grid Accent 6" w:semiHidden="0" w:uiPriority="73" w:unhideWhenUsed="0"/>
-    <w:lsdException w:name="Subtle Emphasis" w:semiHidden="0" w:uiPriority="19" w:unhideWhenUsed="0" w:qFormat="1"/>
-    <w:lsdException w:name="Intense Emphasis" w:semiHidden="0" w:uiPriority="21" w:unhideWhenUsed="0" w:qFormat="1"/>
-    <w:lsdException w:name="Subtle Reference" w:semiHidden="0" w:uiPriority="31" w:unhideWhenUsed="0" w:qFormat="1"/>
-    <w:lsdException w:name="Intense Reference" w:semiHidden="0" w:uiPriority="32" w:unhideWhenUsed="0" w:qFormat="1"/>
-    <w:lsdException w:name="Book Title" w:semiHidden="0" w:uiPriority="33" w:unhideWhenUsed="0" w:qFormat="1"/>
-    <w:lsdException w:name="Bibliography" w:uiPriority="37"/>
-    <w:lsdException w:name="TOC Heading" w:uiPriority="39" w:qFormat="1"/>
-  </w:latentStyles>
-  <w:style w:type="paragraph" w:default="1" w:styleId="Normal">
-    <w:name w:val="Normal"/>
-    <w:qFormat/>
-  </w:style>
-  <w:style w:type="paragraph" w:styleId="Titre1">
-    <w:name w:val="heading 1"/>
-    <w:basedOn w:val="Normal"/>
-    <w:next w:val="Normal"/>
-    <w:link w:val="Titre1Car"/>
-    <w:uiPriority w:val="99"/>
-    <w:qFormat/>
-    <w:rsid w:val="00311953"/>
-    <w:pPr>
-      <w:keepNext/>
-      <w:keepLines/>
-      <w:spacing w:before="480" w:after="0"/>
-      <w:outlineLvl w:val="0"/>
-    </w:pPr>
-    <w:rPr>
-      <w:rFonts w:asciiTheme="majorHAnsi" w:eastAsiaTheme="majorEastAsia" w:hAnsiTheme="majorHAnsi" w:cstheme="majorBidi"/>
-      <w:b/>
-      <w:bCs/>
-      <w:color w:val="365F91" w:themeColor="accent1" w:themeShade="BF"/>
-      <w:sz w:val="28"/>
-      <w:szCs w:val="28"/>
-    </w:rPr>
-  </w:style>
-  <w:style w:type="paragraph" w:styleId="Titre2">
-    <w:name w:val="heading 2"/>
-    <w:basedOn w:val="Normal"/>
-    <w:next w:val="Normal"/>
-    <w:link w:val="Titre2Car"/>
-    <w:uiPriority w:val="99"/>
-    <w:unhideWhenUsed/>
-    <w:qFormat/>
-    <w:rsid w:val="00311953"/>
-    <w:pPr>
-      <w:keepNext/>
-      <w:keepLines/>
-      <w:spacing w:before="200" w:after="0"/>
-      <w:outlineLvl w:val="1"/>
-    </w:pPr>
-    <w:rPr>
-      <w:rFonts w:asciiTheme="majorHAnsi" w:eastAsiaTheme="majorEastAsia" w:hAnsiTheme="majorHAnsi" w:cstheme="majorBidi"/>
-      <w:b/>
-      <w:bCs/>
-      <w:color w:val="4F81BD" w:themeColor="accent1"/>
-      <w:sz w:val="26"/>
-      <w:szCs w:val="26"/>
-    </w:rPr>
-  </w:style>
-  <w:style w:type="paragraph" w:styleId="Titre3">
-    <w:name w:val="heading 3"/>
-    <w:basedOn w:val="Normal"/>
-    <w:next w:val="Normal"/>
-    <w:link w:val="Titre3Car"/>
-    <w:uiPriority w:val="99"/>
-    <w:unhideWhenUsed/>
-    <w:qFormat/>
-    <w:rsid w:val="000D3F21"/>
-    <w:pPr>
-      <w:keepNext/>
-      <w:keepLines/>
-      <w:spacing w:before="200" w:after="0"/>
-      <w:outlineLvl w:val="2"/>
-    </w:pPr>
-    <w:rPr>
-      <w:rFonts w:asciiTheme="majorHAnsi" w:eastAsiaTheme="majorEastAsia" w:hAnsiTheme="majorHAnsi" w:cstheme="majorBidi"/>
-      <w:b/>
-      <w:bCs/>
-      <w:color w:val="4F81BD" w:themeColor="accent1"/>
-    </w:rPr>
-  </w:style>
-  <w:style w:type="paragraph" w:styleId="Titre4">
-    <w:name w:val="heading 4"/>
-    <w:basedOn w:val="Normal"/>
-    <w:next w:val="Normal"/>
-    <w:link w:val="Titre4Car"/>
-    <w:unhideWhenUsed/>
-    <w:qFormat/>
-    <w:rsid w:val="00A01955"/>
-    <w:pPr>
-      <w:keepNext/>
-      <w:keepLines/>
-      <w:spacing w:before="200" w:after="0"/>
-      <w:ind w:left="864" w:hanging="864"/>
-      <w:outlineLvl w:val="3"/>
-    </w:pPr>
-    <w:rPr>
-      <w:rFonts w:asciiTheme="majorHAnsi" w:eastAsiaTheme="majorEastAsia" w:hAnsiTheme="majorHAnsi" w:cstheme="majorBidi"/>
-      <w:b/>
-      <w:bCs/>
-      <w:i/>
-      <w:iCs/>
-      <w:color w:val="4F81BD" w:themeColor="accent1"/>
-      <w:lang w:eastAsia="en-US"/>
-    </w:rPr>
-  </w:style>
-  <w:style w:type="paragraph" w:styleId="Titre5">
-    <w:name w:val="heading 5"/>
-    <w:basedOn w:val="Normal"/>
-    <w:next w:val="Normal"/>
-    <w:link w:val="Titre5Car"/>
-    <w:unhideWhenUsed/>
-    <w:qFormat/>
-    <w:rsid w:val="00A01955"/>
-    <w:pPr>
-      <w:keepNext/>
-      <w:keepLines/>
-      <w:spacing w:before="200" w:after="0"/>
-      <w:ind w:left="1008" w:hanging="1008"/>
-      <w:outlineLvl w:val="4"/>
-    </w:pPr>
-    <w:rPr>
-      <w:rFonts w:asciiTheme="majorHAnsi" w:eastAsiaTheme="majorEastAsia" w:hAnsiTheme="majorHAnsi" w:cstheme="majorBidi"/>
-      <w:color w:val="243F60" w:themeColor="accent1" w:themeShade="7F"/>
-      <w:lang w:eastAsia="en-US"/>
-    </w:rPr>
-  </w:style>
-  <w:style w:type="paragraph" w:styleId="Titre6">
-    <w:name w:val="heading 6"/>
-    <w:basedOn w:val="Normal"/>
-    <w:next w:val="Normal"/>
-    <w:link w:val="Titre6Car"/>
-    <w:unhideWhenUsed/>
-    <w:qFormat/>
-    <w:rsid w:val="00A01955"/>
-    <w:pPr>
-      <w:keepNext/>
-      <w:keepLines/>
-      <w:spacing w:before="200" w:after="0"/>
-      <w:ind w:left="1152" w:hanging="1152"/>
-      <w:outlineLvl w:val="5"/>
-    </w:pPr>
-    <w:rPr>
-      <w:rFonts w:asciiTheme="majorHAnsi" w:eastAsiaTheme="majorEastAsia" w:hAnsiTheme="majorHAnsi" w:cstheme="majorBidi"/>
-      <w:i/>
-      <w:iCs/>
-      <w:color w:val="243F60" w:themeColor="accent1" w:themeShade="7F"/>
-      <w:lang w:eastAsia="en-US"/>
-    </w:rPr>
-  </w:style>
-  <w:style w:type="paragraph" w:styleId="Titre7">
-    <w:name w:val="heading 7"/>
-    <w:basedOn w:val="Normal"/>
-    <w:next w:val="Normal"/>
-    <w:link w:val="Titre7Car"/>
-    <w:unhideWhenUsed/>
-    <w:qFormat/>
-    <w:rsid w:val="00A01955"/>
-    <w:pPr>
-      <w:keepNext/>
-      <w:keepLines/>
-      <w:spacing w:before="200" w:after="0"/>
-      <w:ind w:left="1296" w:hanging="1296"/>
-      <w:outlineLvl w:val="6"/>
-    </w:pPr>
-    <w:rPr>
-      <w:rFonts w:asciiTheme="majorHAnsi" w:eastAsiaTheme="majorEastAsia" w:hAnsiTheme="majorHAnsi" w:cstheme="majorBidi"/>
-      <w:i/>
-      <w:iCs/>
-      <w:color w:val="404040" w:themeColor="text1" w:themeTint="BF"/>
-      <w:lang w:eastAsia="en-US"/>
-    </w:rPr>
-  </w:style>
-  <w:style w:type="paragraph" w:styleId="Titre8">
-    <w:name w:val="heading 8"/>
-    <w:basedOn w:val="Normal"/>
-    <w:next w:val="Normal"/>
-    <w:link w:val="Titre8Car"/>
-    <w:semiHidden/>
-    <w:unhideWhenUsed/>
-    <w:qFormat/>
-    <w:rsid w:val="00A01955"/>
-    <w:pPr>
-      <w:keepNext/>
-      <w:keepLines/>
-      <w:spacing w:before="200" w:after="0"/>
-      <w:ind w:left="1440" w:hanging="1440"/>
-      <w:outlineLvl w:val="7"/>
-    </w:pPr>
-    <w:rPr>
-      <w:rFonts w:asciiTheme="majorHAnsi" w:eastAsiaTheme="majorEastAsia" w:hAnsiTheme="majorHAnsi" w:cstheme="majorBidi"/>
-      <w:color w:val="404040" w:themeColor="text1" w:themeTint="BF"/>
-      <w:sz w:val="20"/>
-      <w:szCs w:val="20"/>
-      <w:lang w:eastAsia="en-US"/>
-    </w:rPr>
-  </w:style>
-  <w:style w:type="paragraph" w:styleId="Titre9">
-    <w:name w:val="heading 9"/>
-    <w:basedOn w:val="Normal"/>
-    <w:next w:val="Normal"/>
-    <w:link w:val="Titre9Car"/>
-    <w:semiHidden/>
-    <w:unhideWhenUsed/>
-    <w:qFormat/>
-    <w:rsid w:val="00A01955"/>
-    <w:pPr>
-      <w:keepNext/>
-      <w:keepLines/>
-      <w:spacing w:before="200" w:after="0"/>
-      <w:ind w:left="1584" w:hanging="1584"/>
-      <w:outlineLvl w:val="8"/>
-    </w:pPr>
-    <w:rPr>
-      <w:rFonts w:asciiTheme="majorHAnsi" w:eastAsiaTheme="majorEastAsia" w:hAnsiTheme="majorHAnsi" w:cstheme="majorBidi"/>
-      <w:i/>
-      <w:iCs/>
-      <w:color w:val="404040" w:themeColor="text1" w:themeTint="BF"/>
-      <w:sz w:val="20"/>
-      <w:szCs w:val="20"/>
-      <w:lang w:eastAsia="en-US"/>
-    </w:rPr>
-  </w:style>
-  <w:style w:type="character" w:default="1" w:styleId="Policepardfaut">
-    <w:name w:val="Default Paragraph Font"/>
-    <w:uiPriority w:val="1"/>
-    <w:semiHidden/>
-    <w:unhideWhenUsed/>
-  </w:style>
-  <w:style w:type="table" w:default="1" w:styleId="TableauNormal">
-    <w:name w:val="Normal Table"/>
-    <w:uiPriority w:val="99"/>
-    <w:semiHidden/>
-    <w:unhideWhenUsed/>
-    <w:tblPr>
-      <w:tblInd w:w="0" w:type="dxa"/>
-      <w:tblCellMar>
-        <w:top w:w="0" w:type="dxa"/>
-        <w:left w:w="108" w:type="dxa"/>
-        <w:bottom w:w="0" w:type="dxa"/>
-        <w:right w:w="108" w:type="dxa"/>
-      </w:tblCellMar>
-    </w:tblPr>
-  </w:style>
-  <w:style w:type="numbering" w:default="1" w:styleId="Aucuneliste">
-    <w:name w:val="No List"/>
-    <w:uiPriority w:val="99"/>
-    <w:semiHidden/>
-    <w:unhideWhenUsed/>
-  </w:style>
-  <w:style w:type="character" w:customStyle="1" w:styleId="Titre1Car">
-    <w:name w:val="Titre 1 Car"/>
-    <w:basedOn w:val="Policepardfaut"/>
-    <w:link w:val="Titre1"/>
-    <w:uiPriority w:val="99"/>
-    <w:rsid w:val="00311953"/>
-    <w:rPr>
-      <w:rFonts w:asciiTheme="majorHAnsi" w:eastAsiaTheme="majorEastAsia" w:hAnsiTheme="majorHAnsi" w:cstheme="majorBidi"/>
-      <w:b/>
-      <w:bCs/>
-      <w:color w:val="365F91" w:themeColor="accent1" w:themeShade="BF"/>
-      <w:sz w:val="28"/>
-      <w:szCs w:val="28"/>
-    </w:rPr>
-  </w:style>
-  <w:style w:type="character" w:customStyle="1" w:styleId="Titre2Car">
-    <w:name w:val="Titre 2 Car"/>
-    <w:basedOn w:val="Policepardfaut"/>
-    <w:link w:val="Titre2"/>
-    <w:uiPriority w:val="9"/>
-    <w:rsid w:val="00311953"/>
-    <w:rPr>
-      <w:rFonts w:asciiTheme="majorHAnsi" w:eastAsiaTheme="majorEastAsia" w:hAnsiTheme="majorHAnsi" w:cstheme="majorBidi"/>
-      <w:b/>
-      <w:bCs/>
-      <w:color w:val="4F81BD" w:themeColor="accent1"/>
-      <w:sz w:val="26"/>
-      <w:szCs w:val="26"/>
-    </w:rPr>
-  </w:style>
-  <w:style w:type="paragraph" w:styleId="Paragraphedeliste">
-    <w:name w:val="List Paragraph"/>
-    <w:basedOn w:val="Normal"/>
-    <w:uiPriority w:val="34"/>
-    <w:qFormat/>
-    <w:rsid w:val="00311953"/>
-    <w:pPr>
-      <w:ind w:left="720"/>
-      <w:contextualSpacing/>
-    </w:pPr>
-  </w:style>
-  <w:style w:type="character" w:customStyle="1" w:styleId="Titre3Car">
-    <w:name w:val="Titre 3 Car"/>
-    <w:basedOn w:val="Policepardfaut"/>
-    <w:link w:val="Titre3"/>
-    <w:uiPriority w:val="9"/>
-    <w:rsid w:val="000D3F21"/>
-    <w:rPr>
-      <w:rFonts w:asciiTheme="majorHAnsi" w:eastAsiaTheme="majorEastAsia" w:hAnsiTheme="majorHAnsi" w:cstheme="majorBidi"/>
-      <w:b/>
-      <w:bCs/>
-      <w:color w:val="4F81BD" w:themeColor="accent1"/>
-    </w:rPr>
-  </w:style>
-  <w:style w:type="paragraph" w:styleId="Titre">
-    <w:name w:val="Title"/>
-    <w:basedOn w:val="Normal"/>
-    <w:next w:val="Normal"/>
-    <w:link w:val="TitreCar"/>
-    <w:uiPriority w:val="10"/>
-    <w:qFormat/>
-    <w:rsid w:val="00524804"/>
-    <w:pPr>
-      <w:pBdr>
-        <w:bottom w:val="single" w:sz="8" w:space="4" w:color="4F81BD" w:themeColor="accent1"/>
-      </w:pBdr>
-      <w:spacing w:after="300" w:line="240" w:lineRule="auto"/>
-      <w:contextualSpacing/>
-    </w:pPr>
-    <w:rPr>
-      <w:rFonts w:asciiTheme="majorHAnsi" w:eastAsiaTheme="majorEastAsia" w:hAnsiTheme="majorHAnsi" w:cstheme="majorBidi"/>
-      <w:color w:val="17365D" w:themeColor="text2" w:themeShade="BF"/>
-      <w:spacing w:val="5"/>
-      <w:kern w:val="28"/>
-      <w:sz w:val="52"/>
-      <w:szCs w:val="52"/>
-    </w:rPr>
-  </w:style>
-  <w:style w:type="character" w:customStyle="1" w:styleId="TitreCar">
-    <w:name w:val="Titre Car"/>
-    <w:basedOn w:val="Policepardfaut"/>
-    <w:link w:val="Titre"/>
-    <w:uiPriority w:val="10"/>
-    <w:rsid w:val="00524804"/>
-    <w:rPr>
-      <w:rFonts w:asciiTheme="majorHAnsi" w:eastAsiaTheme="majorEastAsia" w:hAnsiTheme="majorHAnsi" w:cstheme="majorBidi"/>
-      <w:color w:val="17365D" w:themeColor="text2" w:themeShade="BF"/>
-      <w:spacing w:val="5"/>
-      <w:kern w:val="28"/>
-      <w:sz w:val="52"/>
-      <w:szCs w:val="52"/>
-    </w:rPr>
-  </w:style>
-  <w:style w:type="character" w:styleId="Lienhypertexte">
-    <w:name w:val="Hyperlink"/>
-    <w:basedOn w:val="Policepardfaut"/>
-    <w:uiPriority w:val="99"/>
-    <w:unhideWhenUsed/>
-    <w:rsid w:val="00465924"/>
-    <w:rPr>
-      <w:color w:val="0000FF"/>
-      <w:u w:val="single"/>
-    </w:rPr>
-  </w:style>
-  <w:style w:type="paragraph" w:styleId="Textedebulles">
-    <w:name w:val="Balloon Text"/>
-    <w:basedOn w:val="Normal"/>
-    <w:link w:val="TextedebullesCar"/>
-    <w:uiPriority w:val="99"/>
-    <w:semiHidden/>
-    <w:unhideWhenUsed/>
-    <w:rsid w:val="000E6F70"/>
-    <w:pPr>
-      <w:spacing w:after="0" w:line="240" w:lineRule="auto"/>
-    </w:pPr>
-    <w:rPr>
-      <w:rFonts w:ascii="Tahoma" w:hAnsi="Tahoma" w:cs="Tahoma"/>
-      <w:sz w:val="16"/>
-      <w:szCs w:val="16"/>
-    </w:rPr>
-  </w:style>
-  <w:style w:type="character" w:customStyle="1" w:styleId="TextedebullesCar">
-    <w:name w:val="Texte de bulles Car"/>
-    <w:basedOn w:val="Policepardfaut"/>
-    <w:link w:val="Textedebulles"/>
-    <w:uiPriority w:val="99"/>
-    <w:semiHidden/>
-    <w:rsid w:val="000E6F70"/>
-    <w:rPr>
-      <w:rFonts w:ascii="Tahoma" w:hAnsi="Tahoma" w:cs="Tahoma"/>
-      <w:sz w:val="16"/>
-      <w:szCs w:val="16"/>
-    </w:rPr>
-  </w:style>
-  <w:style w:type="paragraph" w:styleId="TM1">
-    <w:name w:val="toc 1"/>
-    <w:basedOn w:val="Normal"/>
-    <w:next w:val="Normal"/>
-    <w:autoRedefine/>
-    <w:uiPriority w:val="39"/>
-    <w:unhideWhenUsed/>
-    <w:rsid w:val="006E55BD"/>
-    <w:pPr>
-      <w:spacing w:after="100"/>
-    </w:pPr>
-  </w:style>
-  <w:style w:type="paragraph" w:styleId="TM2">
-    <w:name w:val="toc 2"/>
-    <w:basedOn w:val="Normal"/>
-    <w:next w:val="Normal"/>
-    <w:autoRedefine/>
-    <w:uiPriority w:val="39"/>
-    <w:unhideWhenUsed/>
-    <w:rsid w:val="006E55BD"/>
-    <w:pPr>
-      <w:spacing w:after="100"/>
-      <w:ind w:left="220"/>
-    </w:pPr>
-  </w:style>
-  <w:style w:type="paragraph" w:styleId="TM3">
-    <w:name w:val="toc 3"/>
-    <w:basedOn w:val="Normal"/>
-    <w:next w:val="Normal"/>
-    <w:autoRedefine/>
-    <w:uiPriority w:val="39"/>
-    <w:unhideWhenUsed/>
-    <w:rsid w:val="006E55BD"/>
-    <w:pPr>
-      <w:spacing w:after="100"/>
-      <w:ind w:left="440"/>
-    </w:pPr>
-  </w:style>
-  <w:style w:type="paragraph" w:styleId="Corpsdetexte">
-    <w:name w:val="Body Text"/>
-    <w:basedOn w:val="Normal"/>
-    <w:link w:val="CorpsdetexteCar"/>
-    <w:rsid w:val="00E11D8A"/>
-    <w:pPr>
-      <w:spacing w:before="120" w:after="120"/>
-    </w:pPr>
-    <w:rPr>
-      <w:rFonts w:ascii="Calibri" w:eastAsia="Times New Roman" w:hAnsi="Calibri" w:cs="Times New Roman"/>
-      <w:lang w:val="en-US" w:bidi="en-US"/>
-    </w:rPr>
-  </w:style>
-  <w:style w:type="character" w:customStyle="1" w:styleId="CorpsdetexteCar">
-    <w:name w:val="Corps de texte Car"/>
-    <w:basedOn w:val="Policepardfaut"/>
-    <w:link w:val="Corpsdetexte"/>
-    <w:rsid w:val="00E11D8A"/>
-    <w:rPr>
-      <w:rFonts w:ascii="Calibri" w:eastAsia="Times New Roman" w:hAnsi="Calibri" w:cs="Times New Roman"/>
-      <w:lang w:val="en-US" w:bidi="en-US"/>
-    </w:rPr>
-  </w:style>
-  <w:style w:type="paragraph" w:customStyle="1" w:styleId="Tabletext">
-    <w:name w:val="Tabletext"/>
-    <w:basedOn w:val="Normal"/>
-    <w:rsid w:val="00E11D8A"/>
-    <w:pPr>
-      <w:keepLines/>
-      <w:widowControl w:val="0"/>
-      <w:spacing w:after="120" w:line="240" w:lineRule="atLeast"/>
-    </w:pPr>
-    <w:rPr>
-      <w:rFonts w:ascii="Times New Roman" w:eastAsia="Times New Roman" w:hAnsi="Times New Roman" w:cs="Times New Roman"/>
-      <w:sz w:val="20"/>
-      <w:szCs w:val="20"/>
-      <w:lang w:val="en-US" w:bidi="en-US"/>
-    </w:rPr>
-  </w:style>
-  <w:style w:type="character" w:customStyle="1" w:styleId="StyleTitreLatin36ptCar">
-    <w:name w:val="Style Titre + (Latin) 36 pt Car"/>
-    <w:basedOn w:val="Policepardfaut"/>
-    <w:rsid w:val="00E11D8A"/>
-    <w:rPr>
-      <w:rFonts w:ascii="Arial" w:hAnsi="Arial" w:cs="Arial"/>
-      <w:b/>
-      <w:bCs/>
-      <w:kern w:val="28"/>
-      <w:sz w:val="72"/>
-      <w:szCs w:val="32"/>
-      <w:lang w:val="fr-FR" w:eastAsia="fr-FR" w:bidi="ar-SA"/>
-    </w:rPr>
-  </w:style>
-  <w:style w:type="paragraph" w:customStyle="1" w:styleId="Titredocument">
-    <w:name w:val="Titre document"/>
-    <w:basedOn w:val="Normal"/>
-    <w:rsid w:val="00E11D8A"/>
-    <w:pPr>
-      <w:spacing w:before="1200" w:after="360"/>
-      <w:jc w:val="center"/>
-    </w:pPr>
-    <w:rPr>
-      <w:rFonts w:ascii="Arial" w:eastAsia="Times New Roman" w:hAnsi="Arial" w:cs="Arial"/>
-      <w:b/>
-      <w:bCs/>
-      <w:kern w:val="28"/>
-      <w:sz w:val="56"/>
-      <w:szCs w:val="32"/>
-    </w:rPr>
-  </w:style>
-  <w:style w:type="paragraph" w:customStyle="1" w:styleId="TitreProjet">
-    <w:name w:val="Titre Projet"/>
-    <w:rsid w:val="00E11D8A"/>
-    <w:pPr>
-      <w:spacing w:before="2280"/>
-      <w:jc w:val="center"/>
-    </w:pPr>
-    <w:rPr>
-      <w:rFonts w:ascii="Arial" w:eastAsia="Times New Roman" w:hAnsi="Arial" w:cs="Arial"/>
-      <w:b/>
-      <w:bCs/>
-      <w:kern w:val="28"/>
-      <w:sz w:val="72"/>
-      <w:szCs w:val="32"/>
-    </w:rPr>
-  </w:style>
-  <w:style w:type="character" w:customStyle="1" w:styleId="TitreProjetCar">
-    <w:name w:val="Titre Projet Car"/>
-    <w:basedOn w:val="TitreCar"/>
-    <w:rsid w:val="00E11D8A"/>
-    <w:rPr>
-      <w:rFonts w:ascii="Cambria" w:eastAsia="Times New Roman" w:hAnsi="Cambria" w:cs="Times New Roman"/>
-      <w:color w:val="17365D"/>
-      <w:spacing w:val="5"/>
-      <w:kern w:val="28"/>
-      <w:sz w:val="72"/>
-      <w:szCs w:val="52"/>
-    </w:rPr>
-  </w:style>
-  <w:style w:type="paragraph" w:customStyle="1" w:styleId="Titrehistorique">
-    <w:name w:val="Titre historique"/>
-    <w:rsid w:val="00E11D8A"/>
-    <w:pPr>
-      <w:spacing w:after="360"/>
-      <w:jc w:val="center"/>
-    </w:pPr>
-    <w:rPr>
-      <w:rFonts w:ascii="Arial" w:eastAsia="Times New Roman" w:hAnsi="Arial" w:cs="Arial"/>
-      <w:b/>
-      <w:bCs/>
-      <w:kern w:val="28"/>
-      <w:sz w:val="40"/>
-      <w:szCs w:val="32"/>
-    </w:rPr>
-  </w:style>
-  <w:style w:type="paragraph" w:customStyle="1" w:styleId="Version">
-    <w:name w:val="Version"/>
-    <w:basedOn w:val="Normal"/>
-    <w:rsid w:val="00E11D8A"/>
-    <w:pPr>
-      <w:spacing w:before="1200" w:after="360"/>
-      <w:jc w:val="center"/>
-    </w:pPr>
-    <w:rPr>
-      <w:rFonts w:ascii="Arial" w:eastAsia="Times New Roman" w:hAnsi="Arial" w:cs="Times New Roman"/>
-      <w:sz w:val="36"/>
-      <w:szCs w:val="36"/>
-    </w:rPr>
-  </w:style>
-  <w:style w:type="character" w:styleId="Lienhypertextesuivivisit">
-    <w:name w:val="FollowedHyperlink"/>
-    <w:basedOn w:val="Policepardfaut"/>
-    <w:uiPriority w:val="99"/>
-    <w:semiHidden/>
-    <w:unhideWhenUsed/>
-    <w:rsid w:val="008428FE"/>
-    <w:rPr>
-      <w:color w:val="800080" w:themeColor="followedHyperlink"/>
-      <w:u w:val="single"/>
-    </w:rPr>
-  </w:style>
-  <w:style w:type="character" w:customStyle="1" w:styleId="Titre4Car">
-    <w:name w:val="Titre 4 Car"/>
-    <w:basedOn w:val="Policepardfaut"/>
-    <w:link w:val="Titre4"/>
-    <w:rsid w:val="00A01955"/>
-    <w:rPr>
-      <w:rFonts w:asciiTheme="majorHAnsi" w:eastAsiaTheme="majorEastAsia" w:hAnsiTheme="majorHAnsi" w:cstheme="majorBidi"/>
-      <w:b/>
-      <w:bCs/>
-      <w:i/>
-      <w:iCs/>
-      <w:color w:val="4F81BD" w:themeColor="accent1"/>
-      <w:lang w:eastAsia="en-US"/>
-    </w:rPr>
-  </w:style>
-  <w:style w:type="character" w:customStyle="1" w:styleId="Titre5Car">
-    <w:name w:val="Titre 5 Car"/>
-    <w:basedOn w:val="Policepardfaut"/>
-    <w:link w:val="Titre5"/>
-    <w:rsid w:val="00A01955"/>
-    <w:rPr>
-      <w:rFonts w:asciiTheme="majorHAnsi" w:eastAsiaTheme="majorEastAsia" w:hAnsiTheme="majorHAnsi" w:cstheme="majorBidi"/>
-      <w:color w:val="243F60" w:themeColor="accent1" w:themeShade="7F"/>
-      <w:lang w:eastAsia="en-US"/>
-    </w:rPr>
-  </w:style>
-  <w:style w:type="character" w:customStyle="1" w:styleId="Titre6Car">
-    <w:name w:val="Titre 6 Car"/>
-    <w:basedOn w:val="Policepardfaut"/>
-    <w:link w:val="Titre6"/>
-    <w:rsid w:val="00A01955"/>
-    <w:rPr>
-      <w:rFonts w:asciiTheme="majorHAnsi" w:eastAsiaTheme="majorEastAsia" w:hAnsiTheme="majorHAnsi" w:cstheme="majorBidi"/>
-      <w:i/>
-      <w:iCs/>
-      <w:color w:val="243F60" w:themeColor="accent1" w:themeShade="7F"/>
-      <w:lang w:eastAsia="en-US"/>
-    </w:rPr>
-  </w:style>
-  <w:style w:type="character" w:customStyle="1" w:styleId="Titre7Car">
-    <w:name w:val="Titre 7 Car"/>
-    <w:basedOn w:val="Policepardfaut"/>
-    <w:link w:val="Titre7"/>
-    <w:rsid w:val="00A01955"/>
-    <w:rPr>
-      <w:rFonts w:asciiTheme="majorHAnsi" w:eastAsiaTheme="majorEastAsia" w:hAnsiTheme="majorHAnsi" w:cstheme="majorBidi"/>
-      <w:i/>
-      <w:iCs/>
-      <w:color w:val="404040" w:themeColor="text1" w:themeTint="BF"/>
-      <w:lang w:eastAsia="en-US"/>
-    </w:rPr>
-  </w:style>
-  <w:style w:type="character" w:customStyle="1" w:styleId="Titre8Car">
-    <w:name w:val="Titre 8 Car"/>
-    <w:basedOn w:val="Policepardfaut"/>
-    <w:link w:val="Titre8"/>
-    <w:semiHidden/>
-    <w:rsid w:val="00A01955"/>
-    <w:rPr>
-      <w:rFonts w:asciiTheme="majorHAnsi" w:eastAsiaTheme="majorEastAsia" w:hAnsiTheme="majorHAnsi" w:cstheme="majorBidi"/>
-      <w:color w:val="404040" w:themeColor="text1" w:themeTint="BF"/>
-      <w:sz w:val="20"/>
-      <w:szCs w:val="20"/>
-      <w:lang w:eastAsia="en-US"/>
-    </w:rPr>
-  </w:style>
-  <w:style w:type="character" w:customStyle="1" w:styleId="Titre9Car">
-    <w:name w:val="Titre 9 Car"/>
-    <w:basedOn w:val="Policepardfaut"/>
-    <w:link w:val="Titre9"/>
-    <w:semiHidden/>
-    <w:rsid w:val="00A01955"/>
-    <w:rPr>
-      <w:rFonts w:asciiTheme="majorHAnsi" w:eastAsiaTheme="majorEastAsia" w:hAnsiTheme="majorHAnsi" w:cstheme="majorBidi"/>
-      <w:i/>
-      <w:iCs/>
-      <w:color w:val="404040" w:themeColor="text1" w:themeTint="BF"/>
-      <w:sz w:val="20"/>
-      <w:szCs w:val="20"/>
-      <w:lang w:eastAsia="en-US"/>
-    </w:rPr>
-  </w:style>
-  <w:style w:type="paragraph" w:styleId="Sansinterligne">
-    <w:name w:val="No Spacing"/>
-    <w:uiPriority w:val="1"/>
-    <w:qFormat/>
-    <w:rsid w:val="006C543E"/>
-    <w:pPr>
-      <w:spacing w:after="0" w:line="240" w:lineRule="auto"/>
-    </w:pPr>
-  </w:style>
-  <w:style w:type="table" w:styleId="Listecouleur-Accent3">
-    <w:name w:val="Colorful List Accent 3"/>
-    <w:basedOn w:val="TableauNormal"/>
-    <w:uiPriority w:val="72"/>
-    <w:rsid w:val="006C543E"/>
-    <w:pPr>
-      <w:spacing w:after="0" w:line="240" w:lineRule="auto"/>
-    </w:pPr>
-    <w:rPr>
-      <w:color w:val="000000" w:themeColor="text1"/>
-    </w:rPr>
-    <w:tblPr>
-      <w:tblStyleRowBandSize w:val="1"/>
-      <w:tblStyleColBandSize w:val="1"/>
-      <w:tblInd w:w="0" w:type="dxa"/>
-      <w:tblCellMar>
-        <w:top w:w="0" w:type="dxa"/>
-        <w:left w:w="108" w:type="dxa"/>
-        <w:bottom w:w="0" w:type="dxa"/>
-        <w:right w:w="108" w:type="dxa"/>
-      </w:tblCellMar>
-    </w:tblPr>
-    <w:tcPr>
-      <w:shd w:val="clear" w:color="auto" w:fill="F5F8EE" w:themeFill="accent3" w:themeFillTint="19"/>
-    </w:tcPr>
-    <w:tblStylePr w:type="firstRow">
-      <w:rPr>
-        <w:b/>
-        <w:bCs/>
-        <w:color w:val="FFFFFF" w:themeColor="background1"/>
-      </w:rPr>
-      <w:tblPr/>
-      <w:tcPr>
-        <w:tcBorders>
-          <w:bottom w:val="single" w:sz="12" w:space="0" w:color="FFFFFF" w:themeColor="background1"/>
-        </w:tcBorders>
-        <w:shd w:val="clear" w:color="auto" w:fill="664E82" w:themeFill="accent4" w:themeFillShade="CC"/>
-      </w:tcPr>
-    </w:tblStylePr>
-    <w:tblStylePr w:type="lastRow">
-      <w:rPr>
-        <w:b/>
-        <w:bCs/>
-        <w:color w:val="664E82" w:themeColor="accent4" w:themeShade="CC"/>
-      </w:rPr>
-      <w:tblPr/>
-      <w:tcPr>
-        <w:tcBorders>
-          <w:top w:val="single" w:sz="12" w:space="0" w:color="000000" w:themeColor="text1"/>
-        </w:tcBorders>
-        <w:shd w:val="clear" w:color="auto" w:fill="FFFFFF" w:themeFill="background1"/>
-      </w:tcPr>
-    </w:tblStylePr>
-    <w:tblStylePr w:type="firstCol">
-      <w:rPr>
-        <w:b/>
-        <w:bCs/>
-      </w:rPr>
-    </w:tblStylePr>
-    <w:tblStylePr w:type="lastCol">
-      <w:rPr>
-        <w:b/>
-        <w:bCs/>
-      </w:rPr>
-    </w:tblStylePr>
-    <w:tblStylePr w:type="band1Vert">
-      <w:tblPr/>
-      <w:tcPr>
-        <w:tcBorders>
-          <w:top w:val="nil"/>
-          <w:left w:val="nil"/>
-          <w:bottom w:val="nil"/>
-          <w:right w:val="nil"/>
-          <w:insideH w:val="nil"/>
-          <w:insideV w:val="nil"/>
-        </w:tcBorders>
-        <w:shd w:val="clear" w:color="auto" w:fill="E6EED5" w:themeFill="accent3" w:themeFillTint="3F"/>
-      </w:tcPr>
-    </w:tblStylePr>
-    <w:tblStylePr w:type="band1Horz">
-      <w:tblPr/>
-      <w:tcPr>
-        <w:shd w:val="clear" w:color="auto" w:fill="EAF1DD" w:themeFill="accent3" w:themeFillTint="33"/>
-      </w:tcPr>
-    </w:tblStylePr>
-  </w:style>
-</w:styles>
-</file>
-
-<file path=word/stylesWithEffects.xml><?xml version="1.0" encoding="utf-8"?>
-<w:styles xmlns:wpc="http://schemas.microsoft.com/office/word/2010/wordprocessingCanvas" xmlns:mc="http://schemas.openxmlformats.org/markup-compatibility/2006" xmlns:o="urn:schemas-microsoft-com:office:office" xmlns:r="http://schemas.openxmlformats.org/officeDocument/2006/relationships" xmlns:m="http://schemas.openxmlformats.org/officeDocument/2006/math" xmlns:v="urn:schemas-microsoft-com:vml" xmlns:wp14="http://schemas.microsoft.com/office/word/2010/wordprocessingDrawing" xmlns:wp="http://schemas.openxmlformats.org/drawingml/2006/wordprocessingDrawing" xmlns:w10="urn:schemas-microsoft-com:office:word" xmlns:w="http://schemas.openxmlformats.org/wordprocessingml/2006/main" xmlns:w14="http://schemas.microsoft.com/office/word/2010/wordml" xmlns:wpg="http://schemas.microsoft.com/office/word/2010/wordprocessingGroup" xmlns:wpi="http://schemas.microsoft.com/office/word/2010/wordprocessingInk" xmlns:wne="http://schemas.microsoft.com/office/word/2006/wordml" xmlns:wps="http://schemas.microsoft.com/office/word/2010/wordprocessingShape" mc:Ignorable="w14 wp14">
-  <w:docDefaults>
-    <w:rPrDefault>
-      <w:rPr>
-        <w:rFonts w:asciiTheme="minorHAnsi" w:eastAsiaTheme="minorEastAsia" w:hAnsiTheme="minorHAnsi" w:cstheme="minorBidi"/>
-        <w:sz w:val="22"/>
-        <w:szCs w:val="22"/>
-        <w:lang w:val="fr-FR" w:eastAsia="fr-FR" w:bidi="ar-SA"/>
-      </w:rPr>
-    </w:rPrDefault>
-    <w:pPrDefault>
-      <w:pPr>
-        <w:spacing w:after="200" w:line="276" w:lineRule="auto"/>
-      </w:pPr>
-    </w:pPrDefault>
-  </w:docDefaults>
-  <w:latentStyles w:defLockedState="0" w:defUIPriority="99" w:defSemiHidden="1" w:defUnhideWhenUsed="1" w:defQFormat="0" w:count="267">
-    <w:lsdException w:name="Normal" w:semiHidden="0" w:uiPriority="0" w:unhideWhenUsed="0" w:qFormat="1"/>
-    <w:lsdException w:name="heading 1" w:semiHidden="0" w:unhideWhenUsed="0" w:qFormat="1"/>
-    <w:lsdException w:name="heading 2" w:qFormat="1"/>
-    <w:lsdException w:name="heading 3" w:qFormat="1"/>
-    <w:lsdException w:name="heading 4" w:uiPriority="0" w:qFormat="1"/>
-    <w:lsdException w:name="heading 5" w:uiPriority="0" w:qFormat="1"/>
-    <w:lsdException w:name="heading 6" w:uiPriority="0" w:qFormat="1"/>
-    <w:lsdException w:name="heading 7" w:uiPriority="0" w:qFormat="1"/>
-    <w:lsdException w:name="heading 8" w:uiPriority="0" w:qFormat="1"/>
-    <w:lsdException w:name="heading 9" w:uiPriority="0" w:qFormat="1"/>
-    <w:lsdException w:name="toc 1" w:uiPriority="39"/>
-    <w:lsdException w:name="toc 2" w:uiPriority="39"/>
-    <w:lsdException w:name="toc 3" w:uiPriority="39"/>
-    <w:lsdException w:name="toc 4" w:uiPriority="39"/>
-    <w:lsdException w:name="toc 5" w:uiPriority="39"/>
-    <w:lsdException w:name="toc 6" w:uiPriority="39"/>
-    <w:lsdException w:name="toc 7" w:uiPriority="39"/>
-    <w:lsdException w:name="toc 8" w:uiPriority="39"/>
-    <w:lsdException w:name="toc 9" w:uiPriority="39"/>
-    <w:lsdException w:name="caption" w:uiPriority="35" w:qFormat="1"/>
-    <w:lsdException w:name="Title" w:semiHidden="0" w:uiPriority="10" w:unhideWhenUsed="0" w:qFormat="1"/>
-    <w:lsdException w:name="Default Paragraph Font" w:uiPriority="1"/>
-    <w:lsdException w:name="Body Text" w:uiPriority="0"/>
-    <w:lsdException w:name="Subtitle" w:semiHidden="0" w:uiPriority="11" w:unhideWhenUsed="0" w:qFormat="1"/>
-    <w:lsdException w:name="Strong" w:semiHidden="0" w:uiPriority="22" w:unhideWhenUsed="0" w:qFormat="1"/>
-    <w:lsdException w:name="Emphasis" w:semiHidden="0" w:uiPriority="20" w:unhideWhenUsed="0" w:qFormat="1"/>
-    <w:lsdException w:name="Table Grid" w:semiHidden="0" w:uiPriority="59" w:unhideWhenUsed="0"/>
-    <w:lsdException w:name="Placeholder Text" w:unhideWhenUsed="0"/>
-    <w:lsdException w:name="No Spacing" w:semiHidden="0" w:uiPriority="1" w:unhideWhenUsed="0" w:qFormat="1"/>
-    <w:lsdException w:name="Light Shading" w:semiHidden="0" w:uiPriority="60" w:unhideWhenUsed="0"/>
-    <w:lsdException w:name="Light List" w:semiHidden="0" w:uiPriority="61" w:unhideWhenUsed="0"/>
-    <w:lsdException w:name="Light Grid" w:semiHidden="0" w:uiPriority="62" w:unhideWhenUsed="0"/>
-    <w:lsdException w:name="Medium Shading 1" w:semiHidden="0" w:uiPriority="63" w:unhideWhenUsed="0"/>
-    <w:lsdException w:name="Medium Shading 2" w:semiHidden="0" w:uiPriority="64" w:unhideWhenUsed="0"/>
-    <w:lsdException w:name="Medium List 1" w:semiHidden="0" w:uiPriority="65" w:unhideWhenUsed="0"/>
-    <w:lsdException w:name="Medium List 2" w:semiHidden="0" w:uiPriority="66" w:unhideWhenUsed="0"/>
-    <w:lsdException w:name="Medium Grid 1" w:semiHidden="0" w:uiPriority="67" w:unhideWhenUsed="0"/>
-    <w:lsdException w:name="Medium Grid 2" w:semiHidden="0" w:uiPriority="68" w:unhideWhenUsed="0"/>
-    <w:lsdException w:name="Medium Grid 3" w:semiHidden="0" w:uiPriority="69" w:unhideWhenUsed="0"/>
-    <w:lsdException w:name="Dark List" w:semiHidden="0" w:uiPriority="70" w:unhideWhenUsed="0"/>
-    <w:lsdException w:name="Colorful Shading" w:semiHidden="0" w:uiPriority="71" w:unhideWhenUsed="0"/>
-    <w:lsdException w:name="Colorful List" w:semiHidden="0" w:uiPriority="72" w:unhideWhenUsed="0"/>
-    <w:lsdException w:name="Colorful Grid" w:semiHidden="0" w:uiPriority="73" w:unhideWhenUsed="0"/>
-    <w:lsdException w:name="Light Shading Accent 1" w:semiHidden="0" w:uiPriority="60" w:unhideWhenUsed="0"/>
-    <w:lsdException w:name="Light List Accent 1" w:semiHidden="0" w:uiPriority="61" w:unhideWhenUsed="0"/>
-    <w:lsdException w:name="Light Grid Accent 1" w:semiHidden="0" w:uiPriority="62" w:unhideWhenUsed="0"/>
-    <w:lsdException w:name="Medium Shading 1 Accent 1" w:semiHidden="0" w:uiPriority="63" w:unhideWhenUsed="0"/>
-    <w:lsdException w:name="Medium Shading 2 Accent 1" w:semiHidden="0" w:uiPriority="64" w:unhideWhenUsed="0"/>
-    <w:lsdException w:name="Medium List 1 Accent 1" w:semiHidden="0" w:uiPriority="65" w:unhideWhenUsed="0"/>
-    <w:lsdException w:name="Revision" w:unhideWhenUsed="0"/>
-    <w:lsdException w:name="List Paragraph" w:semiHidden="0" w:uiPriority="34" w:unhideWhenUsed="0" w:qFormat="1"/>
-    <w:lsdException w:name="Quote" w:semiHidden="0" w:uiPriority="29" w:unhideWhenUsed="0" w:qFormat="1"/>
-    <w:lsdException w:name="Intense Quote" w:semiHidden="0" w:uiPriority="30" w:unhideWhenUsed="0" w:qFormat="1"/>
-    <w:lsdException w:name="Medium List 2 Accent 1" w:semiHidden="0" w:uiPriority="66" w:unhideWhenUsed="0"/>
-    <w:lsdException w:name="Medium Grid 1 Accent 1" w:semiHidden="0" w:uiPriority="67" w:unhideWhenUsed="0"/>
-    <w:lsdException w:name="Medium Grid 2 Accent 1" w:semiHidden="0" w:uiPriority="68" w:unhideWhenUsed="0"/>
-    <w:lsdException w:name="Medium Grid 3 Accent 1" w:semiHidden="0" w:uiPriority="69" w:unhideWhenUsed="0"/>
-    <w:lsdException w:name="Dark List Accent 1" w:semiHidden="0" w:uiPriority="70" w:unhideWhenUsed="0"/>
-    <w:lsdException w:name="Colorful Shading Accent 1" w:semiHidden="0" w:uiPriority="71" w:unhideWhenUsed="0"/>
-    <w:lsdException w:name="Colorful List Accent 1" w:semiHidden="0" w:uiPriority="72" w:unhideWhenUsed="0"/>
-    <w:lsdException w:name="Colorful Grid Accent 1" w:semiHidden="0" w:uiPriority="73" w:unhideWhenUsed="0"/>
-    <w:lsdException w:name="Light Shading Accent 2" w:semiHidden="0" w:uiPriority="60" w:unhideWhenUsed="0"/>
-    <w:lsdException w:name="Light List Accent 2" w:semiHidden="0" w:uiPriority="61" w:unhideWhenUsed="0"/>
-    <w:lsdException w:name="Light Grid Accent 2" w:semiHidden="0" w:uiPriority="62" w:unhideWhenUsed="0"/>
-    <w:lsdException w:name="Medium Shading 1 Accent 2" w:semiHidden="0" w:uiPriority="63" w:unhideWhenUsed="0"/>
-    <w:lsdException w:name="Medium Shading 2 Accent 2" w:semiHidden="0" w:uiPriority="64" w:unhideWhenUsed="0"/>
-    <w:lsdException w:name="Medium List 1 Accent 2" w:semiHidden="0" w:uiPriority="65" w:unhideWhenUsed="0"/>
-    <w:lsdException w:name="Medium List 2 Accent 2" w:semiHidden="0" w:uiPriority="66" w:unhideWhenUsed="0"/>
-    <w:lsdException w:name="Medium Grid 1 Accent 2" w:semiHidden="0" w:uiPriority="67" w:unhideWhenUsed="0"/>
-    <w:lsdException w:name="Medium Grid 2 Accent 2" w:semiHidden="0" w:uiPriority="68" w:unhideWhenUsed="0"/>
-    <w:lsdException w:name="Medium Grid 3 Accent 2" w:semiHidden="0" w:uiPriority="69" w:unhideWhenUsed="0"/>
-    <w:lsdException w:name="Dark List Accent 2" w:semiHidden="0" w:uiPriority="70" w:unhideWhenUsed="0"/>
-    <w:lsdException w:name="Colorful Shading Accent 2" w:semiHidden="0" w:uiPriority="71" w:unhideWhenUsed="0"/>
-    <w:lsdException w:name="Colorful List Accent 2" w:semiHidden="0" w:uiPriority="72" w:unhideWhenUsed="0"/>
-    <w:lsdException w:name="Colorful Grid Accent 2" w:semiHidden="0" w:uiPriority="73" w:unhideWhenUsed="0"/>
-    <w:lsdException w:name="Light Shading Accent 3" w:semiHidden="0" w:uiPriority="60" w:unhideWhenUsed="0"/>
-    <w:lsdException w:name="Light List Accent 3" w:semiHidden="0" w:uiPriority="61" w:unhideWhenUsed="0"/>
-    <w:lsdException w:name="Light Grid Accent 3" w:semiHidden="0" w:uiPriority="62" w:unhideWhenUsed="0"/>
-    <w:lsdException w:name="Medium Shading 1 Accent 3" w:semiHidden="0" w:uiPriority="63" w:unhideWhenUsed="0"/>
-    <w:lsdException w:name="Medium Shading 2 Accent 3" w:semiHidden="0" w:uiPriority="64" w:unhideWhenUsed="0"/>
-    <w:lsdException w:name="Medium List 1 Accent 3" w:semiHidden="0" w:uiPriority="65" w:unhideWhenUsed="0"/>
-    <w:lsdException w:name="Medium List 2 Accent 3" w:semiHidden="0" w:uiPriority="66" w:unhideWhenUsed="0"/>
-    <w:lsdException w:name="Medium Grid 1 Accent 3" w:semiHidden="0" w:uiPriority="67" w:unhideWhenUsed="0"/>
-    <w:lsdException w:name="Medium Grid 2 Accent 3" w:semiHidden="0" w:uiPriority="68" w:unhideWhenUsed="0"/>
-    <w:lsdException w:name="Medium Grid 3 Accent 3" w:semiHidden="0" w:uiPriority="69" w:unhideWhenUsed="0"/>
-    <w:lsdException w:name="Dark List Accent 3" w:semiHidden="0" w:uiPriority="70" w:unhideWhenUsed="0"/>
-    <w:lsdException w:name="Colorful Shading Accent 3" w:semiHidden="0" w:uiPriority="71" w:unhideWhenUsed="0"/>
-    <w:lsdException w:name="Colorful List Accent 3" w:semiHidden="0" w:uiPriority="72" w:unhideWhenUsed="0"/>
-    <w:lsdException w:name="Colorful Grid Accent 3" w:semiHidden="0" w:uiPriority="73" w:unhideWhenUsed="0"/>
-    <w:lsdException w:name="Light Shading Accent 4" w:semiHidden="0" w:uiPriority="60" w:unhideWhenUsed="0"/>
-    <w:lsdException w:name="Light List Accent 4" w:semiHidden="0" w:uiPriority="61" w:unhideWhenUsed="0"/>
-    <w:lsdException w:name="Light Grid Accent 4" w:semiHidden="0" w:uiPriority="62" w:unhideWhenUsed="0"/>
-    <w:lsdException w:name="Medium Shading 1 Accent 4" w:semiHidden="0" w:uiPriority="63" w:unhideWhenUsed="0"/>
-    <w:lsdException w:name="Medium Shading 2 Accent 4" w:semiHidden="0" w:uiPriority="64" w:unhideWhenUsed="0"/>
-    <w:lsdException w:name="Medium List 1 Accent 4" w:semiHidden="0" w:uiPriority="65" w:unhideWhenUsed="0"/>
-    <w:lsdException w:name="Medium List 2 Accent 4" w:semiHidden="0" w:uiPriority="66" w:unhideWhenUsed="0"/>
-    <w:lsdException w:name="Medium Grid 1 Accent 4" w:semiHidden="0" w:uiPriority="67" w:unhideWhenUsed="0"/>
-    <w:lsdException w:name="Medium Grid 2 Accent 4" w:semiHidden="0" w:uiPriority="68" w:unhideWhenUsed="0"/>
-    <w:lsdException w:name="Medium Grid 3 Accent 4" w:semiHidden="0" w:uiPriority="69" w:unhideWhenUsed="0"/>
-    <w:lsdException w:name="Dark List Accent 4" w:semiHidden="0" w:uiPriority="70" w:unhideWhenUsed="0"/>
-    <w:lsdException w:name="Colorful Shading Accent 4" w:semiHidden="0" w:uiPriority="71" w:unhideWhenUsed="0"/>
-    <w:lsdException w:name="Colorful List Accent 4" w:semiHidden="0" w:uiPriority="72" w:unhideWhenUsed="0"/>
-    <w:lsdException w:name="Colorful Grid Accent 4" w:semiHidden="0" w:uiPriority="73" w:unhideWhenUsed="0"/>
-    <w:lsdException w:name="Light Shading Accent 5" w:semiHidden="0" w:uiPriority="60" w:unhideWhenUsed="0"/>
-    <w:lsdException w:name="Light List Accent 5" w:semiHidden="0" w:uiPriority="61" w:unhideWhenUsed="0"/>
-    <w:lsdException w:name="Light Grid Accent 5" w:semiHidden="0" w:uiPriority="62" w:unhideWhenUsed="0"/>
-    <w:lsdException w:name="Medium Shading 1 Accent 5" w:semiHidden="0" w:uiPriority="63" w:unhideWhenUsed="0"/>
-    <w:lsdException w:name="Medium Shading 2 Accent 5" w:semiHidden="0" w:uiPriority="64" w:unhideWhenUsed="0"/>
-    <w:lsdException w:name="Medium List 1 Accent 5" w:semiHidden="0" w:uiPriority="65" w:unhideWhenUsed="0"/>
-    <w:lsdException w:name="Medium List 2 Accent 5" w:semiHidden="0" w:uiPriority="66" w:unhideWhenUsed="0"/>
-    <w:lsdException w:name="Medium Grid 1 Accent 5" w:semiHidden="0" w:uiPriority="67" w:unhideWhenUsed="0"/>
-    <w:lsdException w:name="Medium Grid 2 Accent 5" w:semiHidden="0" w:uiPriority="68" w:unhideWhenUsed="0"/>
-    <w:lsdException w:name="Medium Grid 3 Accent 5" w:semiHidden="0" w:uiPriority="69" w:unhideWhenUsed="0"/>
-    <w:lsdException w:name="Dark List Accent 5" w:semiHidden="0" w:uiPriority="70" w:unhideWhenUsed="0"/>
-    <w:lsdException w:name="Colorful Shading Accent 5" w:semiHidden="0" w:uiPriority="71" w:unhideWhenUsed="0"/>
-    <w:lsdException w:name="Colorful List Accent 5" w:semiHidden="0" w:uiPriority="72" w:unhideWhenUsed="0"/>
-    <w:lsdException w:name="Colorful Grid Accent 5" w:semiHidden="0" w:uiPriority="73" w:unhideWhenUsed="0"/>
-    <w:lsdException w:name="Light Shading Accent 6" w:semiHidden="0" w:uiPriority="60" w:unhideWhenUsed="0"/>
-    <w:lsdException w:name="Light List Accent 6" w:semiHidden="0" w:uiPriority="61" w:unhideWhenUsed="0"/>
-    <w:lsdException w:name="Light Grid Accent 6" w:semiHidden="0" w:uiPriority="62" w:unhideWhenUsed="0"/>
-    <w:lsdException w:name="Medium Shading 1 Accent 6" w:semiHidden="0" w:uiPriority="63" w:unhideWhenUsed="0"/>
-    <w:lsdException w:name="Medium Shading 2 Accent 6" w:semiHidden="0" w:uiPriority="64" w:unhideWhenUsed="0"/>
-    <w:lsdException w:name="Medium List 1 Accent 6" w:semiHidden="0" w:uiPriority="65" w:unhideWhenUsed="0"/>
-    <w:lsdException w:name="Medium List 2 Accent 6" w:semiHidden="0" w:uiPriority="66" w:unhideWhenUsed="0"/>
-    <w:lsdException w:name="Medium Grid 1 Accent 6" w:semiHidden="0" w:uiPriority="67" w:unhideWhenUsed="0"/>
-    <w:lsdException w:name="Medium Grid 2 Accent 6" w:semiHidden="0" w:uiPriority="68" w:unhideWhenUsed="0"/>
-    <w:lsdException w:name="Medium Grid 3 Accent 6" w:semiHidden="0" w:uiPriority="69" w:unhideWhenUsed="0"/>
-    <w:lsdException w:name="Dark List Accent 6" w:semiHidden="0" w:uiPriority="70" w:unhideWhenUsed="0"/>
-    <w:lsdException w:name="Colorful Shading Accent 6" w:semiHidden="0" w:uiPriority="71" w:unhideWhenUsed="0"/>
-    <w:lsdException w:name="Colorful List Accent 6" w:semiHidden="0" w:uiPriority="72" w:unhideWhenUsed="0"/>
-    <w:lsdException w:name="Colorful Grid Accent 6" w:semiHidden="0" w:uiPriority="73" w:unhideWhenUsed="0"/>
-    <w:lsdException w:name="Subtle Emphasis" w:semiHidden="0" w:uiPriority="19" w:unhideWhenUsed="0" w:qFormat="1"/>
-    <w:lsdException w:name="Intense Emphasis" w:semiHidden="0" w:uiPriority="21" w:unhideWhenUsed="0" w:qFormat="1"/>
-    <w:lsdException w:name="Subtle Reference" w:semiHidden="0" w:uiPriority="31" w:unhideWhenUsed="0" w:qFormat="1"/>
-    <w:lsdException w:name="Intense Reference" w:semiHidden="0" w:uiPriority="32" w:unhideWhenUsed="0" w:qFormat="1"/>
-    <w:lsdException w:name="Book Title" w:semiHidden="0" w:uiPriority="33" w:unhideWhenUsed="0" w:qFormat="1"/>
-    <w:lsdException w:name="Bibliography" w:uiPriority="37"/>
-    <w:lsdException w:name="TOC Heading" w:uiPriority="39" w:qFormat="1"/>
+  <w:latentStyles w:defLockedState="0" w:defUIPriority="99" w:defSemiHidden="0" w:defUnhideWhenUsed="0" w:defQFormat="0" w:count="371">
+    <w:lsdException w:name="Normal" w:uiPriority="0" w:qFormat="1"/>
+    <w:lsdException w:name="heading 1" w:qFormat="1"/>
+    <w:lsdException w:name="heading 2" w:semiHidden="1" w:unhideWhenUsed="1" w:qFormat="1"/>
+    <w:lsdException w:name="heading 3" w:semiHidden="1" w:unhideWhenUsed="1" w:qFormat="1"/>
+    <w:lsdException w:name="heading 4" w:semiHidden="1" w:uiPriority="0" w:unhideWhenUsed="1" w:qFormat="1"/>
+    <w:lsdException w:name="heading 5" w:semiHidden="1" w:uiPriority="0" w:unhideWhenUsed="1" w:qFormat="1"/>
+    <w:lsdException w:name="heading 6" w:semiHidden="1" w:uiPriority="0" w:unhideWhenUsed="1" w:qFormat="1"/>
+    <w:lsdException w:name="heading 7" w:semiHidden="1" w:uiPriority="0" w:unhideWhenUsed="1" w:qFormat="1"/>
+    <w:lsdException w:name="heading 8" w:semiHidden="1" w:uiPriority="0" w:unhideWhenUsed="1" w:qFormat="1"/>
+    <w:lsdException w:name="heading 9" w:semiHidden="1" w:uiPriority="0" w:unhideWhenUsed="1" w:qFormat="1"/>
+    <w:lsdException w:name="index 1" w:semiHidden="1" w:unhideWhenUsed="1"/>
+    <w:lsdException w:name="index 2" w:semiHidden="1" w:unhideWhenUsed="1"/>
+    <w:lsdException w:name="index 3" w:semiHidden="1" w:unhideWhenUsed="1"/>
+    <w:lsdException w:name="index 4" w:semiHidden="1" w:unhideWhenUsed="1"/>
+    <w:lsdException w:name="index 5" w:semiHidden="1" w:unhideWhenUsed="1"/>
+    <w:lsdException w:name="index 6" w:semiHidden="1" w:unhideWhenUsed="1"/>
+    <w:lsdException w:name="index 7" w:semiHidden="1" w:unhideWhenUsed="1"/>
+    <w:lsdException w:name="index 8" w:semiHidden="1" w:unhideWhenUsed="1"/>
+    <w:lsdException w:name="index 9" w:semiHidden="1" w:unhideWhenUsed="1"/>
+    <w:lsdException w:name="toc 1" w:semiHidden="1" w:uiPriority="39" w:unhideWhenUsed="1"/>
+    <w:lsdException w:name="toc 2" w:semiHidden="1" w:uiPriority="39" w:unhideWhenUsed="1"/>
+    <w:lsdException w:name="toc 3" w:semiHidden="1" w:uiPriority="39" w:unhideWhenUsed="1"/>
+    <w:lsdException w:name="toc 4" w:semiHidden="1" w:uiPriority="39" w:unhideWhenUsed="1"/>
+    <w:lsdException w:name="toc 5" w:semiHidden="1" w:uiPriority="39" w:unhideWhenUsed="1"/>
+    <w:lsdException w:name="toc 6" w:semiHidden="1" w:uiPriority="39" w:unhideWhenUsed="1"/>
+    <w:lsdException w:name="toc 7" w:semiHidden="1" w:uiPriority="39" w:unhideWhenUsed="1"/>
+    <w:lsdException w:name="toc 8" w:semiHidden="1" w:uiPriority="39" w:unhideWhenUsed="1"/>
+    <w:lsdException w:name="toc 9" w:semiHidden="1" w:uiPriority="39" w:unhideWhenUsed="1"/>
+    <w:lsdException w:name="Normal Indent" w:semiHidden="1" w:unhideWhenUsed="1"/>
+    <w:lsdException w:name="footnote text" w:semiHidden="1" w:unhideWhenUsed="1"/>
+    <w:lsdException w:name="annotation text" w:semiHidden="1" w:unhideWhenUsed="1"/>
+    <w:lsdException w:name="header" w:semiHidden="1" w:unhideWhenUsed="1"/>
+    <w:lsdException w:name="footer" w:semiHidden="1" w:unhideWhenUsed="1"/>
+    <w:lsdException w:name="index heading" w:semiHidden="1" w:unhideWhenUsed="1"/>
+    <w:lsdException w:name="caption" w:semiHidden="1" w:uiPriority="35" w:unhideWhenUsed="1" w:qFormat="1"/>
+    <w:lsdException w:name="table of figures" w:semiHidden="1" w:unhideWhenUsed="1"/>
+    <w:lsdException w:name="envelope address" w:semiHidden="1" w:unhideWhenUsed="1"/>
+    <w:lsdException w:name="envelope return" w:semiHidden="1" w:unhideWhenUsed="1"/>
+    <w:lsdException w:name="footnote reference" w:semiHidden="1" w:unhideWhenUsed="1"/>
+    <w:lsdException w:name="annotation reference" w:semiHidden="1" w:unhideWhenUsed="1"/>
+    <w:lsdException w:name="line number" w:semiHidden="1" w:unhideWhenUsed="1"/>
+    <w:lsdException w:name="page number" w:semiHidden="1" w:unhideWhenUsed="1"/>
+    <w:lsdException w:name="endnote reference" w:semiHidden="1" w:unhideWhenUsed="1"/>
+    <w:lsdException w:name="endnote text" w:semiHidden="1" w:unhideWhenUsed="1"/>
+    <w:lsdException w:name="table of authorities" w:semiHidden="1" w:unhideWhenUsed="1"/>
+    <w:lsdException w:name="macro" w:semiHidden="1" w:unhideWhenUsed="1"/>
+    <w:lsdException w:name="toa heading" w:semiHidden="1" w:unhideWhenUsed="1"/>
+    <w:lsdException w:name="List" w:semiHidden="1" w:unhideWhenUsed="1"/>
+    <w:lsdException w:name="List Bullet" w:semiHidden="1" w:unhideWhenUsed="1"/>
+    <w:lsdException w:name="List Number" w:semiHidden="1" w:unhideWhenUsed="1"/>
+    <w:lsdException w:name="List 2" w:semiHidden="1" w:unhideWhenUsed="1"/>
+    <w:lsdException w:name="List 3" w:semiHidden="1" w:unhideWhenUsed="1"/>
+    <w:lsdException w:name="List 4" w:semiHidden="1" w:unhideWhenUsed="1"/>
+    <w:lsdException w:name="List 5" w:semiHidden="1" w:unhideWhenUsed="1"/>
+    <w:lsdException w:name="List Bullet 2" w:semiHidden="1" w:unhideWhenUsed="1"/>
+    <w:lsdException w:name="List Bullet 3" w:semiHidden="1" w:unhideWhenUsed="1"/>
+    <w:lsdException w:name="List Bullet 4" w:semiHidden="1" w:unhideWhenUsed="1"/>
+    <w:lsdException w:name="List Bullet 5" w:semiHidden="1" w:unhideWhenUsed="1"/>
+    <w:lsdException w:name="List Number 2" w:semiHidden="1" w:unhideWhenUsed="1"/>
+    <w:lsdException w:name="List Number 3" w:semiHidden="1" w:unhideWhenUsed="1"/>
+    <w:lsdException w:name="List Number 4" w:semiHidden="1" w:unhideWhenUsed="1"/>
+    <w:lsdException w:name="List Number 5" w:semiHidden="1" w:unhideWhenUsed="1"/>
+    <w:lsdException w:name="Title" w:uiPriority="10" w:qFormat="1"/>
+    <w:lsdException w:name="Closing" w:semiHidden="1" w:unhideWhenUsed="1"/>
+    <w:lsdException w:name="Signature" w:semiHidden="1" w:unhideWhenUsed="1"/>
+    <w:lsdException w:name="Default Paragraph Font" w:semiHidden="1" w:uiPriority="1" w:unhideWhenUsed="1"/>
+    <w:lsdException w:name="Body Text" w:semiHidden="1" w:uiPriority="0" w:unhideWhenUsed="1"/>
+    <w:lsdException w:name="Body Text Indent" w:semiHidden="1" w:unhideWhenUsed="1"/>
+    <w:lsdException w:name="List Continue" w:semiHidden="1" w:unhideWhenUsed="1"/>
+    <w:lsdException w:name="List Continue 2" w:semiHidden="1" w:unhideWhenUsed="1"/>
+    <w:lsdException w:name="List Continue 3" w:semiHidden="1" w:unhideWhenUsed="1"/>
+    <w:lsdException w:name="List Continue 4" w:semiHidden="1" w:unhideWhenUsed="1"/>
+    <w:lsdException w:name="List Continue 5" w:semiHidden="1" w:unhideWhenUsed="1"/>
+    <w:lsdException w:name="Message Header" w:semiHidden="1" w:unhideWhenUsed="1"/>
+    <w:lsdException w:name="Subtitle" w:uiPriority="11" w:qFormat="1"/>
+    <w:lsdException w:name="Salutation" w:semiHidden="1" w:unhideWhenUsed="1"/>
+    <w:lsdException w:name="Date" w:semiHidden="1" w:unhideWhenUsed="1"/>
+    <w:lsdException w:name="Body Text First Indent" w:semiHidden="1" w:unhideWhenUsed="1"/>
+    <w:lsdException w:name="Body Text First Indent 2" w:semiHidden="1" w:unhideWhenUsed="1"/>
+    <w:lsdException w:name="Note Heading" w:semiHidden="1" w:unhideWhenUsed="1"/>
+    <w:lsdException w:name="Body Text 2" w:semiHidden="1" w:unhideWhenUsed="1"/>
+    <w:lsdException w:name="Body Text 3" w:semiHidden="1" w:unhideWhenUsed="1"/>
+    <w:lsdException w:name="Body Text Indent 2" w:semiHidden="1" w:unhideWhenUsed="1"/>
+    <w:lsdException w:name="Body Text Indent 3" w:semiHidden="1" w:unhideWhenUsed="1"/>
+    <w:lsdException w:name="Block Text" w:semiHidden="1" w:unhideWhenUsed="1"/>
+    <w:lsdException w:name="Hyperlink" w:semiHidden="1" w:unhideWhenUsed="1"/>
+    <w:lsdException w:name="FollowedHyperlink" w:semiHidden="1" w:unhideWhenUsed="1"/>
+    <w:lsdException w:name="Strong" w:uiPriority="22" w:qFormat="1"/>
+    <w:lsdException w:name="Emphasis" w:uiPriority="20" w:qFormat="1"/>
+    <w:lsdException w:name="Document Map" w:semiHidden="1" w:unhideWhenUsed="1"/>
+    <w:lsdException w:name="Plain Text" w:semiHidden="1" w:unhideWhenUsed="1"/>
+    <w:lsdException w:name="E-mail Signature" w:semiHidden="1" w:unhideWhenUsed="1"/>
+    <w:lsdException w:name="HTML Top of Form" w:semiHidden="1" w:unhideWhenUsed="1"/>
+    <w:lsdException w:name="HTML Bottom of Form" w:semiHidden="1" w:unhideWhenUsed="1"/>
+    <w:lsdException w:name="Normal (Web)" w:semiHidden="1" w:unhideWhenUsed="1"/>
+    <w:lsdException w:name="HTML Acronym" w:semiHidden="1" w:unhideWhenUsed="1"/>
+    <w:lsdException w:name="HTML Address" w:semiHidden="1" w:unhideWhenUsed="1"/>
+    <w:lsdException w:name="HTML Cite" w:semiHidden="1" w:unhideWhenUsed="1"/>
+    <w:lsdException w:name="HTML Code" w:semiHidden="1" w:unhideWhenUsed="1"/>
+    <w:lsdException w:name="HTML Definition" w:semiHidden="1" w:unhideWhenUsed="1"/>
+    <w:lsdException w:name="HTML Keyboard" w:semiHidden="1" w:unhideWhenUsed="1"/>
+    <w:lsdException w:name="HTML Preformatted" w:semiHidden="1" w:unhideWhenUsed="1"/>
+    <w:lsdException w:name="HTML Sample" w:semiHidden="1" w:unhideWhenUsed="1"/>
+    <w:lsdException w:name="HTML Typewriter" w:semiHidden="1" w:unhideWhenUsed="1"/>
+    <w:lsdException w:name="HTML Variable" w:semiHidden="1" w:unhideWhenUsed="1"/>
+    <w:lsdException w:name="Normal Table" w:semiHidden="1" w:unhideWhenUsed="1"/>
+    <w:lsdException w:name="annotation subject" w:semiHidden="1" w:unhideWhenUsed="1"/>
+    <w:lsdException w:name="No List" w:semiHidden="1" w:unhideWhenUsed="1"/>
+    <w:lsdException w:name="Outline List 1" w:semiHidden="1" w:unhideWhenUsed="1"/>
+    <w:lsdException w:name="Outline List 2" w:semiHidden="1" w:unhideWhenUsed="1"/>
+    <w:lsdException w:name="Outline List 3" w:semiHidden="1" w:unhideWhenUsed="1"/>
+    <w:lsdException w:name="Table Simple 1" w:semiHidden="1" w:unhideWhenUsed="1"/>
+    <w:lsdException w:name="Table Simple 2" w:semiHidden="1" w:unhideWhenUsed="1"/>
+    <w:lsdException w:name="Table Simple 3" w:semiHidden="1" w:unhideWhenUsed="1"/>
+    <w:lsdException w:name="Table Classic 1" w:semiHidden="1" w:unhideWhenUsed="1"/>
+    <w:lsdException w:name="Table Classic 2" w:semiHidden="1" w:unhideWhenUsed="1"/>
+    <w:lsdException w:name="Table Classic 3" w:semiHidden="1" w:unhideWhenUsed="1"/>
+    <w:lsdException w:name="Table Classic 4" w:semiHidden="1" w:unhideWhenUsed="1"/>
+    <w:lsdException w:name="Table Colorful 1" w:semiHidden="1" w:unhideWhenUsed="1"/>
+    <w:lsdException w:name="Table Colorful 2" w:semiHidden="1" w:unhideWhenUsed="1"/>
+    <w:lsdException w:name="Table Colorful 3" w:semiHidden="1" w:unhideWhenUsed="1"/>
+    <w:lsdException w:name="Table Columns 1" w:semiHidden="1" w:unhideWhenUsed="1"/>
+    <w:lsdException w:name="Table Columns 2" w:semiHidden="1" w:unhideWhenUsed="1"/>
+    <w:lsdException w:name="Table Columns 3" w:semiHidden="1" w:unhideWhenUsed="1"/>
+    <w:lsdException w:name="Table Columns 4" w:semiHidden="1" w:unhideWhenUsed="1"/>
+    <w:lsdException w:name="Table Columns 5" w:semiHidden="1" w:unhideWhenUsed="1"/>
+    <w:lsdException w:name="Table Grid 1" w:semiHidden="1" w:unhideWhenUsed="1"/>
+    <w:lsdException w:name="Table Grid 2" w:semiHidden="1" w:unhideWhenUsed="1"/>
+    <w:lsdException w:name="Table Grid 3" w:semiHidden="1" w:unhideWhenUsed="1"/>
+    <w:lsdException w:name="Table Grid 4" w:semiHidden="1" w:unhideWhenUsed="1"/>
+    <w:lsdException w:name="Table Grid 5" w:semiHidden="1" w:unhideWhenUsed="1"/>
+    <w:lsdException w:name="Table Grid 6" w:semiHidden="1" w:unhideWhenUsed="1"/>
+    <w:lsdException w:name="Table Grid 7" w:semiHidden="1" w:unhideWhenUsed="1"/>
+    <w:lsdException w:name="Table Grid 8" w:semiHidden="1" w:unhideWhenUsed="1"/>
+    <w:lsdException w:name="Table List 1" w:semiHidden="1" w:unhideWhenUsed="1"/>
+    <w:lsdException w:name="Table List 2" w:semiHidden="1" w:unhideWhenUsed="1"/>
+    <w:lsdException w:name="Table List 3" w:semiHidden="1" w:unhideWhenUsed="1"/>
+    <w:lsdException w:name="Table List 4" w:semiHidden="1" w:unhideWhenUsed="1"/>
+    <w:lsdException w:name="Table List 5" w:semiHidden="1" w:unhideWhenUsed="1"/>
+    <w:lsdException w:name="Table List 6" w:semiHidden="1" w:unhideWhenUsed="1"/>
+    <w:lsdException w:name="Table List 7" w:semiHidden="1" w:unhideWhenUsed="1"/>
+    <w:lsdException w:name="Table List 8" w:semiHidden="1" w:unhideWhenUsed="1"/>
+    <w:lsdException w:name="Table 3D effects 1" w:semiHidden="1" w:unhideWhenUsed="1"/>
+    <w:lsdException w:name="Table 3D effects 2" w:semiHidden="1" w:unhideWhenUsed="1"/>
+    <w:lsdException w:name="Table 3D effects 3" w:semiHidden="1" w:unhideWhenUsed="1"/>
+    <w:lsdException w:name="Table Contemporary" w:semiHidden="1" w:unhideWhenUsed="1"/>
+    <w:lsdException w:name="Table Elegant" w:semiHidden="1" w:unhideWhenUsed="1"/>
+    <w:lsdException w:name="Table Professional" w:semiHidden="1" w:unhideWhenUsed="1"/>
+    <w:lsdException w:name="Table Subtle 1" w:semiHidden="1" w:unhideWhenUsed="1"/>
+    <w:lsdException w:name="Table Subtle 2" w:semiHidden="1" w:unhideWhenUsed="1"/>
+    <w:lsdException w:name="Table Web 1" w:semiHidden="1" w:unhideWhenUsed="1"/>
+    <w:lsdException w:name="Table Web 2" w:semiHidden="1" w:unhideWhenUsed="1"/>
+    <w:lsdException w:name="Table Web 3" w:semiHidden="1" w:unhideWhenUsed="1"/>
+    <w:lsdException w:name="Balloon Text" w:semiHidden="1" w:unhideWhenUsed="1"/>
+    <w:lsdException w:name="Table Grid" w:uiPriority="59"/>
+    <w:lsdException w:name="Table Theme" w:semiHidden="1" w:unhideWhenUsed="1"/>
+    <w:lsdException w:name="Placeholder Text" w:semiHidden="1"/>
+    <w:lsdException w:name="No Spacing" w:uiPriority="1" w:qFormat="1"/>
+    <w:lsdException w:name="Light Shading" w:uiPriority="60"/>
+    <w:lsdException w:name="Light List" w:uiPriority="61"/>
+    <w:lsdException w:name="Light Grid" w:uiPriority="62"/>
+    <w:lsdException w:name="Medium Shading 1" w:uiPriority="63"/>
+    <w:lsdException w:name="Medium Shading 2" w:uiPriority="64"/>
+    <w:lsdException w:name="Medium List 1" w:uiPriority="65"/>
+    <w:lsdException w:name="Medium List 2" w:uiPriority="66"/>
+    <w:lsdException w:name="Medium Grid 1" w:uiPriority="67"/>
+    <w:lsdException w:name="Medium Grid 2" w:uiPriority="68"/>
+    <w:lsdException w:name="Medium Grid 3" w:uiPriority="69"/>
+    <w:lsdException w:name="Dark List" w:uiPriority="70"/>
+    <w:lsdException w:name="Colorful Shading" w:uiPriority="71"/>
+    <w:lsdException w:name="Colorful List" w:uiPriority="72"/>
+    <w:lsdException w:name="Colorful Grid" w:uiPriority="73"/>
+    <w:lsdException w:name="Light Shading Accent 1" w:uiPriority="60"/>
+    <w:lsdException w:name="Light List Accent 1" w:uiPriority="61"/>
+    <w:lsdException w:name="Light Grid Accent 1" w:uiPriority="62"/>
+    <w:lsdException w:name="Medium Shading 1 Accent 1" w:uiPriority="63"/>
+    <w:lsdException w:name="Medium Shading 2 Accent 1" w:uiPriority="64"/>
+    <w:lsdException w:name="Medium List 1 Accent 1" w:uiPriority="65"/>
+    <w:lsdException w:name="Revision" w:semiHidden="1"/>
+    <w:lsdException w:name="List Paragraph" w:uiPriority="34" w:qFormat="1"/>
+    <w:lsdException w:name="Quote" w:uiPriority="29" w:qFormat="1"/>
+    <w:lsdException w:name="Intense Quote" w:uiPriority="30" w:qFormat="1"/>
+    <w:lsdException w:name="Medium List 2 Accent 1" w:uiPriority="66"/>
+    <w:lsdException w:name="Medium Grid 1 Accent 1" w:uiPriority="67"/>
+    <w:lsdException w:name="Medium Grid 2 Accent 1" w:uiPriority="68"/>
+    <w:lsdException w:name="Medium Grid 3 Accent 1" w:uiPriority="69"/>
+    <w:lsdException w:name="Dark List Accent 1" w:uiPriority="70"/>
+    <w:lsdException w:name="Colorful Shading Accent 1" w:uiPriority="71"/>
+    <w:lsdException w:name="Colorful List Accent 1" w:uiPriority="72"/>
+    <w:lsdException w:name="Colorful Grid Accent 1" w:uiPriority="73"/>
+    <w:lsdException w:name="Light Shading Accent 2" w:uiPriority="60"/>
+    <w:lsdException w:name="Light List Accent 2" w:uiPriority="61"/>
+    <w:lsdException w:name="Light Grid Accent 2" w:uiPriority="62"/>
+    <w:lsdException w:name="Medium Shading 1 Accent 2" w:uiPriority="63"/>
+    <w:lsdException w:name="Medium Shading 2 Accent 2" w:uiPriority="64"/>
+    <w:lsdException w:name="Medium List 1 Accent 2" w:uiPriority="65"/>
+    <w:lsdException w:name="Medium List 2 Accent 2" w:uiPriority="66"/>
+    <w:lsdException w:name="Medium Grid 1 Accent 2" w:uiPriority="67"/>
+    <w:lsdException w:name="Medium Grid 2 Accent 2" w:uiPriority="68"/>
+    <w:lsdException w:name="Medium Grid 3 Accent 2" w:uiPriority="69"/>
+    <w:lsdException w:name="Dark List Accent 2" w:uiPriority="70"/>
+    <w:lsdException w:name="Colorful Shading Accent 2" w:uiPriority="71"/>
+    <w:lsdException w:name="Colorful List Accent 2" w:uiPriority="72"/>
+    <w:lsdException w:name="Colorful Grid Accent 2" w:uiPriority="73"/>
+    <w:lsdException w:name="Light Shading Accent 3" w:uiPriority="60"/>
+    <w:lsdException w:name="Light List Accent 3" w:uiPriority="61"/>
+    <w:lsdException w:name="Light Grid Accent 3" w:uiPriority="62"/>
+    <w:lsdException w:name="Medium Shading 1 Accent 3" w:uiPriority="63"/>
+    <w:lsdException w:name="Medium Shading 2 Accent 3" w:uiPriority="64"/>
+    <w:lsdException w:name="Medium List 1 Accent 3" w:uiPriority="65"/>
+    <w:lsdException w:name="Medium List 2 Accent 3" w:uiPriority="66"/>
+    <w:lsdException w:name="Medium Grid 1 Accent 3" w:uiPriority="67"/>
+    <w:lsdException w:name="Medium Grid 2 Accent 3" w:uiPriority="68"/>
+    <w:lsdException w:name="Medium Grid 3 Accent 3" w:uiPriority="69"/>
+    <w:lsdException w:name="Dark List Accent 3" w:uiPriority="70"/>
+    <w:lsdException w:name="Colorful Shading Accent 3" w:uiPriority="71"/>
+    <w:lsdException w:name="Colorful List Accent 3" w:uiPriority="72"/>
+    <w:lsdException w:name="Colorful Grid Accent 3" w:uiPriority="73"/>
+    <w:lsdException w:name="Light Shading Accent 4" w:uiPriority="60"/>
+    <w:lsdException w:name="Light List Accent 4" w:uiPriority="61"/>
+    <w:lsdException w:name="Light Grid Accent 4" w:uiPriority="62"/>
+    <w:lsdException w:name="Medium Shading 1 Accent 4" w:uiPriority="63"/>
+    <w:lsdException w:name="Medium Shading 2 Accent 4" w:uiPriority="64"/>
+    <w:lsdException w:name="Medium List 1 Accent 4" w:uiPriority="65"/>
+    <w:lsdException w:name="Medium List 2 Accent 4" w:uiPriority="66"/>
+    <w:lsdException w:name="Medium Grid 1 Accent 4" w:uiPriority="67"/>
+    <w:lsdException w:name="Medium Grid 2 Accent 4" w:uiPriority="68"/>
+    <w:lsdException w:name="Medium Grid 3 Accent 4" w:uiPriority="69"/>
+    <w:lsdException w:name="Dark List Accent 4" w:uiPriority="70"/>
+    <w:lsdException w:name="Colorful Shading Accent 4" w:uiPriority="71"/>
+    <w:lsdException w:name="Colorful List Accent 4" w:uiPriority="72"/>
+    <w:lsdException w:name="Colorful Grid Accent 4" w:uiPriority="73"/>
+    <w:lsdException w:name="Light Shading Accent 5" w:uiPriority="60"/>
+    <w:lsdException w:name="Light List Accent 5" w:uiPriority="61"/>
+    <w:lsdException w:name="Light Grid Accent 5" w:uiPriority="62"/>
+    <w:lsdException w:name="Medium Shading 1 Accent 5" w:uiPriority="63"/>
+    <w:lsdException w:name="Medium Shading 2 Accent 5" w:uiPriority="64"/>
+    <w:lsdException w:name="Medium List 1 Accent 5" w:uiPriority="65"/>
+    <w:lsdException w:name="Medium List 2 Accent 5" w:uiPriority="66"/>
+    <w:lsdException w:name="Medium Grid 1 Accent 5" w:uiPriority="67"/>
+    <w:lsdException w:name="Medium Grid 2 Accent 5" w:uiPriority="68"/>
+    <w:lsdException w:name="Medium Grid 3 Accent 5" w:uiPriority="69"/>
+    <w:lsdException w:name="Dark List Accent 5" w:uiPriority="70"/>
+    <w:lsdException w:name="Colorful Shading Accent 5" w:uiPriority="71"/>
+    <w:lsdException w:name="Colorful List Accent 5" w:uiPriority="72"/>
+    <w:lsdException w:name="Colorful Grid Accent 5" w:uiPriority="73"/>
+    <w:lsdException w:name="Light Shading Accent 6" w:uiPriority="60"/>
+    <w:lsdException w:name="Light List Accent 6" w:uiPriority="61"/>
+    <w:lsdException w:name="Light Grid Accent 6" w:uiPriority="62"/>
+    <w:lsdException w:name="Medium Shading 1 Accent 6" w:uiPriority="63"/>
+    <w:lsdException w:name="Medium Shading 2 Accent 6" w:uiPriority="64"/>
+    <w:lsdException w:name="Medium List 1 Accent 6" w:uiPriority="65"/>
+    <w:lsdException w:name="Medium List 2 Accent 6" w:uiPriority="66"/>
+    <w:lsdException w:name="Medium Grid 1 Accent 6" w:uiPriority="67"/>
+    <w:lsdException w:name="Medium Grid 2 Accent 6" w:uiPriority="68"/>
+    <w:lsdException w:name="Medium Grid 3 Accent 6" w:uiPriority="69"/>
+    <w:lsdException w:name="Dark List Accent 6" w:uiPriority="70"/>
+    <w:lsdException w:name="Colorful Shading Accent 6" w:uiPriority="71"/>
+    <w:lsdException w:name="Colorful List Accent 6" w:uiPriority="72"/>
+    <w:lsdException w:name="Colorful Grid Accent 6" w:uiPriority="73"/>
+    <w:lsdException w:name="Subtle Emphasis" w:uiPriority="19" w:qFormat="1"/>
+    <w:lsdException w:name="Intense Emphasis" w:uiPriority="21" w:qFormat="1"/>
+    <w:lsdException w:name="Subtle Reference" w:uiPriority="31" w:qFormat="1"/>
+    <w:lsdException w:name="Intense Reference" w:uiPriority="32" w:qFormat="1"/>
+    <w:lsdException w:name="Book Title" w:uiPriority="33" w:qFormat="1"/>
+    <w:lsdException w:name="Bibliography" w:semiHidden="1" w:uiPriority="37" w:unhideWhenUsed="1"/>
+    <w:lsdException w:name="TOC Heading" w:semiHidden="1" w:uiPriority="39" w:unhideWhenUsed="1" w:qFormat="1"/>
+    <w:lsdException w:name="Plain Table 1" w:uiPriority="41"/>
+    <w:lsdException w:name="Plain Table 2" w:uiPriority="42"/>
+    <w:lsdException w:name="Plain Table 3" w:uiPriority="43"/>
+    <w:lsdException w:name="Plain Table 4" w:uiPriority="44"/>
+    <w:lsdException w:name="Plain Table 5" w:uiPriority="45"/>
+    <w:lsdException w:name="Grid Table Light" w:uiPriority="40"/>
+    <w:lsdException w:name="Grid Table 1 Light" w:uiPriority="46"/>
+    <w:lsdException w:name="Grid Table 2" w:uiPriority="47"/>
+    <w:lsdException w:name="Grid Table 3" w:uiPriority="48"/>
+    <w:lsdException w:name="Grid Table 4" w:uiPriority="49"/>
+    <w:lsdException w:name="Grid Table 5 Dark" w:uiPriority="50"/>
+    <w:lsdException w:name="Grid Table 6 Colorful" w:uiPriority="51"/>
+    <w:lsdException w:name="Grid Table 7 Colorful" w:uiPriority="52"/>
+    <w:lsdException w:name="Grid Table 1 Light Accent 1" w:uiPriority="46"/>
+    <w:lsdException w:name="Grid Table 2 Accent 1" w:uiPriority="47"/>
+    <w:lsdException w:name="Grid Table 3 Accent 1" w:uiPriority="48"/>
+    <w:lsdException w:name="Grid Table 4 Accent 1" w:uiPriority="49"/>
+    <w:lsdException w:name="Grid Table 5 Dark Accent 1" w:uiPriority="50"/>
+    <w:lsdException w:name="Grid Table 6 Colorful Accent 1" w:uiPriority="51"/>
+    <w:lsdException w:name="Grid Table 7 Colorful Accent 1" w:uiPriority="52"/>
+    <w:lsdException w:name="Grid Table 1 Light Accent 2" w:uiPriority="46"/>
+    <w:lsdException w:name="Grid Table 2 Accent 2" w:uiPriority="47"/>
+    <w:lsdException w:name="Grid Table 3 Accent 2" w:uiPriority="48"/>
+    <w:lsdException w:name="Grid Table 4 Accent 2" w:uiPriority="49"/>
+    <w:lsdException w:name="Grid Table 5 Dark Accent 2" w:uiPriority="50"/>
+    <w:lsdException w:name="Grid Table 6 Colorful Accent 2" w:uiPriority="51"/>
+    <w:lsdException w:name="Grid Table 7 Colorful Accent 2" w:uiPriority="52"/>
+    <w:lsdException w:name="Grid Table 1 Light Accent 3" w:uiPriority="46"/>
+    <w:lsdException w:name="Grid Table 2 Accent 3" w:uiPriority="47"/>
+    <w:lsdException w:name="Grid Table 3 Accent 3" w:uiPriority="48"/>
+    <w:lsdException w:name="Grid Table 4 Accent 3" w:uiPriority="49"/>
+    <w:lsdException w:name="Grid Table 5 Dark Accent 3" w:uiPriority="50"/>
+    <w:lsdException w:name="Grid Table 6 Colorful Accent 3" w:uiPriority="51"/>
+    <w:lsdException w:name="Grid Table 7 Colorful Accent 3" w:uiPriority="52"/>
+    <w:lsdException w:name="Grid Table 1 Light Accent 4" w:uiPriority="46"/>
+    <w:lsdException w:name="Grid Table 2 Accent 4" w:uiPriority="47"/>
+    <w:lsdException w:name="Grid Table 3 Accent 4" w:uiPriority="48"/>
+    <w:lsdException w:name="Grid Table 4 Accent 4" w:uiPriority="49"/>
+    <w:lsdException w:name="Grid Table 5 Dark Accent 4" w:uiPriority="50"/>
+    <w:lsdException w:name="Grid Table 6 Colorful Accent 4" w:uiPriority="51"/>
+    <w:lsdException w:name="Grid Table 7 Colorful Accent 4" w:uiPriority="52"/>
+    <w:lsdException w:name="Grid Table 1 Light Accent 5" w:uiPriority="46"/>
+    <w:lsdException w:name="Grid Table 2 Accent 5" w:uiPriority="47"/>
+    <w:lsdException w:name="Grid Table 3 Accent 5" w:uiPriority="48"/>
+    <w:lsdException w:name="Grid Table 4 Accent 5" w:uiPriority="49"/>
+    <w:lsdException w:name="Grid Table 5 Dark Accent 5" w:uiPriority="50"/>
+    <w:lsdException w:name="Grid Table 6 Colorful Accent 5" w:uiPriority="51"/>
+    <w:lsdException w:name="Grid Table 7 Colorful Accent 5" w:uiPriority="52"/>
+    <w:lsdException w:name="Grid Table 1 Light Accent 6" w:uiPriority="46"/>
+    <w:lsdException w:name="Grid Table 2 Accent 6" w:uiPriority="47"/>
+    <w:lsdException w:name="Grid Table 3 Accent 6" w:uiPriority="48"/>
+    <w:lsdException w:name="Grid Table 4 Accent 6" w:uiPriority="49"/>
+    <w:lsdException w:name="Grid Table 5 Dark Accent 6" w:uiPriority="50"/>
+    <w:lsdException w:name="Grid Table 6 Colorful Accent 6" w:uiPriority="51"/>
+    <w:lsdException w:name="Grid Table 7 Colorful Accent 6" w:uiPriority="52"/>
+    <w:lsdException w:name="List Table 1 Light" w:uiPriority="46"/>
+    <w:lsdException w:name="List Table 2" w:uiPriority="47"/>
+    <w:lsdException w:name="List Table 3" w:uiPriority="48"/>
+    <w:lsdException w:name="List Table 4" w:uiPriority="49"/>
+    <w:lsdException w:name="List Table 5 Dark" w:uiPriority="50"/>
+    <w:lsdException w:name="List Table 6 Colorful" w:uiPriority="51"/>
+    <w:lsdException w:name="List Table 7 Colorful" w:uiPriority="52"/>
+    <w:lsdException w:name="List Table 1 Light Accent 1" w:uiPriority="46"/>
+    <w:lsdException w:name="List Table 2 Accent 1" w:uiPriority="47"/>
+    <w:lsdException w:name="List Table 3 Accent 1" w:uiPriority="48"/>
+    <w:lsdException w:name="List Table 4 Accent 1" w:uiPriority="49"/>
+    <w:lsdException w:name="List Table 5 Dark Accent 1" w:uiPriority="50"/>
+    <w:lsdException w:name="List Table 6 Colorful Accent 1" w:uiPriority="51"/>
+    <w:lsdException w:name="List Table 7 Colorful Accent 1" w:uiPriority="52"/>
+    <w:lsdException w:name="List Table 1 Light Accent 2" w:uiPriority="46"/>
+    <w:lsdException w:name="List Table 2 Accent 2" w:uiPriority="47"/>
+    <w:lsdException w:name="List Table 3 Accent 2" w:uiPriority="48"/>
+    <w:lsdException w:name="List Table 4 Accent 2" w:uiPriority="49"/>
+    <w:lsdException w:name="List Table 5 Dark Accent 2" w:uiPriority="50"/>
+    <w:lsdException w:name="List Table 6 Colorful Accent 2" w:uiPriority="51"/>
+    <w:lsdException w:name="List Table 7 Colorful Accent 2" w:uiPriority="52"/>
+    <w:lsdException w:name="List Table 1 Light Accent 3" w:uiPriority="46"/>
+    <w:lsdException w:name="List Table 2 Accent 3" w:uiPriority="47"/>
+    <w:lsdException w:name="List Table 3 Accent 3" w:uiPriority="48"/>
+    <w:lsdException w:name="List Table 4 Accent 3" w:uiPriority="49"/>
+    <w:lsdException w:name="List Table 5 Dark Accent 3" w:uiPriority="50"/>
+    <w:lsdException w:name="List Table 6 Colorful Accent 3" w:uiPriority="51"/>
+    <w:lsdException w:name="List Table 7 Colorful Accent 3" w:uiPriority="52"/>
+    <w:lsdException w:name="List Table 1 Light Accent 4" w:uiPriority="46"/>
+    <w:lsdException w:name="List Table 2 Accent 4" w:uiPriority="47"/>
+    <w:lsdException w:name="List Table 3 Accent 4" w:uiPriority="48"/>
+    <w:lsdException w:name="List Table 4 Accent 4" w:uiPriority="49"/>
+    <w:lsdException w:name="List Table 5 Dark Accent 4" w:uiPriority="50"/>
+    <w:lsdException w:name="List Table 6 Colorful Accent 4" w:uiPriority="51"/>
+    <w:lsdException w:name="List Table 7 Colorful Accent 4" w:uiPriority="52"/>
+    <w:lsdException w:name="List Table 1 Light Accent 5" w:uiPriority="46"/>
+    <w:lsdException w:name="List Table 2 Accent 5" w:uiPriority="47"/>
+    <w:lsdException w:name="List Table 3 Accent 5" w:uiPriority="48"/>
+    <w:lsdException w:name="List Table 4 Accent 5" w:uiPriority="49"/>
+    <w:lsdException w:name="List Table 5 Dark Accent 5" w:uiPriority="50"/>
+    <w:lsdException w:name="List Table 6 Colorful Accent 5" w:uiPriority="51"/>
+    <w:lsdException w:name="List Table 7 Colorful Accent 5" w:uiPriority="52"/>
+    <w:lsdException w:name="List Table 1 Light Accent 6" w:uiPriority="46"/>
+    <w:lsdException w:name="List Table 2 Accent 6" w:uiPriority="47"/>
+    <w:lsdException w:name="List Table 3 Accent 6" w:uiPriority="48"/>
+    <w:lsdException w:name="List Table 4 Accent 6" w:uiPriority="49"/>
+    <w:lsdException w:name="List Table 5 Dark Accent 6" w:uiPriority="50"/>
+    <w:lsdException w:name="List Table 6 Colorful Accent 6" w:uiPriority="51"/>
+    <w:lsdException w:name="List Table 7 Colorful Accent 6" w:uiPriority="52"/>
   </w:latentStyles>
   <w:style w:type="paragraph" w:default="1" w:styleId="Normal">
     <w:name w:val="Normal"/>
@@ -11440,76 +10990,76 @@
     </dgm:pt>
   </dgm:ptLst>
   <dgm:cxnLst>
-    <dgm:cxn modelId="{2CF6D1BE-AC14-4783-B4CE-D30D214B4A52}" type="presOf" srcId="{D3E16AB0-8997-4603-93DD-B5B3C6D0BEF5}" destId="{6E63BDD9-39A3-4191-8B72-AC3F12ED8A4A}" srcOrd="1" destOrd="0" presId="urn:microsoft.com/office/officeart/2008/layout/NameandTitleOrganizationalChart"/>
-    <dgm:cxn modelId="{38204A99-FAC2-4DCB-83A8-A481EB8FAC64}" type="presOf" srcId="{8C15ACC4-6D68-4B7B-928E-2C3914E821DE}" destId="{A57213DE-F533-4872-8ED6-C4CB2DD1339E}" srcOrd="1" destOrd="0" presId="urn:microsoft.com/office/officeart/2008/layout/NameandTitleOrganizationalChart"/>
-    <dgm:cxn modelId="{E78C0CBD-FEDA-4AA6-B98A-18F9B8374282}" type="presOf" srcId="{BF918729-AB09-4948-8C8C-2E7A5B210ED4}" destId="{48A816D7-439E-4BB6-A531-A8364189A4CB}" srcOrd="0" destOrd="0" presId="urn:microsoft.com/office/officeart/2008/layout/NameandTitleOrganizationalChart"/>
-    <dgm:cxn modelId="{C14188CB-5DFF-46CD-A07F-F8D749E65A60}" type="presOf" srcId="{B68A77EF-80A7-4F4A-8DDC-5DD355BD6468}" destId="{DB7F5BB7-1F8B-46E8-B0CC-30B6E15654FF}" srcOrd="0" destOrd="0" presId="urn:microsoft.com/office/officeart/2008/layout/NameandTitleOrganizationalChart"/>
-    <dgm:cxn modelId="{E6080019-D99E-4858-A5A9-146C2124B4D1}" type="presOf" srcId="{A9CB2F1D-9B8E-4932-B86B-D616F1822253}" destId="{783986EA-28F2-44E8-8E37-BC9E785841ED}" srcOrd="1" destOrd="0" presId="urn:microsoft.com/office/officeart/2008/layout/NameandTitleOrganizationalChart"/>
-    <dgm:cxn modelId="{903D15E0-4B44-43D8-8202-7360D6699864}" type="presOf" srcId="{A612D395-15E4-4189-9850-2304FA119E24}" destId="{8A75C61A-2E08-4FFD-9C79-4B697CEA6903}" srcOrd="0" destOrd="0" presId="urn:microsoft.com/office/officeart/2008/layout/NameandTitleOrganizationalChart"/>
+    <dgm:cxn modelId="{59BADCBF-F8EE-4460-8537-8EBFD3081197}" srcId="{BF918729-AB09-4948-8C8C-2E7A5B210ED4}" destId="{D3E16AB0-8997-4603-93DD-B5B3C6D0BEF5}" srcOrd="1" destOrd="0" parTransId="{9D391E95-CEE4-4EC6-A633-2EEAD8A2A29B}" sibTransId="{A342862B-906F-4165-A050-80DEA6176FA6}"/>
+    <dgm:cxn modelId="{CEBBD089-B24A-4672-B2FD-95EDA734EA69}" type="presOf" srcId="{21D75CAC-CADB-47BB-857D-3CFB151048E1}" destId="{199574A8-D835-4FA5-8150-B76CABC6483F}" srcOrd="1" destOrd="0" presId="urn:microsoft.com/office/officeart/2008/layout/NameandTitleOrganizationalChart"/>
+    <dgm:cxn modelId="{B10CF998-4B2D-4174-B75D-D144066E2F64}" type="presOf" srcId="{A9CB2F1D-9B8E-4932-B86B-D616F1822253}" destId="{783986EA-28F2-44E8-8E37-BC9E785841ED}" srcOrd="1" destOrd="0" presId="urn:microsoft.com/office/officeart/2008/layout/NameandTitleOrganizationalChart"/>
+    <dgm:cxn modelId="{21AF6FD5-155E-43CB-B896-478BB56A5BF6}" type="presOf" srcId="{8C15ACC4-6D68-4B7B-928E-2C3914E821DE}" destId="{A57213DE-F533-4872-8ED6-C4CB2DD1339E}" srcOrd="1" destOrd="0" presId="urn:microsoft.com/office/officeart/2008/layout/NameandTitleOrganizationalChart"/>
+    <dgm:cxn modelId="{2A9BCDCD-A972-4807-A60F-E316DCDBB4D2}" srcId="{BF918729-AB09-4948-8C8C-2E7A5B210ED4}" destId="{21D75CAC-CADB-47BB-857D-3CFB151048E1}" srcOrd="2" destOrd="0" parTransId="{B68A77EF-80A7-4F4A-8DDC-5DD355BD6468}" sibTransId="{BD9C3776-2233-4434-BEF1-DB415EB336BF}"/>
+    <dgm:cxn modelId="{8BF4E5BB-3AD8-4571-948E-27D23046DC96}" type="presOf" srcId="{9D391E95-CEE4-4EC6-A633-2EEAD8A2A29B}" destId="{003C2537-7C02-4791-9DDF-EBEE541CA5A8}" srcOrd="0" destOrd="0" presId="urn:microsoft.com/office/officeart/2008/layout/NameandTitleOrganizationalChart"/>
+    <dgm:cxn modelId="{EC23D53C-C998-465F-8AD7-1B247AD5833D}" type="presOf" srcId="{B68A77EF-80A7-4F4A-8DDC-5DD355BD6468}" destId="{DB7F5BB7-1F8B-46E8-B0CC-30B6E15654FF}" srcOrd="0" destOrd="0" presId="urn:microsoft.com/office/officeart/2008/layout/NameandTitleOrganizationalChart"/>
+    <dgm:cxn modelId="{6B79F519-65AA-464B-A3B0-E55DE7BD47D7}" type="presOf" srcId="{A612D395-15E4-4189-9850-2304FA119E24}" destId="{8A75C61A-2E08-4FFD-9C79-4B697CEA6903}" srcOrd="0" destOrd="0" presId="urn:microsoft.com/office/officeart/2008/layout/NameandTitleOrganizationalChart"/>
+    <dgm:cxn modelId="{42C2F2E9-151C-4C4F-BDF5-065CD7F29E08}" type="presOf" srcId="{A342862B-906F-4165-A050-80DEA6176FA6}" destId="{D0144109-BB44-43C6-B3A2-D4DB9171D655}" srcOrd="0" destOrd="0" presId="urn:microsoft.com/office/officeart/2008/layout/NameandTitleOrganizationalChart"/>
+    <dgm:cxn modelId="{A347BB95-D974-4D08-9CA8-AE0F3C47D3D0}" type="presOf" srcId="{BD9C3776-2233-4434-BEF1-DB415EB336BF}" destId="{F496F079-E45D-47ED-ABBD-0700A3490991}" srcOrd="0" destOrd="0" presId="urn:microsoft.com/office/officeart/2008/layout/NameandTitleOrganizationalChart"/>
+    <dgm:cxn modelId="{128A7D86-93C8-4259-BFE2-7ED53E184A22}" srcId="{166BE3FD-2D61-4B26-B3B2-B598DF4BB462}" destId="{8C15ACC4-6D68-4B7B-928E-2C3914E821DE}" srcOrd="0" destOrd="0" parTransId="{0BB575E3-BA79-4E61-AC08-C7919E4CCB4F}" sibTransId="{11687458-96FF-4481-A28F-FA06626D34F3}"/>
+    <dgm:cxn modelId="{AA6EF78E-1024-42E5-94D7-0E71688E2E05}" type="presOf" srcId="{E7473A48-8572-4983-BDFA-12CF5C3EDF3F}" destId="{BBD29793-3386-4ECF-9CB6-85A4F1A42955}" srcOrd="0" destOrd="0" presId="urn:microsoft.com/office/officeart/2008/layout/NameandTitleOrganizationalChart"/>
+    <dgm:cxn modelId="{FE5364AF-580E-41B9-A73F-4FA5F2151445}" type="presOf" srcId="{11687458-96FF-4481-A28F-FA06626D34F3}" destId="{EF7E1D67-2A6F-4264-92C5-6D11E99241CF}" srcOrd="0" destOrd="0" presId="urn:microsoft.com/office/officeart/2008/layout/NameandTitleOrganizationalChart"/>
+    <dgm:cxn modelId="{9AA066AF-A0FC-4D6B-A373-4D95CD1063EE}" type="presOf" srcId="{A9CB2F1D-9B8E-4932-B86B-D616F1822253}" destId="{550F884C-A9F4-47F2-A607-58D92AE9F24C}" srcOrd="0" destOrd="0" presId="urn:microsoft.com/office/officeart/2008/layout/NameandTitleOrganizationalChart"/>
+    <dgm:cxn modelId="{A33C4A02-B094-452A-BE5D-FC8C58066B4E}" type="presOf" srcId="{BF918729-AB09-4948-8C8C-2E7A5B210ED4}" destId="{48A816D7-439E-4BB6-A531-A8364189A4CB}" srcOrd="0" destOrd="0" presId="urn:microsoft.com/office/officeart/2008/layout/NameandTitleOrganizationalChart"/>
+    <dgm:cxn modelId="{ED14D920-1514-40B2-BC4F-A790B96388E7}" type="presOf" srcId="{D3E16AB0-8997-4603-93DD-B5B3C6D0BEF5}" destId="{5C02B827-528D-4915-B72A-7A7AEF718B55}" srcOrd="0" destOrd="0" presId="urn:microsoft.com/office/officeart/2008/layout/NameandTitleOrganizationalChart"/>
+    <dgm:cxn modelId="{A5476D24-FE8A-420B-A458-9237525CD264}" type="presOf" srcId="{166BE3FD-2D61-4B26-B3B2-B598DF4BB462}" destId="{26A7FA14-9906-4E78-BADA-A79F64BE813A}" srcOrd="0" destOrd="0" presId="urn:microsoft.com/office/officeart/2008/layout/NameandTitleOrganizationalChart"/>
     <dgm:cxn modelId="{EBF998BB-B8D8-4F48-9CEB-E24746B3B97A}" srcId="{8C15ACC4-6D68-4B7B-928E-2C3914E821DE}" destId="{BF918729-AB09-4948-8C8C-2E7A5B210ED4}" srcOrd="0" destOrd="0" parTransId="{E7473A48-8572-4983-BDFA-12CF5C3EDF3F}" sibTransId="{456C7D71-1BFD-4D9C-BEAE-C6A1EDF4817A}"/>
-    <dgm:cxn modelId="{128A7D86-93C8-4259-BFE2-7ED53E184A22}" srcId="{166BE3FD-2D61-4B26-B3B2-B598DF4BB462}" destId="{8C15ACC4-6D68-4B7B-928E-2C3914E821DE}" srcOrd="0" destOrd="0" parTransId="{0BB575E3-BA79-4E61-AC08-C7919E4CCB4F}" sibTransId="{11687458-96FF-4481-A28F-FA06626D34F3}"/>
-    <dgm:cxn modelId="{C7098A59-7EFC-496C-9FED-1CDB8ED10437}" type="presOf" srcId="{21D75CAC-CADB-47BB-857D-3CFB151048E1}" destId="{199574A8-D835-4FA5-8150-B76CABC6483F}" srcOrd="1" destOrd="0" presId="urn:microsoft.com/office/officeart/2008/layout/NameandTitleOrganizationalChart"/>
-    <dgm:cxn modelId="{03797093-BAD3-4D2A-B2BF-846EC1A10C9A}" type="presOf" srcId="{166BE3FD-2D61-4B26-B3B2-B598DF4BB462}" destId="{26A7FA14-9906-4E78-BADA-A79F64BE813A}" srcOrd="0" destOrd="0" presId="urn:microsoft.com/office/officeart/2008/layout/NameandTitleOrganizationalChart"/>
-    <dgm:cxn modelId="{4965E92F-E210-42FC-848D-CA53C424D710}" type="presOf" srcId="{A9CB2F1D-9B8E-4932-B86B-D616F1822253}" destId="{550F884C-A9F4-47F2-A607-58D92AE9F24C}" srcOrd="0" destOrd="0" presId="urn:microsoft.com/office/officeart/2008/layout/NameandTitleOrganizationalChart"/>
-    <dgm:cxn modelId="{9099B81F-2E79-4337-91B3-78508A233CEE}" type="presOf" srcId="{D3E16AB0-8997-4603-93DD-B5B3C6D0BEF5}" destId="{5C02B827-528D-4915-B72A-7A7AEF718B55}" srcOrd="0" destOrd="0" presId="urn:microsoft.com/office/officeart/2008/layout/NameandTitleOrganizationalChart"/>
-    <dgm:cxn modelId="{59BADCBF-F8EE-4460-8537-8EBFD3081197}" srcId="{BF918729-AB09-4948-8C8C-2E7A5B210ED4}" destId="{D3E16AB0-8997-4603-93DD-B5B3C6D0BEF5}" srcOrd="1" destOrd="0" parTransId="{9D391E95-CEE4-4EC6-A633-2EEAD8A2A29B}" sibTransId="{A342862B-906F-4165-A050-80DEA6176FA6}"/>
-    <dgm:cxn modelId="{B1435740-5929-4656-8507-C9CFE52C2472}" type="presOf" srcId="{BF918729-AB09-4948-8C8C-2E7A5B210ED4}" destId="{965DB99B-3FD3-4FB3-8CCC-4749F9990F9D}" srcOrd="1" destOrd="0" presId="urn:microsoft.com/office/officeart/2008/layout/NameandTitleOrganizationalChart"/>
-    <dgm:cxn modelId="{B4876EA4-A05B-47BD-A3DE-8E887C24A178}" type="presOf" srcId="{A342862B-906F-4165-A050-80DEA6176FA6}" destId="{D0144109-BB44-43C6-B3A2-D4DB9171D655}" srcOrd="0" destOrd="0" presId="urn:microsoft.com/office/officeart/2008/layout/NameandTitleOrganizationalChart"/>
-    <dgm:cxn modelId="{CC696AC6-5048-4D12-91BC-A5E7A566521E}" type="presOf" srcId="{E7473A48-8572-4983-BDFA-12CF5C3EDF3F}" destId="{BBD29793-3386-4ECF-9CB6-85A4F1A42955}" srcOrd="0" destOrd="0" presId="urn:microsoft.com/office/officeart/2008/layout/NameandTitleOrganizationalChart"/>
-    <dgm:cxn modelId="{320B0063-3F0D-4653-8106-AFFA0F5BB294}" type="presOf" srcId="{BD9C3776-2233-4434-BEF1-DB415EB336BF}" destId="{F496F079-E45D-47ED-ABBD-0700A3490991}" srcOrd="0" destOrd="0" presId="urn:microsoft.com/office/officeart/2008/layout/NameandTitleOrganizationalChart"/>
-    <dgm:cxn modelId="{43980405-8515-491C-AFE6-0B84EC73C30E}" type="presOf" srcId="{8C15ACC4-6D68-4B7B-928E-2C3914E821DE}" destId="{B92FFCC9-6990-4CDB-9DB7-790BFB32DE57}" srcOrd="0" destOrd="0" presId="urn:microsoft.com/office/officeart/2008/layout/NameandTitleOrganizationalChart"/>
-    <dgm:cxn modelId="{86D935F7-2608-478D-8633-ED9DB25406B1}" type="presOf" srcId="{456C7D71-1BFD-4D9C-BEAE-C6A1EDF4817A}" destId="{2453918F-F16E-47D9-A62B-0BA6F97538C8}" srcOrd="0" destOrd="0" presId="urn:microsoft.com/office/officeart/2008/layout/NameandTitleOrganizationalChart"/>
-    <dgm:cxn modelId="{2A9BCDCD-A972-4807-A60F-E316DCDBB4D2}" srcId="{BF918729-AB09-4948-8C8C-2E7A5B210ED4}" destId="{21D75CAC-CADB-47BB-857D-3CFB151048E1}" srcOrd="2" destOrd="0" parTransId="{B68A77EF-80A7-4F4A-8DDC-5DD355BD6468}" sibTransId="{BD9C3776-2233-4434-BEF1-DB415EB336BF}"/>
     <dgm:cxn modelId="{B1FC0B4A-C810-4E1D-8033-669519650CE9}" srcId="{BF918729-AB09-4948-8C8C-2E7A5B210ED4}" destId="{A9CB2F1D-9B8E-4932-B86B-D616F1822253}" srcOrd="0" destOrd="0" parTransId="{6410BD30-1F37-43F7-ABD4-FF438BCF2662}" sibTransId="{A612D395-15E4-4189-9850-2304FA119E24}"/>
-    <dgm:cxn modelId="{DFDF19B2-C695-4165-80F1-B2BF4367E064}" type="presOf" srcId="{6410BD30-1F37-43F7-ABD4-FF438BCF2662}" destId="{7E9A986C-BB9D-4560-82B2-020D799262A9}" srcOrd="0" destOrd="0" presId="urn:microsoft.com/office/officeart/2008/layout/NameandTitleOrganizationalChart"/>
-    <dgm:cxn modelId="{DC933974-8837-4300-B9B1-342AB220F401}" type="presOf" srcId="{9D391E95-CEE4-4EC6-A633-2EEAD8A2A29B}" destId="{003C2537-7C02-4791-9DDF-EBEE541CA5A8}" srcOrd="0" destOrd="0" presId="urn:microsoft.com/office/officeart/2008/layout/NameandTitleOrganizationalChart"/>
-    <dgm:cxn modelId="{1CFC8481-083B-48B8-B4AC-96BA2E049532}" type="presOf" srcId="{21D75CAC-CADB-47BB-857D-3CFB151048E1}" destId="{37BBEFF7-8EA6-4C9E-880E-912198244E18}" srcOrd="0" destOrd="0" presId="urn:microsoft.com/office/officeart/2008/layout/NameandTitleOrganizationalChart"/>
-    <dgm:cxn modelId="{6EF06613-FFF1-4B42-888C-286663908FC3}" type="presOf" srcId="{11687458-96FF-4481-A28F-FA06626D34F3}" destId="{EF7E1D67-2A6F-4264-92C5-6D11E99241CF}" srcOrd="0" destOrd="0" presId="urn:microsoft.com/office/officeart/2008/layout/NameandTitleOrganizationalChart"/>
-    <dgm:cxn modelId="{D72FA678-9784-4942-8133-1BBD8292382D}" type="presParOf" srcId="{26A7FA14-9906-4E78-BADA-A79F64BE813A}" destId="{C86C5030-B369-49CB-B6CB-C4B1BDEA4195}" srcOrd="0" destOrd="0" presId="urn:microsoft.com/office/officeart/2008/layout/NameandTitleOrganizationalChart"/>
-    <dgm:cxn modelId="{A87BF334-AB49-46BB-87F5-5D7068478F2F}" type="presParOf" srcId="{C86C5030-B369-49CB-B6CB-C4B1BDEA4195}" destId="{58FAF7A3-EF09-4D09-9F0E-B9020C2008B9}" srcOrd="0" destOrd="0" presId="urn:microsoft.com/office/officeart/2008/layout/NameandTitleOrganizationalChart"/>
-    <dgm:cxn modelId="{F519E611-156D-46F2-9204-D46B9EA2EA5A}" type="presParOf" srcId="{58FAF7A3-EF09-4D09-9F0E-B9020C2008B9}" destId="{B92FFCC9-6990-4CDB-9DB7-790BFB32DE57}" srcOrd="0" destOrd="0" presId="urn:microsoft.com/office/officeart/2008/layout/NameandTitleOrganizationalChart"/>
-    <dgm:cxn modelId="{396F4383-0D0A-4823-95E8-BC5A0DFE3A8D}" type="presParOf" srcId="{58FAF7A3-EF09-4D09-9F0E-B9020C2008B9}" destId="{EF7E1D67-2A6F-4264-92C5-6D11E99241CF}" srcOrd="1" destOrd="0" presId="urn:microsoft.com/office/officeart/2008/layout/NameandTitleOrganizationalChart"/>
-    <dgm:cxn modelId="{13F99F9C-461C-48CB-BC39-4BFF7A052585}" type="presParOf" srcId="{58FAF7A3-EF09-4D09-9F0E-B9020C2008B9}" destId="{A57213DE-F533-4872-8ED6-C4CB2DD1339E}" srcOrd="2" destOrd="0" presId="urn:microsoft.com/office/officeart/2008/layout/NameandTitleOrganizationalChart"/>
-    <dgm:cxn modelId="{CD25A81E-33C7-45C3-BA19-2A920E7C9640}" type="presParOf" srcId="{C86C5030-B369-49CB-B6CB-C4B1BDEA4195}" destId="{45E1D394-F25E-4D26-B8CC-7F32E733F2C1}" srcOrd="1" destOrd="0" presId="urn:microsoft.com/office/officeart/2008/layout/NameandTitleOrganizationalChart"/>
-    <dgm:cxn modelId="{CD229C8C-25EF-4B3C-82F7-A6A895C683D3}" type="presParOf" srcId="{45E1D394-F25E-4D26-B8CC-7F32E733F2C1}" destId="{BBD29793-3386-4ECF-9CB6-85A4F1A42955}" srcOrd="0" destOrd="0" presId="urn:microsoft.com/office/officeart/2008/layout/NameandTitleOrganizationalChart"/>
-    <dgm:cxn modelId="{55AD315E-CE92-45FD-9BCA-DC752932C8D3}" type="presParOf" srcId="{45E1D394-F25E-4D26-B8CC-7F32E733F2C1}" destId="{E0B83161-6FE4-4805-8517-99BA294B4DF0}" srcOrd="1" destOrd="0" presId="urn:microsoft.com/office/officeart/2008/layout/NameandTitleOrganizationalChart"/>
-    <dgm:cxn modelId="{1529D27F-3A59-4725-A24B-54F5184733F2}" type="presParOf" srcId="{E0B83161-6FE4-4805-8517-99BA294B4DF0}" destId="{3D7979AF-34D4-4602-84CA-F360DB8B458F}" srcOrd="0" destOrd="0" presId="urn:microsoft.com/office/officeart/2008/layout/NameandTitleOrganizationalChart"/>
-    <dgm:cxn modelId="{0C9D1C1C-79CC-4E4F-9DCC-2B7CE0F69C0D}" type="presParOf" srcId="{3D7979AF-34D4-4602-84CA-F360DB8B458F}" destId="{48A816D7-439E-4BB6-A531-A8364189A4CB}" srcOrd="0" destOrd="0" presId="urn:microsoft.com/office/officeart/2008/layout/NameandTitleOrganizationalChart"/>
-    <dgm:cxn modelId="{CA19CCDB-BF8A-494E-A3D3-7B08335D4585}" type="presParOf" srcId="{3D7979AF-34D4-4602-84CA-F360DB8B458F}" destId="{2453918F-F16E-47D9-A62B-0BA6F97538C8}" srcOrd="1" destOrd="0" presId="urn:microsoft.com/office/officeart/2008/layout/NameandTitleOrganizationalChart"/>
-    <dgm:cxn modelId="{FBCA02D0-F29A-4D0F-9E7E-EFE7A8D803C9}" type="presParOf" srcId="{3D7979AF-34D4-4602-84CA-F360DB8B458F}" destId="{965DB99B-3FD3-4FB3-8CCC-4749F9990F9D}" srcOrd="2" destOrd="0" presId="urn:microsoft.com/office/officeart/2008/layout/NameandTitleOrganizationalChart"/>
-    <dgm:cxn modelId="{040FF6A3-AC59-4AA7-80C1-95D6241ECC9F}" type="presParOf" srcId="{E0B83161-6FE4-4805-8517-99BA294B4DF0}" destId="{B2DB0702-C3AF-458F-82AC-3B33EF318F24}" srcOrd="1" destOrd="0" presId="urn:microsoft.com/office/officeart/2008/layout/NameandTitleOrganizationalChart"/>
-    <dgm:cxn modelId="{E2DD7FD2-2E06-4F1C-93DB-F7C9BBF43B06}" type="presParOf" srcId="{B2DB0702-C3AF-458F-82AC-3B33EF318F24}" destId="{7E9A986C-BB9D-4560-82B2-020D799262A9}" srcOrd="0" destOrd="0" presId="urn:microsoft.com/office/officeart/2008/layout/NameandTitleOrganizationalChart"/>
-    <dgm:cxn modelId="{55F9663A-51BD-43A6-8468-FF676176420F}" type="presParOf" srcId="{B2DB0702-C3AF-458F-82AC-3B33EF318F24}" destId="{1D0248BC-7C47-4626-909C-2728A708CEFD}" srcOrd="1" destOrd="0" presId="urn:microsoft.com/office/officeart/2008/layout/NameandTitleOrganizationalChart"/>
-    <dgm:cxn modelId="{E3FA24D9-4513-40C5-A49C-C9500CAA362C}" type="presParOf" srcId="{1D0248BC-7C47-4626-909C-2728A708CEFD}" destId="{24DDD828-DDE9-4501-93D8-44A262F52DC0}" srcOrd="0" destOrd="0" presId="urn:microsoft.com/office/officeart/2008/layout/NameandTitleOrganizationalChart"/>
-    <dgm:cxn modelId="{0D0C7683-4FA8-4D4E-B544-A7834EF27927}" type="presParOf" srcId="{24DDD828-DDE9-4501-93D8-44A262F52DC0}" destId="{550F884C-A9F4-47F2-A607-58D92AE9F24C}" srcOrd="0" destOrd="0" presId="urn:microsoft.com/office/officeart/2008/layout/NameandTitleOrganizationalChart"/>
-    <dgm:cxn modelId="{76F18A3B-5F41-4254-9A42-009D9DAFD5F1}" type="presParOf" srcId="{24DDD828-DDE9-4501-93D8-44A262F52DC0}" destId="{8A75C61A-2E08-4FFD-9C79-4B697CEA6903}" srcOrd="1" destOrd="0" presId="urn:microsoft.com/office/officeart/2008/layout/NameandTitleOrganizationalChart"/>
-    <dgm:cxn modelId="{21C7F286-905E-4F79-8CAA-633A916E2FDB}" type="presParOf" srcId="{24DDD828-DDE9-4501-93D8-44A262F52DC0}" destId="{783986EA-28F2-44E8-8E37-BC9E785841ED}" srcOrd="2" destOrd="0" presId="urn:microsoft.com/office/officeart/2008/layout/NameandTitleOrganizationalChart"/>
-    <dgm:cxn modelId="{612A4249-9072-4D85-A721-E916A8C4C206}" type="presParOf" srcId="{1D0248BC-7C47-4626-909C-2728A708CEFD}" destId="{B83AE4D0-DC1F-410F-B287-4424EA4E1AA2}" srcOrd="1" destOrd="0" presId="urn:microsoft.com/office/officeart/2008/layout/NameandTitleOrganizationalChart"/>
-    <dgm:cxn modelId="{4CBC833F-E348-4881-A99D-F359CC847488}" type="presParOf" srcId="{1D0248BC-7C47-4626-909C-2728A708CEFD}" destId="{AE41E3C6-0DA0-484D-B808-0B95CBC33D80}" srcOrd="2" destOrd="0" presId="urn:microsoft.com/office/officeart/2008/layout/NameandTitleOrganizationalChart"/>
-    <dgm:cxn modelId="{366B54B8-08EB-4DF5-9BC1-D1A6DFB46639}" type="presParOf" srcId="{B2DB0702-C3AF-458F-82AC-3B33EF318F24}" destId="{003C2537-7C02-4791-9DDF-EBEE541CA5A8}" srcOrd="2" destOrd="0" presId="urn:microsoft.com/office/officeart/2008/layout/NameandTitleOrganizationalChart"/>
-    <dgm:cxn modelId="{05137774-0432-45C0-8481-491A25BA8BBB}" type="presParOf" srcId="{B2DB0702-C3AF-458F-82AC-3B33EF318F24}" destId="{9315A6D6-53FB-44D4-AA9A-F1CD1ADED66C}" srcOrd="3" destOrd="0" presId="urn:microsoft.com/office/officeart/2008/layout/NameandTitleOrganizationalChart"/>
-    <dgm:cxn modelId="{3425082E-23A1-4126-A61B-034E20635981}" type="presParOf" srcId="{9315A6D6-53FB-44D4-AA9A-F1CD1ADED66C}" destId="{6D35A4CD-9EEF-4107-9B12-A096F47576EF}" srcOrd="0" destOrd="0" presId="urn:microsoft.com/office/officeart/2008/layout/NameandTitleOrganizationalChart"/>
-    <dgm:cxn modelId="{EF94A473-F2FE-44C0-A9E7-515829503D03}" type="presParOf" srcId="{6D35A4CD-9EEF-4107-9B12-A096F47576EF}" destId="{5C02B827-528D-4915-B72A-7A7AEF718B55}" srcOrd="0" destOrd="0" presId="urn:microsoft.com/office/officeart/2008/layout/NameandTitleOrganizationalChart"/>
-    <dgm:cxn modelId="{4CBBFDA4-24E1-4DE5-834A-A9C6F484689B}" type="presParOf" srcId="{6D35A4CD-9EEF-4107-9B12-A096F47576EF}" destId="{D0144109-BB44-43C6-B3A2-D4DB9171D655}" srcOrd="1" destOrd="0" presId="urn:microsoft.com/office/officeart/2008/layout/NameandTitleOrganizationalChart"/>
-    <dgm:cxn modelId="{95F7F21C-196C-413F-ADB4-4377879869F9}" type="presParOf" srcId="{6D35A4CD-9EEF-4107-9B12-A096F47576EF}" destId="{6E63BDD9-39A3-4191-8B72-AC3F12ED8A4A}" srcOrd="2" destOrd="0" presId="urn:microsoft.com/office/officeart/2008/layout/NameandTitleOrganizationalChart"/>
-    <dgm:cxn modelId="{37BFE511-F768-4098-8480-D7ABBD010A4B}" type="presParOf" srcId="{9315A6D6-53FB-44D4-AA9A-F1CD1ADED66C}" destId="{BE42CF27-F4BC-45C4-B6D6-F9D016D55637}" srcOrd="1" destOrd="0" presId="urn:microsoft.com/office/officeart/2008/layout/NameandTitleOrganizationalChart"/>
-    <dgm:cxn modelId="{1D7EDBA1-3C2D-49AD-870C-DE0D84A2FA79}" type="presParOf" srcId="{9315A6D6-53FB-44D4-AA9A-F1CD1ADED66C}" destId="{889A79DE-C9A6-4016-A7F1-F7A515ADEF41}" srcOrd="2" destOrd="0" presId="urn:microsoft.com/office/officeart/2008/layout/NameandTitleOrganizationalChart"/>
-    <dgm:cxn modelId="{2931AB8D-25B2-4CF5-9418-B8931541B48A}" type="presParOf" srcId="{B2DB0702-C3AF-458F-82AC-3B33EF318F24}" destId="{DB7F5BB7-1F8B-46E8-B0CC-30B6E15654FF}" srcOrd="4" destOrd="0" presId="urn:microsoft.com/office/officeart/2008/layout/NameandTitleOrganizationalChart"/>
-    <dgm:cxn modelId="{DA4CA0ED-02DB-4A10-B686-794168DEB966}" type="presParOf" srcId="{B2DB0702-C3AF-458F-82AC-3B33EF318F24}" destId="{C9F16C44-4A0B-4BF8-903B-F649D57288BC}" srcOrd="5" destOrd="0" presId="urn:microsoft.com/office/officeart/2008/layout/NameandTitleOrganizationalChart"/>
-    <dgm:cxn modelId="{E05E6542-0CD1-46D0-B70E-48126C6AF48D}" type="presParOf" srcId="{C9F16C44-4A0B-4BF8-903B-F649D57288BC}" destId="{A96C9696-2AF2-4EC6-970C-208396ABEBD0}" srcOrd="0" destOrd="0" presId="urn:microsoft.com/office/officeart/2008/layout/NameandTitleOrganizationalChart"/>
-    <dgm:cxn modelId="{0147D171-E405-48E8-8B50-73C2993F9854}" type="presParOf" srcId="{A96C9696-2AF2-4EC6-970C-208396ABEBD0}" destId="{37BBEFF7-8EA6-4C9E-880E-912198244E18}" srcOrd="0" destOrd="0" presId="urn:microsoft.com/office/officeart/2008/layout/NameandTitleOrganizationalChart"/>
-    <dgm:cxn modelId="{D72D107F-A26D-40CB-88D7-8DFFD6E2EFA6}" type="presParOf" srcId="{A96C9696-2AF2-4EC6-970C-208396ABEBD0}" destId="{F496F079-E45D-47ED-ABBD-0700A3490991}" srcOrd="1" destOrd="0" presId="urn:microsoft.com/office/officeart/2008/layout/NameandTitleOrganizationalChart"/>
-    <dgm:cxn modelId="{987C488F-AEB2-44BF-98AD-C9862E2ED474}" type="presParOf" srcId="{A96C9696-2AF2-4EC6-970C-208396ABEBD0}" destId="{199574A8-D835-4FA5-8150-B76CABC6483F}" srcOrd="2" destOrd="0" presId="urn:microsoft.com/office/officeart/2008/layout/NameandTitleOrganizationalChart"/>
-    <dgm:cxn modelId="{5C34266C-FDD5-4AF8-B4EF-91DA98EC60EB}" type="presParOf" srcId="{C9F16C44-4A0B-4BF8-903B-F649D57288BC}" destId="{4917A1C4-9596-4F30-AD91-387A2CC6F158}" srcOrd="1" destOrd="0" presId="urn:microsoft.com/office/officeart/2008/layout/NameandTitleOrganizationalChart"/>
-    <dgm:cxn modelId="{D10C5D3E-9D83-4DA2-B75F-90C40559A663}" type="presParOf" srcId="{C9F16C44-4A0B-4BF8-903B-F649D57288BC}" destId="{30781BBA-E9E6-4268-BAD2-9A9CD39549A3}" srcOrd="2" destOrd="0" presId="urn:microsoft.com/office/officeart/2008/layout/NameandTitleOrganizationalChart"/>
-    <dgm:cxn modelId="{F4891BAD-0A17-4270-9794-2835E6060003}" type="presParOf" srcId="{E0B83161-6FE4-4805-8517-99BA294B4DF0}" destId="{6C9F29A0-0CE1-49D2-8F06-5B8CB31DC017}" srcOrd="2" destOrd="0" presId="urn:microsoft.com/office/officeart/2008/layout/NameandTitleOrganizationalChart"/>
-    <dgm:cxn modelId="{79BD3B2C-2041-4AA4-B53C-D3F1302543A5}" type="presParOf" srcId="{C86C5030-B369-49CB-B6CB-C4B1BDEA4195}" destId="{C2C4FDDA-E5F3-4012-97D5-650D80AEC9CF}" srcOrd="2" destOrd="0" presId="urn:microsoft.com/office/officeart/2008/layout/NameandTitleOrganizationalChart"/>
+    <dgm:cxn modelId="{867F0D08-22AF-4B51-AF12-E82D81996466}" type="presOf" srcId="{8C15ACC4-6D68-4B7B-928E-2C3914E821DE}" destId="{B92FFCC9-6990-4CDB-9DB7-790BFB32DE57}" srcOrd="0" destOrd="0" presId="urn:microsoft.com/office/officeart/2008/layout/NameandTitleOrganizationalChart"/>
+    <dgm:cxn modelId="{741EFF2B-CF21-4DDF-983F-35E95C75A744}" type="presOf" srcId="{D3E16AB0-8997-4603-93DD-B5B3C6D0BEF5}" destId="{6E63BDD9-39A3-4191-8B72-AC3F12ED8A4A}" srcOrd="1" destOrd="0" presId="urn:microsoft.com/office/officeart/2008/layout/NameandTitleOrganizationalChart"/>
+    <dgm:cxn modelId="{16171536-CB22-4B85-81FD-7829D4A347DD}" type="presOf" srcId="{BF918729-AB09-4948-8C8C-2E7A5B210ED4}" destId="{965DB99B-3FD3-4FB3-8CCC-4749F9990F9D}" srcOrd="1" destOrd="0" presId="urn:microsoft.com/office/officeart/2008/layout/NameandTitleOrganizationalChart"/>
+    <dgm:cxn modelId="{90648DD8-6EA6-479B-B37C-010D930F0D3D}" type="presOf" srcId="{21D75CAC-CADB-47BB-857D-3CFB151048E1}" destId="{37BBEFF7-8EA6-4C9E-880E-912198244E18}" srcOrd="0" destOrd="0" presId="urn:microsoft.com/office/officeart/2008/layout/NameandTitleOrganizationalChart"/>
+    <dgm:cxn modelId="{77F93D65-39C4-4CA2-9D8B-F2532651F298}" type="presOf" srcId="{6410BD30-1F37-43F7-ABD4-FF438BCF2662}" destId="{7E9A986C-BB9D-4560-82B2-020D799262A9}" srcOrd="0" destOrd="0" presId="urn:microsoft.com/office/officeart/2008/layout/NameandTitleOrganizationalChart"/>
+    <dgm:cxn modelId="{6EBD760B-6277-4309-AA09-02343EA58B97}" type="presOf" srcId="{456C7D71-1BFD-4D9C-BEAE-C6A1EDF4817A}" destId="{2453918F-F16E-47D9-A62B-0BA6F97538C8}" srcOrd="0" destOrd="0" presId="urn:microsoft.com/office/officeart/2008/layout/NameandTitleOrganizationalChart"/>
+    <dgm:cxn modelId="{B56C599C-50E2-46D9-BAA4-63A85CF05614}" type="presParOf" srcId="{26A7FA14-9906-4E78-BADA-A79F64BE813A}" destId="{C86C5030-B369-49CB-B6CB-C4B1BDEA4195}" srcOrd="0" destOrd="0" presId="urn:microsoft.com/office/officeart/2008/layout/NameandTitleOrganizationalChart"/>
+    <dgm:cxn modelId="{A2CC9C39-9E01-4350-9CB2-853C3CD98A6C}" type="presParOf" srcId="{C86C5030-B369-49CB-B6CB-C4B1BDEA4195}" destId="{58FAF7A3-EF09-4D09-9F0E-B9020C2008B9}" srcOrd="0" destOrd="0" presId="urn:microsoft.com/office/officeart/2008/layout/NameandTitleOrganizationalChart"/>
+    <dgm:cxn modelId="{F4EE4B44-0567-4133-81C2-C31D34C933E0}" type="presParOf" srcId="{58FAF7A3-EF09-4D09-9F0E-B9020C2008B9}" destId="{B92FFCC9-6990-4CDB-9DB7-790BFB32DE57}" srcOrd="0" destOrd="0" presId="urn:microsoft.com/office/officeart/2008/layout/NameandTitleOrganizationalChart"/>
+    <dgm:cxn modelId="{C404BC77-F6A6-427A-8C23-686057313121}" type="presParOf" srcId="{58FAF7A3-EF09-4D09-9F0E-B9020C2008B9}" destId="{EF7E1D67-2A6F-4264-92C5-6D11E99241CF}" srcOrd="1" destOrd="0" presId="urn:microsoft.com/office/officeart/2008/layout/NameandTitleOrganizationalChart"/>
+    <dgm:cxn modelId="{5448FB01-9054-4E6B-A7A8-195A85D117D4}" type="presParOf" srcId="{58FAF7A3-EF09-4D09-9F0E-B9020C2008B9}" destId="{A57213DE-F533-4872-8ED6-C4CB2DD1339E}" srcOrd="2" destOrd="0" presId="urn:microsoft.com/office/officeart/2008/layout/NameandTitleOrganizationalChart"/>
+    <dgm:cxn modelId="{FC8ADDA5-69A9-4BA1-A6F9-C92ED6395049}" type="presParOf" srcId="{C86C5030-B369-49CB-B6CB-C4B1BDEA4195}" destId="{45E1D394-F25E-4D26-B8CC-7F32E733F2C1}" srcOrd="1" destOrd="0" presId="urn:microsoft.com/office/officeart/2008/layout/NameandTitleOrganizationalChart"/>
+    <dgm:cxn modelId="{AB0D609E-E4DE-4810-8D27-95D8AD52A788}" type="presParOf" srcId="{45E1D394-F25E-4D26-B8CC-7F32E733F2C1}" destId="{BBD29793-3386-4ECF-9CB6-85A4F1A42955}" srcOrd="0" destOrd="0" presId="urn:microsoft.com/office/officeart/2008/layout/NameandTitleOrganizationalChart"/>
+    <dgm:cxn modelId="{88965A86-E4DC-4832-AD3C-AAAD59E30AB3}" type="presParOf" srcId="{45E1D394-F25E-4D26-B8CC-7F32E733F2C1}" destId="{E0B83161-6FE4-4805-8517-99BA294B4DF0}" srcOrd="1" destOrd="0" presId="urn:microsoft.com/office/officeart/2008/layout/NameandTitleOrganizationalChart"/>
+    <dgm:cxn modelId="{2403D859-31F7-4605-B1D3-C5CCD4B44E52}" type="presParOf" srcId="{E0B83161-6FE4-4805-8517-99BA294B4DF0}" destId="{3D7979AF-34D4-4602-84CA-F360DB8B458F}" srcOrd="0" destOrd="0" presId="urn:microsoft.com/office/officeart/2008/layout/NameandTitleOrganizationalChart"/>
+    <dgm:cxn modelId="{951D05D3-6100-4624-80D6-F56BCCFC0873}" type="presParOf" srcId="{3D7979AF-34D4-4602-84CA-F360DB8B458F}" destId="{48A816D7-439E-4BB6-A531-A8364189A4CB}" srcOrd="0" destOrd="0" presId="urn:microsoft.com/office/officeart/2008/layout/NameandTitleOrganizationalChart"/>
+    <dgm:cxn modelId="{1ED953A8-70F0-4222-A9B2-47BA05B01BB6}" type="presParOf" srcId="{3D7979AF-34D4-4602-84CA-F360DB8B458F}" destId="{2453918F-F16E-47D9-A62B-0BA6F97538C8}" srcOrd="1" destOrd="0" presId="urn:microsoft.com/office/officeart/2008/layout/NameandTitleOrganizationalChart"/>
+    <dgm:cxn modelId="{37C6AFAF-9483-4AF6-A270-6F19B79F32BE}" type="presParOf" srcId="{3D7979AF-34D4-4602-84CA-F360DB8B458F}" destId="{965DB99B-3FD3-4FB3-8CCC-4749F9990F9D}" srcOrd="2" destOrd="0" presId="urn:microsoft.com/office/officeart/2008/layout/NameandTitleOrganizationalChart"/>
+    <dgm:cxn modelId="{094A5C9D-2C5C-4487-A921-B8266F2632B2}" type="presParOf" srcId="{E0B83161-6FE4-4805-8517-99BA294B4DF0}" destId="{B2DB0702-C3AF-458F-82AC-3B33EF318F24}" srcOrd="1" destOrd="0" presId="urn:microsoft.com/office/officeart/2008/layout/NameandTitleOrganizationalChart"/>
+    <dgm:cxn modelId="{0EA6AC00-2331-47B0-871F-20851894936F}" type="presParOf" srcId="{B2DB0702-C3AF-458F-82AC-3B33EF318F24}" destId="{7E9A986C-BB9D-4560-82B2-020D799262A9}" srcOrd="0" destOrd="0" presId="urn:microsoft.com/office/officeart/2008/layout/NameandTitleOrganizationalChart"/>
+    <dgm:cxn modelId="{CF01E02B-A78B-4FE6-B588-DB797151D0B2}" type="presParOf" srcId="{B2DB0702-C3AF-458F-82AC-3B33EF318F24}" destId="{1D0248BC-7C47-4626-909C-2728A708CEFD}" srcOrd="1" destOrd="0" presId="urn:microsoft.com/office/officeart/2008/layout/NameandTitleOrganizationalChart"/>
+    <dgm:cxn modelId="{5E5BA735-62C2-433D-B79F-7C0BD8AA08FF}" type="presParOf" srcId="{1D0248BC-7C47-4626-909C-2728A708CEFD}" destId="{24DDD828-DDE9-4501-93D8-44A262F52DC0}" srcOrd="0" destOrd="0" presId="urn:microsoft.com/office/officeart/2008/layout/NameandTitleOrganizationalChart"/>
+    <dgm:cxn modelId="{BB7B8392-6EB6-413F-9B52-302D8E804C41}" type="presParOf" srcId="{24DDD828-DDE9-4501-93D8-44A262F52DC0}" destId="{550F884C-A9F4-47F2-A607-58D92AE9F24C}" srcOrd="0" destOrd="0" presId="urn:microsoft.com/office/officeart/2008/layout/NameandTitleOrganizationalChart"/>
+    <dgm:cxn modelId="{0313DDA1-DCE8-4493-9EBB-7187CD817B64}" type="presParOf" srcId="{24DDD828-DDE9-4501-93D8-44A262F52DC0}" destId="{8A75C61A-2E08-4FFD-9C79-4B697CEA6903}" srcOrd="1" destOrd="0" presId="urn:microsoft.com/office/officeart/2008/layout/NameandTitleOrganizationalChart"/>
+    <dgm:cxn modelId="{D20F12C3-9A2F-494E-9E37-B8AE14003009}" type="presParOf" srcId="{24DDD828-DDE9-4501-93D8-44A262F52DC0}" destId="{783986EA-28F2-44E8-8E37-BC9E785841ED}" srcOrd="2" destOrd="0" presId="urn:microsoft.com/office/officeart/2008/layout/NameandTitleOrganizationalChart"/>
+    <dgm:cxn modelId="{8CAFD688-7105-4098-8B12-490B91802B36}" type="presParOf" srcId="{1D0248BC-7C47-4626-909C-2728A708CEFD}" destId="{B83AE4D0-DC1F-410F-B287-4424EA4E1AA2}" srcOrd="1" destOrd="0" presId="urn:microsoft.com/office/officeart/2008/layout/NameandTitleOrganizationalChart"/>
+    <dgm:cxn modelId="{71441500-4ED9-495A-B7C6-9858DF94467F}" type="presParOf" srcId="{1D0248BC-7C47-4626-909C-2728A708CEFD}" destId="{AE41E3C6-0DA0-484D-B808-0B95CBC33D80}" srcOrd="2" destOrd="0" presId="urn:microsoft.com/office/officeart/2008/layout/NameandTitleOrganizationalChart"/>
+    <dgm:cxn modelId="{98594CD2-0B02-4683-BC14-A32C4207AE70}" type="presParOf" srcId="{B2DB0702-C3AF-458F-82AC-3B33EF318F24}" destId="{003C2537-7C02-4791-9DDF-EBEE541CA5A8}" srcOrd="2" destOrd="0" presId="urn:microsoft.com/office/officeart/2008/layout/NameandTitleOrganizationalChart"/>
+    <dgm:cxn modelId="{C5F5178E-3EE7-4297-B4B0-1D24A3AABEDF}" type="presParOf" srcId="{B2DB0702-C3AF-458F-82AC-3B33EF318F24}" destId="{9315A6D6-53FB-44D4-AA9A-F1CD1ADED66C}" srcOrd="3" destOrd="0" presId="urn:microsoft.com/office/officeart/2008/layout/NameandTitleOrganizationalChart"/>
+    <dgm:cxn modelId="{50135E76-A1BD-4601-8D3C-678A96FB494F}" type="presParOf" srcId="{9315A6D6-53FB-44D4-AA9A-F1CD1ADED66C}" destId="{6D35A4CD-9EEF-4107-9B12-A096F47576EF}" srcOrd="0" destOrd="0" presId="urn:microsoft.com/office/officeart/2008/layout/NameandTitleOrganizationalChart"/>
+    <dgm:cxn modelId="{45E17845-F02A-4462-9C0F-10535411ED30}" type="presParOf" srcId="{6D35A4CD-9EEF-4107-9B12-A096F47576EF}" destId="{5C02B827-528D-4915-B72A-7A7AEF718B55}" srcOrd="0" destOrd="0" presId="urn:microsoft.com/office/officeart/2008/layout/NameandTitleOrganizationalChart"/>
+    <dgm:cxn modelId="{7DBAA327-FBF3-4DB3-8BAA-7421F8AF8411}" type="presParOf" srcId="{6D35A4CD-9EEF-4107-9B12-A096F47576EF}" destId="{D0144109-BB44-43C6-B3A2-D4DB9171D655}" srcOrd="1" destOrd="0" presId="urn:microsoft.com/office/officeart/2008/layout/NameandTitleOrganizationalChart"/>
+    <dgm:cxn modelId="{1FBCD6B4-ACB7-409A-9FE0-C8FA88E53413}" type="presParOf" srcId="{6D35A4CD-9EEF-4107-9B12-A096F47576EF}" destId="{6E63BDD9-39A3-4191-8B72-AC3F12ED8A4A}" srcOrd="2" destOrd="0" presId="urn:microsoft.com/office/officeart/2008/layout/NameandTitleOrganizationalChart"/>
+    <dgm:cxn modelId="{49C0C20A-C007-4278-BEDC-4EB11BF617B4}" type="presParOf" srcId="{9315A6D6-53FB-44D4-AA9A-F1CD1ADED66C}" destId="{BE42CF27-F4BC-45C4-B6D6-F9D016D55637}" srcOrd="1" destOrd="0" presId="urn:microsoft.com/office/officeart/2008/layout/NameandTitleOrganizationalChart"/>
+    <dgm:cxn modelId="{8BC0886D-D4D5-4015-A54D-C6E43CC3CDE7}" type="presParOf" srcId="{9315A6D6-53FB-44D4-AA9A-F1CD1ADED66C}" destId="{889A79DE-C9A6-4016-A7F1-F7A515ADEF41}" srcOrd="2" destOrd="0" presId="urn:microsoft.com/office/officeart/2008/layout/NameandTitleOrganizationalChart"/>
+    <dgm:cxn modelId="{97C24347-88CB-4A23-A964-E1C19C374CD9}" type="presParOf" srcId="{B2DB0702-C3AF-458F-82AC-3B33EF318F24}" destId="{DB7F5BB7-1F8B-46E8-B0CC-30B6E15654FF}" srcOrd="4" destOrd="0" presId="urn:microsoft.com/office/officeart/2008/layout/NameandTitleOrganizationalChart"/>
+    <dgm:cxn modelId="{FAD64160-AED2-4034-874A-FBA00AA60AF8}" type="presParOf" srcId="{B2DB0702-C3AF-458F-82AC-3B33EF318F24}" destId="{C9F16C44-4A0B-4BF8-903B-F649D57288BC}" srcOrd="5" destOrd="0" presId="urn:microsoft.com/office/officeart/2008/layout/NameandTitleOrganizationalChart"/>
+    <dgm:cxn modelId="{4F0F0107-311E-47D2-8933-C4C2105B36A2}" type="presParOf" srcId="{C9F16C44-4A0B-4BF8-903B-F649D57288BC}" destId="{A96C9696-2AF2-4EC6-970C-208396ABEBD0}" srcOrd="0" destOrd="0" presId="urn:microsoft.com/office/officeart/2008/layout/NameandTitleOrganizationalChart"/>
+    <dgm:cxn modelId="{C09B39F8-0CCD-464F-91DF-AB09D947543D}" type="presParOf" srcId="{A96C9696-2AF2-4EC6-970C-208396ABEBD0}" destId="{37BBEFF7-8EA6-4C9E-880E-912198244E18}" srcOrd="0" destOrd="0" presId="urn:microsoft.com/office/officeart/2008/layout/NameandTitleOrganizationalChart"/>
+    <dgm:cxn modelId="{58B0A9A0-B277-4062-B6A4-66130FDC7F13}" type="presParOf" srcId="{A96C9696-2AF2-4EC6-970C-208396ABEBD0}" destId="{F496F079-E45D-47ED-ABBD-0700A3490991}" srcOrd="1" destOrd="0" presId="urn:microsoft.com/office/officeart/2008/layout/NameandTitleOrganizationalChart"/>
+    <dgm:cxn modelId="{1604FA86-E806-486C-834F-3645BD441DF6}" type="presParOf" srcId="{A96C9696-2AF2-4EC6-970C-208396ABEBD0}" destId="{199574A8-D835-4FA5-8150-B76CABC6483F}" srcOrd="2" destOrd="0" presId="urn:microsoft.com/office/officeart/2008/layout/NameandTitleOrganizationalChart"/>
+    <dgm:cxn modelId="{95A7BD79-111F-4A36-A265-996DEC9FDC98}" type="presParOf" srcId="{C9F16C44-4A0B-4BF8-903B-F649D57288BC}" destId="{4917A1C4-9596-4F30-AD91-387A2CC6F158}" srcOrd="1" destOrd="0" presId="urn:microsoft.com/office/officeart/2008/layout/NameandTitleOrganizationalChart"/>
+    <dgm:cxn modelId="{600B5845-A19B-4D0C-8CBA-58C1401D5C69}" type="presParOf" srcId="{C9F16C44-4A0B-4BF8-903B-F649D57288BC}" destId="{30781BBA-E9E6-4268-BAD2-9A9CD39549A3}" srcOrd="2" destOrd="0" presId="urn:microsoft.com/office/officeart/2008/layout/NameandTitleOrganizationalChart"/>
+    <dgm:cxn modelId="{4547A8A5-BCE5-4A7B-881F-14EE29CB9884}" type="presParOf" srcId="{E0B83161-6FE4-4805-8517-99BA294B4DF0}" destId="{6C9F29A0-0CE1-49D2-8F06-5B8CB31DC017}" srcOrd="2" destOrd="0" presId="urn:microsoft.com/office/officeart/2008/layout/NameandTitleOrganizationalChart"/>
+    <dgm:cxn modelId="{36DA240E-5C61-4098-BF07-AFF2D2A99024}" type="presParOf" srcId="{C86C5030-B369-49CB-B6CB-C4B1BDEA4195}" destId="{C2C4FDDA-E5F3-4012-97D5-650D80AEC9CF}" srcOrd="2" destOrd="0" presId="urn:microsoft.com/office/officeart/2008/layout/NameandTitleOrganizationalChart"/>
   </dgm:cxnLst>
   <dgm:bg/>
   <dgm:whole/>
   <dgm:extLst>
     <a:ext uri="http://schemas.microsoft.com/office/drawing/2008/diagram">
-      <dsp:dataModelExt xmlns:dsp="http://schemas.microsoft.com/office/drawing/2008/diagram" relId="rId20" minVer="http://schemas.openxmlformats.org/drawingml/2006/diagram"/>
+      <dsp:dataModelExt xmlns:dsp="http://schemas.microsoft.com/office/drawing/2008/diagram" relId="rId19" minVer="http://schemas.openxmlformats.org/drawingml/2006/diagram"/>
     </a:ext>
   </dgm:extLst>
 </dgm:dataModel>
@@ -14977,7 +14527,7 @@
 </file>
 
 <file path=customXml/itemProps1.xml><?xml version="1.0" encoding="utf-8"?>
-<ds:datastoreItem xmlns:ds="http://schemas.openxmlformats.org/officeDocument/2006/customXml" ds:itemID="{51F64E57-B13F-48B4-B9A8-EA46DD518C09}">
+<ds:datastoreItem xmlns:ds="http://schemas.openxmlformats.org/officeDocument/2006/customXml" ds:itemID="{A94E72D7-380D-4A78-B2F7-82080DE1F2E8}">
   <ds:schemaRefs>
     <ds:schemaRef ds:uri="http://schemas.openxmlformats.org/officeDocument/2006/bibliography"/>
   </ds:schemaRefs>

</xml_diff>

<commit_message>
Correction typographie, fautes orthographes
</commit_message>
<xml_diff>
--- a/Avant-Projet/[S4][SITM] Charte de projet [1.3].docx
+++ b/Avant-Projet/[S4][SITM] Charte de projet [1.3].docx
@@ -1,6 +1,6 @@
 
 <file path=word/document.xml><?xml version="1.0" encoding="utf-8"?>
-<w:document xmlns:wpc="http://schemas.microsoft.com/office/word/2010/wordprocessingCanvas" xmlns:mc="http://schemas.openxmlformats.org/markup-compatibility/2006" xmlns:o="urn:schemas-microsoft-com:office:office" xmlns:r="http://schemas.openxmlformats.org/officeDocument/2006/relationships" xmlns:m="http://schemas.openxmlformats.org/officeDocument/2006/math" xmlns:v="urn:schemas-microsoft-com:vml" xmlns:wp14="http://schemas.microsoft.com/office/word/2010/wordprocessingDrawing" xmlns:wp="http://schemas.openxmlformats.org/drawingml/2006/wordprocessingDrawing" xmlns:w10="urn:schemas-microsoft-com:office:word" xmlns:w="http://schemas.openxmlformats.org/wordprocessingml/2006/main" xmlns:w14="http://schemas.microsoft.com/office/word/2010/wordml" xmlns:w15="http://schemas.microsoft.com/office/word/2012/wordml" xmlns:wpg="http://schemas.microsoft.com/office/word/2010/wordprocessingGroup" xmlns:wpi="http://schemas.microsoft.com/office/word/2010/wordprocessingInk" xmlns:wne="http://schemas.microsoft.com/office/word/2006/wordml" xmlns:wps="http://schemas.microsoft.com/office/word/2010/wordprocessingShape" mc:Ignorable="w14 w15 wp14">
+<w:document xmlns:wpc="http://schemas.microsoft.com/office/word/2010/wordprocessingCanvas" xmlns:mc="http://schemas.openxmlformats.org/markup-compatibility/2006" xmlns:o="urn:schemas-microsoft-com:office:office" xmlns:r="http://schemas.openxmlformats.org/officeDocument/2006/relationships" xmlns:m="http://schemas.openxmlformats.org/officeDocument/2006/math" xmlns:v="urn:schemas-microsoft-com:vml" xmlns:wp14="http://schemas.microsoft.com/office/word/2010/wordprocessingDrawing" xmlns:wp="http://schemas.openxmlformats.org/drawingml/2006/wordprocessingDrawing" xmlns:w10="urn:schemas-microsoft-com:office:word" xmlns:w="http://schemas.openxmlformats.org/wordprocessingml/2006/main" xmlns:w14="http://schemas.microsoft.com/office/word/2010/wordml" xmlns:wpg="http://schemas.microsoft.com/office/word/2010/wordprocessingGroup" xmlns:wpi="http://schemas.microsoft.com/office/word/2010/wordprocessingInk" xmlns:wne="http://schemas.microsoft.com/office/word/2006/wordml" xmlns:wps="http://schemas.microsoft.com/office/word/2010/wordprocessingShape" mc:Ignorable="w14 wp14">
   <w:body>
     <w:p>
       <w:pPr>
@@ -39,7 +39,7 @@
                     </pic:cNvPicPr>
                   </pic:nvPicPr>
                   <pic:blipFill>
-                    <a:blip r:embed="rId6" cstate="print">
+                    <a:blip r:embed="rId7" cstate="print">
                       <a:extLst>
                         <a:ext uri="{28A0092B-C50C-407E-A947-70E740481C1C}">
                           <a14:useLocalDpi xmlns:a14="http://schemas.microsoft.com/office/drawing/2010/main" val="0"/>
@@ -111,7 +111,7 @@
                     </pic:cNvPicPr>
                   </pic:nvPicPr>
                   <pic:blipFill>
-                    <a:blip r:embed="rId7" cstate="print">
+                    <a:blip r:embed="rId8" cstate="print">
                       <a:extLst>
                         <a:ext uri="{28A0092B-C50C-407E-A947-70E740481C1C}">
                           <a14:useLocalDpi xmlns:a14="http://schemas.microsoft.com/office/drawing/2010/main" val="0"/>
@@ -257,8 +257,9 @@
         <w:pStyle w:val="TitreProjet"/>
         <w:spacing w:beforeLines="40" w:before="96" w:afterLines="40" w:after="96" w:line="240" w:lineRule="auto"/>
         <w:rPr>
+          <w:rFonts w:asciiTheme="minorHAnsi" w:hAnsiTheme="minorHAnsi"/>
           <w:b w:val="0"/>
-          <w:sz w:val="24"/>
+          <w:sz w:val="28"/>
           <w:szCs w:val="24"/>
         </w:rPr>
       </w:pPr>
@@ -270,19 +271,30 @@
       </w:r>
       <w:r>
         <w:rPr>
+          <w:rFonts w:asciiTheme="minorHAnsi" w:hAnsiTheme="minorHAnsi"/>
           <w:b w:val="0"/>
-          <w:sz w:val="24"/>
+          <w:sz w:val="28"/>
           <w:szCs w:val="24"/>
         </w:rPr>
-        <w:t>U</w:t>
-      </w:r>
-      <w:r>
-        <w:rPr>
+        <w:t>Un moyen simple et efficace pour intercepter les paquets de</w:t>
+      </w:r>
+      <w:r>
+        <w:rPr>
+          <w:rFonts w:asciiTheme="minorHAnsi" w:hAnsiTheme="minorHAnsi"/>
           <w:b w:val="0"/>
-          <w:sz w:val="24"/>
+          <w:sz w:val="28"/>
           <w:szCs w:val="24"/>
         </w:rPr>
-        <w:t>n moyen simple et efficace pour intercepter les paquets destinés à une autre machine et de tester les faiblesses d’un réseau.</w:t>
+        <w:t>stinés à une autre machine et</w:t>
+      </w:r>
+      <w:r>
+        <w:rPr>
+          <w:rFonts w:asciiTheme="minorHAnsi" w:hAnsiTheme="minorHAnsi"/>
+          <w:b w:val="0"/>
+          <w:sz w:val="28"/>
+          <w:szCs w:val="24"/>
+        </w:rPr>
+        <w:t xml:space="preserve"> tester les faiblesses d’un réseau.</w:t>
       </w:r>
     </w:p>
     <w:p>
@@ -1349,8 +1361,6 @@
           <w:rFonts w:ascii="Arial" w:hAnsi="Arial" w:cs="Arial"/>
         </w:rPr>
       </w:pPr>
-      <w:bookmarkStart w:id="0" w:name="_GoBack"/>
-      <w:bookmarkEnd w:id="0"/>
     </w:p>
     <w:p>
       <w:pPr>
@@ -2186,7 +2196,7 @@
           <w:noProof/>
         </w:rPr>
       </w:pPr>
-      <w:hyperlink r:id="rId8" w:anchor="_Toc334801200" w:history="1">
+      <w:hyperlink r:id="rId9" w:anchor="_Toc334801200" w:history="1">
         <w:r>
           <w:rPr>
             <w:rStyle w:val="Lienhypertexte"/>
@@ -2353,7 +2363,7 @@
           <w:rFonts w:ascii="Arial" w:hAnsi="Arial" w:cs="Arial"/>
         </w:rPr>
       </w:pPr>
-      <w:bookmarkStart w:id="1" w:name="_Toc334801189"/>
+      <w:bookmarkStart w:id="0" w:name="_Toc334801189"/>
       <w:r>
         <w:rPr>
           <w:rFonts w:ascii="Arial" w:hAnsi="Arial" w:cs="Arial"/>
@@ -2361,24 +2371,24 @@
         <w:lastRenderedPageBreak/>
         <w:t>Rôles et responsabilités</w:t>
       </w:r>
+      <w:bookmarkEnd w:id="0"/>
+    </w:p>
+    <w:p/>
+    <w:p>
+      <w:pPr>
+        <w:pStyle w:val="Titre2"/>
+        <w:rPr>
+          <w:rFonts w:ascii="Arial" w:hAnsi="Arial" w:cs="Arial"/>
+        </w:rPr>
+      </w:pPr>
+      <w:bookmarkStart w:id="1" w:name="_Toc334801190"/>
+      <w:r>
+        <w:rPr>
+          <w:rFonts w:ascii="Arial" w:hAnsi="Arial" w:cs="Arial"/>
+        </w:rPr>
+        <w:t>Parties prenantes, rôles et coordonnées</w:t>
+      </w:r>
       <w:bookmarkEnd w:id="1"/>
-    </w:p>
-    <w:p/>
-    <w:p>
-      <w:pPr>
-        <w:pStyle w:val="Titre2"/>
-        <w:rPr>
-          <w:rFonts w:ascii="Arial" w:hAnsi="Arial" w:cs="Arial"/>
-        </w:rPr>
-      </w:pPr>
-      <w:bookmarkStart w:id="2" w:name="_Toc334801190"/>
-      <w:r>
-        <w:rPr>
-          <w:rFonts w:ascii="Arial" w:hAnsi="Arial" w:cs="Arial"/>
-        </w:rPr>
-        <w:t>Parties prenantes, rôles et coordonnées</w:t>
-      </w:r>
-      <w:bookmarkEnd w:id="2"/>
     </w:p>
     <w:p>
       <w:pPr>
@@ -2453,7 +2463,7 @@
           <w:rFonts w:cs="Arial"/>
         </w:rPr>
       </w:pPr>
-      <w:hyperlink r:id="rId9" w:history="1">
+      <w:hyperlink r:id="rId10" w:history="1">
         <w:r>
           <w:rPr>
             <w:rStyle w:val="Lienhypertexte"/>
@@ -2645,7 +2655,7 @@
           <w:rFonts w:cs="Arial"/>
         </w:rPr>
       </w:pPr>
-      <w:hyperlink r:id="rId10" w:history="1">
+      <w:hyperlink r:id="rId11" w:history="1">
         <w:r>
           <w:rPr>
             <w:rStyle w:val="Lienhypertexte"/>
@@ -2903,7 +2913,7 @@
           <w:rFonts w:cs="Arial"/>
         </w:rPr>
       </w:pPr>
-      <w:hyperlink r:id="rId11" w:history="1">
+      <w:hyperlink r:id="rId12" w:history="1">
         <w:r>
           <w:rPr>
             <w:rStyle w:val="Lienhypertexte"/>
@@ -3018,7 +3028,7 @@
         </w:rPr>
         <w:tab/>
       </w:r>
-      <w:hyperlink r:id="rId12" w:history="1">
+      <w:hyperlink r:id="rId13" w:history="1">
         <w:r>
           <w:rPr>
             <w:rStyle w:val="Lienhypertexte"/>
@@ -3115,7 +3125,7 @@
           <w:rFonts w:cs="Arial"/>
         </w:rPr>
       </w:pPr>
-      <w:hyperlink r:id="rId13" w:history="1">
+      <w:hyperlink r:id="rId14" w:history="1">
         <w:r>
           <w:rPr>
             <w:rStyle w:val="Lienhypertexte"/>
@@ -3262,7 +3272,7 @@
           <w:rFonts w:cs="Arial"/>
         </w:rPr>
       </w:pPr>
-      <w:hyperlink r:id="rId14" w:history="1">
+      <w:hyperlink r:id="rId15" w:history="1">
         <w:r>
           <w:rPr>
             <w:rStyle w:val="Lienhypertexte"/>
@@ -3477,14 +3487,21 @@
           <w:rFonts w:ascii="Arial" w:hAnsi="Arial" w:cs="Arial"/>
         </w:rPr>
       </w:pPr>
-      <w:bookmarkStart w:id="3" w:name="_Toc334801191"/>
+      <w:bookmarkStart w:id="2" w:name="_Toc334801191"/>
       <w:r>
         <w:rPr>
           <w:rFonts w:ascii="Arial" w:hAnsi="Arial" w:cs="Arial"/>
         </w:rPr>
         <w:t>Organigramme de synthèse</w:t>
       </w:r>
-      <w:bookmarkEnd w:id="3"/>
+      <w:bookmarkEnd w:id="2"/>
+    </w:p>
+    <w:p>
+      <w:pPr>
+        <w:rPr>
+          <w:rFonts w:ascii="Arial" w:hAnsi="Arial" w:cs="Arial"/>
+        </w:rPr>
+      </w:pPr>
     </w:p>
     <w:p>
       <w:pPr>
@@ -3518,7 +3535,7 @@
             <wp:cNvGraphicFramePr/>
             <a:graphic xmlns:a="http://schemas.openxmlformats.org/drawingml/2006/main">
               <a:graphicData uri="http://schemas.openxmlformats.org/drawingml/2006/diagram">
-                <dgm:relIds xmlns:dgm="http://schemas.openxmlformats.org/drawingml/2006/diagram" xmlns:r="http://schemas.openxmlformats.org/officeDocument/2006/relationships" r:dm="rId15" r:lo="rId16" r:qs="rId17" r:cs="rId18"/>
+                <dgm:relIds xmlns:dgm="http://schemas.openxmlformats.org/drawingml/2006/diagram" xmlns:r="http://schemas.openxmlformats.org/officeDocument/2006/relationships" r:dm="rId16" r:lo="rId17" r:qs="rId18" r:cs="rId19"/>
               </a:graphicData>
             </a:graphic>
           </wp:inline>
@@ -3535,40 +3552,40 @@
       <w:pPr>
         <w:pStyle w:val="Titre1"/>
       </w:pPr>
-      <w:bookmarkStart w:id="4" w:name="_Toc334801192"/>
+      <w:bookmarkStart w:id="3" w:name="_Toc334801192"/>
       <w:r>
         <w:t>Modalités</w:t>
       </w:r>
       <w:r>
         <w:t xml:space="preserve"> de déroulement du projet</w:t>
       </w:r>
+      <w:bookmarkEnd w:id="3"/>
+      <w:r>
+        <w:t xml:space="preserve"> </w:t>
+      </w:r>
+    </w:p>
+    <w:p>
+      <w:pPr>
+        <w:rPr>
+          <w:rFonts w:ascii="Arial" w:hAnsi="Arial" w:cs="Arial"/>
+        </w:rPr>
+      </w:pPr>
+    </w:p>
+    <w:p>
+      <w:pPr>
+        <w:pStyle w:val="Titre2"/>
+        <w:rPr>
+          <w:rFonts w:ascii="Arial" w:hAnsi="Arial" w:cs="Arial"/>
+        </w:rPr>
+      </w:pPr>
+      <w:bookmarkStart w:id="4" w:name="_Toc334801193"/>
+      <w:r>
+        <w:rPr>
+          <w:rFonts w:ascii="Arial" w:hAnsi="Arial" w:cs="Arial"/>
+        </w:rPr>
+        <w:t>Evaluation des charges et calendrier cible</w:t>
+      </w:r>
       <w:bookmarkEnd w:id="4"/>
-      <w:r>
-        <w:t xml:space="preserve"> </w:t>
-      </w:r>
-    </w:p>
-    <w:p>
-      <w:pPr>
-        <w:rPr>
-          <w:rFonts w:ascii="Arial" w:hAnsi="Arial" w:cs="Arial"/>
-        </w:rPr>
-      </w:pPr>
-    </w:p>
-    <w:p>
-      <w:pPr>
-        <w:pStyle w:val="Titre2"/>
-        <w:rPr>
-          <w:rFonts w:ascii="Arial" w:hAnsi="Arial" w:cs="Arial"/>
-        </w:rPr>
-      </w:pPr>
-      <w:bookmarkStart w:id="5" w:name="_Toc334801193"/>
-      <w:r>
-        <w:rPr>
-          <w:rFonts w:ascii="Arial" w:hAnsi="Arial" w:cs="Arial"/>
-        </w:rPr>
-        <w:t>Evaluation des charges et calendrier cible</w:t>
-      </w:r>
-      <w:bookmarkEnd w:id="5"/>
     </w:p>
     <w:p>
       <w:pPr>
@@ -4920,14 +4937,14 @@
           <w:rFonts w:ascii="Arial" w:hAnsi="Arial" w:cs="Arial"/>
         </w:rPr>
       </w:pPr>
-      <w:bookmarkStart w:id="6" w:name="_Toc334801194"/>
+      <w:bookmarkStart w:id="5" w:name="_Toc334801194"/>
       <w:r>
         <w:rPr>
           <w:rFonts w:ascii="Arial" w:hAnsi="Arial" w:cs="Arial"/>
         </w:rPr>
         <w:t>Planification initiale</w:t>
       </w:r>
-      <w:bookmarkEnd w:id="6"/>
+      <w:bookmarkEnd w:id="5"/>
     </w:p>
     <w:p/>
     <w:p>
@@ -4957,27 +4974,7 @@
         <w:rPr>
           <w:rFonts w:cs="Arial"/>
         </w:rPr>
-        <w:t>. Vous avez été invité, vous ainsi que M.</w:t>
-      </w:r>
-      <w:r>
-        <w:rPr>
-          <w:rFonts w:cs="Arial"/>
-        </w:rPr>
-        <w:t xml:space="preserve"> </w:t>
-      </w:r>
-      <w:proofErr w:type="spellStart"/>
-      <w:r>
-        <w:rPr>
-          <w:rFonts w:cs="Arial"/>
-        </w:rPr>
-        <w:t>Farcy</w:t>
-      </w:r>
-      <w:proofErr w:type="spellEnd"/>
-      <w:r>
-        <w:rPr>
-          <w:rFonts w:cs="Arial"/>
-        </w:rPr>
-        <w:t>, à notre projet et avez donc la possibilité de visualiser notre planning après connexion au site.</w:t>
+        <w:t>. Vous avez été invité à notre projet et avez donc la possibilité de visualiser notre planning après connexion au site.</w:t>
       </w:r>
     </w:p>
     <w:p>
@@ -4997,110 +4994,104 @@
           <w:rFonts w:ascii="Arial" w:hAnsi="Arial" w:cs="Arial"/>
         </w:rPr>
       </w:pPr>
-      <w:bookmarkStart w:id="7" w:name="_Toc256693060"/>
-      <w:bookmarkStart w:id="8" w:name="_Toc334801195"/>
+      <w:bookmarkStart w:id="6" w:name="_Toc256693060"/>
+      <w:bookmarkStart w:id="7" w:name="_Toc334801195"/>
       <w:r>
         <w:rPr>
           <w:rFonts w:ascii="Arial" w:hAnsi="Arial" w:cs="Arial"/>
         </w:rPr>
         <w:t>Gestion du planning</w:t>
       </w:r>
+      <w:bookmarkEnd w:id="6"/>
       <w:bookmarkEnd w:id="7"/>
+    </w:p>
+    <w:p/>
+    <w:p>
+      <w:r>
+        <w:t>Le planning présentera une vue macro et une vue micro. La vue macro permettra de lister les objectifs ainsi que les sous o</w:t>
+      </w:r>
+      <w:r>
+        <w:t xml:space="preserve">bjectifs. Nous définirons dans </w:t>
+      </w:r>
+      <w:r>
+        <w:t>ces objectifs, les tâches à établir par les membres de l’équipe.</w:t>
+      </w:r>
+    </w:p>
+    <w:p>
+      <w:r>
+        <w:t>La vue micro permettra d’avoir une vue plus spécifique sur ce qui doit être fait, elle définira, non pas les objectifs, mais les tâches permettant de réaliser le ou les objectifs convenus avec le client.</w:t>
+      </w:r>
+    </w:p>
+    <w:p>
+      <w:r>
+        <w:t>La vue macro du planning  sera mis à jour par Brice HOFFMANN toutes les deux semaines et ce au dernier créneau PI de ladite semaine.</w:t>
+      </w:r>
+    </w:p>
+    <w:p>
+      <w:r>
+        <w:t xml:space="preserve">Les étudiants du groupe ayant les droits de modifier le </w:t>
+      </w:r>
+      <w:r>
+        <w:t>planning, Ceux-ci mettront à jour la vue micro lors de la fin des tâches qui leur auront été allouées.</w:t>
+      </w:r>
+    </w:p>
+    <w:p>
+      <w:r>
+        <w:t>Les versions actualisées du planning se trouve</w:t>
+      </w:r>
+      <w:r>
+        <w:t>ron</w:t>
+      </w:r>
+      <w:r>
+        <w:t xml:space="preserve">t sur </w:t>
+      </w:r>
+      <w:proofErr w:type="spellStart"/>
+      <w:r>
+        <w:t>Gantter</w:t>
+      </w:r>
+      <w:proofErr w:type="spellEnd"/>
+      <w:r>
+        <w:t>. Pour ce projet, d</w:t>
+      </w:r>
+      <w:r>
+        <w:t xml:space="preserve">eux plannings </w:t>
+      </w:r>
+      <w:r>
+        <w:t>seront créés. Le premier servira de</w:t>
+      </w:r>
+      <w:r>
+        <w:t xml:space="preserve"> référence et, une fois les documents d’avant-projet terminés, ne sera plus modifié. L’autre sera mis à jour continuellement et adapté aux différents évènements pouvant subvenir durant ce semestre.</w:t>
+      </w:r>
+    </w:p>
+    <w:p>
+      <w:pPr>
+        <w:rPr>
+          <w:rFonts w:ascii="Arial" w:hAnsi="Arial" w:cs="Arial"/>
+        </w:rPr>
+      </w:pPr>
+    </w:p>
+    <w:p>
+      <w:pPr>
+        <w:pStyle w:val="Titre2"/>
+        <w:rPr>
+          <w:rFonts w:ascii="Arial" w:hAnsi="Arial" w:cs="Arial"/>
+        </w:rPr>
+      </w:pPr>
+      <w:bookmarkStart w:id="8" w:name="_Toc334801196"/>
+      <w:r>
+        <w:rPr>
+          <w:rFonts w:ascii="Arial" w:hAnsi="Arial" w:cs="Arial"/>
+        </w:rPr>
+        <w:t xml:space="preserve">Gestion du </w:t>
+      </w:r>
+      <w:proofErr w:type="spellStart"/>
+      <w:r>
+        <w:rPr>
+          <w:rFonts w:ascii="Arial" w:hAnsi="Arial" w:cs="Arial"/>
+        </w:rPr>
+        <w:t>reporting</w:t>
+      </w:r>
       <w:bookmarkEnd w:id="8"/>
-    </w:p>
-    <w:p/>
-    <w:p>
-      <w:r>
-        <w:t>Le planning présentera une vue macro et une vue micro. La vue macro permettra de lister les objectifs ainsi que les sous o</w:t>
-      </w:r>
-      <w:r>
-        <w:t xml:space="preserve">bjectifs. Nous définirons dans </w:t>
-      </w:r>
-      <w:r>
-        <w:t>ces objectifs, les tâches à établir par les membres de l’équipe.</w:t>
-      </w:r>
-    </w:p>
-    <w:p>
-      <w:r>
-        <w:t>La vue micro permettra d’avoir une vue plus spécifique sur ce qui doit être fait, elle définira, non pas les objectifs, mais les tâches permettant de réaliser le ou les objectifs convenus avec le client.</w:t>
-      </w:r>
-    </w:p>
-    <w:p>
-      <w:r>
-        <w:t>La vue macro du planning  sera mis à jour par Brice HOFFMANN toutes les deux semaines et ce au dernier créneau PI de ladite semaine.</w:t>
-      </w:r>
-    </w:p>
-    <w:p>
-      <w:r>
-        <w:t xml:space="preserve">Les étudiants du groupe ayant les droits de modifier le </w:t>
-      </w:r>
-      <w:r>
-        <w:t>planning, Ceux-ci mettront à jour la vue micro lors de la fin des tâches qui leur auront été allouées.</w:t>
-      </w:r>
-    </w:p>
-    <w:p>
-      <w:r>
-        <w:t>Les versions actualisées du planning se trouve</w:t>
-      </w:r>
-      <w:r>
-        <w:t>ron</w:t>
-      </w:r>
-      <w:r>
-        <w:t xml:space="preserve">t sur </w:t>
-      </w:r>
-      <w:proofErr w:type="spellStart"/>
-      <w:r>
-        <w:t>Gantter</w:t>
-      </w:r>
-      <w:proofErr w:type="spellEnd"/>
-      <w:r>
-        <w:t>. Pour ce projet, d</w:t>
-      </w:r>
-      <w:r>
-        <w:t xml:space="preserve">eux plannings </w:t>
-      </w:r>
-      <w:r>
-        <w:t>seront créés. Le premier servira de</w:t>
-      </w:r>
-      <w:r>
-        <w:t xml:space="preserve"> référence et, une fois les documents d’avant-projet terminés, ne sera plus modifié. L’autre sera mis à jour continuellement et adapté aux différents évènements pouvant subvenir durant ce semestre.</w:t>
-      </w:r>
-    </w:p>
-    <w:p>
-      <w:pPr>
-        <w:rPr>
-          <w:rFonts w:ascii="Arial" w:hAnsi="Arial" w:cs="Arial"/>
-        </w:rPr>
-      </w:pPr>
-      <w:r>
-        <w:rPr>
-          <w:rFonts w:ascii="Arial" w:hAnsi="Arial" w:cs="Arial"/>
-        </w:rPr>
-        <w:br w:type="column"/>
-      </w:r>
-    </w:p>
-    <w:p>
-      <w:pPr>
-        <w:pStyle w:val="Titre2"/>
-        <w:rPr>
-          <w:rFonts w:ascii="Arial" w:hAnsi="Arial" w:cs="Arial"/>
-        </w:rPr>
-      </w:pPr>
-      <w:bookmarkStart w:id="9" w:name="_Toc334801196"/>
-      <w:r>
-        <w:rPr>
-          <w:rFonts w:ascii="Arial" w:hAnsi="Arial" w:cs="Arial"/>
-        </w:rPr>
-        <w:t xml:space="preserve">Gestion du </w:t>
-      </w:r>
-      <w:proofErr w:type="spellStart"/>
-      <w:r>
-        <w:rPr>
-          <w:rFonts w:ascii="Arial" w:hAnsi="Arial" w:cs="Arial"/>
-        </w:rPr>
-        <w:t>reporting</w:t>
-      </w:r>
-      <w:bookmarkEnd w:id="9"/>
       <w:proofErr w:type="spellEnd"/>
     </w:p>
     <w:p>
@@ -5179,6 +5170,9 @@
       </w:r>
     </w:p>
     <w:p/>
+    <w:p/>
+    <w:p/>
+    <w:p/>
     <w:p>
       <w:pPr>
         <w:pStyle w:val="Titre2"/>
@@ -5189,7 +5183,7 @@
           <w:bCs/>
         </w:rPr>
       </w:pPr>
-      <w:bookmarkStart w:id="10" w:name="_Toc334801197"/>
+      <w:bookmarkStart w:id="9" w:name="_Toc334801197"/>
       <w:r>
         <w:rPr>
           <w:rStyle w:val="Titre3Car"/>
@@ -5197,9 +5191,10 @@
           <w:b/>
           <w:bCs/>
         </w:rPr>
+        <w:lastRenderedPageBreak/>
         <w:t>Gestion des relations avec les parties prenantes</w:t>
       </w:r>
-      <w:bookmarkEnd w:id="10"/>
+      <w:bookmarkEnd w:id="9"/>
     </w:p>
     <w:p>
       <w:pPr>
@@ -5339,12 +5334,7 @@
       <w:r>
         <w:t xml:space="preserve"> à cet endroit. Un espace sera réservé au client/suiveur, pour que celui-ci puisse annoter ses remarques et ses attentes.</w:t>
       </w:r>
-      <w:bookmarkStart w:id="11" w:name="_Toc334801198"/>
-    </w:p>
-    <w:p>
-      <w:r>
-        <w:br w:type="page"/>
-      </w:r>
+      <w:bookmarkStart w:id="10" w:name="_Toc334801198"/>
     </w:p>
     <w:p>
       <w:pPr>
@@ -5376,7 +5366,7 @@
         </w:rPr>
         <w:t>Gestion de la documentation</w:t>
       </w:r>
-      <w:bookmarkEnd w:id="11"/>
+      <w:bookmarkEnd w:id="10"/>
     </w:p>
     <w:p>
       <w:pPr>
@@ -5535,6 +5525,20 @@
     </w:p>
     <w:p>
       <w:pPr>
+        <w:rPr>
+          <w:rFonts w:ascii="Arial" w:eastAsiaTheme="majorEastAsia" w:hAnsi="Arial" w:cs="Arial"/>
+          <w:b/>
+          <w:bCs/>
+          <w:color w:val="4F81BD" w:themeColor="accent1"/>
+          <w:sz w:val="26"/>
+          <w:szCs w:val="26"/>
+        </w:rPr>
+      </w:pPr>
+      <w:bookmarkStart w:id="11" w:name="_GoBack"/>
+      <w:bookmarkEnd w:id="11"/>
+    </w:p>
+    <w:p>
+      <w:pPr>
         <w:pStyle w:val="Titre2"/>
         <w:rPr>
           <w:rFonts w:ascii="Arial" w:hAnsi="Arial" w:cs="Arial"/>
@@ -5545,6 +5549,7 @@
         <w:rPr>
           <w:rFonts w:ascii="Arial" w:hAnsi="Arial" w:cs="Arial"/>
         </w:rPr>
+        <w:lastRenderedPageBreak/>
         <w:t>Description des livrables</w:t>
       </w:r>
       <w:bookmarkStart w:id="13" w:name="_Toc318727506"/>
@@ -5668,7 +5673,15 @@
       </w:r>
       <w:proofErr w:type="spellEnd"/>
       <w:r>
-        <w:t xml:space="preserve">/Suse), DPKG (Debian/Ubuntu) ainsi qu’une archive </w:t>
+        <w:t>/Suse), DPKG (Debian/</w:t>
+      </w:r>
+      <w:proofErr w:type="spellStart"/>
+      <w:r>
+        <w:t>Ubuntu</w:t>
+      </w:r>
+      <w:proofErr w:type="spellEnd"/>
+      <w:r>
+        <w:t xml:space="preserve">) ainsi qu’une archive </w:t>
       </w:r>
       <w:proofErr w:type="spellStart"/>
       <w:r>
@@ -5756,7 +5769,7 @@
 </file>
 
 <file path=word/numbering.xml><?xml version="1.0" encoding="utf-8"?>
-<w:numbering xmlns:wpc="http://schemas.microsoft.com/office/word/2010/wordprocessingCanvas" xmlns:mc="http://schemas.openxmlformats.org/markup-compatibility/2006" xmlns:o="urn:schemas-microsoft-com:office:office" xmlns:r="http://schemas.openxmlformats.org/officeDocument/2006/relationships" xmlns:m="http://schemas.openxmlformats.org/officeDocument/2006/math" xmlns:v="urn:schemas-microsoft-com:vml" xmlns:wp14="http://schemas.microsoft.com/office/word/2010/wordprocessingDrawing" xmlns:wp="http://schemas.openxmlformats.org/drawingml/2006/wordprocessingDrawing" xmlns:w10="urn:schemas-microsoft-com:office:word" xmlns:w="http://schemas.openxmlformats.org/wordprocessingml/2006/main" xmlns:w14="http://schemas.microsoft.com/office/word/2010/wordml" xmlns:w15="http://schemas.microsoft.com/office/word/2012/wordml" xmlns:wpg="http://schemas.microsoft.com/office/word/2010/wordprocessingGroup" xmlns:wpi="http://schemas.microsoft.com/office/word/2010/wordprocessingInk" xmlns:wne="http://schemas.microsoft.com/office/word/2006/wordml" xmlns:wps="http://schemas.microsoft.com/office/word/2010/wordprocessingShape" mc:Ignorable="w14 w15 wp14">
+<w:numbering xmlns:wpc="http://schemas.microsoft.com/office/word/2010/wordprocessingCanvas" xmlns:mc="http://schemas.openxmlformats.org/markup-compatibility/2006" xmlns:o="urn:schemas-microsoft-com:office:office" xmlns:r="http://schemas.openxmlformats.org/officeDocument/2006/relationships" xmlns:m="http://schemas.openxmlformats.org/officeDocument/2006/math" xmlns:v="urn:schemas-microsoft-com:vml" xmlns:wp14="http://schemas.microsoft.com/office/word/2010/wordprocessingDrawing" xmlns:wp="http://schemas.openxmlformats.org/drawingml/2006/wordprocessingDrawing" xmlns:w10="urn:schemas-microsoft-com:office:word" xmlns:w="http://schemas.openxmlformats.org/wordprocessingml/2006/main" xmlns:w14="http://schemas.microsoft.com/office/word/2010/wordml" xmlns:wpg="http://schemas.microsoft.com/office/word/2010/wordprocessingGroup" xmlns:wpi="http://schemas.microsoft.com/office/word/2010/wordprocessingInk" xmlns:wne="http://schemas.microsoft.com/office/word/2006/wordml" xmlns:wps="http://schemas.microsoft.com/office/word/2010/wordprocessingShape" mc:Ignorable="w14 wp14">
   <w:abstractNum w:abstractNumId="0">
     <w:nsid w:val="09E36D91"/>
     <w:multiLevelType w:val="hybridMultilevel"/>
@@ -8474,7 +8487,7 @@
 </file>
 
 <file path=word/styles.xml><?xml version="1.0" encoding="utf-8"?>
-<w:styles xmlns:mc="http://schemas.openxmlformats.org/markup-compatibility/2006" xmlns:r="http://schemas.openxmlformats.org/officeDocument/2006/relationships" xmlns:w="http://schemas.openxmlformats.org/wordprocessingml/2006/main" xmlns:w14="http://schemas.microsoft.com/office/word/2010/wordml" xmlns:w15="http://schemas.microsoft.com/office/word/2012/wordml" mc:Ignorable="w14 w15">
+<w:styles xmlns:mc="http://schemas.openxmlformats.org/markup-compatibility/2006" xmlns:r="http://schemas.openxmlformats.org/officeDocument/2006/relationships" xmlns:w="http://schemas.openxmlformats.org/wordprocessingml/2006/main" xmlns:w14="http://schemas.microsoft.com/office/word/2010/wordml" mc:Ignorable="w14">
   <w:docDefaults>
     <w:rPrDefault>
       <w:rPr>
@@ -8490,378 +8503,1037 @@
       </w:pPr>
     </w:pPrDefault>
   </w:docDefaults>
-  <w:latentStyles w:defLockedState="0" w:defUIPriority="99" w:defSemiHidden="0" w:defUnhideWhenUsed="0" w:defQFormat="0" w:count="371">
-    <w:lsdException w:name="Normal" w:uiPriority="0" w:qFormat="1"/>
-    <w:lsdException w:name="heading 1" w:qFormat="1"/>
-    <w:lsdException w:name="heading 2" w:semiHidden="1" w:unhideWhenUsed="1" w:qFormat="1"/>
-    <w:lsdException w:name="heading 3" w:semiHidden="1" w:unhideWhenUsed="1" w:qFormat="1"/>
-    <w:lsdException w:name="heading 4" w:semiHidden="1" w:uiPriority="0" w:unhideWhenUsed="1" w:qFormat="1"/>
-    <w:lsdException w:name="heading 5" w:semiHidden="1" w:uiPriority="0" w:unhideWhenUsed="1" w:qFormat="1"/>
-    <w:lsdException w:name="heading 6" w:semiHidden="1" w:uiPriority="0" w:unhideWhenUsed="1" w:qFormat="1"/>
-    <w:lsdException w:name="heading 7" w:semiHidden="1" w:uiPriority="0" w:unhideWhenUsed="1" w:qFormat="1"/>
-    <w:lsdException w:name="heading 8" w:semiHidden="1" w:uiPriority="0" w:unhideWhenUsed="1" w:qFormat="1"/>
-    <w:lsdException w:name="heading 9" w:semiHidden="1" w:uiPriority="0" w:unhideWhenUsed="1" w:qFormat="1"/>
-    <w:lsdException w:name="index 1" w:semiHidden="1" w:unhideWhenUsed="1"/>
-    <w:lsdException w:name="index 2" w:semiHidden="1" w:unhideWhenUsed="1"/>
-    <w:lsdException w:name="index 3" w:semiHidden="1" w:unhideWhenUsed="1"/>
-    <w:lsdException w:name="index 4" w:semiHidden="1" w:unhideWhenUsed="1"/>
-    <w:lsdException w:name="index 5" w:semiHidden="1" w:unhideWhenUsed="1"/>
-    <w:lsdException w:name="index 6" w:semiHidden="1" w:unhideWhenUsed="1"/>
-    <w:lsdException w:name="index 7" w:semiHidden="1" w:unhideWhenUsed="1"/>
-    <w:lsdException w:name="index 8" w:semiHidden="1" w:unhideWhenUsed="1"/>
-    <w:lsdException w:name="index 9" w:semiHidden="1" w:unhideWhenUsed="1"/>
-    <w:lsdException w:name="toc 1" w:semiHidden="1" w:uiPriority="39" w:unhideWhenUsed="1"/>
-    <w:lsdException w:name="toc 2" w:semiHidden="1" w:uiPriority="39" w:unhideWhenUsed="1"/>
-    <w:lsdException w:name="toc 3" w:semiHidden="1" w:uiPriority="39" w:unhideWhenUsed="1"/>
-    <w:lsdException w:name="toc 4" w:semiHidden="1" w:uiPriority="39" w:unhideWhenUsed="1"/>
-    <w:lsdException w:name="toc 5" w:semiHidden="1" w:uiPriority="39" w:unhideWhenUsed="1"/>
-    <w:lsdException w:name="toc 6" w:semiHidden="1" w:uiPriority="39" w:unhideWhenUsed="1"/>
-    <w:lsdException w:name="toc 7" w:semiHidden="1" w:uiPriority="39" w:unhideWhenUsed="1"/>
-    <w:lsdException w:name="toc 8" w:semiHidden="1" w:uiPriority="39" w:unhideWhenUsed="1"/>
-    <w:lsdException w:name="toc 9" w:semiHidden="1" w:uiPriority="39" w:unhideWhenUsed="1"/>
-    <w:lsdException w:name="Normal Indent" w:semiHidden="1" w:unhideWhenUsed="1"/>
-    <w:lsdException w:name="footnote text" w:semiHidden="1" w:unhideWhenUsed="1"/>
-    <w:lsdException w:name="annotation text" w:semiHidden="1" w:unhideWhenUsed="1"/>
-    <w:lsdException w:name="header" w:semiHidden="1" w:unhideWhenUsed="1"/>
-    <w:lsdException w:name="footer" w:semiHidden="1" w:unhideWhenUsed="1"/>
-    <w:lsdException w:name="index heading" w:semiHidden="1" w:unhideWhenUsed="1"/>
-    <w:lsdException w:name="caption" w:semiHidden="1" w:uiPriority="35" w:unhideWhenUsed="1" w:qFormat="1"/>
-    <w:lsdException w:name="table of figures" w:semiHidden="1" w:unhideWhenUsed="1"/>
-    <w:lsdException w:name="envelope address" w:semiHidden="1" w:unhideWhenUsed="1"/>
-    <w:lsdException w:name="envelope return" w:semiHidden="1" w:unhideWhenUsed="1"/>
-    <w:lsdException w:name="footnote reference" w:semiHidden="1" w:unhideWhenUsed="1"/>
-    <w:lsdException w:name="annotation reference" w:semiHidden="1" w:unhideWhenUsed="1"/>
-    <w:lsdException w:name="line number" w:semiHidden="1" w:unhideWhenUsed="1"/>
-    <w:lsdException w:name="page number" w:semiHidden="1" w:unhideWhenUsed="1"/>
-    <w:lsdException w:name="endnote reference" w:semiHidden="1" w:unhideWhenUsed="1"/>
-    <w:lsdException w:name="endnote text" w:semiHidden="1" w:unhideWhenUsed="1"/>
-    <w:lsdException w:name="table of authorities" w:semiHidden="1" w:unhideWhenUsed="1"/>
-    <w:lsdException w:name="macro" w:semiHidden="1" w:unhideWhenUsed="1"/>
-    <w:lsdException w:name="toa heading" w:semiHidden="1" w:unhideWhenUsed="1"/>
-    <w:lsdException w:name="List" w:semiHidden="1" w:unhideWhenUsed="1"/>
-    <w:lsdException w:name="List Bullet" w:semiHidden="1" w:unhideWhenUsed="1"/>
-    <w:lsdException w:name="List Number" w:semiHidden="1" w:unhideWhenUsed="1"/>
-    <w:lsdException w:name="List 2" w:semiHidden="1" w:unhideWhenUsed="1"/>
-    <w:lsdException w:name="List 3" w:semiHidden="1" w:unhideWhenUsed="1"/>
-    <w:lsdException w:name="List 4" w:semiHidden="1" w:unhideWhenUsed="1"/>
-    <w:lsdException w:name="List 5" w:semiHidden="1" w:unhideWhenUsed="1"/>
-    <w:lsdException w:name="List Bullet 2" w:semiHidden="1" w:unhideWhenUsed="1"/>
-    <w:lsdException w:name="List Bullet 3" w:semiHidden="1" w:unhideWhenUsed="1"/>
-    <w:lsdException w:name="List Bullet 4" w:semiHidden="1" w:unhideWhenUsed="1"/>
-    <w:lsdException w:name="List Bullet 5" w:semiHidden="1" w:unhideWhenUsed="1"/>
-    <w:lsdException w:name="List Number 2" w:semiHidden="1" w:unhideWhenUsed="1"/>
-    <w:lsdException w:name="List Number 3" w:semiHidden="1" w:unhideWhenUsed="1"/>
-    <w:lsdException w:name="List Number 4" w:semiHidden="1" w:unhideWhenUsed="1"/>
-    <w:lsdException w:name="List Number 5" w:semiHidden="1" w:unhideWhenUsed="1"/>
-    <w:lsdException w:name="Title" w:uiPriority="10" w:qFormat="1"/>
-    <w:lsdException w:name="Closing" w:semiHidden="1" w:unhideWhenUsed="1"/>
-    <w:lsdException w:name="Signature" w:semiHidden="1" w:unhideWhenUsed="1"/>
-    <w:lsdException w:name="Default Paragraph Font" w:semiHidden="1" w:uiPriority="1" w:unhideWhenUsed="1"/>
-    <w:lsdException w:name="Body Text" w:semiHidden="1" w:uiPriority="0" w:unhideWhenUsed="1"/>
-    <w:lsdException w:name="Body Text Indent" w:semiHidden="1" w:unhideWhenUsed="1"/>
-    <w:lsdException w:name="List Continue" w:semiHidden="1" w:unhideWhenUsed="1"/>
-    <w:lsdException w:name="List Continue 2" w:semiHidden="1" w:unhideWhenUsed="1"/>
-    <w:lsdException w:name="List Continue 3" w:semiHidden="1" w:unhideWhenUsed="1"/>
-    <w:lsdException w:name="List Continue 4" w:semiHidden="1" w:unhideWhenUsed="1"/>
-    <w:lsdException w:name="List Continue 5" w:semiHidden="1" w:unhideWhenUsed="1"/>
-    <w:lsdException w:name="Message Header" w:semiHidden="1" w:unhideWhenUsed="1"/>
-    <w:lsdException w:name="Subtitle" w:uiPriority="11" w:qFormat="1"/>
-    <w:lsdException w:name="Salutation" w:semiHidden="1" w:unhideWhenUsed="1"/>
-    <w:lsdException w:name="Date" w:semiHidden="1" w:unhideWhenUsed="1"/>
-    <w:lsdException w:name="Body Text First Indent" w:semiHidden="1" w:unhideWhenUsed="1"/>
-    <w:lsdException w:name="Body Text First Indent 2" w:semiHidden="1" w:unhideWhenUsed="1"/>
-    <w:lsdException w:name="Note Heading" w:semiHidden="1" w:unhideWhenUsed="1"/>
-    <w:lsdException w:name="Body Text 2" w:semiHidden="1" w:unhideWhenUsed="1"/>
-    <w:lsdException w:name="Body Text 3" w:semiHidden="1" w:unhideWhenUsed="1"/>
-    <w:lsdException w:name="Body Text Indent 2" w:semiHidden="1" w:unhideWhenUsed="1"/>
-    <w:lsdException w:name="Body Text Indent 3" w:semiHidden="1" w:unhideWhenUsed="1"/>
-    <w:lsdException w:name="Block Text" w:semiHidden="1" w:unhideWhenUsed="1"/>
-    <w:lsdException w:name="Hyperlink" w:semiHidden="1" w:unhideWhenUsed="1"/>
-    <w:lsdException w:name="FollowedHyperlink" w:semiHidden="1" w:unhideWhenUsed="1"/>
-    <w:lsdException w:name="Strong" w:uiPriority="22" w:qFormat="1"/>
-    <w:lsdException w:name="Emphasis" w:uiPriority="20" w:qFormat="1"/>
-    <w:lsdException w:name="Document Map" w:semiHidden="1" w:unhideWhenUsed="1"/>
-    <w:lsdException w:name="Plain Text" w:semiHidden="1" w:unhideWhenUsed="1"/>
-    <w:lsdException w:name="E-mail Signature" w:semiHidden="1" w:unhideWhenUsed="1"/>
-    <w:lsdException w:name="HTML Top of Form" w:semiHidden="1" w:unhideWhenUsed="1"/>
-    <w:lsdException w:name="HTML Bottom of Form" w:semiHidden="1" w:unhideWhenUsed="1"/>
-    <w:lsdException w:name="Normal (Web)" w:semiHidden="1" w:unhideWhenUsed="1"/>
-    <w:lsdException w:name="HTML Acronym" w:semiHidden="1" w:unhideWhenUsed="1"/>
-    <w:lsdException w:name="HTML Address" w:semiHidden="1" w:unhideWhenUsed="1"/>
-    <w:lsdException w:name="HTML Cite" w:semiHidden="1" w:unhideWhenUsed="1"/>
-    <w:lsdException w:name="HTML Code" w:semiHidden="1" w:unhideWhenUsed="1"/>
-    <w:lsdException w:name="HTML Definition" w:semiHidden="1" w:unhideWhenUsed="1"/>
-    <w:lsdException w:name="HTML Keyboard" w:semiHidden="1" w:unhideWhenUsed="1"/>
-    <w:lsdException w:name="HTML Preformatted" w:semiHidden="1" w:unhideWhenUsed="1"/>
-    <w:lsdException w:name="HTML Sample" w:semiHidden="1" w:unhideWhenUsed="1"/>
-    <w:lsdException w:name="HTML Typewriter" w:semiHidden="1" w:unhideWhenUsed="1"/>
-    <w:lsdException w:name="HTML Variable" w:semiHidden="1" w:unhideWhenUsed="1"/>
-    <w:lsdException w:name="Normal Table" w:semiHidden="1" w:unhideWhenUsed="1"/>
-    <w:lsdException w:name="annotation subject" w:semiHidden="1" w:unhideWhenUsed="1"/>
-    <w:lsdException w:name="No List" w:semiHidden="1" w:unhideWhenUsed="1"/>
-    <w:lsdException w:name="Outline List 1" w:semiHidden="1" w:unhideWhenUsed="1"/>
-    <w:lsdException w:name="Outline List 2" w:semiHidden="1" w:unhideWhenUsed="1"/>
-    <w:lsdException w:name="Outline List 3" w:semiHidden="1" w:unhideWhenUsed="1"/>
-    <w:lsdException w:name="Table Simple 1" w:semiHidden="1" w:unhideWhenUsed="1"/>
-    <w:lsdException w:name="Table Simple 2" w:semiHidden="1" w:unhideWhenUsed="1"/>
-    <w:lsdException w:name="Table Simple 3" w:semiHidden="1" w:unhideWhenUsed="1"/>
-    <w:lsdException w:name="Table Classic 1" w:semiHidden="1" w:unhideWhenUsed="1"/>
-    <w:lsdException w:name="Table Classic 2" w:semiHidden="1" w:unhideWhenUsed="1"/>
-    <w:lsdException w:name="Table Classic 3" w:semiHidden="1" w:unhideWhenUsed="1"/>
-    <w:lsdException w:name="Table Classic 4" w:semiHidden="1" w:unhideWhenUsed="1"/>
-    <w:lsdException w:name="Table Colorful 1" w:semiHidden="1" w:unhideWhenUsed="1"/>
-    <w:lsdException w:name="Table Colorful 2" w:semiHidden="1" w:unhideWhenUsed="1"/>
-    <w:lsdException w:name="Table Colorful 3" w:semiHidden="1" w:unhideWhenUsed="1"/>
-    <w:lsdException w:name="Table Columns 1" w:semiHidden="1" w:unhideWhenUsed="1"/>
-    <w:lsdException w:name="Table Columns 2" w:semiHidden="1" w:unhideWhenUsed="1"/>
-    <w:lsdException w:name="Table Columns 3" w:semiHidden="1" w:unhideWhenUsed="1"/>
-    <w:lsdException w:name="Table Columns 4" w:semiHidden="1" w:unhideWhenUsed="1"/>
-    <w:lsdException w:name="Table Columns 5" w:semiHidden="1" w:unhideWhenUsed="1"/>
-    <w:lsdException w:name="Table Grid 1" w:semiHidden="1" w:unhideWhenUsed="1"/>
-    <w:lsdException w:name="Table Grid 2" w:semiHidden="1" w:unhideWhenUsed="1"/>
-    <w:lsdException w:name="Table Grid 3" w:semiHidden="1" w:unhideWhenUsed="1"/>
-    <w:lsdException w:name="Table Grid 4" w:semiHidden="1" w:unhideWhenUsed="1"/>
-    <w:lsdException w:name="Table Grid 5" w:semiHidden="1" w:unhideWhenUsed="1"/>
-    <w:lsdException w:name="Table Grid 6" w:semiHidden="1" w:unhideWhenUsed="1"/>
-    <w:lsdException w:name="Table Grid 7" w:semiHidden="1" w:unhideWhenUsed="1"/>
-    <w:lsdException w:name="Table Grid 8" w:semiHidden="1" w:unhideWhenUsed="1"/>
-    <w:lsdException w:name="Table List 1" w:semiHidden="1" w:unhideWhenUsed="1"/>
-    <w:lsdException w:name="Table List 2" w:semiHidden="1" w:unhideWhenUsed="1"/>
-    <w:lsdException w:name="Table List 3" w:semiHidden="1" w:unhideWhenUsed="1"/>
-    <w:lsdException w:name="Table List 4" w:semiHidden="1" w:unhideWhenUsed="1"/>
-    <w:lsdException w:name="Table List 5" w:semiHidden="1" w:unhideWhenUsed="1"/>
-    <w:lsdException w:name="Table List 6" w:semiHidden="1" w:unhideWhenUsed="1"/>
-    <w:lsdException w:name="Table List 7" w:semiHidden="1" w:unhideWhenUsed="1"/>
-    <w:lsdException w:name="Table List 8" w:semiHidden="1" w:unhideWhenUsed="1"/>
-    <w:lsdException w:name="Table 3D effects 1" w:semiHidden="1" w:unhideWhenUsed="1"/>
-    <w:lsdException w:name="Table 3D effects 2" w:semiHidden="1" w:unhideWhenUsed="1"/>
-    <w:lsdException w:name="Table 3D effects 3" w:semiHidden="1" w:unhideWhenUsed="1"/>
-    <w:lsdException w:name="Table Contemporary" w:semiHidden="1" w:unhideWhenUsed="1"/>
-    <w:lsdException w:name="Table Elegant" w:semiHidden="1" w:unhideWhenUsed="1"/>
-    <w:lsdException w:name="Table Professional" w:semiHidden="1" w:unhideWhenUsed="1"/>
-    <w:lsdException w:name="Table Subtle 1" w:semiHidden="1" w:unhideWhenUsed="1"/>
-    <w:lsdException w:name="Table Subtle 2" w:semiHidden="1" w:unhideWhenUsed="1"/>
-    <w:lsdException w:name="Table Web 1" w:semiHidden="1" w:unhideWhenUsed="1"/>
-    <w:lsdException w:name="Table Web 2" w:semiHidden="1" w:unhideWhenUsed="1"/>
-    <w:lsdException w:name="Table Web 3" w:semiHidden="1" w:unhideWhenUsed="1"/>
-    <w:lsdException w:name="Balloon Text" w:semiHidden="1" w:unhideWhenUsed="1"/>
-    <w:lsdException w:name="Table Grid" w:uiPriority="59"/>
-    <w:lsdException w:name="Table Theme" w:semiHidden="1" w:unhideWhenUsed="1"/>
-    <w:lsdException w:name="Placeholder Text" w:semiHidden="1"/>
-    <w:lsdException w:name="No Spacing" w:uiPriority="1" w:qFormat="1"/>
-    <w:lsdException w:name="Light Shading" w:uiPriority="60"/>
-    <w:lsdException w:name="Light List" w:uiPriority="61"/>
-    <w:lsdException w:name="Light Grid" w:uiPriority="62"/>
-    <w:lsdException w:name="Medium Shading 1" w:uiPriority="63"/>
-    <w:lsdException w:name="Medium Shading 2" w:uiPriority="64"/>
-    <w:lsdException w:name="Medium List 1" w:uiPriority="65"/>
-    <w:lsdException w:name="Medium List 2" w:uiPriority="66"/>
-    <w:lsdException w:name="Medium Grid 1" w:uiPriority="67"/>
-    <w:lsdException w:name="Medium Grid 2" w:uiPriority="68"/>
-    <w:lsdException w:name="Medium Grid 3" w:uiPriority="69"/>
-    <w:lsdException w:name="Dark List" w:uiPriority="70"/>
-    <w:lsdException w:name="Colorful Shading" w:uiPriority="71"/>
-    <w:lsdException w:name="Colorful List" w:uiPriority="72"/>
-    <w:lsdException w:name="Colorful Grid" w:uiPriority="73"/>
-    <w:lsdException w:name="Light Shading Accent 1" w:uiPriority="60"/>
-    <w:lsdException w:name="Light List Accent 1" w:uiPriority="61"/>
-    <w:lsdException w:name="Light Grid Accent 1" w:uiPriority="62"/>
-    <w:lsdException w:name="Medium Shading 1 Accent 1" w:uiPriority="63"/>
-    <w:lsdException w:name="Medium Shading 2 Accent 1" w:uiPriority="64"/>
-    <w:lsdException w:name="Medium List 1 Accent 1" w:uiPriority="65"/>
-    <w:lsdException w:name="Revision" w:semiHidden="1"/>
-    <w:lsdException w:name="List Paragraph" w:uiPriority="34" w:qFormat="1"/>
-    <w:lsdException w:name="Quote" w:uiPriority="29" w:qFormat="1"/>
-    <w:lsdException w:name="Intense Quote" w:uiPriority="30" w:qFormat="1"/>
-    <w:lsdException w:name="Medium List 2 Accent 1" w:uiPriority="66"/>
-    <w:lsdException w:name="Medium Grid 1 Accent 1" w:uiPriority="67"/>
-    <w:lsdException w:name="Medium Grid 2 Accent 1" w:uiPriority="68"/>
-    <w:lsdException w:name="Medium Grid 3 Accent 1" w:uiPriority="69"/>
-    <w:lsdException w:name="Dark List Accent 1" w:uiPriority="70"/>
-    <w:lsdException w:name="Colorful Shading Accent 1" w:uiPriority="71"/>
-    <w:lsdException w:name="Colorful List Accent 1" w:uiPriority="72"/>
-    <w:lsdException w:name="Colorful Grid Accent 1" w:uiPriority="73"/>
-    <w:lsdException w:name="Light Shading Accent 2" w:uiPriority="60"/>
-    <w:lsdException w:name="Light List Accent 2" w:uiPriority="61"/>
-    <w:lsdException w:name="Light Grid Accent 2" w:uiPriority="62"/>
-    <w:lsdException w:name="Medium Shading 1 Accent 2" w:uiPriority="63"/>
-    <w:lsdException w:name="Medium Shading 2 Accent 2" w:uiPriority="64"/>
-    <w:lsdException w:name="Medium List 1 Accent 2" w:uiPriority="65"/>
-    <w:lsdException w:name="Medium List 2 Accent 2" w:uiPriority="66"/>
-    <w:lsdException w:name="Medium Grid 1 Accent 2" w:uiPriority="67"/>
-    <w:lsdException w:name="Medium Grid 2 Accent 2" w:uiPriority="68"/>
-    <w:lsdException w:name="Medium Grid 3 Accent 2" w:uiPriority="69"/>
-    <w:lsdException w:name="Dark List Accent 2" w:uiPriority="70"/>
-    <w:lsdException w:name="Colorful Shading Accent 2" w:uiPriority="71"/>
-    <w:lsdException w:name="Colorful List Accent 2" w:uiPriority="72"/>
-    <w:lsdException w:name="Colorful Grid Accent 2" w:uiPriority="73"/>
-    <w:lsdException w:name="Light Shading Accent 3" w:uiPriority="60"/>
-    <w:lsdException w:name="Light List Accent 3" w:uiPriority="61"/>
-    <w:lsdException w:name="Light Grid Accent 3" w:uiPriority="62"/>
-    <w:lsdException w:name="Medium Shading 1 Accent 3" w:uiPriority="63"/>
-    <w:lsdException w:name="Medium Shading 2 Accent 3" w:uiPriority="64"/>
-    <w:lsdException w:name="Medium List 1 Accent 3" w:uiPriority="65"/>
-    <w:lsdException w:name="Medium List 2 Accent 3" w:uiPriority="66"/>
-    <w:lsdException w:name="Medium Grid 1 Accent 3" w:uiPriority="67"/>
-    <w:lsdException w:name="Medium Grid 2 Accent 3" w:uiPriority="68"/>
-    <w:lsdException w:name="Medium Grid 3 Accent 3" w:uiPriority="69"/>
-    <w:lsdException w:name="Dark List Accent 3" w:uiPriority="70"/>
-    <w:lsdException w:name="Colorful Shading Accent 3" w:uiPriority="71"/>
-    <w:lsdException w:name="Colorful List Accent 3" w:uiPriority="72"/>
-    <w:lsdException w:name="Colorful Grid Accent 3" w:uiPriority="73"/>
-    <w:lsdException w:name="Light Shading Accent 4" w:uiPriority="60"/>
-    <w:lsdException w:name="Light List Accent 4" w:uiPriority="61"/>
-    <w:lsdException w:name="Light Grid Accent 4" w:uiPriority="62"/>
-    <w:lsdException w:name="Medium Shading 1 Accent 4" w:uiPriority="63"/>
-    <w:lsdException w:name="Medium Shading 2 Accent 4" w:uiPriority="64"/>
-    <w:lsdException w:name="Medium List 1 Accent 4" w:uiPriority="65"/>
-    <w:lsdException w:name="Medium List 2 Accent 4" w:uiPriority="66"/>
-    <w:lsdException w:name="Medium Grid 1 Accent 4" w:uiPriority="67"/>
-    <w:lsdException w:name="Medium Grid 2 Accent 4" w:uiPriority="68"/>
-    <w:lsdException w:name="Medium Grid 3 Accent 4" w:uiPriority="69"/>
-    <w:lsdException w:name="Dark List Accent 4" w:uiPriority="70"/>
-    <w:lsdException w:name="Colorful Shading Accent 4" w:uiPriority="71"/>
-    <w:lsdException w:name="Colorful List Accent 4" w:uiPriority="72"/>
-    <w:lsdException w:name="Colorful Grid Accent 4" w:uiPriority="73"/>
-    <w:lsdException w:name="Light Shading Accent 5" w:uiPriority="60"/>
-    <w:lsdException w:name="Light List Accent 5" w:uiPriority="61"/>
-    <w:lsdException w:name="Light Grid Accent 5" w:uiPriority="62"/>
-    <w:lsdException w:name="Medium Shading 1 Accent 5" w:uiPriority="63"/>
-    <w:lsdException w:name="Medium Shading 2 Accent 5" w:uiPriority="64"/>
-    <w:lsdException w:name="Medium List 1 Accent 5" w:uiPriority="65"/>
-    <w:lsdException w:name="Medium List 2 Accent 5" w:uiPriority="66"/>
-    <w:lsdException w:name="Medium Grid 1 Accent 5" w:uiPriority="67"/>
-    <w:lsdException w:name="Medium Grid 2 Accent 5" w:uiPriority="68"/>
-    <w:lsdException w:name="Medium Grid 3 Accent 5" w:uiPriority="69"/>
-    <w:lsdException w:name="Dark List Accent 5" w:uiPriority="70"/>
-    <w:lsdException w:name="Colorful Shading Accent 5" w:uiPriority="71"/>
-    <w:lsdException w:name="Colorful List Accent 5" w:uiPriority="72"/>
-    <w:lsdException w:name="Colorful Grid Accent 5" w:uiPriority="73"/>
-    <w:lsdException w:name="Light Shading Accent 6" w:uiPriority="60"/>
-    <w:lsdException w:name="Light List Accent 6" w:uiPriority="61"/>
-    <w:lsdException w:name="Light Grid Accent 6" w:uiPriority="62"/>
-    <w:lsdException w:name="Medium Shading 1 Accent 6" w:uiPriority="63"/>
-    <w:lsdException w:name="Medium Shading 2 Accent 6" w:uiPriority="64"/>
-    <w:lsdException w:name="Medium List 1 Accent 6" w:uiPriority="65"/>
-    <w:lsdException w:name="Medium List 2 Accent 6" w:uiPriority="66"/>
-    <w:lsdException w:name="Medium Grid 1 Accent 6" w:uiPriority="67"/>
-    <w:lsdException w:name="Medium Grid 2 Accent 6" w:uiPriority="68"/>
-    <w:lsdException w:name="Medium Grid 3 Accent 6" w:uiPriority="69"/>
-    <w:lsdException w:name="Dark List Accent 6" w:uiPriority="70"/>
-    <w:lsdException w:name="Colorful Shading Accent 6" w:uiPriority="71"/>
-    <w:lsdException w:name="Colorful List Accent 6" w:uiPriority="72"/>
-    <w:lsdException w:name="Colorful Grid Accent 6" w:uiPriority="73"/>
-    <w:lsdException w:name="Subtle Emphasis" w:uiPriority="19" w:qFormat="1"/>
-    <w:lsdException w:name="Intense Emphasis" w:uiPriority="21" w:qFormat="1"/>
-    <w:lsdException w:name="Subtle Reference" w:uiPriority="31" w:qFormat="1"/>
-    <w:lsdException w:name="Intense Reference" w:uiPriority="32" w:qFormat="1"/>
-    <w:lsdException w:name="Book Title" w:uiPriority="33" w:qFormat="1"/>
-    <w:lsdException w:name="Bibliography" w:semiHidden="1" w:uiPriority="37" w:unhideWhenUsed="1"/>
-    <w:lsdException w:name="TOC Heading" w:semiHidden="1" w:uiPriority="39" w:unhideWhenUsed="1" w:qFormat="1"/>
-    <w:lsdException w:name="Plain Table 1" w:uiPriority="41"/>
-    <w:lsdException w:name="Plain Table 2" w:uiPriority="42"/>
-    <w:lsdException w:name="Plain Table 3" w:uiPriority="43"/>
-    <w:lsdException w:name="Plain Table 4" w:uiPriority="44"/>
-    <w:lsdException w:name="Plain Table 5" w:uiPriority="45"/>
-    <w:lsdException w:name="Grid Table Light" w:uiPriority="40"/>
-    <w:lsdException w:name="Grid Table 1 Light" w:uiPriority="46"/>
-    <w:lsdException w:name="Grid Table 2" w:uiPriority="47"/>
-    <w:lsdException w:name="Grid Table 3" w:uiPriority="48"/>
-    <w:lsdException w:name="Grid Table 4" w:uiPriority="49"/>
-    <w:lsdException w:name="Grid Table 5 Dark" w:uiPriority="50"/>
-    <w:lsdException w:name="Grid Table 6 Colorful" w:uiPriority="51"/>
-    <w:lsdException w:name="Grid Table 7 Colorful" w:uiPriority="52"/>
-    <w:lsdException w:name="Grid Table 1 Light Accent 1" w:uiPriority="46"/>
-    <w:lsdException w:name="Grid Table 2 Accent 1" w:uiPriority="47"/>
-    <w:lsdException w:name="Grid Table 3 Accent 1" w:uiPriority="48"/>
-    <w:lsdException w:name="Grid Table 4 Accent 1" w:uiPriority="49"/>
-    <w:lsdException w:name="Grid Table 5 Dark Accent 1" w:uiPriority="50"/>
-    <w:lsdException w:name="Grid Table 6 Colorful Accent 1" w:uiPriority="51"/>
-    <w:lsdException w:name="Grid Table 7 Colorful Accent 1" w:uiPriority="52"/>
-    <w:lsdException w:name="Grid Table 1 Light Accent 2" w:uiPriority="46"/>
-    <w:lsdException w:name="Grid Table 2 Accent 2" w:uiPriority="47"/>
-    <w:lsdException w:name="Grid Table 3 Accent 2" w:uiPriority="48"/>
-    <w:lsdException w:name="Grid Table 4 Accent 2" w:uiPriority="49"/>
-    <w:lsdException w:name="Grid Table 5 Dark Accent 2" w:uiPriority="50"/>
-    <w:lsdException w:name="Grid Table 6 Colorful Accent 2" w:uiPriority="51"/>
-    <w:lsdException w:name="Grid Table 7 Colorful Accent 2" w:uiPriority="52"/>
-    <w:lsdException w:name="Grid Table 1 Light Accent 3" w:uiPriority="46"/>
-    <w:lsdException w:name="Grid Table 2 Accent 3" w:uiPriority="47"/>
-    <w:lsdException w:name="Grid Table 3 Accent 3" w:uiPriority="48"/>
-    <w:lsdException w:name="Grid Table 4 Accent 3" w:uiPriority="49"/>
-    <w:lsdException w:name="Grid Table 5 Dark Accent 3" w:uiPriority="50"/>
-    <w:lsdException w:name="Grid Table 6 Colorful Accent 3" w:uiPriority="51"/>
-    <w:lsdException w:name="Grid Table 7 Colorful Accent 3" w:uiPriority="52"/>
-    <w:lsdException w:name="Grid Table 1 Light Accent 4" w:uiPriority="46"/>
-    <w:lsdException w:name="Grid Table 2 Accent 4" w:uiPriority="47"/>
-    <w:lsdException w:name="Grid Table 3 Accent 4" w:uiPriority="48"/>
-    <w:lsdException w:name="Grid Table 4 Accent 4" w:uiPriority="49"/>
-    <w:lsdException w:name="Grid Table 5 Dark Accent 4" w:uiPriority="50"/>
-    <w:lsdException w:name="Grid Table 6 Colorful Accent 4" w:uiPriority="51"/>
-    <w:lsdException w:name="Grid Table 7 Colorful Accent 4" w:uiPriority="52"/>
-    <w:lsdException w:name="Grid Table 1 Light Accent 5" w:uiPriority="46"/>
-    <w:lsdException w:name="Grid Table 2 Accent 5" w:uiPriority="47"/>
-    <w:lsdException w:name="Grid Table 3 Accent 5" w:uiPriority="48"/>
-    <w:lsdException w:name="Grid Table 4 Accent 5" w:uiPriority="49"/>
-    <w:lsdException w:name="Grid Table 5 Dark Accent 5" w:uiPriority="50"/>
-    <w:lsdException w:name="Grid Table 6 Colorful Accent 5" w:uiPriority="51"/>
-    <w:lsdException w:name="Grid Table 7 Colorful Accent 5" w:uiPriority="52"/>
-    <w:lsdException w:name="Grid Table 1 Light Accent 6" w:uiPriority="46"/>
-    <w:lsdException w:name="Grid Table 2 Accent 6" w:uiPriority="47"/>
-    <w:lsdException w:name="Grid Table 3 Accent 6" w:uiPriority="48"/>
-    <w:lsdException w:name="Grid Table 4 Accent 6" w:uiPriority="49"/>
-    <w:lsdException w:name="Grid Table 5 Dark Accent 6" w:uiPriority="50"/>
-    <w:lsdException w:name="Grid Table 6 Colorful Accent 6" w:uiPriority="51"/>
-    <w:lsdException w:name="Grid Table 7 Colorful Accent 6" w:uiPriority="52"/>
-    <w:lsdException w:name="List Table 1 Light" w:uiPriority="46"/>
-    <w:lsdException w:name="List Table 2" w:uiPriority="47"/>
-    <w:lsdException w:name="List Table 3" w:uiPriority="48"/>
-    <w:lsdException w:name="List Table 4" w:uiPriority="49"/>
-    <w:lsdException w:name="List Table 5 Dark" w:uiPriority="50"/>
-    <w:lsdException w:name="List Table 6 Colorful" w:uiPriority="51"/>
-    <w:lsdException w:name="List Table 7 Colorful" w:uiPriority="52"/>
-    <w:lsdException w:name="List Table 1 Light Accent 1" w:uiPriority="46"/>
-    <w:lsdException w:name="List Table 2 Accent 1" w:uiPriority="47"/>
-    <w:lsdException w:name="List Table 3 Accent 1" w:uiPriority="48"/>
-    <w:lsdException w:name="List Table 4 Accent 1" w:uiPriority="49"/>
-    <w:lsdException w:name="List Table 5 Dark Accent 1" w:uiPriority="50"/>
-    <w:lsdException w:name="List Table 6 Colorful Accent 1" w:uiPriority="51"/>
-    <w:lsdException w:name="List Table 7 Colorful Accent 1" w:uiPriority="52"/>
-    <w:lsdException w:name="List Table 1 Light Accent 2" w:uiPriority="46"/>
-    <w:lsdException w:name="List Table 2 Accent 2" w:uiPriority="47"/>
-    <w:lsdException w:name="List Table 3 Accent 2" w:uiPriority="48"/>
-    <w:lsdException w:name="List Table 4 Accent 2" w:uiPriority="49"/>
-    <w:lsdException w:name="List Table 5 Dark Accent 2" w:uiPriority="50"/>
-    <w:lsdException w:name="List Table 6 Colorful Accent 2" w:uiPriority="51"/>
-    <w:lsdException w:name="List Table 7 Colorful Accent 2" w:uiPriority="52"/>
-    <w:lsdException w:name="List Table 1 Light Accent 3" w:uiPriority="46"/>
-    <w:lsdException w:name="List Table 2 Accent 3" w:uiPriority="47"/>
-    <w:lsdException w:name="List Table 3 Accent 3" w:uiPriority="48"/>
-    <w:lsdException w:name="List Table 4 Accent 3" w:uiPriority="49"/>
-    <w:lsdException w:name="List Table 5 Dark Accent 3" w:uiPriority="50"/>
-    <w:lsdException w:name="List Table 6 Colorful Accent 3" w:uiPriority="51"/>
-    <w:lsdException w:name="List Table 7 Colorful Accent 3" w:uiPriority="52"/>
-    <w:lsdException w:name="List Table 1 Light Accent 4" w:uiPriority="46"/>
-    <w:lsdException w:name="List Table 2 Accent 4" w:uiPriority="47"/>
-    <w:lsdException w:name="List Table 3 Accent 4" w:uiPriority="48"/>
-    <w:lsdException w:name="List Table 4 Accent 4" w:uiPriority="49"/>
-    <w:lsdException w:name="List Table 5 Dark Accent 4" w:uiPriority="50"/>
-    <w:lsdException w:name="List Table 6 Colorful Accent 4" w:uiPriority="51"/>
-    <w:lsdException w:name="List Table 7 Colorful Accent 4" w:uiPriority="52"/>
-    <w:lsdException w:name="List Table 1 Light Accent 5" w:uiPriority="46"/>
-    <w:lsdException w:name="List Table 2 Accent 5" w:uiPriority="47"/>
-    <w:lsdException w:name="List Table 3 Accent 5" w:uiPriority="48"/>
-    <w:lsdException w:name="List Table 4 Accent 5" w:uiPriority="49"/>
-    <w:lsdException w:name="List Table 5 Dark Accent 5" w:uiPriority="50"/>
-    <w:lsdException w:name="List Table 6 Colorful Accent 5" w:uiPriority="51"/>
-    <w:lsdException w:name="List Table 7 Colorful Accent 5" w:uiPriority="52"/>
-    <w:lsdException w:name="List Table 1 Light Accent 6" w:uiPriority="46"/>
-    <w:lsdException w:name="List Table 2 Accent 6" w:uiPriority="47"/>
-    <w:lsdException w:name="List Table 3 Accent 6" w:uiPriority="48"/>
-    <w:lsdException w:name="List Table 4 Accent 6" w:uiPriority="49"/>
-    <w:lsdException w:name="List Table 5 Dark Accent 6" w:uiPriority="50"/>
-    <w:lsdException w:name="List Table 6 Colorful Accent 6" w:uiPriority="51"/>
-    <w:lsdException w:name="List Table 7 Colorful Accent 6" w:uiPriority="52"/>
+  <w:latentStyles w:defLockedState="0" w:defUIPriority="99" w:defSemiHidden="1" w:defUnhideWhenUsed="1" w:defQFormat="0" w:count="267">
+    <w:lsdException w:name="Normal" w:semiHidden="0" w:uiPriority="0" w:unhideWhenUsed="0" w:qFormat="1"/>
+    <w:lsdException w:name="heading 1" w:semiHidden="0" w:unhideWhenUsed="0" w:qFormat="1"/>
+    <w:lsdException w:name="heading 2" w:qFormat="1"/>
+    <w:lsdException w:name="heading 3" w:qFormat="1"/>
+    <w:lsdException w:name="heading 4" w:uiPriority="0" w:qFormat="1"/>
+    <w:lsdException w:name="heading 5" w:uiPriority="0" w:qFormat="1"/>
+    <w:lsdException w:name="heading 6" w:uiPriority="0" w:qFormat="1"/>
+    <w:lsdException w:name="heading 7" w:uiPriority="0" w:qFormat="1"/>
+    <w:lsdException w:name="heading 8" w:uiPriority="0" w:qFormat="1"/>
+    <w:lsdException w:name="heading 9" w:uiPriority="0" w:qFormat="1"/>
+    <w:lsdException w:name="toc 1" w:uiPriority="39"/>
+    <w:lsdException w:name="toc 2" w:uiPriority="39"/>
+    <w:lsdException w:name="toc 3" w:uiPriority="39"/>
+    <w:lsdException w:name="toc 4" w:uiPriority="39"/>
+    <w:lsdException w:name="toc 5" w:uiPriority="39"/>
+    <w:lsdException w:name="toc 6" w:uiPriority="39"/>
+    <w:lsdException w:name="toc 7" w:uiPriority="39"/>
+    <w:lsdException w:name="toc 8" w:uiPriority="39"/>
+    <w:lsdException w:name="toc 9" w:uiPriority="39"/>
+    <w:lsdException w:name="caption" w:uiPriority="35" w:qFormat="1"/>
+    <w:lsdException w:name="Title" w:semiHidden="0" w:uiPriority="10" w:unhideWhenUsed="0" w:qFormat="1"/>
+    <w:lsdException w:name="Default Paragraph Font" w:uiPriority="1"/>
+    <w:lsdException w:name="Body Text" w:uiPriority="0"/>
+    <w:lsdException w:name="Subtitle" w:semiHidden="0" w:uiPriority="11" w:unhideWhenUsed="0" w:qFormat="1"/>
+    <w:lsdException w:name="Strong" w:semiHidden="0" w:uiPriority="22" w:unhideWhenUsed="0" w:qFormat="1"/>
+    <w:lsdException w:name="Emphasis" w:semiHidden="0" w:uiPriority="20" w:unhideWhenUsed="0" w:qFormat="1"/>
+    <w:lsdException w:name="Table Grid" w:semiHidden="0" w:uiPriority="59" w:unhideWhenUsed="0"/>
+    <w:lsdException w:name="Placeholder Text" w:unhideWhenUsed="0"/>
+    <w:lsdException w:name="No Spacing" w:semiHidden="0" w:uiPriority="1" w:unhideWhenUsed="0" w:qFormat="1"/>
+    <w:lsdException w:name="Light Shading" w:semiHidden="0" w:uiPriority="60" w:unhideWhenUsed="0"/>
+    <w:lsdException w:name="Light List" w:semiHidden="0" w:uiPriority="61" w:unhideWhenUsed="0"/>
+    <w:lsdException w:name="Light Grid" w:semiHidden="0" w:uiPriority="62" w:unhideWhenUsed="0"/>
+    <w:lsdException w:name="Medium Shading 1" w:semiHidden="0" w:uiPriority="63" w:unhideWhenUsed="0"/>
+    <w:lsdException w:name="Medium Shading 2" w:semiHidden="0" w:uiPriority="64" w:unhideWhenUsed="0"/>
+    <w:lsdException w:name="Medium List 1" w:semiHidden="0" w:uiPriority="65" w:unhideWhenUsed="0"/>
+    <w:lsdException w:name="Medium List 2" w:semiHidden="0" w:uiPriority="66" w:unhideWhenUsed="0"/>
+    <w:lsdException w:name="Medium Grid 1" w:semiHidden="0" w:uiPriority="67" w:unhideWhenUsed="0"/>
+    <w:lsdException w:name="Medium Grid 2" w:semiHidden="0" w:uiPriority="68" w:unhideWhenUsed="0"/>
+    <w:lsdException w:name="Medium Grid 3" w:semiHidden="0" w:uiPriority="69" w:unhideWhenUsed="0"/>
+    <w:lsdException w:name="Dark List" w:semiHidden="0" w:uiPriority="70" w:unhideWhenUsed="0"/>
+    <w:lsdException w:name="Colorful Shading" w:semiHidden="0" w:uiPriority="71" w:unhideWhenUsed="0"/>
+    <w:lsdException w:name="Colorful List" w:semiHidden="0" w:uiPriority="72" w:unhideWhenUsed="0"/>
+    <w:lsdException w:name="Colorful Grid" w:semiHidden="0" w:uiPriority="73" w:unhideWhenUsed="0"/>
+    <w:lsdException w:name="Light Shading Accent 1" w:semiHidden="0" w:uiPriority="60" w:unhideWhenUsed="0"/>
+    <w:lsdException w:name="Light List Accent 1" w:semiHidden="0" w:uiPriority="61" w:unhideWhenUsed="0"/>
+    <w:lsdException w:name="Light Grid Accent 1" w:semiHidden="0" w:uiPriority="62" w:unhideWhenUsed="0"/>
+    <w:lsdException w:name="Medium Shading 1 Accent 1" w:semiHidden="0" w:uiPriority="63" w:unhideWhenUsed="0"/>
+    <w:lsdException w:name="Medium Shading 2 Accent 1" w:semiHidden="0" w:uiPriority="64" w:unhideWhenUsed="0"/>
+    <w:lsdException w:name="Medium List 1 Accent 1" w:semiHidden="0" w:uiPriority="65" w:unhideWhenUsed="0"/>
+    <w:lsdException w:name="Revision" w:unhideWhenUsed="0"/>
+    <w:lsdException w:name="List Paragraph" w:semiHidden="0" w:uiPriority="34" w:unhideWhenUsed="0" w:qFormat="1"/>
+    <w:lsdException w:name="Quote" w:semiHidden="0" w:uiPriority="29" w:unhideWhenUsed="0" w:qFormat="1"/>
+    <w:lsdException w:name="Intense Quote" w:semiHidden="0" w:uiPriority="30" w:unhideWhenUsed="0" w:qFormat="1"/>
+    <w:lsdException w:name="Medium List 2 Accent 1" w:semiHidden="0" w:uiPriority="66" w:unhideWhenUsed="0"/>
+    <w:lsdException w:name="Medium Grid 1 Accent 1" w:semiHidden="0" w:uiPriority="67" w:unhideWhenUsed="0"/>
+    <w:lsdException w:name="Medium Grid 2 Accent 1" w:semiHidden="0" w:uiPriority="68" w:unhideWhenUsed="0"/>
+    <w:lsdException w:name="Medium Grid 3 Accent 1" w:semiHidden="0" w:uiPriority="69" w:unhideWhenUsed="0"/>
+    <w:lsdException w:name="Dark List Accent 1" w:semiHidden="0" w:uiPriority="70" w:unhideWhenUsed="0"/>
+    <w:lsdException w:name="Colorful Shading Accent 1" w:semiHidden="0" w:uiPriority="71" w:unhideWhenUsed="0"/>
+    <w:lsdException w:name="Colorful List Accent 1" w:semiHidden="0" w:uiPriority="72" w:unhideWhenUsed="0"/>
+    <w:lsdException w:name="Colorful Grid Accent 1" w:semiHidden="0" w:uiPriority="73" w:unhideWhenUsed="0"/>
+    <w:lsdException w:name="Light Shading Accent 2" w:semiHidden="0" w:uiPriority="60" w:unhideWhenUsed="0"/>
+    <w:lsdException w:name="Light List Accent 2" w:semiHidden="0" w:uiPriority="61" w:unhideWhenUsed="0"/>
+    <w:lsdException w:name="Light Grid Accent 2" w:semiHidden="0" w:uiPriority="62" w:unhideWhenUsed="0"/>
+    <w:lsdException w:name="Medium Shading 1 Accent 2" w:semiHidden="0" w:uiPriority="63" w:unhideWhenUsed="0"/>
+    <w:lsdException w:name="Medium Shading 2 Accent 2" w:semiHidden="0" w:uiPriority="64" w:unhideWhenUsed="0"/>
+    <w:lsdException w:name="Medium List 1 Accent 2" w:semiHidden="0" w:uiPriority="65" w:unhideWhenUsed="0"/>
+    <w:lsdException w:name="Medium List 2 Accent 2" w:semiHidden="0" w:uiPriority="66" w:unhideWhenUsed="0"/>
+    <w:lsdException w:name="Medium Grid 1 Accent 2" w:semiHidden="0" w:uiPriority="67" w:unhideWhenUsed="0"/>
+    <w:lsdException w:name="Medium Grid 2 Accent 2" w:semiHidden="0" w:uiPriority="68" w:unhideWhenUsed="0"/>
+    <w:lsdException w:name="Medium Grid 3 Accent 2" w:semiHidden="0" w:uiPriority="69" w:unhideWhenUsed="0"/>
+    <w:lsdException w:name="Dark List Accent 2" w:semiHidden="0" w:uiPriority="70" w:unhideWhenUsed="0"/>
+    <w:lsdException w:name="Colorful Shading Accent 2" w:semiHidden="0" w:uiPriority="71" w:unhideWhenUsed="0"/>
+    <w:lsdException w:name="Colorful List Accent 2" w:semiHidden="0" w:uiPriority="72" w:unhideWhenUsed="0"/>
+    <w:lsdException w:name="Colorful Grid Accent 2" w:semiHidden="0" w:uiPriority="73" w:unhideWhenUsed="0"/>
+    <w:lsdException w:name="Light Shading Accent 3" w:semiHidden="0" w:uiPriority="60" w:unhideWhenUsed="0"/>
+    <w:lsdException w:name="Light List Accent 3" w:semiHidden="0" w:uiPriority="61" w:unhideWhenUsed="0"/>
+    <w:lsdException w:name="Light Grid Accent 3" w:semiHidden="0" w:uiPriority="62" w:unhideWhenUsed="0"/>
+    <w:lsdException w:name="Medium Shading 1 Accent 3" w:semiHidden="0" w:uiPriority="63" w:unhideWhenUsed="0"/>
+    <w:lsdException w:name="Medium Shading 2 Accent 3" w:semiHidden="0" w:uiPriority="64" w:unhideWhenUsed="0"/>
+    <w:lsdException w:name="Medium List 1 Accent 3" w:semiHidden="0" w:uiPriority="65" w:unhideWhenUsed="0"/>
+    <w:lsdException w:name="Medium List 2 Accent 3" w:semiHidden="0" w:uiPriority="66" w:unhideWhenUsed="0"/>
+    <w:lsdException w:name="Medium Grid 1 Accent 3" w:semiHidden="0" w:uiPriority="67" w:unhideWhenUsed="0"/>
+    <w:lsdException w:name="Medium Grid 2 Accent 3" w:semiHidden="0" w:uiPriority="68" w:unhideWhenUsed="0"/>
+    <w:lsdException w:name="Medium Grid 3 Accent 3" w:semiHidden="0" w:uiPriority="69" w:unhideWhenUsed="0"/>
+    <w:lsdException w:name="Dark List Accent 3" w:semiHidden="0" w:uiPriority="70" w:unhideWhenUsed="0"/>
+    <w:lsdException w:name="Colorful Shading Accent 3" w:semiHidden="0" w:uiPriority="71" w:unhideWhenUsed="0"/>
+    <w:lsdException w:name="Colorful List Accent 3" w:semiHidden="0" w:uiPriority="72" w:unhideWhenUsed="0"/>
+    <w:lsdException w:name="Colorful Grid Accent 3" w:semiHidden="0" w:uiPriority="73" w:unhideWhenUsed="0"/>
+    <w:lsdException w:name="Light Shading Accent 4" w:semiHidden="0" w:uiPriority="60" w:unhideWhenUsed="0"/>
+    <w:lsdException w:name="Light List Accent 4" w:semiHidden="0" w:uiPriority="61" w:unhideWhenUsed="0"/>
+    <w:lsdException w:name="Light Grid Accent 4" w:semiHidden="0" w:uiPriority="62" w:unhideWhenUsed="0"/>
+    <w:lsdException w:name="Medium Shading 1 Accent 4" w:semiHidden="0" w:uiPriority="63" w:unhideWhenUsed="0"/>
+    <w:lsdException w:name="Medium Shading 2 Accent 4" w:semiHidden="0" w:uiPriority="64" w:unhideWhenUsed="0"/>
+    <w:lsdException w:name="Medium List 1 Accent 4" w:semiHidden="0" w:uiPriority="65" w:unhideWhenUsed="0"/>
+    <w:lsdException w:name="Medium List 2 Accent 4" w:semiHidden="0" w:uiPriority="66" w:unhideWhenUsed="0"/>
+    <w:lsdException w:name="Medium Grid 1 Accent 4" w:semiHidden="0" w:uiPriority="67" w:unhideWhenUsed="0"/>
+    <w:lsdException w:name="Medium Grid 2 Accent 4" w:semiHidden="0" w:uiPriority="68" w:unhideWhenUsed="0"/>
+    <w:lsdException w:name="Medium Grid 3 Accent 4" w:semiHidden="0" w:uiPriority="69" w:unhideWhenUsed="0"/>
+    <w:lsdException w:name="Dark List Accent 4" w:semiHidden="0" w:uiPriority="70" w:unhideWhenUsed="0"/>
+    <w:lsdException w:name="Colorful Shading Accent 4" w:semiHidden="0" w:uiPriority="71" w:unhideWhenUsed="0"/>
+    <w:lsdException w:name="Colorful List Accent 4" w:semiHidden="0" w:uiPriority="72" w:unhideWhenUsed="0"/>
+    <w:lsdException w:name="Colorful Grid Accent 4" w:semiHidden="0" w:uiPriority="73" w:unhideWhenUsed="0"/>
+    <w:lsdException w:name="Light Shading Accent 5" w:semiHidden="0" w:uiPriority="60" w:unhideWhenUsed="0"/>
+    <w:lsdException w:name="Light List Accent 5" w:semiHidden="0" w:uiPriority="61" w:unhideWhenUsed="0"/>
+    <w:lsdException w:name="Light Grid Accent 5" w:semiHidden="0" w:uiPriority="62" w:unhideWhenUsed="0"/>
+    <w:lsdException w:name="Medium Shading 1 Accent 5" w:semiHidden="0" w:uiPriority="63" w:unhideWhenUsed="0"/>
+    <w:lsdException w:name="Medium Shading 2 Accent 5" w:semiHidden="0" w:uiPriority="64" w:unhideWhenUsed="0"/>
+    <w:lsdException w:name="Medium List 1 Accent 5" w:semiHidden="0" w:uiPriority="65" w:unhideWhenUsed="0"/>
+    <w:lsdException w:name="Medium List 2 Accent 5" w:semiHidden="0" w:uiPriority="66" w:unhideWhenUsed="0"/>
+    <w:lsdException w:name="Medium Grid 1 Accent 5" w:semiHidden="0" w:uiPriority="67" w:unhideWhenUsed="0"/>
+    <w:lsdException w:name="Medium Grid 2 Accent 5" w:semiHidden="0" w:uiPriority="68" w:unhideWhenUsed="0"/>
+    <w:lsdException w:name="Medium Grid 3 Accent 5" w:semiHidden="0" w:uiPriority="69" w:unhideWhenUsed="0"/>
+    <w:lsdException w:name="Dark List Accent 5" w:semiHidden="0" w:uiPriority="70" w:unhideWhenUsed="0"/>
+    <w:lsdException w:name="Colorful Shading Accent 5" w:semiHidden="0" w:uiPriority="71" w:unhideWhenUsed="0"/>
+    <w:lsdException w:name="Colorful List Accent 5" w:semiHidden="0" w:uiPriority="72" w:unhideWhenUsed="0"/>
+    <w:lsdException w:name="Colorful Grid Accent 5" w:semiHidden="0" w:uiPriority="73" w:unhideWhenUsed="0"/>
+    <w:lsdException w:name="Light Shading Accent 6" w:semiHidden="0" w:uiPriority="60" w:unhideWhenUsed="0"/>
+    <w:lsdException w:name="Light List Accent 6" w:semiHidden="0" w:uiPriority="61" w:unhideWhenUsed="0"/>
+    <w:lsdException w:name="Light Grid Accent 6" w:semiHidden="0" w:uiPriority="62" w:unhideWhenUsed="0"/>
+    <w:lsdException w:name="Medium Shading 1 Accent 6" w:semiHidden="0" w:uiPriority="63" w:unhideWhenUsed="0"/>
+    <w:lsdException w:name="Medium Shading 2 Accent 6" w:semiHidden="0" w:uiPriority="64" w:unhideWhenUsed="0"/>
+    <w:lsdException w:name="Medium List 1 Accent 6" w:semiHidden="0" w:uiPriority="65" w:unhideWhenUsed="0"/>
+    <w:lsdException w:name="Medium List 2 Accent 6" w:semiHidden="0" w:uiPriority="66" w:unhideWhenUsed="0"/>
+    <w:lsdException w:name="Medium Grid 1 Accent 6" w:semiHidden="0" w:uiPriority="67" w:unhideWhenUsed="0"/>
+    <w:lsdException w:name="Medium Grid 2 Accent 6" w:semiHidden="0" w:uiPriority="68" w:unhideWhenUsed="0"/>
+    <w:lsdException w:name="Medium Grid 3 Accent 6" w:semiHidden="0" w:uiPriority="69" w:unhideWhenUsed="0"/>
+    <w:lsdException w:name="Dark List Accent 6" w:semiHidden="0" w:uiPriority="70" w:unhideWhenUsed="0"/>
+    <w:lsdException w:name="Colorful Shading Accent 6" w:semiHidden="0" w:uiPriority="71" w:unhideWhenUsed="0"/>
+    <w:lsdException w:name="Colorful List Accent 6" w:semiHidden="0" w:uiPriority="72" w:unhideWhenUsed="0"/>
+    <w:lsdException w:name="Colorful Grid Accent 6" w:semiHidden="0" w:uiPriority="73" w:unhideWhenUsed="0"/>
+    <w:lsdException w:name="Subtle Emphasis" w:semiHidden="0" w:uiPriority="19" w:unhideWhenUsed="0" w:qFormat="1"/>
+    <w:lsdException w:name="Intense Emphasis" w:semiHidden="0" w:uiPriority="21" w:unhideWhenUsed="0" w:qFormat="1"/>
+    <w:lsdException w:name="Subtle Reference" w:semiHidden="0" w:uiPriority="31" w:unhideWhenUsed="0" w:qFormat="1"/>
+    <w:lsdException w:name="Intense Reference" w:semiHidden="0" w:uiPriority="32" w:unhideWhenUsed="0" w:qFormat="1"/>
+    <w:lsdException w:name="Book Title" w:semiHidden="0" w:uiPriority="33" w:unhideWhenUsed="0" w:qFormat="1"/>
+    <w:lsdException w:name="Bibliography" w:uiPriority="37"/>
+    <w:lsdException w:name="TOC Heading" w:uiPriority="39" w:qFormat="1"/>
+  </w:latentStyles>
+  <w:style w:type="paragraph" w:default="1" w:styleId="Normal">
+    <w:name w:val="Normal"/>
+    <w:qFormat/>
+  </w:style>
+  <w:style w:type="paragraph" w:styleId="Titre1">
+    <w:name w:val="heading 1"/>
+    <w:basedOn w:val="Normal"/>
+    <w:next w:val="Normal"/>
+    <w:link w:val="Titre1Car"/>
+    <w:uiPriority w:val="99"/>
+    <w:qFormat/>
+    <w:rsid w:val="00311953"/>
+    <w:pPr>
+      <w:keepNext/>
+      <w:keepLines/>
+      <w:spacing w:before="480" w:after="0"/>
+      <w:outlineLvl w:val="0"/>
+    </w:pPr>
+    <w:rPr>
+      <w:rFonts w:asciiTheme="majorHAnsi" w:eastAsiaTheme="majorEastAsia" w:hAnsiTheme="majorHAnsi" w:cstheme="majorBidi"/>
+      <w:b/>
+      <w:bCs/>
+      <w:color w:val="365F91" w:themeColor="accent1" w:themeShade="BF"/>
+      <w:sz w:val="28"/>
+      <w:szCs w:val="28"/>
+    </w:rPr>
+  </w:style>
+  <w:style w:type="paragraph" w:styleId="Titre2">
+    <w:name w:val="heading 2"/>
+    <w:basedOn w:val="Normal"/>
+    <w:next w:val="Normal"/>
+    <w:link w:val="Titre2Car"/>
+    <w:uiPriority w:val="99"/>
+    <w:unhideWhenUsed/>
+    <w:qFormat/>
+    <w:rsid w:val="00311953"/>
+    <w:pPr>
+      <w:keepNext/>
+      <w:keepLines/>
+      <w:spacing w:before="200" w:after="0"/>
+      <w:outlineLvl w:val="1"/>
+    </w:pPr>
+    <w:rPr>
+      <w:rFonts w:asciiTheme="majorHAnsi" w:eastAsiaTheme="majorEastAsia" w:hAnsiTheme="majorHAnsi" w:cstheme="majorBidi"/>
+      <w:b/>
+      <w:bCs/>
+      <w:color w:val="4F81BD" w:themeColor="accent1"/>
+      <w:sz w:val="26"/>
+      <w:szCs w:val="26"/>
+    </w:rPr>
+  </w:style>
+  <w:style w:type="paragraph" w:styleId="Titre3">
+    <w:name w:val="heading 3"/>
+    <w:basedOn w:val="Normal"/>
+    <w:next w:val="Normal"/>
+    <w:link w:val="Titre3Car"/>
+    <w:uiPriority w:val="99"/>
+    <w:unhideWhenUsed/>
+    <w:qFormat/>
+    <w:rsid w:val="000D3F21"/>
+    <w:pPr>
+      <w:keepNext/>
+      <w:keepLines/>
+      <w:spacing w:before="200" w:after="0"/>
+      <w:outlineLvl w:val="2"/>
+    </w:pPr>
+    <w:rPr>
+      <w:rFonts w:asciiTheme="majorHAnsi" w:eastAsiaTheme="majorEastAsia" w:hAnsiTheme="majorHAnsi" w:cstheme="majorBidi"/>
+      <w:b/>
+      <w:bCs/>
+      <w:color w:val="4F81BD" w:themeColor="accent1"/>
+    </w:rPr>
+  </w:style>
+  <w:style w:type="paragraph" w:styleId="Titre4">
+    <w:name w:val="heading 4"/>
+    <w:basedOn w:val="Normal"/>
+    <w:next w:val="Normal"/>
+    <w:link w:val="Titre4Car"/>
+    <w:unhideWhenUsed/>
+    <w:qFormat/>
+    <w:rsid w:val="00A01955"/>
+    <w:pPr>
+      <w:keepNext/>
+      <w:keepLines/>
+      <w:spacing w:before="200" w:after="0"/>
+      <w:ind w:left="864" w:hanging="864"/>
+      <w:outlineLvl w:val="3"/>
+    </w:pPr>
+    <w:rPr>
+      <w:rFonts w:asciiTheme="majorHAnsi" w:eastAsiaTheme="majorEastAsia" w:hAnsiTheme="majorHAnsi" w:cstheme="majorBidi"/>
+      <w:b/>
+      <w:bCs/>
+      <w:i/>
+      <w:iCs/>
+      <w:color w:val="4F81BD" w:themeColor="accent1"/>
+      <w:lang w:eastAsia="en-US"/>
+    </w:rPr>
+  </w:style>
+  <w:style w:type="paragraph" w:styleId="Titre5">
+    <w:name w:val="heading 5"/>
+    <w:basedOn w:val="Normal"/>
+    <w:next w:val="Normal"/>
+    <w:link w:val="Titre5Car"/>
+    <w:unhideWhenUsed/>
+    <w:qFormat/>
+    <w:rsid w:val="00A01955"/>
+    <w:pPr>
+      <w:keepNext/>
+      <w:keepLines/>
+      <w:spacing w:before="200" w:after="0"/>
+      <w:ind w:left="1008" w:hanging="1008"/>
+      <w:outlineLvl w:val="4"/>
+    </w:pPr>
+    <w:rPr>
+      <w:rFonts w:asciiTheme="majorHAnsi" w:eastAsiaTheme="majorEastAsia" w:hAnsiTheme="majorHAnsi" w:cstheme="majorBidi"/>
+      <w:color w:val="243F60" w:themeColor="accent1" w:themeShade="7F"/>
+      <w:lang w:eastAsia="en-US"/>
+    </w:rPr>
+  </w:style>
+  <w:style w:type="paragraph" w:styleId="Titre6">
+    <w:name w:val="heading 6"/>
+    <w:basedOn w:val="Normal"/>
+    <w:next w:val="Normal"/>
+    <w:link w:val="Titre6Car"/>
+    <w:unhideWhenUsed/>
+    <w:qFormat/>
+    <w:rsid w:val="00A01955"/>
+    <w:pPr>
+      <w:keepNext/>
+      <w:keepLines/>
+      <w:spacing w:before="200" w:after="0"/>
+      <w:ind w:left="1152" w:hanging="1152"/>
+      <w:outlineLvl w:val="5"/>
+    </w:pPr>
+    <w:rPr>
+      <w:rFonts w:asciiTheme="majorHAnsi" w:eastAsiaTheme="majorEastAsia" w:hAnsiTheme="majorHAnsi" w:cstheme="majorBidi"/>
+      <w:i/>
+      <w:iCs/>
+      <w:color w:val="243F60" w:themeColor="accent1" w:themeShade="7F"/>
+      <w:lang w:eastAsia="en-US"/>
+    </w:rPr>
+  </w:style>
+  <w:style w:type="paragraph" w:styleId="Titre7">
+    <w:name w:val="heading 7"/>
+    <w:basedOn w:val="Normal"/>
+    <w:next w:val="Normal"/>
+    <w:link w:val="Titre7Car"/>
+    <w:unhideWhenUsed/>
+    <w:qFormat/>
+    <w:rsid w:val="00A01955"/>
+    <w:pPr>
+      <w:keepNext/>
+      <w:keepLines/>
+      <w:spacing w:before="200" w:after="0"/>
+      <w:ind w:left="1296" w:hanging="1296"/>
+      <w:outlineLvl w:val="6"/>
+    </w:pPr>
+    <w:rPr>
+      <w:rFonts w:asciiTheme="majorHAnsi" w:eastAsiaTheme="majorEastAsia" w:hAnsiTheme="majorHAnsi" w:cstheme="majorBidi"/>
+      <w:i/>
+      <w:iCs/>
+      <w:color w:val="404040" w:themeColor="text1" w:themeTint="BF"/>
+      <w:lang w:eastAsia="en-US"/>
+    </w:rPr>
+  </w:style>
+  <w:style w:type="paragraph" w:styleId="Titre8">
+    <w:name w:val="heading 8"/>
+    <w:basedOn w:val="Normal"/>
+    <w:next w:val="Normal"/>
+    <w:link w:val="Titre8Car"/>
+    <w:semiHidden/>
+    <w:unhideWhenUsed/>
+    <w:qFormat/>
+    <w:rsid w:val="00A01955"/>
+    <w:pPr>
+      <w:keepNext/>
+      <w:keepLines/>
+      <w:spacing w:before="200" w:after="0"/>
+      <w:ind w:left="1440" w:hanging="1440"/>
+      <w:outlineLvl w:val="7"/>
+    </w:pPr>
+    <w:rPr>
+      <w:rFonts w:asciiTheme="majorHAnsi" w:eastAsiaTheme="majorEastAsia" w:hAnsiTheme="majorHAnsi" w:cstheme="majorBidi"/>
+      <w:color w:val="404040" w:themeColor="text1" w:themeTint="BF"/>
+      <w:sz w:val="20"/>
+      <w:szCs w:val="20"/>
+      <w:lang w:eastAsia="en-US"/>
+    </w:rPr>
+  </w:style>
+  <w:style w:type="paragraph" w:styleId="Titre9">
+    <w:name w:val="heading 9"/>
+    <w:basedOn w:val="Normal"/>
+    <w:next w:val="Normal"/>
+    <w:link w:val="Titre9Car"/>
+    <w:semiHidden/>
+    <w:unhideWhenUsed/>
+    <w:qFormat/>
+    <w:rsid w:val="00A01955"/>
+    <w:pPr>
+      <w:keepNext/>
+      <w:keepLines/>
+      <w:spacing w:before="200" w:after="0"/>
+      <w:ind w:left="1584" w:hanging="1584"/>
+      <w:outlineLvl w:val="8"/>
+    </w:pPr>
+    <w:rPr>
+      <w:rFonts w:asciiTheme="majorHAnsi" w:eastAsiaTheme="majorEastAsia" w:hAnsiTheme="majorHAnsi" w:cstheme="majorBidi"/>
+      <w:i/>
+      <w:iCs/>
+      <w:color w:val="404040" w:themeColor="text1" w:themeTint="BF"/>
+      <w:sz w:val="20"/>
+      <w:szCs w:val="20"/>
+      <w:lang w:eastAsia="en-US"/>
+    </w:rPr>
+  </w:style>
+  <w:style w:type="character" w:default="1" w:styleId="Policepardfaut">
+    <w:name w:val="Default Paragraph Font"/>
+    <w:uiPriority w:val="1"/>
+    <w:semiHidden/>
+    <w:unhideWhenUsed/>
+  </w:style>
+  <w:style w:type="table" w:default="1" w:styleId="TableauNormal">
+    <w:name w:val="Normal Table"/>
+    <w:uiPriority w:val="99"/>
+    <w:semiHidden/>
+    <w:unhideWhenUsed/>
+    <w:tblPr>
+      <w:tblInd w:w="0" w:type="dxa"/>
+      <w:tblCellMar>
+        <w:top w:w="0" w:type="dxa"/>
+        <w:left w:w="108" w:type="dxa"/>
+        <w:bottom w:w="0" w:type="dxa"/>
+        <w:right w:w="108" w:type="dxa"/>
+      </w:tblCellMar>
+    </w:tblPr>
+  </w:style>
+  <w:style w:type="numbering" w:default="1" w:styleId="Aucuneliste">
+    <w:name w:val="No List"/>
+    <w:uiPriority w:val="99"/>
+    <w:semiHidden/>
+    <w:unhideWhenUsed/>
+  </w:style>
+  <w:style w:type="character" w:customStyle="1" w:styleId="Titre1Car">
+    <w:name w:val="Titre 1 Car"/>
+    <w:basedOn w:val="Policepardfaut"/>
+    <w:link w:val="Titre1"/>
+    <w:uiPriority w:val="99"/>
+    <w:rsid w:val="00311953"/>
+    <w:rPr>
+      <w:rFonts w:asciiTheme="majorHAnsi" w:eastAsiaTheme="majorEastAsia" w:hAnsiTheme="majorHAnsi" w:cstheme="majorBidi"/>
+      <w:b/>
+      <w:bCs/>
+      <w:color w:val="365F91" w:themeColor="accent1" w:themeShade="BF"/>
+      <w:sz w:val="28"/>
+      <w:szCs w:val="28"/>
+    </w:rPr>
+  </w:style>
+  <w:style w:type="character" w:customStyle="1" w:styleId="Titre2Car">
+    <w:name w:val="Titre 2 Car"/>
+    <w:basedOn w:val="Policepardfaut"/>
+    <w:link w:val="Titre2"/>
+    <w:uiPriority w:val="9"/>
+    <w:rsid w:val="00311953"/>
+    <w:rPr>
+      <w:rFonts w:asciiTheme="majorHAnsi" w:eastAsiaTheme="majorEastAsia" w:hAnsiTheme="majorHAnsi" w:cstheme="majorBidi"/>
+      <w:b/>
+      <w:bCs/>
+      <w:color w:val="4F81BD" w:themeColor="accent1"/>
+      <w:sz w:val="26"/>
+      <w:szCs w:val="26"/>
+    </w:rPr>
+  </w:style>
+  <w:style w:type="paragraph" w:styleId="Paragraphedeliste">
+    <w:name w:val="List Paragraph"/>
+    <w:basedOn w:val="Normal"/>
+    <w:uiPriority w:val="34"/>
+    <w:qFormat/>
+    <w:rsid w:val="00311953"/>
+    <w:pPr>
+      <w:ind w:left="720"/>
+      <w:contextualSpacing/>
+    </w:pPr>
+  </w:style>
+  <w:style w:type="character" w:customStyle="1" w:styleId="Titre3Car">
+    <w:name w:val="Titre 3 Car"/>
+    <w:basedOn w:val="Policepardfaut"/>
+    <w:link w:val="Titre3"/>
+    <w:uiPriority w:val="9"/>
+    <w:rsid w:val="000D3F21"/>
+    <w:rPr>
+      <w:rFonts w:asciiTheme="majorHAnsi" w:eastAsiaTheme="majorEastAsia" w:hAnsiTheme="majorHAnsi" w:cstheme="majorBidi"/>
+      <w:b/>
+      <w:bCs/>
+      <w:color w:val="4F81BD" w:themeColor="accent1"/>
+    </w:rPr>
+  </w:style>
+  <w:style w:type="paragraph" w:styleId="Titre">
+    <w:name w:val="Title"/>
+    <w:basedOn w:val="Normal"/>
+    <w:next w:val="Normal"/>
+    <w:link w:val="TitreCar"/>
+    <w:uiPriority w:val="10"/>
+    <w:qFormat/>
+    <w:rsid w:val="00524804"/>
+    <w:pPr>
+      <w:pBdr>
+        <w:bottom w:val="single" w:sz="8" w:space="4" w:color="4F81BD" w:themeColor="accent1"/>
+      </w:pBdr>
+      <w:spacing w:after="300" w:line="240" w:lineRule="auto"/>
+      <w:contextualSpacing/>
+    </w:pPr>
+    <w:rPr>
+      <w:rFonts w:asciiTheme="majorHAnsi" w:eastAsiaTheme="majorEastAsia" w:hAnsiTheme="majorHAnsi" w:cstheme="majorBidi"/>
+      <w:color w:val="17365D" w:themeColor="text2" w:themeShade="BF"/>
+      <w:spacing w:val="5"/>
+      <w:kern w:val="28"/>
+      <w:sz w:val="52"/>
+      <w:szCs w:val="52"/>
+    </w:rPr>
+  </w:style>
+  <w:style w:type="character" w:customStyle="1" w:styleId="TitreCar">
+    <w:name w:val="Titre Car"/>
+    <w:basedOn w:val="Policepardfaut"/>
+    <w:link w:val="Titre"/>
+    <w:uiPriority w:val="10"/>
+    <w:rsid w:val="00524804"/>
+    <w:rPr>
+      <w:rFonts w:asciiTheme="majorHAnsi" w:eastAsiaTheme="majorEastAsia" w:hAnsiTheme="majorHAnsi" w:cstheme="majorBidi"/>
+      <w:color w:val="17365D" w:themeColor="text2" w:themeShade="BF"/>
+      <w:spacing w:val="5"/>
+      <w:kern w:val="28"/>
+      <w:sz w:val="52"/>
+      <w:szCs w:val="52"/>
+    </w:rPr>
+  </w:style>
+  <w:style w:type="character" w:styleId="Lienhypertexte">
+    <w:name w:val="Hyperlink"/>
+    <w:basedOn w:val="Policepardfaut"/>
+    <w:uiPriority w:val="99"/>
+    <w:unhideWhenUsed/>
+    <w:rsid w:val="00465924"/>
+    <w:rPr>
+      <w:color w:val="0000FF"/>
+      <w:u w:val="single"/>
+    </w:rPr>
+  </w:style>
+  <w:style w:type="paragraph" w:styleId="Textedebulles">
+    <w:name w:val="Balloon Text"/>
+    <w:basedOn w:val="Normal"/>
+    <w:link w:val="TextedebullesCar"/>
+    <w:uiPriority w:val="99"/>
+    <w:semiHidden/>
+    <w:unhideWhenUsed/>
+    <w:rsid w:val="000E6F70"/>
+    <w:pPr>
+      <w:spacing w:after="0" w:line="240" w:lineRule="auto"/>
+    </w:pPr>
+    <w:rPr>
+      <w:rFonts w:ascii="Tahoma" w:hAnsi="Tahoma" w:cs="Tahoma"/>
+      <w:sz w:val="16"/>
+      <w:szCs w:val="16"/>
+    </w:rPr>
+  </w:style>
+  <w:style w:type="character" w:customStyle="1" w:styleId="TextedebullesCar">
+    <w:name w:val="Texte de bulles Car"/>
+    <w:basedOn w:val="Policepardfaut"/>
+    <w:link w:val="Textedebulles"/>
+    <w:uiPriority w:val="99"/>
+    <w:semiHidden/>
+    <w:rsid w:val="000E6F70"/>
+    <w:rPr>
+      <w:rFonts w:ascii="Tahoma" w:hAnsi="Tahoma" w:cs="Tahoma"/>
+      <w:sz w:val="16"/>
+      <w:szCs w:val="16"/>
+    </w:rPr>
+  </w:style>
+  <w:style w:type="paragraph" w:styleId="TM1">
+    <w:name w:val="toc 1"/>
+    <w:basedOn w:val="Normal"/>
+    <w:next w:val="Normal"/>
+    <w:autoRedefine/>
+    <w:uiPriority w:val="39"/>
+    <w:unhideWhenUsed/>
+    <w:rsid w:val="006E55BD"/>
+    <w:pPr>
+      <w:spacing w:after="100"/>
+    </w:pPr>
+  </w:style>
+  <w:style w:type="paragraph" w:styleId="TM2">
+    <w:name w:val="toc 2"/>
+    <w:basedOn w:val="Normal"/>
+    <w:next w:val="Normal"/>
+    <w:autoRedefine/>
+    <w:uiPriority w:val="39"/>
+    <w:unhideWhenUsed/>
+    <w:rsid w:val="006E55BD"/>
+    <w:pPr>
+      <w:spacing w:after="100"/>
+      <w:ind w:left="220"/>
+    </w:pPr>
+  </w:style>
+  <w:style w:type="paragraph" w:styleId="TM3">
+    <w:name w:val="toc 3"/>
+    <w:basedOn w:val="Normal"/>
+    <w:next w:val="Normal"/>
+    <w:autoRedefine/>
+    <w:uiPriority w:val="39"/>
+    <w:unhideWhenUsed/>
+    <w:rsid w:val="006E55BD"/>
+    <w:pPr>
+      <w:spacing w:after="100"/>
+      <w:ind w:left="440"/>
+    </w:pPr>
+  </w:style>
+  <w:style w:type="paragraph" w:styleId="Corpsdetexte">
+    <w:name w:val="Body Text"/>
+    <w:basedOn w:val="Normal"/>
+    <w:link w:val="CorpsdetexteCar"/>
+    <w:rsid w:val="00E11D8A"/>
+    <w:pPr>
+      <w:spacing w:before="120" w:after="120"/>
+    </w:pPr>
+    <w:rPr>
+      <w:rFonts w:ascii="Calibri" w:eastAsia="Times New Roman" w:hAnsi="Calibri" w:cs="Times New Roman"/>
+      <w:lang w:val="en-US" w:bidi="en-US"/>
+    </w:rPr>
+  </w:style>
+  <w:style w:type="character" w:customStyle="1" w:styleId="CorpsdetexteCar">
+    <w:name w:val="Corps de texte Car"/>
+    <w:basedOn w:val="Policepardfaut"/>
+    <w:link w:val="Corpsdetexte"/>
+    <w:rsid w:val="00E11D8A"/>
+    <w:rPr>
+      <w:rFonts w:ascii="Calibri" w:eastAsia="Times New Roman" w:hAnsi="Calibri" w:cs="Times New Roman"/>
+      <w:lang w:val="en-US" w:bidi="en-US"/>
+    </w:rPr>
+  </w:style>
+  <w:style w:type="paragraph" w:customStyle="1" w:styleId="Tabletext">
+    <w:name w:val="Tabletext"/>
+    <w:basedOn w:val="Normal"/>
+    <w:rsid w:val="00E11D8A"/>
+    <w:pPr>
+      <w:keepLines/>
+      <w:widowControl w:val="0"/>
+      <w:spacing w:after="120" w:line="240" w:lineRule="atLeast"/>
+    </w:pPr>
+    <w:rPr>
+      <w:rFonts w:ascii="Times New Roman" w:eastAsia="Times New Roman" w:hAnsi="Times New Roman" w:cs="Times New Roman"/>
+      <w:sz w:val="20"/>
+      <w:szCs w:val="20"/>
+      <w:lang w:val="en-US" w:bidi="en-US"/>
+    </w:rPr>
+  </w:style>
+  <w:style w:type="character" w:customStyle="1" w:styleId="StyleTitreLatin36ptCar">
+    <w:name w:val="Style Titre + (Latin) 36 pt Car"/>
+    <w:basedOn w:val="Policepardfaut"/>
+    <w:rsid w:val="00E11D8A"/>
+    <w:rPr>
+      <w:rFonts w:ascii="Arial" w:hAnsi="Arial" w:cs="Arial"/>
+      <w:b/>
+      <w:bCs/>
+      <w:kern w:val="28"/>
+      <w:sz w:val="72"/>
+      <w:szCs w:val="32"/>
+      <w:lang w:val="fr-FR" w:eastAsia="fr-FR" w:bidi="ar-SA"/>
+    </w:rPr>
+  </w:style>
+  <w:style w:type="paragraph" w:customStyle="1" w:styleId="Titredocument">
+    <w:name w:val="Titre document"/>
+    <w:basedOn w:val="Normal"/>
+    <w:rsid w:val="00E11D8A"/>
+    <w:pPr>
+      <w:spacing w:before="1200" w:after="360"/>
+      <w:jc w:val="center"/>
+    </w:pPr>
+    <w:rPr>
+      <w:rFonts w:ascii="Arial" w:eastAsia="Times New Roman" w:hAnsi="Arial" w:cs="Arial"/>
+      <w:b/>
+      <w:bCs/>
+      <w:kern w:val="28"/>
+      <w:sz w:val="56"/>
+      <w:szCs w:val="32"/>
+    </w:rPr>
+  </w:style>
+  <w:style w:type="paragraph" w:customStyle="1" w:styleId="TitreProjet">
+    <w:name w:val="Titre Projet"/>
+    <w:rsid w:val="00E11D8A"/>
+    <w:pPr>
+      <w:spacing w:before="2280"/>
+      <w:jc w:val="center"/>
+    </w:pPr>
+    <w:rPr>
+      <w:rFonts w:ascii="Arial" w:eastAsia="Times New Roman" w:hAnsi="Arial" w:cs="Arial"/>
+      <w:b/>
+      <w:bCs/>
+      <w:kern w:val="28"/>
+      <w:sz w:val="72"/>
+      <w:szCs w:val="32"/>
+    </w:rPr>
+  </w:style>
+  <w:style w:type="character" w:customStyle="1" w:styleId="TitreProjetCar">
+    <w:name w:val="Titre Projet Car"/>
+    <w:basedOn w:val="TitreCar"/>
+    <w:rsid w:val="00E11D8A"/>
+    <w:rPr>
+      <w:rFonts w:ascii="Cambria" w:eastAsia="Times New Roman" w:hAnsi="Cambria" w:cs="Times New Roman"/>
+      <w:color w:val="17365D"/>
+      <w:spacing w:val="5"/>
+      <w:kern w:val="28"/>
+      <w:sz w:val="72"/>
+      <w:szCs w:val="52"/>
+    </w:rPr>
+  </w:style>
+  <w:style w:type="paragraph" w:customStyle="1" w:styleId="Titrehistorique">
+    <w:name w:val="Titre historique"/>
+    <w:rsid w:val="00E11D8A"/>
+    <w:pPr>
+      <w:spacing w:after="360"/>
+      <w:jc w:val="center"/>
+    </w:pPr>
+    <w:rPr>
+      <w:rFonts w:ascii="Arial" w:eastAsia="Times New Roman" w:hAnsi="Arial" w:cs="Arial"/>
+      <w:b/>
+      <w:bCs/>
+      <w:kern w:val="28"/>
+      <w:sz w:val="40"/>
+      <w:szCs w:val="32"/>
+    </w:rPr>
+  </w:style>
+  <w:style w:type="paragraph" w:customStyle="1" w:styleId="Version">
+    <w:name w:val="Version"/>
+    <w:basedOn w:val="Normal"/>
+    <w:rsid w:val="00E11D8A"/>
+    <w:pPr>
+      <w:spacing w:before="1200" w:after="360"/>
+      <w:jc w:val="center"/>
+    </w:pPr>
+    <w:rPr>
+      <w:rFonts w:ascii="Arial" w:eastAsia="Times New Roman" w:hAnsi="Arial" w:cs="Times New Roman"/>
+      <w:sz w:val="36"/>
+      <w:szCs w:val="36"/>
+    </w:rPr>
+  </w:style>
+  <w:style w:type="character" w:styleId="Lienhypertextesuivivisit">
+    <w:name w:val="FollowedHyperlink"/>
+    <w:basedOn w:val="Policepardfaut"/>
+    <w:uiPriority w:val="99"/>
+    <w:semiHidden/>
+    <w:unhideWhenUsed/>
+    <w:rsid w:val="008428FE"/>
+    <w:rPr>
+      <w:color w:val="800080" w:themeColor="followedHyperlink"/>
+      <w:u w:val="single"/>
+    </w:rPr>
+  </w:style>
+  <w:style w:type="character" w:customStyle="1" w:styleId="Titre4Car">
+    <w:name w:val="Titre 4 Car"/>
+    <w:basedOn w:val="Policepardfaut"/>
+    <w:link w:val="Titre4"/>
+    <w:rsid w:val="00A01955"/>
+    <w:rPr>
+      <w:rFonts w:asciiTheme="majorHAnsi" w:eastAsiaTheme="majorEastAsia" w:hAnsiTheme="majorHAnsi" w:cstheme="majorBidi"/>
+      <w:b/>
+      <w:bCs/>
+      <w:i/>
+      <w:iCs/>
+      <w:color w:val="4F81BD" w:themeColor="accent1"/>
+      <w:lang w:eastAsia="en-US"/>
+    </w:rPr>
+  </w:style>
+  <w:style w:type="character" w:customStyle="1" w:styleId="Titre5Car">
+    <w:name w:val="Titre 5 Car"/>
+    <w:basedOn w:val="Policepardfaut"/>
+    <w:link w:val="Titre5"/>
+    <w:rsid w:val="00A01955"/>
+    <w:rPr>
+      <w:rFonts w:asciiTheme="majorHAnsi" w:eastAsiaTheme="majorEastAsia" w:hAnsiTheme="majorHAnsi" w:cstheme="majorBidi"/>
+      <w:color w:val="243F60" w:themeColor="accent1" w:themeShade="7F"/>
+      <w:lang w:eastAsia="en-US"/>
+    </w:rPr>
+  </w:style>
+  <w:style w:type="character" w:customStyle="1" w:styleId="Titre6Car">
+    <w:name w:val="Titre 6 Car"/>
+    <w:basedOn w:val="Policepardfaut"/>
+    <w:link w:val="Titre6"/>
+    <w:rsid w:val="00A01955"/>
+    <w:rPr>
+      <w:rFonts w:asciiTheme="majorHAnsi" w:eastAsiaTheme="majorEastAsia" w:hAnsiTheme="majorHAnsi" w:cstheme="majorBidi"/>
+      <w:i/>
+      <w:iCs/>
+      <w:color w:val="243F60" w:themeColor="accent1" w:themeShade="7F"/>
+      <w:lang w:eastAsia="en-US"/>
+    </w:rPr>
+  </w:style>
+  <w:style w:type="character" w:customStyle="1" w:styleId="Titre7Car">
+    <w:name w:val="Titre 7 Car"/>
+    <w:basedOn w:val="Policepardfaut"/>
+    <w:link w:val="Titre7"/>
+    <w:rsid w:val="00A01955"/>
+    <w:rPr>
+      <w:rFonts w:asciiTheme="majorHAnsi" w:eastAsiaTheme="majorEastAsia" w:hAnsiTheme="majorHAnsi" w:cstheme="majorBidi"/>
+      <w:i/>
+      <w:iCs/>
+      <w:color w:val="404040" w:themeColor="text1" w:themeTint="BF"/>
+      <w:lang w:eastAsia="en-US"/>
+    </w:rPr>
+  </w:style>
+  <w:style w:type="character" w:customStyle="1" w:styleId="Titre8Car">
+    <w:name w:val="Titre 8 Car"/>
+    <w:basedOn w:val="Policepardfaut"/>
+    <w:link w:val="Titre8"/>
+    <w:semiHidden/>
+    <w:rsid w:val="00A01955"/>
+    <w:rPr>
+      <w:rFonts w:asciiTheme="majorHAnsi" w:eastAsiaTheme="majorEastAsia" w:hAnsiTheme="majorHAnsi" w:cstheme="majorBidi"/>
+      <w:color w:val="404040" w:themeColor="text1" w:themeTint="BF"/>
+      <w:sz w:val="20"/>
+      <w:szCs w:val="20"/>
+      <w:lang w:eastAsia="en-US"/>
+    </w:rPr>
+  </w:style>
+  <w:style w:type="character" w:customStyle="1" w:styleId="Titre9Car">
+    <w:name w:val="Titre 9 Car"/>
+    <w:basedOn w:val="Policepardfaut"/>
+    <w:link w:val="Titre9"/>
+    <w:semiHidden/>
+    <w:rsid w:val="00A01955"/>
+    <w:rPr>
+      <w:rFonts w:asciiTheme="majorHAnsi" w:eastAsiaTheme="majorEastAsia" w:hAnsiTheme="majorHAnsi" w:cstheme="majorBidi"/>
+      <w:i/>
+      <w:iCs/>
+      <w:color w:val="404040" w:themeColor="text1" w:themeTint="BF"/>
+      <w:sz w:val="20"/>
+      <w:szCs w:val="20"/>
+      <w:lang w:eastAsia="en-US"/>
+    </w:rPr>
+  </w:style>
+  <w:style w:type="paragraph" w:styleId="Sansinterligne">
+    <w:name w:val="No Spacing"/>
+    <w:uiPriority w:val="1"/>
+    <w:qFormat/>
+    <w:rsid w:val="006C543E"/>
+    <w:pPr>
+      <w:spacing w:after="0" w:line="240" w:lineRule="auto"/>
+    </w:pPr>
+  </w:style>
+  <w:style w:type="table" w:styleId="Listecouleur-Accent3">
+    <w:name w:val="Colorful List Accent 3"/>
+    <w:basedOn w:val="TableauNormal"/>
+    <w:uiPriority w:val="72"/>
+    <w:rsid w:val="006C543E"/>
+    <w:pPr>
+      <w:spacing w:after="0" w:line="240" w:lineRule="auto"/>
+    </w:pPr>
+    <w:rPr>
+      <w:color w:val="000000" w:themeColor="text1"/>
+    </w:rPr>
+    <w:tblPr>
+      <w:tblStyleRowBandSize w:val="1"/>
+      <w:tblStyleColBandSize w:val="1"/>
+      <w:tblInd w:w="0" w:type="dxa"/>
+      <w:tblCellMar>
+        <w:top w:w="0" w:type="dxa"/>
+        <w:left w:w="108" w:type="dxa"/>
+        <w:bottom w:w="0" w:type="dxa"/>
+        <w:right w:w="108" w:type="dxa"/>
+      </w:tblCellMar>
+    </w:tblPr>
+    <w:tcPr>
+      <w:shd w:val="clear" w:color="auto" w:fill="F5F8EE" w:themeFill="accent3" w:themeFillTint="19"/>
+    </w:tcPr>
+    <w:tblStylePr w:type="firstRow">
+      <w:rPr>
+        <w:b/>
+        <w:bCs/>
+        <w:color w:val="FFFFFF" w:themeColor="background1"/>
+      </w:rPr>
+      <w:tblPr/>
+      <w:tcPr>
+        <w:tcBorders>
+          <w:bottom w:val="single" w:sz="12" w:space="0" w:color="FFFFFF" w:themeColor="background1"/>
+        </w:tcBorders>
+        <w:shd w:val="clear" w:color="auto" w:fill="664E82" w:themeFill="accent4" w:themeFillShade="CC"/>
+      </w:tcPr>
+    </w:tblStylePr>
+    <w:tblStylePr w:type="lastRow">
+      <w:rPr>
+        <w:b/>
+        <w:bCs/>
+        <w:color w:val="664E82" w:themeColor="accent4" w:themeShade="CC"/>
+      </w:rPr>
+      <w:tblPr/>
+      <w:tcPr>
+        <w:tcBorders>
+          <w:top w:val="single" w:sz="12" w:space="0" w:color="000000" w:themeColor="text1"/>
+        </w:tcBorders>
+        <w:shd w:val="clear" w:color="auto" w:fill="FFFFFF" w:themeFill="background1"/>
+      </w:tcPr>
+    </w:tblStylePr>
+    <w:tblStylePr w:type="firstCol">
+      <w:rPr>
+        <w:b/>
+        <w:bCs/>
+      </w:rPr>
+    </w:tblStylePr>
+    <w:tblStylePr w:type="lastCol">
+      <w:rPr>
+        <w:b/>
+        <w:bCs/>
+      </w:rPr>
+    </w:tblStylePr>
+    <w:tblStylePr w:type="band1Vert">
+      <w:tblPr/>
+      <w:tcPr>
+        <w:tcBorders>
+          <w:top w:val="nil"/>
+          <w:left w:val="nil"/>
+          <w:bottom w:val="nil"/>
+          <w:right w:val="nil"/>
+          <w:insideH w:val="nil"/>
+          <w:insideV w:val="nil"/>
+        </w:tcBorders>
+        <w:shd w:val="clear" w:color="auto" w:fill="E6EED5" w:themeFill="accent3" w:themeFillTint="3F"/>
+      </w:tcPr>
+    </w:tblStylePr>
+    <w:tblStylePr w:type="band1Horz">
+      <w:tblPr/>
+      <w:tcPr>
+        <w:shd w:val="clear" w:color="auto" w:fill="EAF1DD" w:themeFill="accent3" w:themeFillTint="33"/>
+      </w:tcPr>
+    </w:tblStylePr>
+  </w:style>
+</w:styles>
+</file>
+
+<file path=word/stylesWithEffects.xml><?xml version="1.0" encoding="utf-8"?>
+<w:styles xmlns:wpc="http://schemas.microsoft.com/office/word/2010/wordprocessingCanvas" xmlns:mc="http://schemas.openxmlformats.org/markup-compatibility/2006" xmlns:o="urn:schemas-microsoft-com:office:office" xmlns:r="http://schemas.openxmlformats.org/officeDocument/2006/relationships" xmlns:m="http://schemas.openxmlformats.org/officeDocument/2006/math" xmlns:v="urn:schemas-microsoft-com:vml" xmlns:wp14="http://schemas.microsoft.com/office/word/2010/wordprocessingDrawing" xmlns:wp="http://schemas.openxmlformats.org/drawingml/2006/wordprocessingDrawing" xmlns:w10="urn:schemas-microsoft-com:office:word" xmlns:w="http://schemas.openxmlformats.org/wordprocessingml/2006/main" xmlns:w14="http://schemas.microsoft.com/office/word/2010/wordml" xmlns:wpg="http://schemas.microsoft.com/office/word/2010/wordprocessingGroup" xmlns:wpi="http://schemas.microsoft.com/office/word/2010/wordprocessingInk" xmlns:wne="http://schemas.microsoft.com/office/word/2006/wordml" xmlns:wps="http://schemas.microsoft.com/office/word/2010/wordprocessingShape" mc:Ignorable="w14 wp14">
+  <w:docDefaults>
+    <w:rPrDefault>
+      <w:rPr>
+        <w:rFonts w:asciiTheme="minorHAnsi" w:eastAsiaTheme="minorEastAsia" w:hAnsiTheme="minorHAnsi" w:cstheme="minorBidi"/>
+        <w:sz w:val="22"/>
+        <w:szCs w:val="22"/>
+        <w:lang w:val="fr-FR" w:eastAsia="fr-FR" w:bidi="ar-SA"/>
+      </w:rPr>
+    </w:rPrDefault>
+    <w:pPrDefault>
+      <w:pPr>
+        <w:spacing w:after="200" w:line="276" w:lineRule="auto"/>
+      </w:pPr>
+    </w:pPrDefault>
+  </w:docDefaults>
+  <w:latentStyles w:defLockedState="0" w:defUIPriority="99" w:defSemiHidden="1" w:defUnhideWhenUsed="1" w:defQFormat="0" w:count="267">
+    <w:lsdException w:name="Normal" w:semiHidden="0" w:uiPriority="0" w:unhideWhenUsed="0" w:qFormat="1"/>
+    <w:lsdException w:name="heading 1" w:semiHidden="0" w:unhideWhenUsed="0" w:qFormat="1"/>
+    <w:lsdException w:name="heading 2" w:qFormat="1"/>
+    <w:lsdException w:name="heading 3" w:qFormat="1"/>
+    <w:lsdException w:name="heading 4" w:uiPriority="0" w:qFormat="1"/>
+    <w:lsdException w:name="heading 5" w:uiPriority="0" w:qFormat="1"/>
+    <w:lsdException w:name="heading 6" w:uiPriority="0" w:qFormat="1"/>
+    <w:lsdException w:name="heading 7" w:uiPriority="0" w:qFormat="1"/>
+    <w:lsdException w:name="heading 8" w:uiPriority="0" w:qFormat="1"/>
+    <w:lsdException w:name="heading 9" w:uiPriority="0" w:qFormat="1"/>
+    <w:lsdException w:name="toc 1" w:uiPriority="39"/>
+    <w:lsdException w:name="toc 2" w:uiPriority="39"/>
+    <w:lsdException w:name="toc 3" w:uiPriority="39"/>
+    <w:lsdException w:name="toc 4" w:uiPriority="39"/>
+    <w:lsdException w:name="toc 5" w:uiPriority="39"/>
+    <w:lsdException w:name="toc 6" w:uiPriority="39"/>
+    <w:lsdException w:name="toc 7" w:uiPriority="39"/>
+    <w:lsdException w:name="toc 8" w:uiPriority="39"/>
+    <w:lsdException w:name="toc 9" w:uiPriority="39"/>
+    <w:lsdException w:name="caption" w:uiPriority="35" w:qFormat="1"/>
+    <w:lsdException w:name="Title" w:semiHidden="0" w:uiPriority="10" w:unhideWhenUsed="0" w:qFormat="1"/>
+    <w:lsdException w:name="Default Paragraph Font" w:uiPriority="1"/>
+    <w:lsdException w:name="Body Text" w:uiPriority="0"/>
+    <w:lsdException w:name="Subtitle" w:semiHidden="0" w:uiPriority="11" w:unhideWhenUsed="0" w:qFormat="1"/>
+    <w:lsdException w:name="Strong" w:semiHidden="0" w:uiPriority="22" w:unhideWhenUsed="0" w:qFormat="1"/>
+    <w:lsdException w:name="Emphasis" w:semiHidden="0" w:uiPriority="20" w:unhideWhenUsed="0" w:qFormat="1"/>
+    <w:lsdException w:name="Table Grid" w:semiHidden="0" w:uiPriority="59" w:unhideWhenUsed="0"/>
+    <w:lsdException w:name="Placeholder Text" w:unhideWhenUsed="0"/>
+    <w:lsdException w:name="No Spacing" w:semiHidden="0" w:uiPriority="1" w:unhideWhenUsed="0" w:qFormat="1"/>
+    <w:lsdException w:name="Light Shading" w:semiHidden="0" w:uiPriority="60" w:unhideWhenUsed="0"/>
+    <w:lsdException w:name="Light List" w:semiHidden="0" w:uiPriority="61" w:unhideWhenUsed="0"/>
+    <w:lsdException w:name="Light Grid" w:semiHidden="0" w:uiPriority="62" w:unhideWhenUsed="0"/>
+    <w:lsdException w:name="Medium Shading 1" w:semiHidden="0" w:uiPriority="63" w:unhideWhenUsed="0"/>
+    <w:lsdException w:name="Medium Shading 2" w:semiHidden="0" w:uiPriority="64" w:unhideWhenUsed="0"/>
+    <w:lsdException w:name="Medium List 1" w:semiHidden="0" w:uiPriority="65" w:unhideWhenUsed="0"/>
+    <w:lsdException w:name="Medium List 2" w:semiHidden="0" w:uiPriority="66" w:unhideWhenUsed="0"/>
+    <w:lsdException w:name="Medium Grid 1" w:semiHidden="0" w:uiPriority="67" w:unhideWhenUsed="0"/>
+    <w:lsdException w:name="Medium Grid 2" w:semiHidden="0" w:uiPriority="68" w:unhideWhenUsed="0"/>
+    <w:lsdException w:name="Medium Grid 3" w:semiHidden="0" w:uiPriority="69" w:unhideWhenUsed="0"/>
+    <w:lsdException w:name="Dark List" w:semiHidden="0" w:uiPriority="70" w:unhideWhenUsed="0"/>
+    <w:lsdException w:name="Colorful Shading" w:semiHidden="0" w:uiPriority="71" w:unhideWhenUsed="0"/>
+    <w:lsdException w:name="Colorful List" w:semiHidden="0" w:uiPriority="72" w:unhideWhenUsed="0"/>
+    <w:lsdException w:name="Colorful Grid" w:semiHidden="0" w:uiPriority="73" w:unhideWhenUsed="0"/>
+    <w:lsdException w:name="Light Shading Accent 1" w:semiHidden="0" w:uiPriority="60" w:unhideWhenUsed="0"/>
+    <w:lsdException w:name="Light List Accent 1" w:semiHidden="0" w:uiPriority="61" w:unhideWhenUsed="0"/>
+    <w:lsdException w:name="Light Grid Accent 1" w:semiHidden="0" w:uiPriority="62" w:unhideWhenUsed="0"/>
+    <w:lsdException w:name="Medium Shading 1 Accent 1" w:semiHidden="0" w:uiPriority="63" w:unhideWhenUsed="0"/>
+    <w:lsdException w:name="Medium Shading 2 Accent 1" w:semiHidden="0" w:uiPriority="64" w:unhideWhenUsed="0"/>
+    <w:lsdException w:name="Medium List 1 Accent 1" w:semiHidden="0" w:uiPriority="65" w:unhideWhenUsed="0"/>
+    <w:lsdException w:name="Revision" w:unhideWhenUsed="0"/>
+    <w:lsdException w:name="List Paragraph" w:semiHidden="0" w:uiPriority="34" w:unhideWhenUsed="0" w:qFormat="1"/>
+    <w:lsdException w:name="Quote" w:semiHidden="0" w:uiPriority="29" w:unhideWhenUsed="0" w:qFormat="1"/>
+    <w:lsdException w:name="Intense Quote" w:semiHidden="0" w:uiPriority="30" w:unhideWhenUsed="0" w:qFormat="1"/>
+    <w:lsdException w:name="Medium List 2 Accent 1" w:semiHidden="0" w:uiPriority="66" w:unhideWhenUsed="0"/>
+    <w:lsdException w:name="Medium Grid 1 Accent 1" w:semiHidden="0" w:uiPriority="67" w:unhideWhenUsed="0"/>
+    <w:lsdException w:name="Medium Grid 2 Accent 1" w:semiHidden="0" w:uiPriority="68" w:unhideWhenUsed="0"/>
+    <w:lsdException w:name="Medium Grid 3 Accent 1" w:semiHidden="0" w:uiPriority="69" w:unhideWhenUsed="0"/>
+    <w:lsdException w:name="Dark List Accent 1" w:semiHidden="0" w:uiPriority="70" w:unhideWhenUsed="0"/>
+    <w:lsdException w:name="Colorful Shading Accent 1" w:semiHidden="0" w:uiPriority="71" w:unhideWhenUsed="0"/>
+    <w:lsdException w:name="Colorful List Accent 1" w:semiHidden="0" w:uiPriority="72" w:unhideWhenUsed="0"/>
+    <w:lsdException w:name="Colorful Grid Accent 1" w:semiHidden="0" w:uiPriority="73" w:unhideWhenUsed="0"/>
+    <w:lsdException w:name="Light Shading Accent 2" w:semiHidden="0" w:uiPriority="60" w:unhideWhenUsed="0"/>
+    <w:lsdException w:name="Light List Accent 2" w:semiHidden="0" w:uiPriority="61" w:unhideWhenUsed="0"/>
+    <w:lsdException w:name="Light Grid Accent 2" w:semiHidden="0" w:uiPriority="62" w:unhideWhenUsed="0"/>
+    <w:lsdException w:name="Medium Shading 1 Accent 2" w:semiHidden="0" w:uiPriority="63" w:unhideWhenUsed="0"/>
+    <w:lsdException w:name="Medium Shading 2 Accent 2" w:semiHidden="0" w:uiPriority="64" w:unhideWhenUsed="0"/>
+    <w:lsdException w:name="Medium List 1 Accent 2" w:semiHidden="0" w:uiPriority="65" w:unhideWhenUsed="0"/>
+    <w:lsdException w:name="Medium List 2 Accent 2" w:semiHidden="0" w:uiPriority="66" w:unhideWhenUsed="0"/>
+    <w:lsdException w:name="Medium Grid 1 Accent 2" w:semiHidden="0" w:uiPriority="67" w:unhideWhenUsed="0"/>
+    <w:lsdException w:name="Medium Grid 2 Accent 2" w:semiHidden="0" w:uiPriority="68" w:unhideWhenUsed="0"/>
+    <w:lsdException w:name="Medium Grid 3 Accent 2" w:semiHidden="0" w:uiPriority="69" w:unhideWhenUsed="0"/>
+    <w:lsdException w:name="Dark List Accent 2" w:semiHidden="0" w:uiPriority="70" w:unhideWhenUsed="0"/>
+    <w:lsdException w:name="Colorful Shading Accent 2" w:semiHidden="0" w:uiPriority="71" w:unhideWhenUsed="0"/>
+    <w:lsdException w:name="Colorful List Accent 2" w:semiHidden="0" w:uiPriority="72" w:unhideWhenUsed="0"/>
+    <w:lsdException w:name="Colorful Grid Accent 2" w:semiHidden="0" w:uiPriority="73" w:unhideWhenUsed="0"/>
+    <w:lsdException w:name="Light Shading Accent 3" w:semiHidden="0" w:uiPriority="60" w:unhideWhenUsed="0"/>
+    <w:lsdException w:name="Light List Accent 3" w:semiHidden="0" w:uiPriority="61" w:unhideWhenUsed="0"/>
+    <w:lsdException w:name="Light Grid Accent 3" w:semiHidden="0" w:uiPriority="62" w:unhideWhenUsed="0"/>
+    <w:lsdException w:name="Medium Shading 1 Accent 3" w:semiHidden="0" w:uiPriority="63" w:unhideWhenUsed="0"/>
+    <w:lsdException w:name="Medium Shading 2 Accent 3" w:semiHidden="0" w:uiPriority="64" w:unhideWhenUsed="0"/>
+    <w:lsdException w:name="Medium List 1 Accent 3" w:semiHidden="0" w:uiPriority="65" w:unhideWhenUsed="0"/>
+    <w:lsdException w:name="Medium List 2 Accent 3" w:semiHidden="0" w:uiPriority="66" w:unhideWhenUsed="0"/>
+    <w:lsdException w:name="Medium Grid 1 Accent 3" w:semiHidden="0" w:uiPriority="67" w:unhideWhenUsed="0"/>
+    <w:lsdException w:name="Medium Grid 2 Accent 3" w:semiHidden="0" w:uiPriority="68" w:unhideWhenUsed="0"/>
+    <w:lsdException w:name="Medium Grid 3 Accent 3" w:semiHidden="0" w:uiPriority="69" w:unhideWhenUsed="0"/>
+    <w:lsdException w:name="Dark List Accent 3" w:semiHidden="0" w:uiPriority="70" w:unhideWhenUsed="0"/>
+    <w:lsdException w:name="Colorful Shading Accent 3" w:semiHidden="0" w:uiPriority="71" w:unhideWhenUsed="0"/>
+    <w:lsdException w:name="Colorful List Accent 3" w:semiHidden="0" w:uiPriority="72" w:unhideWhenUsed="0"/>
+    <w:lsdException w:name="Colorful Grid Accent 3" w:semiHidden="0" w:uiPriority="73" w:unhideWhenUsed="0"/>
+    <w:lsdException w:name="Light Shading Accent 4" w:semiHidden="0" w:uiPriority="60" w:unhideWhenUsed="0"/>
+    <w:lsdException w:name="Light List Accent 4" w:semiHidden="0" w:uiPriority="61" w:unhideWhenUsed="0"/>
+    <w:lsdException w:name="Light Grid Accent 4" w:semiHidden="0" w:uiPriority="62" w:unhideWhenUsed="0"/>
+    <w:lsdException w:name="Medium Shading 1 Accent 4" w:semiHidden="0" w:uiPriority="63" w:unhideWhenUsed="0"/>
+    <w:lsdException w:name="Medium Shading 2 Accent 4" w:semiHidden="0" w:uiPriority="64" w:unhideWhenUsed="0"/>
+    <w:lsdException w:name="Medium List 1 Accent 4" w:semiHidden="0" w:uiPriority="65" w:unhideWhenUsed="0"/>
+    <w:lsdException w:name="Medium List 2 Accent 4" w:semiHidden="0" w:uiPriority="66" w:unhideWhenUsed="0"/>
+    <w:lsdException w:name="Medium Grid 1 Accent 4" w:semiHidden="0" w:uiPriority="67" w:unhideWhenUsed="0"/>
+    <w:lsdException w:name="Medium Grid 2 Accent 4" w:semiHidden="0" w:uiPriority="68" w:unhideWhenUsed="0"/>
+    <w:lsdException w:name="Medium Grid 3 Accent 4" w:semiHidden="0" w:uiPriority="69" w:unhideWhenUsed="0"/>
+    <w:lsdException w:name="Dark List Accent 4" w:semiHidden="0" w:uiPriority="70" w:unhideWhenUsed="0"/>
+    <w:lsdException w:name="Colorful Shading Accent 4" w:semiHidden="0" w:uiPriority="71" w:unhideWhenUsed="0"/>
+    <w:lsdException w:name="Colorful List Accent 4" w:semiHidden="0" w:uiPriority="72" w:unhideWhenUsed="0"/>
+    <w:lsdException w:name="Colorful Grid Accent 4" w:semiHidden="0" w:uiPriority="73" w:unhideWhenUsed="0"/>
+    <w:lsdException w:name="Light Shading Accent 5" w:semiHidden="0" w:uiPriority="60" w:unhideWhenUsed="0"/>
+    <w:lsdException w:name="Light List Accent 5" w:semiHidden="0" w:uiPriority="61" w:unhideWhenUsed="0"/>
+    <w:lsdException w:name="Light Grid Accent 5" w:semiHidden="0" w:uiPriority="62" w:unhideWhenUsed="0"/>
+    <w:lsdException w:name="Medium Shading 1 Accent 5" w:semiHidden="0" w:uiPriority="63" w:unhideWhenUsed="0"/>
+    <w:lsdException w:name="Medium Shading 2 Accent 5" w:semiHidden="0" w:uiPriority="64" w:unhideWhenUsed="0"/>
+    <w:lsdException w:name="Medium List 1 Accent 5" w:semiHidden="0" w:uiPriority="65" w:unhideWhenUsed="0"/>
+    <w:lsdException w:name="Medium List 2 Accent 5" w:semiHidden="0" w:uiPriority="66" w:unhideWhenUsed="0"/>
+    <w:lsdException w:name="Medium Grid 1 Accent 5" w:semiHidden="0" w:uiPriority="67" w:unhideWhenUsed="0"/>
+    <w:lsdException w:name="Medium Grid 2 Accent 5" w:semiHidden="0" w:uiPriority="68" w:unhideWhenUsed="0"/>
+    <w:lsdException w:name="Medium Grid 3 Accent 5" w:semiHidden="0" w:uiPriority="69" w:unhideWhenUsed="0"/>
+    <w:lsdException w:name="Dark List Accent 5" w:semiHidden="0" w:uiPriority="70" w:unhideWhenUsed="0"/>
+    <w:lsdException w:name="Colorful Shading Accent 5" w:semiHidden="0" w:uiPriority="71" w:unhideWhenUsed="0"/>
+    <w:lsdException w:name="Colorful List Accent 5" w:semiHidden="0" w:uiPriority="72" w:unhideWhenUsed="0"/>
+    <w:lsdException w:name="Colorful Grid Accent 5" w:semiHidden="0" w:uiPriority="73" w:unhideWhenUsed="0"/>
+    <w:lsdException w:name="Light Shading Accent 6" w:semiHidden="0" w:uiPriority="60" w:unhideWhenUsed="0"/>
+    <w:lsdException w:name="Light List Accent 6" w:semiHidden="0" w:uiPriority="61" w:unhideWhenUsed="0"/>
+    <w:lsdException w:name="Light Grid Accent 6" w:semiHidden="0" w:uiPriority="62" w:unhideWhenUsed="0"/>
+    <w:lsdException w:name="Medium Shading 1 Accent 6" w:semiHidden="0" w:uiPriority="63" w:unhideWhenUsed="0"/>
+    <w:lsdException w:name="Medium Shading 2 Accent 6" w:semiHidden="0" w:uiPriority="64" w:unhideWhenUsed="0"/>
+    <w:lsdException w:name="Medium List 1 Accent 6" w:semiHidden="0" w:uiPriority="65" w:unhideWhenUsed="0"/>
+    <w:lsdException w:name="Medium List 2 Accent 6" w:semiHidden="0" w:uiPriority="66" w:unhideWhenUsed="0"/>
+    <w:lsdException w:name="Medium Grid 1 Accent 6" w:semiHidden="0" w:uiPriority="67" w:unhideWhenUsed="0"/>
+    <w:lsdException w:name="Medium Grid 2 Accent 6" w:semiHidden="0" w:uiPriority="68" w:unhideWhenUsed="0"/>
+    <w:lsdException w:name="Medium Grid 3 Accent 6" w:semiHidden="0" w:uiPriority="69" w:unhideWhenUsed="0"/>
+    <w:lsdException w:name="Dark List Accent 6" w:semiHidden="0" w:uiPriority="70" w:unhideWhenUsed="0"/>
+    <w:lsdException w:name="Colorful Shading Accent 6" w:semiHidden="0" w:uiPriority="71" w:unhideWhenUsed="0"/>
+    <w:lsdException w:name="Colorful List Accent 6" w:semiHidden="0" w:uiPriority="72" w:unhideWhenUsed="0"/>
+    <w:lsdException w:name="Colorful Grid Accent 6" w:semiHidden="0" w:uiPriority="73" w:unhideWhenUsed="0"/>
+    <w:lsdException w:name="Subtle Emphasis" w:semiHidden="0" w:uiPriority="19" w:unhideWhenUsed="0" w:qFormat="1"/>
+    <w:lsdException w:name="Intense Emphasis" w:semiHidden="0" w:uiPriority="21" w:unhideWhenUsed="0" w:qFormat="1"/>
+    <w:lsdException w:name="Subtle Reference" w:semiHidden="0" w:uiPriority="31" w:unhideWhenUsed="0" w:qFormat="1"/>
+    <w:lsdException w:name="Intense Reference" w:semiHidden="0" w:uiPriority="32" w:unhideWhenUsed="0" w:qFormat="1"/>
+    <w:lsdException w:name="Book Title" w:semiHidden="0" w:uiPriority="33" w:unhideWhenUsed="0" w:qFormat="1"/>
+    <w:lsdException w:name="Bibliography" w:uiPriority="37"/>
+    <w:lsdException w:name="TOC Heading" w:uiPriority="39" w:qFormat="1"/>
   </w:latentStyles>
   <w:style w:type="paragraph" w:default="1" w:styleId="Normal">
     <w:name w:val="Normal"/>
@@ -10990,76 +11662,76 @@
     </dgm:pt>
   </dgm:ptLst>
   <dgm:cxnLst>
+    <dgm:cxn modelId="{984E77ED-4D6D-42C6-9DAC-C0C4DD0BC78C}" type="presOf" srcId="{E7473A48-8572-4983-BDFA-12CF5C3EDF3F}" destId="{BBD29793-3386-4ECF-9CB6-85A4F1A42955}" srcOrd="0" destOrd="0" presId="urn:microsoft.com/office/officeart/2008/layout/NameandTitleOrganizationalChart"/>
+    <dgm:cxn modelId="{EBF998BB-B8D8-4F48-9CEB-E24746B3B97A}" srcId="{8C15ACC4-6D68-4B7B-928E-2C3914E821DE}" destId="{BF918729-AB09-4948-8C8C-2E7A5B210ED4}" srcOrd="0" destOrd="0" parTransId="{E7473A48-8572-4983-BDFA-12CF5C3EDF3F}" sibTransId="{456C7D71-1BFD-4D9C-BEAE-C6A1EDF4817A}"/>
+    <dgm:cxn modelId="{BE733A6C-9068-40B6-AFE3-CB2E9C41FD2F}" type="presOf" srcId="{A612D395-15E4-4189-9850-2304FA119E24}" destId="{8A75C61A-2E08-4FFD-9C79-4B697CEA6903}" srcOrd="0" destOrd="0" presId="urn:microsoft.com/office/officeart/2008/layout/NameandTitleOrganizationalChart"/>
+    <dgm:cxn modelId="{128A7D86-93C8-4259-BFE2-7ED53E184A22}" srcId="{166BE3FD-2D61-4B26-B3B2-B598DF4BB462}" destId="{8C15ACC4-6D68-4B7B-928E-2C3914E821DE}" srcOrd="0" destOrd="0" parTransId="{0BB575E3-BA79-4E61-AC08-C7919E4CCB4F}" sibTransId="{11687458-96FF-4481-A28F-FA06626D34F3}"/>
+    <dgm:cxn modelId="{811A2C82-CB28-49D6-96E8-2136BA6702F7}" type="presOf" srcId="{D3E16AB0-8997-4603-93DD-B5B3C6D0BEF5}" destId="{5C02B827-528D-4915-B72A-7A7AEF718B55}" srcOrd="0" destOrd="0" presId="urn:microsoft.com/office/officeart/2008/layout/NameandTitleOrganizationalChart"/>
+    <dgm:cxn modelId="{41F2CCDD-D5D9-4A49-92BD-1B50E3BD1730}" type="presOf" srcId="{BD9C3776-2233-4434-BEF1-DB415EB336BF}" destId="{F496F079-E45D-47ED-ABBD-0700A3490991}" srcOrd="0" destOrd="0" presId="urn:microsoft.com/office/officeart/2008/layout/NameandTitleOrganizationalChart"/>
+    <dgm:cxn modelId="{2B2A7CAB-6CEC-4E05-B570-49B9F740A8AF}" type="presOf" srcId="{8C15ACC4-6D68-4B7B-928E-2C3914E821DE}" destId="{B92FFCC9-6990-4CDB-9DB7-790BFB32DE57}" srcOrd="0" destOrd="0" presId="urn:microsoft.com/office/officeart/2008/layout/NameandTitleOrganizationalChart"/>
+    <dgm:cxn modelId="{82B311B6-B35F-4B65-B618-53A8BAE7CB74}" type="presOf" srcId="{B68A77EF-80A7-4F4A-8DDC-5DD355BD6468}" destId="{DB7F5BB7-1F8B-46E8-B0CC-30B6E15654FF}" srcOrd="0" destOrd="0" presId="urn:microsoft.com/office/officeart/2008/layout/NameandTitleOrganizationalChart"/>
+    <dgm:cxn modelId="{D16BFA23-389C-4634-BBBF-3709B587EE53}" type="presOf" srcId="{9D391E95-CEE4-4EC6-A633-2EEAD8A2A29B}" destId="{003C2537-7C02-4791-9DDF-EBEE541CA5A8}" srcOrd="0" destOrd="0" presId="urn:microsoft.com/office/officeart/2008/layout/NameandTitleOrganizationalChart"/>
     <dgm:cxn modelId="{59BADCBF-F8EE-4460-8537-8EBFD3081197}" srcId="{BF918729-AB09-4948-8C8C-2E7A5B210ED4}" destId="{D3E16AB0-8997-4603-93DD-B5B3C6D0BEF5}" srcOrd="1" destOrd="0" parTransId="{9D391E95-CEE4-4EC6-A633-2EEAD8A2A29B}" sibTransId="{A342862B-906F-4165-A050-80DEA6176FA6}"/>
-    <dgm:cxn modelId="{CEBBD089-B24A-4672-B2FD-95EDA734EA69}" type="presOf" srcId="{21D75CAC-CADB-47BB-857D-3CFB151048E1}" destId="{199574A8-D835-4FA5-8150-B76CABC6483F}" srcOrd="1" destOrd="0" presId="urn:microsoft.com/office/officeart/2008/layout/NameandTitleOrganizationalChart"/>
-    <dgm:cxn modelId="{B10CF998-4B2D-4174-B75D-D144066E2F64}" type="presOf" srcId="{A9CB2F1D-9B8E-4932-B86B-D616F1822253}" destId="{783986EA-28F2-44E8-8E37-BC9E785841ED}" srcOrd="1" destOrd="0" presId="urn:microsoft.com/office/officeart/2008/layout/NameandTitleOrganizationalChart"/>
-    <dgm:cxn modelId="{21AF6FD5-155E-43CB-B896-478BB56A5BF6}" type="presOf" srcId="{8C15ACC4-6D68-4B7B-928E-2C3914E821DE}" destId="{A57213DE-F533-4872-8ED6-C4CB2DD1339E}" srcOrd="1" destOrd="0" presId="urn:microsoft.com/office/officeart/2008/layout/NameandTitleOrganizationalChart"/>
+    <dgm:cxn modelId="{ACF3D74A-3524-4EEC-A411-05FD543D13E8}" type="presOf" srcId="{166BE3FD-2D61-4B26-B3B2-B598DF4BB462}" destId="{26A7FA14-9906-4E78-BADA-A79F64BE813A}" srcOrd="0" destOrd="0" presId="urn:microsoft.com/office/officeart/2008/layout/NameandTitleOrganizationalChart"/>
+    <dgm:cxn modelId="{38222FE0-0042-4075-9287-6F56D980EB90}" type="presOf" srcId="{BF918729-AB09-4948-8C8C-2E7A5B210ED4}" destId="{48A816D7-439E-4BB6-A531-A8364189A4CB}" srcOrd="0" destOrd="0" presId="urn:microsoft.com/office/officeart/2008/layout/NameandTitleOrganizationalChart"/>
+    <dgm:cxn modelId="{AC63CD22-46D5-4407-947E-BE41D1AC53B3}" type="presOf" srcId="{8C15ACC4-6D68-4B7B-928E-2C3914E821DE}" destId="{A57213DE-F533-4872-8ED6-C4CB2DD1339E}" srcOrd="1" destOrd="0" presId="urn:microsoft.com/office/officeart/2008/layout/NameandTitleOrganizationalChart"/>
+    <dgm:cxn modelId="{8ECCA0F9-2758-4E90-9D14-0C3B48FD8D88}" type="presOf" srcId="{456C7D71-1BFD-4D9C-BEAE-C6A1EDF4817A}" destId="{2453918F-F16E-47D9-A62B-0BA6F97538C8}" srcOrd="0" destOrd="0" presId="urn:microsoft.com/office/officeart/2008/layout/NameandTitleOrganizationalChart"/>
     <dgm:cxn modelId="{2A9BCDCD-A972-4807-A60F-E316DCDBB4D2}" srcId="{BF918729-AB09-4948-8C8C-2E7A5B210ED4}" destId="{21D75CAC-CADB-47BB-857D-3CFB151048E1}" srcOrd="2" destOrd="0" parTransId="{B68A77EF-80A7-4F4A-8DDC-5DD355BD6468}" sibTransId="{BD9C3776-2233-4434-BEF1-DB415EB336BF}"/>
-    <dgm:cxn modelId="{8BF4E5BB-3AD8-4571-948E-27D23046DC96}" type="presOf" srcId="{9D391E95-CEE4-4EC6-A633-2EEAD8A2A29B}" destId="{003C2537-7C02-4791-9DDF-EBEE541CA5A8}" srcOrd="0" destOrd="0" presId="urn:microsoft.com/office/officeart/2008/layout/NameandTitleOrganizationalChart"/>
-    <dgm:cxn modelId="{EC23D53C-C998-465F-8AD7-1B247AD5833D}" type="presOf" srcId="{B68A77EF-80A7-4F4A-8DDC-5DD355BD6468}" destId="{DB7F5BB7-1F8B-46E8-B0CC-30B6E15654FF}" srcOrd="0" destOrd="0" presId="urn:microsoft.com/office/officeart/2008/layout/NameandTitleOrganizationalChart"/>
-    <dgm:cxn modelId="{6B79F519-65AA-464B-A3B0-E55DE7BD47D7}" type="presOf" srcId="{A612D395-15E4-4189-9850-2304FA119E24}" destId="{8A75C61A-2E08-4FFD-9C79-4B697CEA6903}" srcOrd="0" destOrd="0" presId="urn:microsoft.com/office/officeart/2008/layout/NameandTitleOrganizationalChart"/>
-    <dgm:cxn modelId="{42C2F2E9-151C-4C4F-BDF5-065CD7F29E08}" type="presOf" srcId="{A342862B-906F-4165-A050-80DEA6176FA6}" destId="{D0144109-BB44-43C6-B3A2-D4DB9171D655}" srcOrd="0" destOrd="0" presId="urn:microsoft.com/office/officeart/2008/layout/NameandTitleOrganizationalChart"/>
-    <dgm:cxn modelId="{A347BB95-D974-4D08-9CA8-AE0F3C47D3D0}" type="presOf" srcId="{BD9C3776-2233-4434-BEF1-DB415EB336BF}" destId="{F496F079-E45D-47ED-ABBD-0700A3490991}" srcOrd="0" destOrd="0" presId="urn:microsoft.com/office/officeart/2008/layout/NameandTitleOrganizationalChart"/>
-    <dgm:cxn modelId="{128A7D86-93C8-4259-BFE2-7ED53E184A22}" srcId="{166BE3FD-2D61-4B26-B3B2-B598DF4BB462}" destId="{8C15ACC4-6D68-4B7B-928E-2C3914E821DE}" srcOrd="0" destOrd="0" parTransId="{0BB575E3-BA79-4E61-AC08-C7919E4CCB4F}" sibTransId="{11687458-96FF-4481-A28F-FA06626D34F3}"/>
-    <dgm:cxn modelId="{AA6EF78E-1024-42E5-94D7-0E71688E2E05}" type="presOf" srcId="{E7473A48-8572-4983-BDFA-12CF5C3EDF3F}" destId="{BBD29793-3386-4ECF-9CB6-85A4F1A42955}" srcOrd="0" destOrd="0" presId="urn:microsoft.com/office/officeart/2008/layout/NameandTitleOrganizationalChart"/>
-    <dgm:cxn modelId="{FE5364AF-580E-41B9-A73F-4FA5F2151445}" type="presOf" srcId="{11687458-96FF-4481-A28F-FA06626D34F3}" destId="{EF7E1D67-2A6F-4264-92C5-6D11E99241CF}" srcOrd="0" destOrd="0" presId="urn:microsoft.com/office/officeart/2008/layout/NameandTitleOrganizationalChart"/>
-    <dgm:cxn modelId="{9AA066AF-A0FC-4D6B-A373-4D95CD1063EE}" type="presOf" srcId="{A9CB2F1D-9B8E-4932-B86B-D616F1822253}" destId="{550F884C-A9F4-47F2-A607-58D92AE9F24C}" srcOrd="0" destOrd="0" presId="urn:microsoft.com/office/officeart/2008/layout/NameandTitleOrganizationalChart"/>
-    <dgm:cxn modelId="{A33C4A02-B094-452A-BE5D-FC8C58066B4E}" type="presOf" srcId="{BF918729-AB09-4948-8C8C-2E7A5B210ED4}" destId="{48A816D7-439E-4BB6-A531-A8364189A4CB}" srcOrd="0" destOrd="0" presId="urn:microsoft.com/office/officeart/2008/layout/NameandTitleOrganizationalChart"/>
-    <dgm:cxn modelId="{ED14D920-1514-40B2-BC4F-A790B96388E7}" type="presOf" srcId="{D3E16AB0-8997-4603-93DD-B5B3C6D0BEF5}" destId="{5C02B827-528D-4915-B72A-7A7AEF718B55}" srcOrd="0" destOrd="0" presId="urn:microsoft.com/office/officeart/2008/layout/NameandTitleOrganizationalChart"/>
-    <dgm:cxn modelId="{A5476D24-FE8A-420B-A458-9237525CD264}" type="presOf" srcId="{166BE3FD-2D61-4B26-B3B2-B598DF4BB462}" destId="{26A7FA14-9906-4E78-BADA-A79F64BE813A}" srcOrd="0" destOrd="0" presId="urn:microsoft.com/office/officeart/2008/layout/NameandTitleOrganizationalChart"/>
-    <dgm:cxn modelId="{EBF998BB-B8D8-4F48-9CEB-E24746B3B97A}" srcId="{8C15ACC4-6D68-4B7B-928E-2C3914E821DE}" destId="{BF918729-AB09-4948-8C8C-2E7A5B210ED4}" srcOrd="0" destOrd="0" parTransId="{E7473A48-8572-4983-BDFA-12CF5C3EDF3F}" sibTransId="{456C7D71-1BFD-4D9C-BEAE-C6A1EDF4817A}"/>
+    <dgm:cxn modelId="{BC3299DC-B0DE-445F-BF02-E80E3F8FCE84}" type="presOf" srcId="{6410BD30-1F37-43F7-ABD4-FF438BCF2662}" destId="{7E9A986C-BB9D-4560-82B2-020D799262A9}" srcOrd="0" destOrd="0" presId="urn:microsoft.com/office/officeart/2008/layout/NameandTitleOrganizationalChart"/>
     <dgm:cxn modelId="{B1FC0B4A-C810-4E1D-8033-669519650CE9}" srcId="{BF918729-AB09-4948-8C8C-2E7A5B210ED4}" destId="{A9CB2F1D-9B8E-4932-B86B-D616F1822253}" srcOrd="0" destOrd="0" parTransId="{6410BD30-1F37-43F7-ABD4-FF438BCF2662}" sibTransId="{A612D395-15E4-4189-9850-2304FA119E24}"/>
-    <dgm:cxn modelId="{867F0D08-22AF-4B51-AF12-E82D81996466}" type="presOf" srcId="{8C15ACC4-6D68-4B7B-928E-2C3914E821DE}" destId="{B92FFCC9-6990-4CDB-9DB7-790BFB32DE57}" srcOrd="0" destOrd="0" presId="urn:microsoft.com/office/officeart/2008/layout/NameandTitleOrganizationalChart"/>
-    <dgm:cxn modelId="{741EFF2B-CF21-4DDF-983F-35E95C75A744}" type="presOf" srcId="{D3E16AB0-8997-4603-93DD-B5B3C6D0BEF5}" destId="{6E63BDD9-39A3-4191-8B72-AC3F12ED8A4A}" srcOrd="1" destOrd="0" presId="urn:microsoft.com/office/officeart/2008/layout/NameandTitleOrganizationalChart"/>
-    <dgm:cxn modelId="{16171536-CB22-4B85-81FD-7829D4A347DD}" type="presOf" srcId="{BF918729-AB09-4948-8C8C-2E7A5B210ED4}" destId="{965DB99B-3FD3-4FB3-8CCC-4749F9990F9D}" srcOrd="1" destOrd="0" presId="urn:microsoft.com/office/officeart/2008/layout/NameandTitleOrganizationalChart"/>
-    <dgm:cxn modelId="{90648DD8-6EA6-479B-B37C-010D930F0D3D}" type="presOf" srcId="{21D75CAC-CADB-47BB-857D-3CFB151048E1}" destId="{37BBEFF7-8EA6-4C9E-880E-912198244E18}" srcOrd="0" destOrd="0" presId="urn:microsoft.com/office/officeart/2008/layout/NameandTitleOrganizationalChart"/>
-    <dgm:cxn modelId="{77F93D65-39C4-4CA2-9D8B-F2532651F298}" type="presOf" srcId="{6410BD30-1F37-43F7-ABD4-FF438BCF2662}" destId="{7E9A986C-BB9D-4560-82B2-020D799262A9}" srcOrd="0" destOrd="0" presId="urn:microsoft.com/office/officeart/2008/layout/NameandTitleOrganizationalChart"/>
-    <dgm:cxn modelId="{6EBD760B-6277-4309-AA09-02343EA58B97}" type="presOf" srcId="{456C7D71-1BFD-4D9C-BEAE-C6A1EDF4817A}" destId="{2453918F-F16E-47D9-A62B-0BA6F97538C8}" srcOrd="0" destOrd="0" presId="urn:microsoft.com/office/officeart/2008/layout/NameandTitleOrganizationalChart"/>
-    <dgm:cxn modelId="{B56C599C-50E2-46D9-BAA4-63A85CF05614}" type="presParOf" srcId="{26A7FA14-9906-4E78-BADA-A79F64BE813A}" destId="{C86C5030-B369-49CB-B6CB-C4B1BDEA4195}" srcOrd="0" destOrd="0" presId="urn:microsoft.com/office/officeart/2008/layout/NameandTitleOrganizationalChart"/>
-    <dgm:cxn modelId="{A2CC9C39-9E01-4350-9CB2-853C3CD98A6C}" type="presParOf" srcId="{C86C5030-B369-49CB-B6CB-C4B1BDEA4195}" destId="{58FAF7A3-EF09-4D09-9F0E-B9020C2008B9}" srcOrd="0" destOrd="0" presId="urn:microsoft.com/office/officeart/2008/layout/NameandTitleOrganizationalChart"/>
-    <dgm:cxn modelId="{F4EE4B44-0567-4133-81C2-C31D34C933E0}" type="presParOf" srcId="{58FAF7A3-EF09-4D09-9F0E-B9020C2008B9}" destId="{B92FFCC9-6990-4CDB-9DB7-790BFB32DE57}" srcOrd="0" destOrd="0" presId="urn:microsoft.com/office/officeart/2008/layout/NameandTitleOrganizationalChart"/>
-    <dgm:cxn modelId="{C404BC77-F6A6-427A-8C23-686057313121}" type="presParOf" srcId="{58FAF7A3-EF09-4D09-9F0E-B9020C2008B9}" destId="{EF7E1D67-2A6F-4264-92C5-6D11E99241CF}" srcOrd="1" destOrd="0" presId="urn:microsoft.com/office/officeart/2008/layout/NameandTitleOrganizationalChart"/>
-    <dgm:cxn modelId="{5448FB01-9054-4E6B-A7A8-195A85D117D4}" type="presParOf" srcId="{58FAF7A3-EF09-4D09-9F0E-B9020C2008B9}" destId="{A57213DE-F533-4872-8ED6-C4CB2DD1339E}" srcOrd="2" destOrd="0" presId="urn:microsoft.com/office/officeart/2008/layout/NameandTitleOrganizationalChart"/>
-    <dgm:cxn modelId="{FC8ADDA5-69A9-4BA1-A6F9-C92ED6395049}" type="presParOf" srcId="{C86C5030-B369-49CB-B6CB-C4B1BDEA4195}" destId="{45E1D394-F25E-4D26-B8CC-7F32E733F2C1}" srcOrd="1" destOrd="0" presId="urn:microsoft.com/office/officeart/2008/layout/NameandTitleOrganizationalChart"/>
-    <dgm:cxn modelId="{AB0D609E-E4DE-4810-8D27-95D8AD52A788}" type="presParOf" srcId="{45E1D394-F25E-4D26-B8CC-7F32E733F2C1}" destId="{BBD29793-3386-4ECF-9CB6-85A4F1A42955}" srcOrd="0" destOrd="0" presId="urn:microsoft.com/office/officeart/2008/layout/NameandTitleOrganizationalChart"/>
-    <dgm:cxn modelId="{88965A86-E4DC-4832-AD3C-AAAD59E30AB3}" type="presParOf" srcId="{45E1D394-F25E-4D26-B8CC-7F32E733F2C1}" destId="{E0B83161-6FE4-4805-8517-99BA294B4DF0}" srcOrd="1" destOrd="0" presId="urn:microsoft.com/office/officeart/2008/layout/NameandTitleOrganizationalChart"/>
-    <dgm:cxn modelId="{2403D859-31F7-4605-B1D3-C5CCD4B44E52}" type="presParOf" srcId="{E0B83161-6FE4-4805-8517-99BA294B4DF0}" destId="{3D7979AF-34D4-4602-84CA-F360DB8B458F}" srcOrd="0" destOrd="0" presId="urn:microsoft.com/office/officeart/2008/layout/NameandTitleOrganizationalChart"/>
-    <dgm:cxn modelId="{951D05D3-6100-4624-80D6-F56BCCFC0873}" type="presParOf" srcId="{3D7979AF-34D4-4602-84CA-F360DB8B458F}" destId="{48A816D7-439E-4BB6-A531-A8364189A4CB}" srcOrd="0" destOrd="0" presId="urn:microsoft.com/office/officeart/2008/layout/NameandTitleOrganizationalChart"/>
-    <dgm:cxn modelId="{1ED953A8-70F0-4222-A9B2-47BA05B01BB6}" type="presParOf" srcId="{3D7979AF-34D4-4602-84CA-F360DB8B458F}" destId="{2453918F-F16E-47D9-A62B-0BA6F97538C8}" srcOrd="1" destOrd="0" presId="urn:microsoft.com/office/officeart/2008/layout/NameandTitleOrganizationalChart"/>
-    <dgm:cxn modelId="{37C6AFAF-9483-4AF6-A270-6F19B79F32BE}" type="presParOf" srcId="{3D7979AF-34D4-4602-84CA-F360DB8B458F}" destId="{965DB99B-3FD3-4FB3-8CCC-4749F9990F9D}" srcOrd="2" destOrd="0" presId="urn:microsoft.com/office/officeart/2008/layout/NameandTitleOrganizationalChart"/>
-    <dgm:cxn modelId="{094A5C9D-2C5C-4487-A921-B8266F2632B2}" type="presParOf" srcId="{E0B83161-6FE4-4805-8517-99BA294B4DF0}" destId="{B2DB0702-C3AF-458F-82AC-3B33EF318F24}" srcOrd="1" destOrd="0" presId="urn:microsoft.com/office/officeart/2008/layout/NameandTitleOrganizationalChart"/>
-    <dgm:cxn modelId="{0EA6AC00-2331-47B0-871F-20851894936F}" type="presParOf" srcId="{B2DB0702-C3AF-458F-82AC-3B33EF318F24}" destId="{7E9A986C-BB9D-4560-82B2-020D799262A9}" srcOrd="0" destOrd="0" presId="urn:microsoft.com/office/officeart/2008/layout/NameandTitleOrganizationalChart"/>
-    <dgm:cxn modelId="{CF01E02B-A78B-4FE6-B588-DB797151D0B2}" type="presParOf" srcId="{B2DB0702-C3AF-458F-82AC-3B33EF318F24}" destId="{1D0248BC-7C47-4626-909C-2728A708CEFD}" srcOrd="1" destOrd="0" presId="urn:microsoft.com/office/officeart/2008/layout/NameandTitleOrganizationalChart"/>
-    <dgm:cxn modelId="{5E5BA735-62C2-433D-B79F-7C0BD8AA08FF}" type="presParOf" srcId="{1D0248BC-7C47-4626-909C-2728A708CEFD}" destId="{24DDD828-DDE9-4501-93D8-44A262F52DC0}" srcOrd="0" destOrd="0" presId="urn:microsoft.com/office/officeart/2008/layout/NameandTitleOrganizationalChart"/>
-    <dgm:cxn modelId="{BB7B8392-6EB6-413F-9B52-302D8E804C41}" type="presParOf" srcId="{24DDD828-DDE9-4501-93D8-44A262F52DC0}" destId="{550F884C-A9F4-47F2-A607-58D92AE9F24C}" srcOrd="0" destOrd="0" presId="urn:microsoft.com/office/officeart/2008/layout/NameandTitleOrganizationalChart"/>
-    <dgm:cxn modelId="{0313DDA1-DCE8-4493-9EBB-7187CD817B64}" type="presParOf" srcId="{24DDD828-DDE9-4501-93D8-44A262F52DC0}" destId="{8A75C61A-2E08-4FFD-9C79-4B697CEA6903}" srcOrd="1" destOrd="0" presId="urn:microsoft.com/office/officeart/2008/layout/NameandTitleOrganizationalChart"/>
-    <dgm:cxn modelId="{D20F12C3-9A2F-494E-9E37-B8AE14003009}" type="presParOf" srcId="{24DDD828-DDE9-4501-93D8-44A262F52DC0}" destId="{783986EA-28F2-44E8-8E37-BC9E785841ED}" srcOrd="2" destOrd="0" presId="urn:microsoft.com/office/officeart/2008/layout/NameandTitleOrganizationalChart"/>
-    <dgm:cxn modelId="{8CAFD688-7105-4098-8B12-490B91802B36}" type="presParOf" srcId="{1D0248BC-7C47-4626-909C-2728A708CEFD}" destId="{B83AE4D0-DC1F-410F-B287-4424EA4E1AA2}" srcOrd="1" destOrd="0" presId="urn:microsoft.com/office/officeart/2008/layout/NameandTitleOrganizationalChart"/>
-    <dgm:cxn modelId="{71441500-4ED9-495A-B7C6-9858DF94467F}" type="presParOf" srcId="{1D0248BC-7C47-4626-909C-2728A708CEFD}" destId="{AE41E3C6-0DA0-484D-B808-0B95CBC33D80}" srcOrd="2" destOrd="0" presId="urn:microsoft.com/office/officeart/2008/layout/NameandTitleOrganizationalChart"/>
-    <dgm:cxn modelId="{98594CD2-0B02-4683-BC14-A32C4207AE70}" type="presParOf" srcId="{B2DB0702-C3AF-458F-82AC-3B33EF318F24}" destId="{003C2537-7C02-4791-9DDF-EBEE541CA5A8}" srcOrd="2" destOrd="0" presId="urn:microsoft.com/office/officeart/2008/layout/NameandTitleOrganizationalChart"/>
-    <dgm:cxn modelId="{C5F5178E-3EE7-4297-B4B0-1D24A3AABEDF}" type="presParOf" srcId="{B2DB0702-C3AF-458F-82AC-3B33EF318F24}" destId="{9315A6D6-53FB-44D4-AA9A-F1CD1ADED66C}" srcOrd="3" destOrd="0" presId="urn:microsoft.com/office/officeart/2008/layout/NameandTitleOrganizationalChart"/>
-    <dgm:cxn modelId="{50135E76-A1BD-4601-8D3C-678A96FB494F}" type="presParOf" srcId="{9315A6D6-53FB-44D4-AA9A-F1CD1ADED66C}" destId="{6D35A4CD-9EEF-4107-9B12-A096F47576EF}" srcOrd="0" destOrd="0" presId="urn:microsoft.com/office/officeart/2008/layout/NameandTitleOrganizationalChart"/>
-    <dgm:cxn modelId="{45E17845-F02A-4462-9C0F-10535411ED30}" type="presParOf" srcId="{6D35A4CD-9EEF-4107-9B12-A096F47576EF}" destId="{5C02B827-528D-4915-B72A-7A7AEF718B55}" srcOrd="0" destOrd="0" presId="urn:microsoft.com/office/officeart/2008/layout/NameandTitleOrganizationalChart"/>
-    <dgm:cxn modelId="{7DBAA327-FBF3-4DB3-8BAA-7421F8AF8411}" type="presParOf" srcId="{6D35A4CD-9EEF-4107-9B12-A096F47576EF}" destId="{D0144109-BB44-43C6-B3A2-D4DB9171D655}" srcOrd="1" destOrd="0" presId="urn:microsoft.com/office/officeart/2008/layout/NameandTitleOrganizationalChart"/>
-    <dgm:cxn modelId="{1FBCD6B4-ACB7-409A-9FE0-C8FA88E53413}" type="presParOf" srcId="{6D35A4CD-9EEF-4107-9B12-A096F47576EF}" destId="{6E63BDD9-39A3-4191-8B72-AC3F12ED8A4A}" srcOrd="2" destOrd="0" presId="urn:microsoft.com/office/officeart/2008/layout/NameandTitleOrganizationalChart"/>
-    <dgm:cxn modelId="{49C0C20A-C007-4278-BEDC-4EB11BF617B4}" type="presParOf" srcId="{9315A6D6-53FB-44D4-AA9A-F1CD1ADED66C}" destId="{BE42CF27-F4BC-45C4-B6D6-F9D016D55637}" srcOrd="1" destOrd="0" presId="urn:microsoft.com/office/officeart/2008/layout/NameandTitleOrganizationalChart"/>
-    <dgm:cxn modelId="{8BC0886D-D4D5-4015-A54D-C6E43CC3CDE7}" type="presParOf" srcId="{9315A6D6-53FB-44D4-AA9A-F1CD1ADED66C}" destId="{889A79DE-C9A6-4016-A7F1-F7A515ADEF41}" srcOrd="2" destOrd="0" presId="urn:microsoft.com/office/officeart/2008/layout/NameandTitleOrganizationalChart"/>
-    <dgm:cxn modelId="{97C24347-88CB-4A23-A964-E1C19C374CD9}" type="presParOf" srcId="{B2DB0702-C3AF-458F-82AC-3B33EF318F24}" destId="{DB7F5BB7-1F8B-46E8-B0CC-30B6E15654FF}" srcOrd="4" destOrd="0" presId="urn:microsoft.com/office/officeart/2008/layout/NameandTitleOrganizationalChart"/>
-    <dgm:cxn modelId="{FAD64160-AED2-4034-874A-FBA00AA60AF8}" type="presParOf" srcId="{B2DB0702-C3AF-458F-82AC-3B33EF318F24}" destId="{C9F16C44-4A0B-4BF8-903B-F649D57288BC}" srcOrd="5" destOrd="0" presId="urn:microsoft.com/office/officeart/2008/layout/NameandTitleOrganizationalChart"/>
-    <dgm:cxn modelId="{4F0F0107-311E-47D2-8933-C4C2105B36A2}" type="presParOf" srcId="{C9F16C44-4A0B-4BF8-903B-F649D57288BC}" destId="{A96C9696-2AF2-4EC6-970C-208396ABEBD0}" srcOrd="0" destOrd="0" presId="urn:microsoft.com/office/officeart/2008/layout/NameandTitleOrganizationalChart"/>
-    <dgm:cxn modelId="{C09B39F8-0CCD-464F-91DF-AB09D947543D}" type="presParOf" srcId="{A96C9696-2AF2-4EC6-970C-208396ABEBD0}" destId="{37BBEFF7-8EA6-4C9E-880E-912198244E18}" srcOrd="0" destOrd="0" presId="urn:microsoft.com/office/officeart/2008/layout/NameandTitleOrganizationalChart"/>
-    <dgm:cxn modelId="{58B0A9A0-B277-4062-B6A4-66130FDC7F13}" type="presParOf" srcId="{A96C9696-2AF2-4EC6-970C-208396ABEBD0}" destId="{F496F079-E45D-47ED-ABBD-0700A3490991}" srcOrd="1" destOrd="0" presId="urn:microsoft.com/office/officeart/2008/layout/NameandTitleOrganizationalChart"/>
-    <dgm:cxn modelId="{1604FA86-E806-486C-834F-3645BD441DF6}" type="presParOf" srcId="{A96C9696-2AF2-4EC6-970C-208396ABEBD0}" destId="{199574A8-D835-4FA5-8150-B76CABC6483F}" srcOrd="2" destOrd="0" presId="urn:microsoft.com/office/officeart/2008/layout/NameandTitleOrganizationalChart"/>
-    <dgm:cxn modelId="{95A7BD79-111F-4A36-A265-996DEC9FDC98}" type="presParOf" srcId="{C9F16C44-4A0B-4BF8-903B-F649D57288BC}" destId="{4917A1C4-9596-4F30-AD91-387A2CC6F158}" srcOrd="1" destOrd="0" presId="urn:microsoft.com/office/officeart/2008/layout/NameandTitleOrganizationalChart"/>
-    <dgm:cxn modelId="{600B5845-A19B-4D0C-8CBA-58C1401D5C69}" type="presParOf" srcId="{C9F16C44-4A0B-4BF8-903B-F649D57288BC}" destId="{30781BBA-E9E6-4268-BAD2-9A9CD39549A3}" srcOrd="2" destOrd="0" presId="urn:microsoft.com/office/officeart/2008/layout/NameandTitleOrganizationalChart"/>
-    <dgm:cxn modelId="{4547A8A5-BCE5-4A7B-881F-14EE29CB9884}" type="presParOf" srcId="{E0B83161-6FE4-4805-8517-99BA294B4DF0}" destId="{6C9F29A0-0CE1-49D2-8F06-5B8CB31DC017}" srcOrd="2" destOrd="0" presId="urn:microsoft.com/office/officeart/2008/layout/NameandTitleOrganizationalChart"/>
-    <dgm:cxn modelId="{36DA240E-5C61-4098-BF07-AFF2D2A99024}" type="presParOf" srcId="{C86C5030-B369-49CB-B6CB-C4B1BDEA4195}" destId="{C2C4FDDA-E5F3-4012-97D5-650D80AEC9CF}" srcOrd="2" destOrd="0" presId="urn:microsoft.com/office/officeart/2008/layout/NameandTitleOrganizationalChart"/>
+    <dgm:cxn modelId="{DE3CDB64-137A-4348-82D8-86CF0B40311F}" type="presOf" srcId="{D3E16AB0-8997-4603-93DD-B5B3C6D0BEF5}" destId="{6E63BDD9-39A3-4191-8B72-AC3F12ED8A4A}" srcOrd="1" destOrd="0" presId="urn:microsoft.com/office/officeart/2008/layout/NameandTitleOrganizationalChart"/>
+    <dgm:cxn modelId="{DA1BA608-870E-4F94-8C28-27738FF19124}" type="presOf" srcId="{21D75CAC-CADB-47BB-857D-3CFB151048E1}" destId="{199574A8-D835-4FA5-8150-B76CABC6483F}" srcOrd="1" destOrd="0" presId="urn:microsoft.com/office/officeart/2008/layout/NameandTitleOrganizationalChart"/>
+    <dgm:cxn modelId="{4A6E17D7-719F-4EC4-B22C-67258FEC3B08}" type="presOf" srcId="{11687458-96FF-4481-A28F-FA06626D34F3}" destId="{EF7E1D67-2A6F-4264-92C5-6D11E99241CF}" srcOrd="0" destOrd="0" presId="urn:microsoft.com/office/officeart/2008/layout/NameandTitleOrganizationalChart"/>
+    <dgm:cxn modelId="{B272E431-0BB8-4385-9E24-C80A718B3F3B}" type="presOf" srcId="{A9CB2F1D-9B8E-4932-B86B-D616F1822253}" destId="{783986EA-28F2-44E8-8E37-BC9E785841ED}" srcOrd="1" destOrd="0" presId="urn:microsoft.com/office/officeart/2008/layout/NameandTitleOrganizationalChart"/>
+    <dgm:cxn modelId="{5ACF8195-2A97-4CEB-8D70-D8168B238313}" type="presOf" srcId="{21D75CAC-CADB-47BB-857D-3CFB151048E1}" destId="{37BBEFF7-8EA6-4C9E-880E-912198244E18}" srcOrd="0" destOrd="0" presId="urn:microsoft.com/office/officeart/2008/layout/NameandTitleOrganizationalChart"/>
+    <dgm:cxn modelId="{DDE79A22-C928-4FC3-BA49-C0117273728F}" type="presOf" srcId="{A342862B-906F-4165-A050-80DEA6176FA6}" destId="{D0144109-BB44-43C6-B3A2-D4DB9171D655}" srcOrd="0" destOrd="0" presId="urn:microsoft.com/office/officeart/2008/layout/NameandTitleOrganizationalChart"/>
+    <dgm:cxn modelId="{B6559F28-251E-436C-902C-CE3790C6B35F}" type="presOf" srcId="{A9CB2F1D-9B8E-4932-B86B-D616F1822253}" destId="{550F884C-A9F4-47F2-A607-58D92AE9F24C}" srcOrd="0" destOrd="0" presId="urn:microsoft.com/office/officeart/2008/layout/NameandTitleOrganizationalChart"/>
+    <dgm:cxn modelId="{FEFA3CF7-6E9E-4094-80FD-23B2FC2A28FE}" type="presOf" srcId="{BF918729-AB09-4948-8C8C-2E7A5B210ED4}" destId="{965DB99B-3FD3-4FB3-8CCC-4749F9990F9D}" srcOrd="1" destOrd="0" presId="urn:microsoft.com/office/officeart/2008/layout/NameandTitleOrganizationalChart"/>
+    <dgm:cxn modelId="{F2271090-4F6B-4C08-A76E-6296045E9DBA}" type="presParOf" srcId="{26A7FA14-9906-4E78-BADA-A79F64BE813A}" destId="{C86C5030-B369-49CB-B6CB-C4B1BDEA4195}" srcOrd="0" destOrd="0" presId="urn:microsoft.com/office/officeart/2008/layout/NameandTitleOrganizationalChart"/>
+    <dgm:cxn modelId="{B86B0295-805B-46B1-BF07-F33EFB5C92EF}" type="presParOf" srcId="{C86C5030-B369-49CB-B6CB-C4B1BDEA4195}" destId="{58FAF7A3-EF09-4D09-9F0E-B9020C2008B9}" srcOrd="0" destOrd="0" presId="urn:microsoft.com/office/officeart/2008/layout/NameandTitleOrganizationalChart"/>
+    <dgm:cxn modelId="{6EA5ACE3-2880-4335-A30E-9F724157BC5D}" type="presParOf" srcId="{58FAF7A3-EF09-4D09-9F0E-B9020C2008B9}" destId="{B92FFCC9-6990-4CDB-9DB7-790BFB32DE57}" srcOrd="0" destOrd="0" presId="urn:microsoft.com/office/officeart/2008/layout/NameandTitleOrganizationalChart"/>
+    <dgm:cxn modelId="{7605A671-E165-426D-A758-9F0C1BE59B40}" type="presParOf" srcId="{58FAF7A3-EF09-4D09-9F0E-B9020C2008B9}" destId="{EF7E1D67-2A6F-4264-92C5-6D11E99241CF}" srcOrd="1" destOrd="0" presId="urn:microsoft.com/office/officeart/2008/layout/NameandTitleOrganizationalChart"/>
+    <dgm:cxn modelId="{041C750E-DB71-4CBE-8DA9-3471A77B3797}" type="presParOf" srcId="{58FAF7A3-EF09-4D09-9F0E-B9020C2008B9}" destId="{A57213DE-F533-4872-8ED6-C4CB2DD1339E}" srcOrd="2" destOrd="0" presId="urn:microsoft.com/office/officeart/2008/layout/NameandTitleOrganizationalChart"/>
+    <dgm:cxn modelId="{53A456F7-D979-4954-AE15-944E1D3A822A}" type="presParOf" srcId="{C86C5030-B369-49CB-B6CB-C4B1BDEA4195}" destId="{45E1D394-F25E-4D26-B8CC-7F32E733F2C1}" srcOrd="1" destOrd="0" presId="urn:microsoft.com/office/officeart/2008/layout/NameandTitleOrganizationalChart"/>
+    <dgm:cxn modelId="{E86CE95A-A100-42B7-9858-852DBBD3E019}" type="presParOf" srcId="{45E1D394-F25E-4D26-B8CC-7F32E733F2C1}" destId="{BBD29793-3386-4ECF-9CB6-85A4F1A42955}" srcOrd="0" destOrd="0" presId="urn:microsoft.com/office/officeart/2008/layout/NameandTitleOrganizationalChart"/>
+    <dgm:cxn modelId="{E31B48A7-1BC8-499F-B33A-975F6CABA70C}" type="presParOf" srcId="{45E1D394-F25E-4D26-B8CC-7F32E733F2C1}" destId="{E0B83161-6FE4-4805-8517-99BA294B4DF0}" srcOrd="1" destOrd="0" presId="urn:microsoft.com/office/officeart/2008/layout/NameandTitleOrganizationalChart"/>
+    <dgm:cxn modelId="{15DA458F-BC21-4776-99FF-3ABE9DEF1A0E}" type="presParOf" srcId="{E0B83161-6FE4-4805-8517-99BA294B4DF0}" destId="{3D7979AF-34D4-4602-84CA-F360DB8B458F}" srcOrd="0" destOrd="0" presId="urn:microsoft.com/office/officeart/2008/layout/NameandTitleOrganizationalChart"/>
+    <dgm:cxn modelId="{F868F601-87D2-4C68-A540-3AFA15537638}" type="presParOf" srcId="{3D7979AF-34D4-4602-84CA-F360DB8B458F}" destId="{48A816D7-439E-4BB6-A531-A8364189A4CB}" srcOrd="0" destOrd="0" presId="urn:microsoft.com/office/officeart/2008/layout/NameandTitleOrganizationalChart"/>
+    <dgm:cxn modelId="{945E7A44-1473-43BF-BD33-1B0E248F9ABA}" type="presParOf" srcId="{3D7979AF-34D4-4602-84CA-F360DB8B458F}" destId="{2453918F-F16E-47D9-A62B-0BA6F97538C8}" srcOrd="1" destOrd="0" presId="urn:microsoft.com/office/officeart/2008/layout/NameandTitleOrganizationalChart"/>
+    <dgm:cxn modelId="{A4A360C1-D17E-460C-B1E4-5DE80033888E}" type="presParOf" srcId="{3D7979AF-34D4-4602-84CA-F360DB8B458F}" destId="{965DB99B-3FD3-4FB3-8CCC-4749F9990F9D}" srcOrd="2" destOrd="0" presId="urn:microsoft.com/office/officeart/2008/layout/NameandTitleOrganizationalChart"/>
+    <dgm:cxn modelId="{E135EA72-9FC0-455B-9EF2-40653532278E}" type="presParOf" srcId="{E0B83161-6FE4-4805-8517-99BA294B4DF0}" destId="{B2DB0702-C3AF-458F-82AC-3B33EF318F24}" srcOrd="1" destOrd="0" presId="urn:microsoft.com/office/officeart/2008/layout/NameandTitleOrganizationalChart"/>
+    <dgm:cxn modelId="{D2E4556C-B943-44A3-810E-5EEF498305DD}" type="presParOf" srcId="{B2DB0702-C3AF-458F-82AC-3B33EF318F24}" destId="{7E9A986C-BB9D-4560-82B2-020D799262A9}" srcOrd="0" destOrd="0" presId="urn:microsoft.com/office/officeart/2008/layout/NameandTitleOrganizationalChart"/>
+    <dgm:cxn modelId="{4C3A9D04-9C55-4BB0-9E1A-8F59B59B4B0E}" type="presParOf" srcId="{B2DB0702-C3AF-458F-82AC-3B33EF318F24}" destId="{1D0248BC-7C47-4626-909C-2728A708CEFD}" srcOrd="1" destOrd="0" presId="urn:microsoft.com/office/officeart/2008/layout/NameandTitleOrganizationalChart"/>
+    <dgm:cxn modelId="{EFF143C3-AB84-46C8-9D00-E7FBB36C48C6}" type="presParOf" srcId="{1D0248BC-7C47-4626-909C-2728A708CEFD}" destId="{24DDD828-DDE9-4501-93D8-44A262F52DC0}" srcOrd="0" destOrd="0" presId="urn:microsoft.com/office/officeart/2008/layout/NameandTitleOrganizationalChart"/>
+    <dgm:cxn modelId="{BD17A9F7-2BD2-4225-9B18-7CD238E5BF2A}" type="presParOf" srcId="{24DDD828-DDE9-4501-93D8-44A262F52DC0}" destId="{550F884C-A9F4-47F2-A607-58D92AE9F24C}" srcOrd="0" destOrd="0" presId="urn:microsoft.com/office/officeart/2008/layout/NameandTitleOrganizationalChart"/>
+    <dgm:cxn modelId="{DABEA0CF-A68D-4AD4-8D92-D03319ECDB0E}" type="presParOf" srcId="{24DDD828-DDE9-4501-93D8-44A262F52DC0}" destId="{8A75C61A-2E08-4FFD-9C79-4B697CEA6903}" srcOrd="1" destOrd="0" presId="urn:microsoft.com/office/officeart/2008/layout/NameandTitleOrganizationalChart"/>
+    <dgm:cxn modelId="{6C07808E-D347-4004-A0A6-89108E74FBFC}" type="presParOf" srcId="{24DDD828-DDE9-4501-93D8-44A262F52DC0}" destId="{783986EA-28F2-44E8-8E37-BC9E785841ED}" srcOrd="2" destOrd="0" presId="urn:microsoft.com/office/officeart/2008/layout/NameandTitleOrganizationalChart"/>
+    <dgm:cxn modelId="{F5CA7994-A1D4-4014-AC40-125C1CC407C1}" type="presParOf" srcId="{1D0248BC-7C47-4626-909C-2728A708CEFD}" destId="{B83AE4D0-DC1F-410F-B287-4424EA4E1AA2}" srcOrd="1" destOrd="0" presId="urn:microsoft.com/office/officeart/2008/layout/NameandTitleOrganizationalChart"/>
+    <dgm:cxn modelId="{83D5AAA6-76AD-40EB-B74A-8559A71E72C4}" type="presParOf" srcId="{1D0248BC-7C47-4626-909C-2728A708CEFD}" destId="{AE41E3C6-0DA0-484D-B808-0B95CBC33D80}" srcOrd="2" destOrd="0" presId="urn:microsoft.com/office/officeart/2008/layout/NameandTitleOrganizationalChart"/>
+    <dgm:cxn modelId="{F824EC01-3BD7-4D63-A553-881DF1D5E37A}" type="presParOf" srcId="{B2DB0702-C3AF-458F-82AC-3B33EF318F24}" destId="{003C2537-7C02-4791-9DDF-EBEE541CA5A8}" srcOrd="2" destOrd="0" presId="urn:microsoft.com/office/officeart/2008/layout/NameandTitleOrganizationalChart"/>
+    <dgm:cxn modelId="{71032A73-26D0-41E1-B99F-12AB8F6D1299}" type="presParOf" srcId="{B2DB0702-C3AF-458F-82AC-3B33EF318F24}" destId="{9315A6D6-53FB-44D4-AA9A-F1CD1ADED66C}" srcOrd="3" destOrd="0" presId="urn:microsoft.com/office/officeart/2008/layout/NameandTitleOrganizationalChart"/>
+    <dgm:cxn modelId="{03380A9D-717C-41D7-8111-07CAEF5FB523}" type="presParOf" srcId="{9315A6D6-53FB-44D4-AA9A-F1CD1ADED66C}" destId="{6D35A4CD-9EEF-4107-9B12-A096F47576EF}" srcOrd="0" destOrd="0" presId="urn:microsoft.com/office/officeart/2008/layout/NameandTitleOrganizationalChart"/>
+    <dgm:cxn modelId="{3DB60AFF-6AE5-4A48-9321-9CE6E7A04FEB}" type="presParOf" srcId="{6D35A4CD-9EEF-4107-9B12-A096F47576EF}" destId="{5C02B827-528D-4915-B72A-7A7AEF718B55}" srcOrd="0" destOrd="0" presId="urn:microsoft.com/office/officeart/2008/layout/NameandTitleOrganizationalChart"/>
+    <dgm:cxn modelId="{96E66CF6-AD65-4220-9E52-F34A1D3ABE36}" type="presParOf" srcId="{6D35A4CD-9EEF-4107-9B12-A096F47576EF}" destId="{D0144109-BB44-43C6-B3A2-D4DB9171D655}" srcOrd="1" destOrd="0" presId="urn:microsoft.com/office/officeart/2008/layout/NameandTitleOrganizationalChart"/>
+    <dgm:cxn modelId="{A8C0ED20-99F4-4C8A-8E04-62CAA1003359}" type="presParOf" srcId="{6D35A4CD-9EEF-4107-9B12-A096F47576EF}" destId="{6E63BDD9-39A3-4191-8B72-AC3F12ED8A4A}" srcOrd="2" destOrd="0" presId="urn:microsoft.com/office/officeart/2008/layout/NameandTitleOrganizationalChart"/>
+    <dgm:cxn modelId="{144248DA-6A70-4177-BA25-513941B1B568}" type="presParOf" srcId="{9315A6D6-53FB-44D4-AA9A-F1CD1ADED66C}" destId="{BE42CF27-F4BC-45C4-B6D6-F9D016D55637}" srcOrd="1" destOrd="0" presId="urn:microsoft.com/office/officeart/2008/layout/NameandTitleOrganizationalChart"/>
+    <dgm:cxn modelId="{98952253-5075-45C1-A6A9-8A8F7D953ACC}" type="presParOf" srcId="{9315A6D6-53FB-44D4-AA9A-F1CD1ADED66C}" destId="{889A79DE-C9A6-4016-A7F1-F7A515ADEF41}" srcOrd="2" destOrd="0" presId="urn:microsoft.com/office/officeart/2008/layout/NameandTitleOrganizationalChart"/>
+    <dgm:cxn modelId="{E7431BDC-87EF-4759-9E32-65F662DED0CB}" type="presParOf" srcId="{B2DB0702-C3AF-458F-82AC-3B33EF318F24}" destId="{DB7F5BB7-1F8B-46E8-B0CC-30B6E15654FF}" srcOrd="4" destOrd="0" presId="urn:microsoft.com/office/officeart/2008/layout/NameandTitleOrganizationalChart"/>
+    <dgm:cxn modelId="{8ACBC444-DE44-428E-B27A-A1A18CBDB167}" type="presParOf" srcId="{B2DB0702-C3AF-458F-82AC-3B33EF318F24}" destId="{C9F16C44-4A0B-4BF8-903B-F649D57288BC}" srcOrd="5" destOrd="0" presId="urn:microsoft.com/office/officeart/2008/layout/NameandTitleOrganizationalChart"/>
+    <dgm:cxn modelId="{93C7040A-C119-4D42-8B7C-E6D9AB5B86D3}" type="presParOf" srcId="{C9F16C44-4A0B-4BF8-903B-F649D57288BC}" destId="{A96C9696-2AF2-4EC6-970C-208396ABEBD0}" srcOrd="0" destOrd="0" presId="urn:microsoft.com/office/officeart/2008/layout/NameandTitleOrganizationalChart"/>
+    <dgm:cxn modelId="{9CBFE5D5-F21A-4CDA-938B-F43BF0ADD71F}" type="presParOf" srcId="{A96C9696-2AF2-4EC6-970C-208396ABEBD0}" destId="{37BBEFF7-8EA6-4C9E-880E-912198244E18}" srcOrd="0" destOrd="0" presId="urn:microsoft.com/office/officeart/2008/layout/NameandTitleOrganizationalChart"/>
+    <dgm:cxn modelId="{FAE5D2F1-601D-4F01-B31F-2902FF04F765}" type="presParOf" srcId="{A96C9696-2AF2-4EC6-970C-208396ABEBD0}" destId="{F496F079-E45D-47ED-ABBD-0700A3490991}" srcOrd="1" destOrd="0" presId="urn:microsoft.com/office/officeart/2008/layout/NameandTitleOrganizationalChart"/>
+    <dgm:cxn modelId="{509F1CB5-2C0F-4AC0-8F15-C3CD37D8F0F5}" type="presParOf" srcId="{A96C9696-2AF2-4EC6-970C-208396ABEBD0}" destId="{199574A8-D835-4FA5-8150-B76CABC6483F}" srcOrd="2" destOrd="0" presId="urn:microsoft.com/office/officeart/2008/layout/NameandTitleOrganizationalChart"/>
+    <dgm:cxn modelId="{668F11A6-73BE-48C0-B054-F09DA460D90B}" type="presParOf" srcId="{C9F16C44-4A0B-4BF8-903B-F649D57288BC}" destId="{4917A1C4-9596-4F30-AD91-387A2CC6F158}" srcOrd="1" destOrd="0" presId="urn:microsoft.com/office/officeart/2008/layout/NameandTitleOrganizationalChart"/>
+    <dgm:cxn modelId="{74A86EA6-9EB6-438B-8FBF-3F9102D3A71F}" type="presParOf" srcId="{C9F16C44-4A0B-4BF8-903B-F649D57288BC}" destId="{30781BBA-E9E6-4268-BAD2-9A9CD39549A3}" srcOrd="2" destOrd="0" presId="urn:microsoft.com/office/officeart/2008/layout/NameandTitleOrganizationalChart"/>
+    <dgm:cxn modelId="{1DA7B080-E144-4436-B737-E9C307D5284B}" type="presParOf" srcId="{E0B83161-6FE4-4805-8517-99BA294B4DF0}" destId="{6C9F29A0-0CE1-49D2-8F06-5B8CB31DC017}" srcOrd="2" destOrd="0" presId="urn:microsoft.com/office/officeart/2008/layout/NameandTitleOrganizationalChart"/>
+    <dgm:cxn modelId="{ED5F078D-6C88-4868-AEEE-281783396F0F}" type="presParOf" srcId="{C86C5030-B369-49CB-B6CB-C4B1BDEA4195}" destId="{C2C4FDDA-E5F3-4012-97D5-650D80AEC9CF}" srcOrd="2" destOrd="0" presId="urn:microsoft.com/office/officeart/2008/layout/NameandTitleOrganizationalChart"/>
   </dgm:cxnLst>
   <dgm:bg/>
   <dgm:whole/>
   <dgm:extLst>
     <a:ext uri="http://schemas.microsoft.com/office/drawing/2008/diagram">
-      <dsp:dataModelExt xmlns:dsp="http://schemas.microsoft.com/office/drawing/2008/diagram" relId="rId19" minVer="http://schemas.openxmlformats.org/drawingml/2006/diagram"/>
+      <dsp:dataModelExt xmlns:dsp="http://schemas.microsoft.com/office/drawing/2008/diagram" relId="rId20" minVer="http://schemas.openxmlformats.org/drawingml/2006/diagram"/>
     </a:ext>
   </dgm:extLst>
 </dgm:dataModel>
@@ -14527,7 +15199,7 @@
 </file>
 
 <file path=customXml/itemProps1.xml><?xml version="1.0" encoding="utf-8"?>
-<ds:datastoreItem xmlns:ds="http://schemas.openxmlformats.org/officeDocument/2006/customXml" ds:itemID="{A94E72D7-380D-4A78-B2F7-82080DE1F2E8}">
+<ds:datastoreItem xmlns:ds="http://schemas.openxmlformats.org/officeDocument/2006/customXml" ds:itemID="{032A999B-F0AF-4F48-8116-7069B951BEED}">
   <ds:schemaRefs>
     <ds:schemaRef ds:uri="http://schemas.openxmlformats.org/officeDocument/2006/bibliography"/>
   </ds:schemaRefs>

</xml_diff>